<commit_message>
[US2.3.3 - Documentation - #24] added: visao, missao e valores do porto de thessaloniki
</commit_message>
<xml_diff>
--- a/docs/planning/Sprint1/Gesta/RelatórioGesta.docx
+++ b/docs/planning/Sprint1/Gesta/RelatórioGesta.docx
@@ -3257,7 +3257,7 @@
           <w:b/>
           <w:bCs/>
         </w:rPr>
-        <w:t>Melhorias na Estrutura Hierárquica</w:t>
+        <w:t>c</w:t>
       </w:r>
     </w:p>
     <w:p>
@@ -3357,64 +3357,161 @@
       <w:r>
         <w:br/>
         <w:t>A adoção de mecanismos de melhoria contínua, assentes em pequenas propostas que nascem das equipas operacionais, poderia contribuir para ganhos progressivos de eficiência. Incentivar os trabalhadores a identificar obstáculos, sugerir soluções ou propor ajustes simples nos processos aumentaria o envolvimento e reforçaria o compromisso com os resultados. Esta prática permitiria ao porto evoluir de forma sustentada, garantindo que as mudanças introduzidas resultam de uma observação direta das operações. Ao combinar essa participação interna com um planeamento mais claro dos objetivos a atingir, o porto fortaleceria a sua capacidade para enfrentar desafios futuros com estabilidade e ambição.</w:t>
+      </w:r>
+    </w:p>
+    <w:p/>
+    <w:p>
+      <w:pPr>
+        <w:pStyle w:val="Ttulo2"/>
+      </w:pPr>
+      <w:bookmarkStart w:id="10" w:name="_Toc145740855"/>
+      <w:r>
+        <w:t>II.</w:t>
+      </w:r>
+      <w:r>
+        <w:t>2</w:t>
+      </w:r>
+      <w:r>
+        <w:t xml:space="preserve"> </w:t>
+      </w:r>
+      <w:r>
+        <w:t>Planeamento</w:t>
+      </w:r>
+      <w:bookmarkEnd w:id="10"/>
+    </w:p>
+    <w:p>
+      <w:pPr>
+        <w:rPr>
+          <w:b/>
+          <w:bCs/>
+        </w:rPr>
+      </w:pPr>
+      <w:r>
+        <w:rPr>
+          <w:b/>
+          <w:bCs/>
+        </w:rPr>
+        <w:t>Missão da Organização</w:t>
+      </w:r>
+    </w:p>
+    <w:p>
+      <w:r>
+        <w:t xml:space="preserve">A missão do Porto de </w:t>
+      </w:r>
+      <w:proofErr w:type="spellStart"/>
+      <w:r>
+        <w:t>Thessaloniki</w:t>
+      </w:r>
+      <w:proofErr w:type="spellEnd"/>
+      <w:r>
+        <w:t xml:space="preserve"> centra-se em prestar serviços portuários e logísticos de forma eficiente, segura e sustentável, garantindo a conectividade regional e promovendo o desenvolvimento económico das comunidades que serve. A organização procura ser um ponto de ligação essencial entre o mar e </w:t>
+      </w:r>
+      <w:r>
+        <w:t>as regiões servidas pelo porto</w:t>
+      </w:r>
+      <w:r>
+        <w:t>, assegurando operações fiáveis e contribuindo para o crescimento do comércio internacional.</w:t>
+      </w:r>
+    </w:p>
+    <w:p/>
+    <w:p>
+      <w:pPr>
+        <w:rPr>
+          <w:b/>
+          <w:bCs/>
+        </w:rPr>
+      </w:pPr>
+      <w:r>
+        <w:rPr>
+          <w:b/>
+          <w:bCs/>
+        </w:rPr>
+        <w:t>Visão da Organização</w:t>
+      </w:r>
+    </w:p>
+    <w:p>
+      <w:r>
+        <w:t xml:space="preserve">A visão da </w:t>
+      </w:r>
+      <w:proofErr w:type="spellStart"/>
+      <w:r>
+        <w:t>ThPA</w:t>
+      </w:r>
+      <w:proofErr w:type="spellEnd"/>
+      <w:r>
+        <w:t xml:space="preserve"> assenta em tornar-se o principal porto de referência no Sudeste da Europa, promovendo soluções intermodais e posicionando-se como um </w:t>
+      </w:r>
+      <w:r>
+        <w:t>local</w:t>
+      </w:r>
+      <w:r>
+        <w:t xml:space="preserve"> estratégico para os mercados dos Balcãs e do </w:t>
+      </w:r>
+      <w:r>
+        <w:lastRenderedPageBreak/>
+        <w:t>Mediterrâneo. A ambição declarada é evoluir de um terminal portuário tradicional para um facilitador logístico integrado, capaz de atrair investimento e criar valor sustentável.</w:t>
+      </w:r>
+    </w:p>
+    <w:p/>
+    <w:p>
+      <w:pPr>
+        <w:rPr>
+          <w:b/>
+          <w:bCs/>
+        </w:rPr>
+      </w:pPr>
+      <w:r>
+        <w:rPr>
+          <w:b/>
+          <w:bCs/>
+        </w:rPr>
+        <w:t>Valores e Princípios</w:t>
+      </w:r>
+    </w:p>
+    <w:p>
+      <w:r>
+        <w:t xml:space="preserve">Entre os valores mais evidenciados pela </w:t>
+      </w:r>
+      <w:proofErr w:type="spellStart"/>
+      <w:r>
+        <w:t>ThPA</w:t>
+      </w:r>
+      <w:proofErr w:type="spellEnd"/>
+      <w:r>
+        <w:t xml:space="preserve"> destacam-se o compromisso com a sustentabilidade ambiental, a inovação operacional, a segurança das operações e a criação de valor para parceiros e comunidades locais. A participação em iniciativas de monitorização de emissões e a aposta em digitalização demonstram a prioridade dada à responsabilidade ambiental e à melhoria contínua dos serviços prestados.</w:t>
       </w:r>
     </w:p>
     <w:p/>
     <w:p/>
     <w:p/>
     <w:p/>
+    <w:p>
+      <w:pPr>
+        <w:pStyle w:val="Ttulo2"/>
+      </w:pPr>
+      <w:bookmarkStart w:id="11" w:name="_Toc145740856"/>
+      <w:r>
+        <w:t>II.</w:t>
+      </w:r>
+      <w:r>
+        <w:t>3</w:t>
+      </w:r>
+      <w:r>
+        <w:t xml:space="preserve"> Controlo</w:t>
+      </w:r>
+      <w:r>
+        <w:t xml:space="preserve"> e Sistemas de informação</w:t>
+      </w:r>
+      <w:bookmarkEnd w:id="11"/>
+    </w:p>
     <w:p/>
     <w:p/>
     <w:p>
       <w:pPr>
         <w:pStyle w:val="Ttulo2"/>
       </w:pPr>
-      <w:bookmarkStart w:id="10" w:name="_Toc145740855"/>
-      <w:r>
-        <w:t>II.</w:t>
-      </w:r>
-      <w:r>
-        <w:t>2</w:t>
-      </w:r>
-      <w:r>
-        <w:t xml:space="preserve"> </w:t>
-      </w:r>
-      <w:r>
-        <w:t>Planeamento</w:t>
-      </w:r>
-      <w:bookmarkEnd w:id="10"/>
-    </w:p>
-    <w:p/>
-    <w:p/>
-    <w:p/>
-    <w:p>
-      <w:pPr>
-        <w:pStyle w:val="Ttulo2"/>
-      </w:pPr>
-      <w:bookmarkStart w:id="11" w:name="_Toc145740856"/>
-      <w:r>
-        <w:t>II.</w:t>
-      </w:r>
-      <w:r>
-        <w:t>3</w:t>
-      </w:r>
-      <w:r>
-        <w:t xml:space="preserve"> Controlo</w:t>
-      </w:r>
-      <w:r>
-        <w:t xml:space="preserve"> e Sistemas de informação</w:t>
-      </w:r>
-      <w:bookmarkEnd w:id="11"/>
-    </w:p>
-    <w:p/>
-    <w:p/>
-    <w:p>
-      <w:pPr>
-        <w:pStyle w:val="Ttulo2"/>
-      </w:pPr>
       <w:bookmarkStart w:id="12" w:name="_Toc145740857"/>
       <w:r>
-        <w:lastRenderedPageBreak/>
         <w:t>II</w:t>
       </w:r>
       <w:r>
@@ -3639,21 +3736,7 @@
             <w:rStyle w:val="Hiperligao"/>
             <w:rFonts w:eastAsia="Arial Narrow"/>
           </w:rPr>
-          <w:t>https://www.espo.be/news/port-pro-of-the-month-ioanni</w:t>
-        </w:r>
-        <w:r>
-          <w:rPr>
-            <w:rStyle w:val="Hiperligao"/>
-            <w:rFonts w:eastAsia="Arial Narrow"/>
-          </w:rPr>
-          <w:t>s</w:t>
-        </w:r>
-        <w:r>
-          <w:rPr>
-            <w:rStyle w:val="Hiperligao"/>
-            <w:rFonts w:eastAsia="Arial Narrow"/>
-          </w:rPr>
-          <w:t>-tsaras-gr</w:t>
+          <w:t>https://www.espo.be/news/port-pro-of-the-month-ioannis-tsaras-gr</w:t>
         </w:r>
       </w:hyperlink>
     </w:p>
@@ -3698,6 +3781,15 @@
           <w:rFonts w:eastAsia="Arial Narrow"/>
         </w:rPr>
       </w:pPr>
+      <w:hyperlink r:id="rId20" w:history="1">
+        <w:r>
+          <w:rPr>
+            <w:rStyle w:val="Hiperligao"/>
+            <w:rFonts w:eastAsia="Arial Narrow"/>
+          </w:rPr>
+          <w:t>https://www.thpa.gr/our-vision</w:t>
+        </w:r>
+      </w:hyperlink>
     </w:p>
     <w:p>
       <w:pPr>
@@ -3715,9 +3807,17 @@
         </w:rPr>
       </w:pPr>
     </w:p>
+    <w:p>
+      <w:pPr>
+        <w:pStyle w:val="BodyText1"/>
+        <w:rPr>
+          <w:rFonts w:eastAsia="Arial Narrow"/>
+        </w:rPr>
+      </w:pPr>
+    </w:p>
     <w:sectPr>
-      <w:headerReference w:type="default" r:id="rId20"/>
-      <w:footerReference w:type="default" r:id="rId21"/>
+      <w:headerReference w:type="default" r:id="rId21"/>
+      <w:footerReference w:type="default" r:id="rId22"/>
       <w:pgSz w:w="12240" w:h="15840" w:code="1"/>
       <w:pgMar w:top="1440" w:right="1440" w:bottom="1440" w:left="1440" w:header="720" w:footer="720" w:gutter="0"/>
       <w:pgNumType w:start="1"/>
@@ -6398,6 +6498,27 @@
     <w:rPr>
       <w:rFonts w:cs="Times New Roman"/>
       <w:b/>
+    </w:rPr>
+  </w:style>
+  <w:style w:type="paragraph" w:styleId="Ttulo3">
+    <w:name w:val="heading 3"/>
+    <w:basedOn w:val="Normal"/>
+    <w:next w:val="Normal"/>
+    <w:link w:val="Ttulo3Carter"/>
+    <w:semiHidden/>
+    <w:unhideWhenUsed/>
+    <w:qFormat/>
+    <w:rsid w:val="00D105FA"/>
+    <w:pPr>
+      <w:keepNext/>
+      <w:keepLines/>
+      <w:spacing w:before="40"/>
+      <w:outlineLvl w:val="2"/>
+    </w:pPr>
+    <w:rPr>
+      <w:rFonts w:asciiTheme="majorHAnsi" w:eastAsiaTheme="majorEastAsia" w:hAnsiTheme="majorHAnsi" w:cstheme="majorBidi"/>
+      <w:color w:val="243F60" w:themeColor="accent1" w:themeShade="7F"/>
+      <w:sz w:val="24"/>
     </w:rPr>
   </w:style>
   <w:style w:type="character" w:default="1" w:styleId="Tipodeletrapredefinidodopargrafo">
@@ -6867,6 +6988,19 @@
       <w:shd w:val="clear" w:color="auto" w:fill="E1DFDD"/>
     </w:rPr>
   </w:style>
+  <w:style w:type="character" w:customStyle="1" w:styleId="Ttulo3Carter">
+    <w:name w:val="Título 3 Caráter"/>
+    <w:basedOn w:val="Tipodeletrapredefinidodopargrafo"/>
+    <w:link w:val="Ttulo3"/>
+    <w:semiHidden/>
+    <w:rsid w:val="00D105FA"/>
+    <w:rPr>
+      <w:rFonts w:asciiTheme="majorHAnsi" w:eastAsiaTheme="majorEastAsia" w:hAnsiTheme="majorHAnsi" w:cstheme="majorBidi"/>
+      <w:color w:val="243F60" w:themeColor="accent1" w:themeShade="7F"/>
+      <w:sz w:val="24"/>
+      <w:szCs w:val="24"/>
+    </w:rPr>
+  </w:style>
 </w:styles>
 </file>
 
@@ -7156,6 +7290,12 @@
 </file>
 
 <file path=customXml/item1.xml><?xml version="1.0" encoding="utf-8"?>
+<p:properties xmlns:p="http://schemas.microsoft.com/office/2006/metadata/properties" xmlns:xsi="http://www.w3.org/2001/XMLSchema-instance" xmlns:pc="http://schemas.microsoft.com/office/infopath/2007/PartnerControls">
+  <documentManagement/>
+</p:properties>
+</file>
+
+<file path=customXml/item2.xml><?xml version="1.0" encoding="utf-8"?>
 <?mso-contentType ?>
 <FormTemplates xmlns="http://schemas.microsoft.com/sharepoint/v3/contenttype/forms">
   <Display>DocumentLibraryForm</Display>
@@ -7164,17 +7304,7 @@
 </FormTemplates>
 </file>
 
-<file path=customXml/item2.xml><?xml version="1.0" encoding="utf-8"?>
-<p:properties xmlns:p="http://schemas.microsoft.com/office/2006/metadata/properties" xmlns:xsi="http://www.w3.org/2001/XMLSchema-instance" xmlns:pc="http://schemas.microsoft.com/office/infopath/2007/PartnerControls">
-  <documentManagement/>
-</p:properties>
-</file>
-
 <file path=customXml/item3.xml><?xml version="1.0" encoding="utf-8"?>
-<b:Sources xmlns:b="http://schemas.openxmlformats.org/officeDocument/2006/bibliography" xmlns="http://schemas.openxmlformats.org/officeDocument/2006/bibliography" SelectedStyle="\APA.XSL" StyleName="APA"/>
-</file>
-
-<file path=customXml/item4.xml><?xml version="1.0" encoding="utf-8"?>
 <ct:contentTypeSchema xmlns:ct="http://schemas.microsoft.com/office/2006/metadata/contentType" xmlns:ma="http://schemas.microsoft.com/office/2006/metadata/properties/metaAttributes" ct:_="" ma:_="" ma:contentTypeName="Documento" ma:contentTypeID="0x01010014A9A3ACABD01040A65FA4418BA97DB7" ma:contentTypeVersion="3" ma:contentTypeDescription="Criar um novo documento." ma:contentTypeScope="" ma:versionID="f01c351ff87518fefc8159936188c20d">
   <xsd:schema xmlns:xsd="http://www.w3.org/2001/XMLSchema" xmlns:xs="http://www.w3.org/2001/XMLSchema" xmlns:p="http://schemas.microsoft.com/office/2006/metadata/properties" xmlns:ns2="af9439ef-09b8-447f-9aaa-8294c2ff695d" targetNamespace="http://schemas.microsoft.com/office/2006/metadata/properties" ma:root="true" ma:fieldsID="87f0c9989e68a6b09bd224e7e4f50953" ns2:_="">
     <xsd:import namespace="af9439ef-09b8-447f-9aaa-8294c2ff695d"/>
@@ -7312,15 +7442,11 @@
 </ct:contentTypeSchema>
 </file>
 
-<file path=customXml/itemProps1.xml><?xml version="1.0" encoding="utf-8"?>
-<ds:datastoreItem xmlns:ds="http://schemas.openxmlformats.org/officeDocument/2006/customXml" ds:itemID="{A8BEE9C3-75AD-4607-B106-1B44B05722EA}">
-  <ds:schemaRefs>
-    <ds:schemaRef ds:uri="http://schemas.microsoft.com/sharepoint/v3/contenttype/forms"/>
-  </ds:schemaRefs>
-</ds:datastoreItem>
+<file path=customXml/item4.xml><?xml version="1.0" encoding="utf-8"?>
+<b:Sources xmlns:b="http://schemas.openxmlformats.org/officeDocument/2006/bibliography" xmlns="http://schemas.openxmlformats.org/officeDocument/2006/bibliography" SelectedStyle="\APA.XSL" StyleName="APA"/>
 </file>
 
-<file path=customXml/itemProps2.xml><?xml version="1.0" encoding="utf-8"?>
+<file path=customXml/itemProps1.xml><?xml version="1.0" encoding="utf-8"?>
 <ds:datastoreItem xmlns:ds="http://schemas.openxmlformats.org/officeDocument/2006/customXml" ds:itemID="{A02BD9CC-6025-4F76-BD90-0F1427CF0A06}">
   <ds:schemaRefs>
     <ds:schemaRef ds:uri="http://schemas.microsoft.com/office/2006/metadata/properties"/>
@@ -7329,15 +7455,15 @@
 </ds:datastoreItem>
 </file>
 
-<file path=customXml/itemProps3.xml><?xml version="1.0" encoding="utf-8"?>
-<ds:datastoreItem xmlns:ds="http://schemas.openxmlformats.org/officeDocument/2006/customXml" ds:itemID="{9C46D67E-02BF-4E37-8EF1-2391CC03D27F}">
+<file path=customXml/itemProps2.xml><?xml version="1.0" encoding="utf-8"?>
+<ds:datastoreItem xmlns:ds="http://schemas.openxmlformats.org/officeDocument/2006/customXml" ds:itemID="{A8BEE9C3-75AD-4607-B106-1B44B05722EA}">
   <ds:schemaRefs>
-    <ds:schemaRef ds:uri="http://schemas.openxmlformats.org/officeDocument/2006/bibliography"/>
+    <ds:schemaRef ds:uri="http://schemas.microsoft.com/sharepoint/v3/contenttype/forms"/>
   </ds:schemaRefs>
 </ds:datastoreItem>
 </file>
 
-<file path=customXml/itemProps4.xml><?xml version="1.0" encoding="utf-8"?>
+<file path=customXml/itemProps3.xml><?xml version="1.0" encoding="utf-8"?>
 <ds:datastoreItem xmlns:ds="http://schemas.openxmlformats.org/officeDocument/2006/customXml" ds:itemID="{489810D9-F91A-40C2-9E37-B94667679C1F}">
   <ds:schemaRefs>
     <ds:schemaRef ds:uri="http://schemas.microsoft.com/office/2006/metadata/contentType"/>
@@ -7353,4 +7479,12 @@
     <ds:schemaRef ds:uri="http://schemas.microsoft.com/internal/obd"/>
   </ds:schemaRefs>
 </ds:datastoreItem>
+</file>
+
+<file path=customXml/itemProps4.xml><?xml version="1.0" encoding="utf-8"?>
+<ds:datastoreItem xmlns:ds="http://schemas.openxmlformats.org/officeDocument/2006/customXml" ds:itemID="{9C46D67E-02BF-4E37-8EF1-2391CC03D27F}">
+  <ds:schemaRefs>
+    <ds:schemaRef ds:uri="http://schemas.openxmlformats.org/officeDocument/2006/bibliography"/>
+  </ds:schemaRefs>
+</ds:datastoreItem>
 </file>
</xml_diff>

<commit_message>
[GESTA - Documentation - #23 #24 #124 #126 #127] Documentation updated
</commit_message>
<xml_diff>
--- a/docs/planning/Sprint1/Gesta/RelatórioGesta.docx
+++ b/docs/planning/Sprint1/Gesta/RelatórioGesta.docx
@@ -3311,18 +3311,36 @@
         <w:rPr>
           <w:szCs w:val="22"/>
         </w:rPr>
-        <w:t xml:space="preserve">Com base no organograma oficial, os departamentos diretamente ligados à atividade portuária, como a </w:t>
+        <w:t>Ao analisar o organograma do Porto de Salónica (</w:t>
       </w:r>
       <w:proofErr w:type="spellStart"/>
       <w:r>
         <w:rPr>
           <w:szCs w:val="22"/>
         </w:rPr>
+        <w:t>ThPA</w:t>
+      </w:r>
+      <w:proofErr w:type="spellEnd"/>
+      <w:r>
+        <w:rPr>
+          <w:szCs w:val="22"/>
+        </w:rPr>
+        <w:t xml:space="preserve"> S.A.), observa-se que a estrutura apresentada se concentra essencialmente em níveis de direção e coordenação, representando divisões responsáveis pela gestão estratégica e administrativa das atividades portuárias. Divisões como a </w:t>
+      </w:r>
+      <w:proofErr w:type="spellStart"/>
+      <w:r>
+        <w:rPr>
+          <w:i/>
+          <w:iCs/>
+          <w:szCs w:val="22"/>
+        </w:rPr>
         <w:t>Operations</w:t>
       </w:r>
       <w:proofErr w:type="spellEnd"/>
       <w:r>
         <w:rPr>
+          <w:i/>
+          <w:iCs/>
           <w:szCs w:val="22"/>
         </w:rPr>
         <w:t xml:space="preserve"> </w:t>
@@ -3330,6 +3348,8 @@
       <w:proofErr w:type="spellStart"/>
       <w:r>
         <w:rPr>
+          <w:i/>
+          <w:iCs/>
           <w:szCs w:val="22"/>
         </w:rPr>
         <w:t>Division</w:t>
@@ -3339,11 +3359,21 @@
         <w:rPr>
           <w:szCs w:val="22"/>
         </w:rPr>
-        <w:t xml:space="preserve"> e Container Terminal </w:t>
+        <w:t xml:space="preserve"> ou a </w:t>
+      </w:r>
+      <w:r>
+        <w:rPr>
+          <w:i/>
+          <w:iCs/>
+          <w:szCs w:val="22"/>
+        </w:rPr>
+        <w:t xml:space="preserve">Container Terminal </w:t>
       </w:r>
       <w:proofErr w:type="spellStart"/>
       <w:r>
         <w:rPr>
+          <w:i/>
+          <w:iCs/>
           <w:szCs w:val="22"/>
         </w:rPr>
         <w:t>Division</w:t>
@@ -3353,11 +3383,40 @@
         <w:rPr>
           <w:szCs w:val="22"/>
         </w:rPr>
-        <w:t xml:space="preserve">, representam posições de linha, pois intervêm na execução principal do serviço. Por outro lado, departamentos como </w:t>
+        <w:t xml:space="preserve"> demonstram o foco na supervisão das operações, mas não expõem diretamente as equipas que executam as tarefas no terreno. Ou seja, a dimensão operacional concreta — composta por trabalhadores operacionais responsáveis pelo movimento de cargas, manobra de equipamentos e assistência no cais — não surge representada no diagrama formal, permanecendo implícita.</w:t>
+      </w:r>
+    </w:p>
+    <w:p>
+      <w:pPr>
+        <w:rPr>
+          <w:szCs w:val="22"/>
+        </w:rPr>
+      </w:pPr>
+      <w:r>
+        <w:rPr>
+          <w:szCs w:val="22"/>
+        </w:rPr>
+        <w:t xml:space="preserve">Paralelamente, verificam-se diversos departamentos de natureza funcional e consultiva, como </w:t>
+      </w:r>
+      <w:r>
+        <w:rPr>
+          <w:i/>
+          <w:iCs/>
+          <w:szCs w:val="22"/>
+        </w:rPr>
+        <w:t>Legal Affairs</w:t>
+      </w:r>
+      <w:r>
+        <w:rPr>
+          <w:szCs w:val="22"/>
+        </w:rPr>
+        <w:t xml:space="preserve">, </w:t>
       </w:r>
       <w:proofErr w:type="spellStart"/>
       <w:r>
         <w:rPr>
+          <w:i/>
+          <w:iCs/>
           <w:szCs w:val="22"/>
         </w:rPr>
         <w:t>Security</w:t>
@@ -3367,11 +3426,13 @@
         <w:rPr>
           <w:szCs w:val="22"/>
         </w:rPr>
-        <w:t xml:space="preserve">, Legal Affairs, </w:t>
+        <w:t xml:space="preserve">, </w:t>
       </w:r>
       <w:proofErr w:type="spellStart"/>
       <w:r>
         <w:rPr>
+          <w:i/>
+          <w:iCs/>
           <w:szCs w:val="22"/>
         </w:rPr>
         <w:t>Sustainability</w:t>
@@ -3386,6 +3447,8 @@
       <w:proofErr w:type="spellStart"/>
       <w:r>
         <w:rPr>
+          <w:i/>
+          <w:iCs/>
           <w:szCs w:val="22"/>
         </w:rPr>
         <w:t>Strategic</w:t>
@@ -3393,6 +3456,8 @@
       <w:proofErr w:type="spellEnd"/>
       <w:r>
         <w:rPr>
+          <w:i/>
+          <w:iCs/>
           <w:szCs w:val="22"/>
         </w:rPr>
         <w:t xml:space="preserve"> </w:t>
@@ -3400,6 +3465,8 @@
       <w:proofErr w:type="spellStart"/>
       <w:r>
         <w:rPr>
+          <w:i/>
+          <w:iCs/>
           <w:szCs w:val="22"/>
         </w:rPr>
         <w:t>Planning</w:t>
@@ -3409,7 +3476,7 @@
         <w:rPr>
           <w:szCs w:val="22"/>
         </w:rPr>
-        <w:t xml:space="preserve"> atuam como staff, prestando apoio especializado e garantindo conformidade, sem participar diretamente no manuseamento de cargas ou na gestão diária das operações.</w:t>
+        <w:t>, cuja atuação está orientada para o apoio especializado à gestão e para a garantia de conformidade, sem intervenção direta nas operações diárias. Assim, o organograma evidencia uma clara separação entre os níveis de direção e coordenação, visíveis, e as funções operacionais, que embora essenciais para a atividade portuária, não estão explicitamente identificadas na estrutura formal.</w:t>
       </w:r>
     </w:p>
     <w:p>
@@ -3463,7 +3530,14 @@
         <w:rPr>
           <w:szCs w:val="22"/>
         </w:rPr>
-        <w:t xml:space="preserve"> opera com procedimentos rígidos e cadeia de comando bem definida, o que reduz o espaço para redes informais de comunicação ou para decisões baseadas em iniciativas individuais</w:t>
+        <w:t xml:space="preserve"> opera com procedimentos rígidos e cadeia de </w:t>
+      </w:r>
+      <w:r>
+        <w:rPr>
+          <w:szCs w:val="22"/>
+        </w:rPr>
+        <w:lastRenderedPageBreak/>
+        <w:t>comando bem definida, o que reduz o espaço para redes informais de comunicação ou para decisões baseadas em iniciativas individuais</w:t>
       </w:r>
       <w:r>
         <w:rPr>
@@ -3614,6 +3688,7 @@
     </w:p>
     <w:p>
       <w:r>
+        <w:lastRenderedPageBreak/>
         <w:t xml:space="preserve">O desempenho de um porto depende fortemente da coordenação entre equipas e departamentos. A criação de grupos de trabalho multidisciplinares, com representantes de operações, logística, manutenção e tecnologias de informação, poderia facilitar a resolução diária de problemas e promover uma cultura de colaboração. Reuniões operacionais curtas e regulares ajudariam a garantir que todos os intervenientes estão alinhados com os mesmos objetivos e recursos disponíveis, reduzindo falhas de comunicação e decisões </w:t>
       </w:r>
       <w:r>
@@ -3647,11 +3722,7 @@
     </w:p>
     <w:p>
       <w:r>
-        <w:t xml:space="preserve">O porto tem investido em modernização tecnológica, mas ainda pode reforçar o controlo interno através de um sistema integrado de monitorização de dados operacionais. A centralização de indicadores, como </w:t>
-      </w:r>
-      <w:r>
-        <w:lastRenderedPageBreak/>
-        <w:t>tempos de espera, movimentos por hora ou utilização de recursos, permitiria acompanhar o desempenho em tempo real e agir mais rapidamente perante desvios. Além disso, a definição de responsáveis por cada área de informação facilitaria a coordenação entre departamentos e garantiria que os dados utilizados na tomada de decisão são consistentes e fiáveis. Uma plataforma unificada fortaleceria a capacidade de planear operações com base em evidência concreta.</w:t>
+        <w:t>O porto tem investido em modernização tecnológica, mas ainda pode reforçar o controlo interno através de um sistema integrado de monitorização de dados operacionais. A centralização de indicadores, como tempos de espera, movimentos por hora ou utilização de recursos, permitiria acompanhar o desempenho em tempo real e agir mais rapidamente perante desvios. Além disso, a definição de responsáveis por cada área de informação facilitaria a coordenação entre departamentos e garantiria que os dados utilizados na tomada de decisão são consistentes e fiáveis. Uma plataforma unificada fortaleceria a capacidade de planear operações com base em evidência concreta.</w:t>
       </w:r>
     </w:p>
     <w:p/>
@@ -3723,7 +3794,11 @@
         <w:t xml:space="preserve"> centra-se em prestar serviços portuários e logísticos de forma eficiente, segura e sustentável, garantindo a conectividade regional e promovendo o desenvolvimento económico das comunidades que serve. A organização procura ser um ponto de ligação essencial entre o mar e </w:t>
       </w:r>
       <w:r>
-        <w:t>as regiões servidas pelo porto</w:t>
+        <w:t xml:space="preserve">as </w:t>
+      </w:r>
+      <w:r>
+        <w:lastRenderedPageBreak/>
+        <w:t>regiões servidas pelo porto</w:t>
       </w:r>
       <w:r>
         <w:t>, assegurando operações fiáveis e contribuindo para o crescimento do comércio internacional.</w:t>
@@ -3780,10 +3855,10 @@
         <w:t>Valores e Princípios</w:t>
       </w:r>
     </w:p>
-    <w:p>
-      <w:r>
-        <w:lastRenderedPageBreak/>
-        <w:t xml:space="preserve">Entre os valores mais evidenciados pela </w:t>
+    <w:p/>
+    <w:p>
+      <w:r>
+        <w:t xml:space="preserve">A </w:t>
       </w:r>
       <w:proofErr w:type="spellStart"/>
       <w:r>
@@ -3791,7 +3866,10 @@
       </w:r>
       <w:proofErr w:type="spellEnd"/>
       <w:r>
-        <w:t xml:space="preserve"> destacam-se o compromisso com a sustentabilidade ambiental, a inovação operacional, a segurança das operações e a criação de valor para parceiros e comunidades locais. A participação em iniciativas de monitorização de emissões e a aposta em digitalização demonstram a prioridade dada à responsabilidade ambiental e à melhoria contínua dos serviços prestados.</w:t>
+        <w:t xml:space="preserve"> não expõe diretamente os seus valores, mas é possível evidenciar alguns valores e princípios, </w:t>
+      </w:r>
+      <w:r>
+        <w:t>destacam-se o compromisso com a sustentabilidade ambiental, a inovação operacional, a segurança das operações e a criação de valor para parceiros e comunidades locais. A participação em iniciativas de monitorização de emissões e a aposta em digitalização demonstram a prioridade dada à responsabilidade ambiental e à melhoria contínua dos serviços prestados.</w:t>
       </w:r>
     </w:p>
     <w:p/>
@@ -3844,18 +3922,13 @@
     </w:p>
     <w:p>
       <w:r>
-        <w:t>Até ao final de 202</w:t>
-      </w:r>
-      <w:r>
-        <w:t>7</w:t>
-      </w:r>
-      <w:r>
-        <w:t>, implementar um sistema de relatórios trimestrais de desempenho ambiental em todos os terminais, incluindo indicadores de consumo energético, emissões e qualidade do ar, de forma a apoiar a tomada de decisões dos departamentos.</w:t>
-      </w:r>
-    </w:p>
-    <w:p>
-      <w:r>
-        <w:t>Este objetivo é apropriado ao nível tático porque responsabiliza as áreas intermédias de gestão, nomeadamente os departamentos de ambiente, manutenção e operações, pela execução e coordenação de práticas sustentáveis. Envolve planeamento, organização de recursos e gestão de informação, garantindo que a estratégia se traduz em planos internos concretos.</w:t>
+        <w:t>Até ao final de 2027, implementar um sistema de relatórios trimestrais de desempenho ambiental em todos os terminais, consolidando indicadores de consumo energético, emissões e qualidade do ar, em coordenação com as Divisões de Operações, Planeamento Estratégico e HSEQ (Saúde, Segurança, Ambiente e Qualidade), de forma a apoiar a tomada de decisão interna.</w:t>
+      </w:r>
+    </w:p>
+    <w:p>
+      <w:r>
+        <w:lastRenderedPageBreak/>
+        <w:t>Este objetivo integra-se no nível tático porque envolve a ação das chefias intermédias e a articulação entre diferentes áreas funcionais, transformando a orientação estratégica em procedimentos e mecanismos de controlo concretos.</w:t>
       </w:r>
     </w:p>
     <w:p/>
@@ -3876,28 +3949,349 @@
     </w:p>
     <w:p>
       <w:r>
-        <w:t>A partir de 202</w:t>
-      </w:r>
-      <w:r>
-        <w:t>7</w:t>
-      </w:r>
-      <w:r>
-        <w:t>, reduzir em 15% o consumo de combustível nas operações de movimentação de carga (gruas e veículos internos), através de formação das equipas e adoção de modos de operação ecológicos, com avaliação mensal dos resultados</w:t>
-      </w:r>
+        <w:t>A partir do primeiro trimestre de 2027, garantir que 100% dos operadores de maquinaria portuária cumprem os novos procedimentos ecológicos de operação (como desligar motores em períodos de inatividade superiores a cinco minutos e utilizar modos económicos dos equipamentos), com monitorização semanal e registo de não conformidades, sob supervisão das chefias operacionais.</w:t>
+      </w:r>
+    </w:p>
+    <w:p>
+      <w:r>
+        <w:t>Este objetivo enquadra-se no nível operacional porque foca a execução direta e diária das atividades no terreno. Depende da atuação dos trabalhadores operacionais, do cumprimento rigoroso de procedimentos e da aplicação prática das orientações definidas pelos gestores. A sua medição frequente permite ajustar comportamentos e garantir melhoria contínua no desempenho ambiental.</w:t>
+      </w:r>
+    </w:p>
+    <w:p/>
+    <w:p>
+      <w:pPr>
+        <w:rPr>
+          <w:b/>
+          <w:bCs/>
+        </w:rPr>
+      </w:pPr>
+      <w:r>
+        <w:rPr>
+          <w:b/>
+          <w:bCs/>
+        </w:rPr>
+        <w:t>Análise SWOT</w:t>
+      </w:r>
+    </w:p>
+    <w:p>
+      <w:pPr>
+        <w:jc w:val="left"/>
+      </w:pPr>
+      <w:r>
+        <w:t>Forças (</w:t>
+      </w:r>
+      <w:proofErr w:type="spellStart"/>
+      <w:r>
+        <w:t>Strengths</w:t>
+      </w:r>
+      <w:proofErr w:type="spellEnd"/>
+      <w:r>
+        <w:t>) – Internas</w:t>
+      </w:r>
+    </w:p>
+    <w:p>
+      <w:pPr>
+        <w:jc w:val="left"/>
+      </w:pPr>
+      <w:r>
+        <w:t>S1. Localização geoestratégica no eixo do Mar Egeu, integrada nos corredores de transporte euro-asiáticos, facilitando o acesso a mercados do Sudeste Europeu e dos Balcãs.</w:t>
+      </w:r>
+      <w:r>
+        <w:br/>
+        <w:t>S</w:t>
+      </w:r>
+      <w:r>
+        <w:t>2</w:t>
+      </w:r>
+      <w:r>
+        <w:t>. Conectividade intermodal (ferrovia e rodovia), favorecendo o transporte terrestre e a integração na cadeia logística regional.</w:t>
+      </w:r>
+      <w:r>
+        <w:br/>
+        <w:t>S</w:t>
+      </w:r>
+      <w:r>
+        <w:t>3</w:t>
+      </w:r>
+      <w:r>
+        <w:t>. Reconhecimento como porto de entrada para os mercados balcânicos, garantindo uma posição estratégica no comércio regional.</w:t>
+      </w:r>
+      <w:r>
+        <w:br/>
+      </w:r>
+    </w:p>
+    <w:p>
+      <w:pPr>
+        <w:jc w:val="left"/>
+      </w:pPr>
+    </w:p>
+    <w:p>
+      <w:pPr>
+        <w:jc w:val="left"/>
+      </w:pPr>
+      <w:r>
+        <w:t>Fraquezas (</w:t>
+      </w:r>
+      <w:proofErr w:type="spellStart"/>
+      <w:r>
+        <w:t>Weaknesses</w:t>
+      </w:r>
+      <w:proofErr w:type="spellEnd"/>
+      <w:r>
+        <w:t>) – Internas</w:t>
+      </w:r>
+    </w:p>
+    <w:p>
+      <w:pPr>
+        <w:jc w:val="left"/>
+      </w:pPr>
+      <w:r>
+        <w:t>W1. Burocracia administrativa e processos internos complexos, que podem gerar lentidão na tomada de decisão e atrasos operacionais.</w:t>
+      </w:r>
+      <w:r>
+        <w:br/>
+        <w:t>W2. Dependência de investimentos externos e públicos para modernização e expansão, revelando limitações de autonomia financeira.</w:t>
+      </w:r>
+      <w:r>
+        <w:br/>
+        <w:t>W3. Nível ainda limitado de digitalização e automação, com processos operacionais que continuam parcialmente manuais.</w:t>
+      </w:r>
+    </w:p>
+    <w:p>
+      <w:pPr>
+        <w:jc w:val="left"/>
+      </w:pPr>
+    </w:p>
+    <w:p>
+      <w:pPr>
+        <w:jc w:val="left"/>
+      </w:pPr>
+      <w:r>
+        <w:t>Oportunidades (</w:t>
+      </w:r>
+      <w:proofErr w:type="spellStart"/>
+      <w:r>
+        <w:t>Opportunities</w:t>
+      </w:r>
+      <w:proofErr w:type="spellEnd"/>
+      <w:r>
+        <w:t>) – Externas</w:t>
+      </w:r>
+      <w:r>
+        <w:br/>
+        <w:t>O</w:t>
+      </w:r>
+      <w:r>
+        <w:t>1</w:t>
+      </w:r>
+      <w:r>
+        <w:t>. Expansão do comércio regional e integração nos corredores logísticos euro-asiáticos, potenciando fluxos de carga em trânsito.</w:t>
+      </w:r>
+      <w:r>
+        <w:br/>
+        <w:t>O</w:t>
+      </w:r>
+      <w:r>
+        <w:t>2.</w:t>
+      </w:r>
+      <w:r>
+        <w:t xml:space="preserve"> Crescente exigência de sustentabilidade ambiental na UE, que pode gerar vantagem competitiva para portos verdes e </w:t>
+      </w:r>
+      <w:proofErr w:type="spellStart"/>
+      <w:r>
+        <w:t>ecoeficientes</w:t>
+      </w:r>
+      <w:proofErr w:type="spellEnd"/>
       <w:r>
         <w:t>.</w:t>
       </w:r>
-    </w:p>
-    <w:p>
-      <w:r>
-        <w:t xml:space="preserve">Este objetivo enquadra-se no nível operacional porque foca a execução direta e diária das atividades no terreno. Depende da atuação dos trabalhadores operacionais, do cumprimento de procedimentos e da </w:t>
+      <w:r>
+        <w:br/>
+        <w:t>O</w:t>
+      </w:r>
+      <w:r>
+        <w:t>3</w:t>
+      </w:r>
+      <w:r>
+        <w:t>. Evolução tecnológica em automação e sistemas portuários inteligentes (</w:t>
+      </w:r>
+      <w:proofErr w:type="spellStart"/>
+      <w:r>
+        <w:t>Port</w:t>
+      </w:r>
+      <w:proofErr w:type="spellEnd"/>
+      <w:r>
+        <w:t xml:space="preserve"> </w:t>
+      </w:r>
+      <w:proofErr w:type="spellStart"/>
+      <w:r>
+        <w:t>Community</w:t>
+      </w:r>
+      <w:proofErr w:type="spellEnd"/>
+      <w:r>
+        <w:t xml:space="preserve"> </w:t>
+      </w:r>
+      <w:proofErr w:type="spellStart"/>
+      <w:r>
+        <w:t>Systems</w:t>
+      </w:r>
+      <w:proofErr w:type="spellEnd"/>
+      <w:r>
+        <w:t>), promovendo maior eficiência operacional.</w:t>
+      </w:r>
+    </w:p>
+    <w:p>
+      <w:pPr>
+        <w:jc w:val="left"/>
+      </w:pPr>
+    </w:p>
+    <w:p>
+      <w:pPr>
+        <w:jc w:val="left"/>
+      </w:pPr>
+      <w:r>
+        <w:t>Ameaças (</w:t>
+      </w:r>
+      <w:proofErr w:type="spellStart"/>
+      <w:r>
+        <w:t>Threats</w:t>
+      </w:r>
+      <w:proofErr w:type="spellEnd"/>
+      <w:r>
+        <w:t>) – Externas</w:t>
+      </w:r>
+    </w:p>
+    <w:p>
+      <w:pPr>
+        <w:jc w:val="left"/>
+      </w:pPr>
+      <w:r>
+        <w:t>T1. Forte concorrência de portos mediterrânicos, como o Porto de Pireu (Grécia) e Trieste (Itália), com maior capacidade e investimento.</w:t>
+      </w:r>
+      <w:r>
+        <w:br/>
+        <w:t>T2. Instabilidade geopolítica na região do Mar Egeu e dos Balcãs, que pode afetar rotas comerciais e fluxos internacionais.</w:t>
+      </w:r>
+      <w:r>
+        <w:br/>
+        <w:t>T3. Aumento das regulamentações ambientais e fiscais, impondo custos adicionais às operações portuárias.</w:t>
+      </w:r>
+    </w:p>
+    <w:p>
+      <w:pPr>
+        <w:jc w:val="left"/>
+      </w:pPr>
+    </w:p>
+    <w:p>
+      <w:pPr>
+        <w:jc w:val="left"/>
+      </w:pPr>
+      <w:r>
+        <w:t>A análise SWOT do Porto de Salónica (</w:t>
+      </w:r>
+      <w:proofErr w:type="spellStart"/>
+      <w:r>
+        <w:t>ThPA</w:t>
+      </w:r>
+      <w:proofErr w:type="spellEnd"/>
+      <w:r>
+        <w:t xml:space="preserve"> S.A.) evidencia uma organização com uma base geoestratégica favorável e um papel relevante nas ligações euro-asiáticas e balcânicas. As suas forças residem na localização, diversidade operacional e potencial de integração logística, enquanto as fraquezas refletem desafios internos de eficiência, digitalização e capacidade competitiva. As oportunidades decorrem sobretudo das dinâmicas europeias de investimento e transição verde, e das tendências de modernização do setor portuário. Contudo, o porto enfrenta ameaças significativas, nomeadamente a concorrência direta de grandes plataformas mediterrânicas, a volatilidade geopolítica e as exigências regulatórias. Assim, a capacidade de transformação tecnológica e organizacional será determinante para converter vantagens geográficas em vantagens competitivas sustentáveis.</w:t>
+      </w:r>
+    </w:p>
+    <w:p>
+      <w:pPr>
+        <w:jc w:val="left"/>
+      </w:pPr>
+    </w:p>
+    <w:p>
+      <w:pPr>
+        <w:jc w:val="left"/>
+      </w:pPr>
+      <w:r>
+        <w:t>Estratégia Proposta</w:t>
+      </w:r>
+    </w:p>
+    <w:p>
+      <w:pPr>
+        <w:jc w:val="left"/>
+      </w:pPr>
+      <w:r>
+        <w:t xml:space="preserve">Face à análise SWOT realizada, o Porto de Salónica deverá adotar uma estratégia orientada para o desenvolvimento sustentável, consolidando a sua posição geoestratégica através da transição ambiental e modernização tecnológica. Esta estratégia deverá assentar na redução progressiva das emissões e na </w:t>
       </w:r>
       <w:r>
         <w:lastRenderedPageBreak/>
-        <w:t>aplicação prática das orientações definidas pelos gestores. A sua medição mensal permite ajustar comportamentos e garantir melhoria contínua no desempenho ambiental.</w:t>
-      </w:r>
-    </w:p>
-    <w:p/>
+        <w:t xml:space="preserve">melhoria da eficiência energética das operações portuárias, alinhando-se com as políticas europeias de descarbonização e com os programas de financiamento do Green </w:t>
+      </w:r>
+      <w:proofErr w:type="spellStart"/>
+      <w:r>
+        <w:t>Deal</w:t>
+      </w:r>
+      <w:proofErr w:type="spellEnd"/>
+      <w:r>
+        <w:t xml:space="preserve"> e das redes TEN-T. Para tal, torna-se essencial investir em infraestruturas verdes, em sistemas de monitorização ambiental e na eletrificação de equipamentos, bem como promover iniciativas de economia circular e certificação ambiental internacional (como o </w:t>
+      </w:r>
+      <w:proofErr w:type="spellStart"/>
+      <w:r>
+        <w:t>EcoPorts</w:t>
+      </w:r>
+      <w:proofErr w:type="spellEnd"/>
+      <w:r>
+        <w:t>). Paralelamente, a transformação digital deverá suportar esta transição, através da automatização de processos e da implementação de plataformas inteligentes de gestão portuária (</w:t>
+      </w:r>
+      <w:proofErr w:type="spellStart"/>
+      <w:r>
+        <w:t>Port</w:t>
+      </w:r>
+      <w:proofErr w:type="spellEnd"/>
+      <w:r>
+        <w:t xml:space="preserve"> </w:t>
+      </w:r>
+      <w:proofErr w:type="spellStart"/>
+      <w:r>
+        <w:t>Community</w:t>
+      </w:r>
+      <w:proofErr w:type="spellEnd"/>
+      <w:r>
+        <w:t xml:space="preserve"> </w:t>
+      </w:r>
+      <w:proofErr w:type="spellStart"/>
+      <w:r>
+        <w:t>Systems</w:t>
+      </w:r>
+      <w:proofErr w:type="spellEnd"/>
+      <w:r>
+        <w:t>), capazes de reduzir tempos operacionais e otimizar o consumo de recursos.</w:t>
+      </w:r>
+    </w:p>
+    <w:p>
+      <w:pPr>
+        <w:jc w:val="left"/>
+      </w:pPr>
+      <w:r>
+        <w:t xml:space="preserve">Esta estratégia permitirá transformar fraquezas internas, como a limitada digitalização, em vetores de inovação, </w:t>
+      </w:r>
+      <w:proofErr w:type="gramStart"/>
+      <w:r>
+        <w:t>ao mesmo tempo que</w:t>
+      </w:r>
+      <w:proofErr w:type="gramEnd"/>
+      <w:r>
+        <w:t xml:space="preserve"> aproveita as oportunidades externas associadas à crescente exigência ambiental da União Europeia. Ao posicionar-se como porto verde e sustentável no Mediterrâneo, o Porto de Salónica poderá reforçar a sua competitividade a longo prazo, atrair novos fluxos logísticos e assegurar uma vantagem competitiva face aos portos concorrentes que ainda se encontram em fases iniciais de adaptação ambiental.</w:t>
+      </w:r>
+    </w:p>
+    <w:p>
+      <w:pPr>
+        <w:jc w:val="left"/>
+      </w:pPr>
+    </w:p>
+    <w:p>
+      <w:pPr>
+        <w:rPr>
+          <w:b/>
+          <w:bCs/>
+        </w:rPr>
+      </w:pPr>
+    </w:p>
     <w:p/>
     <w:p>
       <w:pPr>
@@ -4191,9 +4585,6 @@
     <w:p>
       <w:pPr>
         <w:pStyle w:val="BodyText1"/>
-        <w:rPr>
-          <w:rFonts w:eastAsia="Arial Narrow"/>
-        </w:rPr>
       </w:pPr>
       <w:hyperlink r:id="rId21" w:history="1">
         <w:r>
@@ -4212,6 +4603,15 @@
           <w:rFonts w:eastAsia="Arial Narrow"/>
         </w:rPr>
       </w:pPr>
+      <w:hyperlink r:id="rId22" w:history="1">
+        <w:r>
+          <w:rPr>
+            <w:rStyle w:val="Hiperligao"/>
+            <w:rFonts w:eastAsia="Arial Narrow"/>
+          </w:rPr>
+          <w:t>https://www.espo.be</w:t>
+        </w:r>
+      </w:hyperlink>
     </w:p>
     <w:p>
       <w:pPr>
@@ -4220,6 +4620,15 @@
           <w:rFonts w:eastAsia="Arial Narrow"/>
         </w:rPr>
       </w:pPr>
+      <w:hyperlink r:id="rId23" w:history="1">
+        <w:r>
+          <w:rPr>
+            <w:rStyle w:val="Hiperligao"/>
+            <w:rFonts w:eastAsia="Arial Narrow"/>
+          </w:rPr>
+          <w:t>https://www.porteconomics.eu/calls-connectivity-liners-and-alliances-at-thessaloniki-container-port</w:t>
+        </w:r>
+      </w:hyperlink>
     </w:p>
     <w:p>
       <w:pPr>
@@ -4228,10 +4637,119 @@
           <w:rFonts w:eastAsia="Arial Narrow"/>
         </w:rPr>
       </w:pPr>
+      <w:hyperlink r:id="rId24" w:history="1">
+        <w:r>
+          <w:rPr>
+            <w:rStyle w:val="Hiperligao"/>
+            <w:rFonts w:eastAsia="Arial Narrow"/>
+          </w:rPr>
+          <w:t>https://www.lloydslist.com</w:t>
+        </w:r>
+      </w:hyperlink>
+    </w:p>
+    <w:p>
+      <w:pPr>
+        <w:pStyle w:val="BodyText1"/>
+        <w:rPr>
+          <w:rFonts w:eastAsia="Arial Narrow"/>
+        </w:rPr>
+      </w:pPr>
+      <w:hyperlink r:id="rId25" w:history="1">
+        <w:r>
+          <w:rPr>
+            <w:rStyle w:val="Hiperligao"/>
+            <w:rFonts w:eastAsia="Arial Narrow"/>
+          </w:rPr>
+          <w:t>https://www.oecd.org/en/publications/market-access-trade-in-transport-services-and-trade-facilitation_9789282101476-en.html</w:t>
+        </w:r>
+      </w:hyperlink>
+    </w:p>
+    <w:p>
+      <w:pPr>
+        <w:pStyle w:val="BodyText1"/>
+        <w:rPr>
+          <w:rFonts w:eastAsia="Arial Narrow"/>
+        </w:rPr>
+      </w:pPr>
+      <w:hyperlink r:id="rId26" w:history="1">
+        <w:r>
+          <w:rPr>
+            <w:rStyle w:val="Hiperligao"/>
+            <w:rFonts w:eastAsia="Arial Narrow"/>
+          </w:rPr>
+          <w:t>https://transport.ec.europa.eu/index_en</w:t>
+        </w:r>
+      </w:hyperlink>
+    </w:p>
+    <w:p>
+      <w:pPr>
+        <w:pStyle w:val="BodyText1"/>
+        <w:rPr>
+          <w:rFonts w:eastAsia="Arial Narrow"/>
+        </w:rPr>
+      </w:pPr>
+      <w:hyperlink r:id="rId27" w:history="1">
+        <w:r>
+          <w:rPr>
+            <w:rStyle w:val="Hiperligao"/>
+            <w:rFonts w:eastAsia="Arial Narrow"/>
+          </w:rPr>
+          <w:t>https://commission.europa.eu/strategy-and-policy/priorities-2019-2024/european-green-deal_en</w:t>
+        </w:r>
+      </w:hyperlink>
+    </w:p>
+    <w:p>
+      <w:pPr>
+        <w:pStyle w:val="BodyText1"/>
+        <w:rPr>
+          <w:rFonts w:eastAsia="Arial Narrow"/>
+        </w:rPr>
+      </w:pPr>
+      <w:hyperlink r:id="rId28" w:history="1">
+        <w:r>
+          <w:rPr>
+            <w:rStyle w:val="Hiperligao"/>
+            <w:rFonts w:eastAsia="Arial Narrow"/>
+          </w:rPr>
+          <w:t>https://transport.ec.europa.eu/transport-themes/infrastructure-and-investment/trans-european-transport-network-ten-t_en</w:t>
+        </w:r>
+      </w:hyperlink>
+    </w:p>
+    <w:p>
+      <w:pPr>
+        <w:pStyle w:val="BodyText1"/>
+        <w:rPr>
+          <w:rFonts w:eastAsia="Arial Narrow"/>
+        </w:rPr>
+      </w:pPr>
+    </w:p>
+    <w:p>
+      <w:pPr>
+        <w:pStyle w:val="BodyText1"/>
+        <w:rPr>
+          <w:rFonts w:eastAsia="Arial Narrow"/>
+        </w:rPr>
+      </w:pPr>
+    </w:p>
+    <w:p>
+      <w:pPr>
+        <w:pStyle w:val="BodyText1"/>
+        <w:rPr>
+          <w:rFonts w:eastAsia="Arial Narrow"/>
+        </w:rPr>
+      </w:pPr>
+    </w:p>
+    <w:p>
+      <w:pPr>
+        <w:pStyle w:val="BodyText1"/>
+        <w:rPr>
+          <w:rFonts w:eastAsia="Arial Narrow"/>
+        </w:rPr>
+      </w:pPr>
     </w:p>
     <w:sectPr>
-      <w:headerReference w:type="default" r:id="rId22"/>
-      <w:footerReference w:type="default" r:id="rId23"/>
+      <w:headerReference w:type="default" r:id="rId29"/>
+      <w:footerReference w:type="default" r:id="rId30"/>
       <w:pgSz w:w="12240" w:h="15840" w:code="1"/>
       <w:pgMar w:top="1440" w:right="1440" w:bottom="1440" w:left="1440" w:header="720" w:footer="720" w:gutter="0"/>
       <w:pgNumType w:start="1"/>
@@ -7704,6 +8222,25 @@
 </file>
 
 <file path=customXml/item1.xml><?xml version="1.0" encoding="utf-8"?>
+<?mso-contentType ?>
+<FormTemplates xmlns="http://schemas.microsoft.com/sharepoint/v3/contenttype/forms">
+  <Display>DocumentLibraryForm</Display>
+  <Edit>DocumentLibraryForm</Edit>
+  <New>DocumentLibraryForm</New>
+</FormTemplates>
+</file>
+
+<file path=customXml/item2.xml><?xml version="1.0" encoding="utf-8"?>
+<p:properties xmlns:p="http://schemas.microsoft.com/office/2006/metadata/properties" xmlns:xsi="http://www.w3.org/2001/XMLSchema-instance" xmlns:pc="http://schemas.microsoft.com/office/infopath/2007/PartnerControls">
+  <documentManagement/>
+</p:properties>
+</file>
+
+<file path=customXml/item3.xml><?xml version="1.0" encoding="utf-8"?>
+<b:Sources xmlns:b="http://schemas.openxmlformats.org/officeDocument/2006/bibliography" xmlns="http://schemas.openxmlformats.org/officeDocument/2006/bibliography" SelectedStyle="\APA.XSL" StyleName="APA"/>
+</file>
+
+<file path=customXml/item4.xml><?xml version="1.0" encoding="utf-8"?>
 <ct:contentTypeSchema xmlns:ct="http://schemas.microsoft.com/office/2006/metadata/contentType" xmlns:ma="http://schemas.microsoft.com/office/2006/metadata/properties/metaAttributes" ct:_="" ma:_="" ma:contentTypeName="Documento" ma:contentTypeID="0x01010014A9A3ACABD01040A65FA4418BA97DB7" ma:contentTypeVersion="3" ma:contentTypeDescription="Criar um novo documento." ma:contentTypeScope="" ma:versionID="f01c351ff87518fefc8159936188c20d">
   <xsd:schema xmlns:xsd="http://www.w3.org/2001/XMLSchema" xmlns:xs="http://www.w3.org/2001/XMLSchema" xmlns:p="http://schemas.microsoft.com/office/2006/metadata/properties" xmlns:ns2="af9439ef-09b8-447f-9aaa-8294c2ff695d" targetNamespace="http://schemas.microsoft.com/office/2006/metadata/properties" ma:root="true" ma:fieldsID="87f0c9989e68a6b09bd224e7e4f50953" ns2:_="">
     <xsd:import namespace="af9439ef-09b8-447f-9aaa-8294c2ff695d"/>
@@ -7841,26 +8378,32 @@
 </ct:contentTypeSchema>
 </file>
 
-<file path=customXml/item2.xml><?xml version="1.0" encoding="utf-8"?>
-<b:Sources xmlns:b="http://schemas.openxmlformats.org/officeDocument/2006/bibliography" xmlns="http://schemas.openxmlformats.org/officeDocument/2006/bibliography" SelectedStyle="\APA.XSL" StyleName="APA"/>
+<file path=customXml/itemProps1.xml><?xml version="1.0" encoding="utf-8"?>
+<ds:datastoreItem xmlns:ds="http://schemas.openxmlformats.org/officeDocument/2006/customXml" ds:itemID="{A8BEE9C3-75AD-4607-B106-1B44B05722EA}">
+  <ds:schemaRefs>
+    <ds:schemaRef ds:uri="http://schemas.microsoft.com/sharepoint/v3/contenttype/forms"/>
+  </ds:schemaRefs>
+</ds:datastoreItem>
 </file>
 
-<file path=customXml/item3.xml><?xml version="1.0" encoding="utf-8"?>
-<p:properties xmlns:p="http://schemas.microsoft.com/office/2006/metadata/properties" xmlns:xsi="http://www.w3.org/2001/XMLSchema-instance" xmlns:pc="http://schemas.microsoft.com/office/infopath/2007/PartnerControls">
-  <documentManagement/>
-</p:properties>
+<file path=customXml/itemProps2.xml><?xml version="1.0" encoding="utf-8"?>
+<ds:datastoreItem xmlns:ds="http://schemas.openxmlformats.org/officeDocument/2006/customXml" ds:itemID="{A02BD9CC-6025-4F76-BD90-0F1427CF0A06}">
+  <ds:schemaRefs>
+    <ds:schemaRef ds:uri="http://schemas.microsoft.com/office/2006/metadata/properties"/>
+    <ds:schemaRef ds:uri="http://schemas.microsoft.com/office/infopath/2007/PartnerControls"/>
+  </ds:schemaRefs>
+</ds:datastoreItem>
 </file>
 
-<file path=customXml/item4.xml><?xml version="1.0" encoding="utf-8"?>
-<?mso-contentType ?>
-<FormTemplates xmlns="http://schemas.microsoft.com/sharepoint/v3/contenttype/forms">
-  <Display>DocumentLibraryForm</Display>
-  <Edit>DocumentLibraryForm</Edit>
-  <New>DocumentLibraryForm</New>
-</FormTemplates>
+<file path=customXml/itemProps3.xml><?xml version="1.0" encoding="utf-8"?>
+<ds:datastoreItem xmlns:ds="http://schemas.openxmlformats.org/officeDocument/2006/customXml" ds:itemID="{9C46D67E-02BF-4E37-8EF1-2391CC03D27F}">
+  <ds:schemaRefs>
+    <ds:schemaRef ds:uri="http://schemas.openxmlformats.org/officeDocument/2006/bibliography"/>
+  </ds:schemaRefs>
+</ds:datastoreItem>
 </file>
 
-<file path=customXml/itemProps1.xml><?xml version="1.0" encoding="utf-8"?>
+<file path=customXml/itemProps4.xml><?xml version="1.0" encoding="utf-8"?>
 <ds:datastoreItem xmlns:ds="http://schemas.openxmlformats.org/officeDocument/2006/customXml" ds:itemID="{489810D9-F91A-40C2-9E37-B94667679C1F}">
   <ds:schemaRefs>
     <ds:schemaRef ds:uri="http://schemas.microsoft.com/office/2006/metadata/contentType"/>
@@ -7876,29 +8419,4 @@
     <ds:schemaRef ds:uri="http://schemas.microsoft.com/internal/obd"/>
   </ds:schemaRefs>
 </ds:datastoreItem>
-</file>
-
-<file path=customXml/itemProps2.xml><?xml version="1.0" encoding="utf-8"?>
-<ds:datastoreItem xmlns:ds="http://schemas.openxmlformats.org/officeDocument/2006/customXml" ds:itemID="{9C46D67E-02BF-4E37-8EF1-2391CC03D27F}">
-  <ds:schemaRefs>
-    <ds:schemaRef ds:uri="http://schemas.openxmlformats.org/officeDocument/2006/bibliography"/>
-  </ds:schemaRefs>
-</ds:datastoreItem>
-</file>
-
-<file path=customXml/itemProps3.xml><?xml version="1.0" encoding="utf-8"?>
-<ds:datastoreItem xmlns:ds="http://schemas.openxmlformats.org/officeDocument/2006/customXml" ds:itemID="{A02BD9CC-6025-4F76-BD90-0F1427CF0A06}">
-  <ds:schemaRefs>
-    <ds:schemaRef ds:uri="http://schemas.microsoft.com/office/2006/metadata/properties"/>
-    <ds:schemaRef ds:uri="http://schemas.microsoft.com/office/infopath/2007/PartnerControls"/>
-  </ds:schemaRefs>
-</ds:datastoreItem>
-</file>
-
-<file path=customXml/itemProps4.xml><?xml version="1.0" encoding="utf-8"?>
-<ds:datastoreItem xmlns:ds="http://schemas.openxmlformats.org/officeDocument/2006/customXml" ds:itemID="{A8BEE9C3-75AD-4607-B106-1B44B05722EA}">
-  <ds:schemaRefs>
-    <ds:schemaRef ds:uri="http://schemas.microsoft.com/sharepoint/v3/contenttype/forms"/>
-  </ds:schemaRefs>
-</ds:datastoreItem>
 </file>
</xml_diff>

<commit_message>
[GESTA - Documentation - #23 #24 #124 #126 #127] PESTEL, VRIO, PORTER AND VALUE CHAIN added
</commit_message>
<xml_diff>
--- a/docs/planning/Sprint1/Gesta/RelatórioGesta.docx
+++ b/docs/planning/Sprint1/Gesta/RelatórioGesta.docx
@@ -631,6 +631,13 @@
     <w:bookmarkEnd w:id="2" w:displacedByCustomXml="next"/>
     <w:sdt>
       <w:sdtPr>
+        <w:rPr>
+          <w:rFonts w:ascii="Calibri" w:hAnsi="Calibri" w:cs="Times , serif"/>
+          <w:bCs w:val="0"/>
+          <w:color w:val="auto"/>
+          <w:sz w:val="22"/>
+          <w:szCs w:val="24"/>
+        </w:rPr>
         <w:id w:val="916215519"/>
         <w:docPartObj>
           <w:docPartGallery w:val="Table of Contents"/>
@@ -639,11 +646,7 @@
       </w:sdtPr>
       <w:sdtEndPr>
         <w:rPr>
-          <w:rFonts w:ascii="Calibri" w:hAnsi="Calibri" w:cs="Times , serif"/>
           <w:b/>
-          <w:color w:val="auto"/>
-          <w:sz w:val="22"/>
-          <w:szCs w:val="24"/>
         </w:rPr>
       </w:sdtEndPr>
       <w:sdtContent>
@@ -5402,6 +5405,15 @@
       <w:r>
         <w:t>S1. Localização geoestratégica no eixo do Mar Egeu, integrada nos corredores de transporte euro-asiáticos, facilitando o acesso a mercados do Sudeste Europeu e dos Balcãs.</w:t>
       </w:r>
+      <w:r>
+        <w:t xml:space="preserve"> (</w:t>
+      </w:r>
+      <w:r>
+        <w:t>VRIO – vantagem rara e difícil de imitar</w:t>
+      </w:r>
+      <w:r>
+        <w:t>)</w:t>
+      </w:r>
       <w:sdt>
         <w:sdtPr>
           <w:id w:val="-340550876"/>
@@ -5438,6 +5450,25 @@
       <w:r>
         <w:t>. Conectividade intermodal (ferrovia e rodovia), favorecendo o transporte terrestre e a integração na cadeia logística regional.</w:t>
       </w:r>
+      <w:r>
+        <w:t xml:space="preserve"> </w:t>
+      </w:r>
+      <w:proofErr w:type="gramStart"/>
+      <w:r>
+        <w:t>(</w:t>
+      </w:r>
+      <w:proofErr w:type="spellStart"/>
+      <w:proofErr w:type="gramEnd"/>
+      <w:r>
+        <w:t>Porter</w:t>
+      </w:r>
+      <w:proofErr w:type="spellEnd"/>
+      <w:r>
+        <w:t xml:space="preserve"> – vantagem competitiva de acesso</w:t>
+      </w:r>
+      <w:r>
+        <w:t>)</w:t>
+      </w:r>
       <w:sdt>
         <w:sdtPr>
           <w:id w:val="-1197933604"/>
@@ -5474,6 +5505,20 @@
       <w:r>
         <w:t>. Reconhecimento como porto de entrada para os mercados balcânicos, garantindo uma posição estratégica no comércio regional.</w:t>
       </w:r>
+      <w:r>
+        <w:t xml:space="preserve"> (</w:t>
+      </w:r>
+      <w:proofErr w:type="spellStart"/>
+      <w:r>
+        <w:t>Porter</w:t>
+      </w:r>
+      <w:proofErr w:type="spellEnd"/>
+      <w:r>
+        <w:t xml:space="preserve"> – vantagem de localização</w:t>
+      </w:r>
+      <w:r>
+        <w:t>)</w:t>
+      </w:r>
       <w:sdt>
         <w:sdtPr>
           <w:id w:val="1960527826"/>
@@ -5532,6 +5577,28 @@
       <w:r>
         <w:t>W1. Burocracia administrativa e processos internos complexos, que podem gerar lentidão na tomada de decisão e atrasos operacionais.</w:t>
       </w:r>
+      <w:r>
+        <w:t xml:space="preserve"> (</w:t>
+      </w:r>
+      <w:proofErr w:type="spellStart"/>
+      <w:r>
+        <w:t>Value</w:t>
+      </w:r>
+      <w:proofErr w:type="spellEnd"/>
+      <w:r>
+        <w:t xml:space="preserve"> </w:t>
+      </w:r>
+      <w:proofErr w:type="spellStart"/>
+      <w:r>
+        <w:t>Chain</w:t>
+      </w:r>
+      <w:proofErr w:type="spellEnd"/>
+      <w:r>
+        <w:t xml:space="preserve"> – ineficiências nos processos internos</w:t>
+      </w:r>
+      <w:r>
+        <w:t>)</w:t>
+      </w:r>
       <w:sdt>
         <w:sdtPr>
           <w:id w:val="1457057988"/>
@@ -5564,6 +5631,15 @@
       <w:r>
         <w:t>W2. Dependência de cofinanciamento público e de parcerias privadas para projetos de modernização e expansão, refletindo uma autonomia financeira limitada em grandes investimentos.</w:t>
       </w:r>
+      <w:r>
+        <w:t xml:space="preserve"> (</w:t>
+      </w:r>
+      <w:r>
+        <w:t>PESTEL – dependência económica e política</w:t>
+      </w:r>
+      <w:r>
+        <w:t>)</w:t>
+      </w:r>
       <w:sdt>
         <w:sdtPr>
           <w:id w:val="-1948070554"/>
@@ -5594,7 +5670,30 @@
         <w:br/>
       </w:r>
       <w:r>
+        <w:lastRenderedPageBreak/>
         <w:t>W3. Necessidade de acelerar a digitalização e integração de sistemas portuários, uma vez que os atuais processos e infraestruturas ainda enfrentam limitações administrativas e operacionais.</w:t>
+      </w:r>
+      <w:r>
+        <w:t xml:space="preserve"> (</w:t>
+      </w:r>
+      <w:proofErr w:type="spellStart"/>
+      <w:r>
+        <w:t>Value</w:t>
+      </w:r>
+      <w:proofErr w:type="spellEnd"/>
+      <w:r>
+        <w:t xml:space="preserve"> </w:t>
+      </w:r>
+      <w:proofErr w:type="spellStart"/>
+      <w:r>
+        <w:t>Chain</w:t>
+      </w:r>
+      <w:proofErr w:type="spellEnd"/>
+      <w:r>
+        <w:t xml:space="preserve"> – limitação tecnológica</w:t>
+      </w:r>
+      <w:r>
+        <w:t>)</w:t>
       </w:r>
       <w:sdt>
         <w:sdtPr>
@@ -5653,6 +5752,20 @@
       <w:r>
         <w:t>. Expansão do comércio regional e integração nos corredores logísticos euro-asiáticos, potenciando fluxos de carga em trânsito.</w:t>
       </w:r>
+      <w:r>
+        <w:t xml:space="preserve"> (</w:t>
+      </w:r>
+      <w:proofErr w:type="spellStart"/>
+      <w:r>
+        <w:t>Porter</w:t>
+      </w:r>
+      <w:proofErr w:type="spellEnd"/>
+      <w:r>
+        <w:t xml:space="preserve"> – crescimento do mercado</w:t>
+      </w:r>
+      <w:r>
+        <w:t>)</w:t>
+      </w:r>
       <w:sdt>
         <w:sdtPr>
           <w:id w:val="-1404671887"/>
@@ -5703,6 +5816,15 @@
       <w:r>
         <w:t>.</w:t>
       </w:r>
+      <w:r>
+        <w:t xml:space="preserve"> (</w:t>
+      </w:r>
+      <w:r>
+        <w:t>PESTEL – fator ambiental</w:t>
+      </w:r>
+      <w:r>
+        <w:t>)</w:t>
+      </w:r>
       <w:sdt>
         <w:sdtPr>
           <w:id w:val="1556356171"/>
@@ -5763,6 +5885,15 @@
       <w:r>
         <w:t>), promovendo maior eficiência operacional.</w:t>
       </w:r>
+      <w:r>
+        <w:t xml:space="preserve"> (</w:t>
+      </w:r>
+      <w:r>
+        <w:t>VRIO – recurso tecnológico valioso e imitável com dificuldade</w:t>
+      </w:r>
+      <w:r>
+        <w:t>)</w:t>
+      </w:r>
       <w:sdt>
         <w:sdtPr>
           <w:id w:val="1373347990"/>
@@ -5818,6 +5949,20 @@
       <w:r>
         <w:t>T1. Forte concorrência de portos mediterrânicos, como o Porto de Pireu (Grécia) e Trieste (Itália), com maior capacidade e investimento.</w:t>
       </w:r>
+      <w:r>
+        <w:t xml:space="preserve"> (</w:t>
+      </w:r>
+      <w:proofErr w:type="spellStart"/>
+      <w:r>
+        <w:t>Porter</w:t>
+      </w:r>
+      <w:proofErr w:type="spellEnd"/>
+      <w:r>
+        <w:t xml:space="preserve"> – rivalidade entre concorrentes diretos</w:t>
+      </w:r>
+      <w:r>
+        <w:t>)</w:t>
+      </w:r>
       <w:sdt>
         <w:sdtPr>
           <w:id w:val="-458183391"/>
@@ -5848,6 +5993,15 @@
         <w:br/>
         <w:t>T2. Instabilidade geopolítica na região do Mar Egeu e dos Balcãs, que pode afetar rotas comerciais e fluxos internacionais.</w:t>
       </w:r>
+      <w:r>
+        <w:t xml:space="preserve"> (</w:t>
+      </w:r>
+      <w:r>
+        <w:t>PESTEL – fatores políticos e de segurança</w:t>
+      </w:r>
+      <w:r>
+        <w:t>)</w:t>
+      </w:r>
       <w:sdt>
         <w:sdtPr>
           <w:id w:val="-1929653754"/>
@@ -5878,6 +6032,15 @@
         <w:br/>
         <w:t>T3. Aumento das regulamentações ambientais e fiscais, impondo custos adicionais às operações portuárias.</w:t>
       </w:r>
+      <w:r>
+        <w:t xml:space="preserve"> (</w:t>
+      </w:r>
+      <w:r>
+        <w:t>PESTEL – fatores legais e ambientais</w:t>
+      </w:r>
+      <w:r>
+        <w:t>)</w:t>
+      </w:r>
       <w:sdt>
         <w:sdtPr>
           <w:id w:val="2064063745"/>
@@ -5944,6 +6107,7 @@
           <w:b/>
           <w:bCs/>
         </w:rPr>
+        <w:lastRenderedPageBreak/>
         <w:t>Estratégia Proposta</w:t>
       </w:r>
     </w:p>
@@ -5960,11 +6124,7 @@
       </w:r>
       <w:proofErr w:type="spellEnd"/>
       <w:r>
-        <w:t xml:space="preserve"> S.A.) adote uma estratégia de desenvolvimento sustentável e transformação digital, orientada para reforçar a sua </w:t>
-      </w:r>
-      <w:r>
-        <w:lastRenderedPageBreak/>
-        <w:t>posição geoestratégica e assegurar uma vantagem competitiva duradoura no contexto portuário euro</w:t>
+        <w:t xml:space="preserve"> S.A.) adote uma estratégia de desenvolvimento sustentável e transformação digital, orientada para reforçar a sua posição geoestratégica e assegurar uma vantagem competitiva duradoura no contexto portuário euro</w:t>
       </w:r>
       <w:r>
         <w:t>-</w:t>
@@ -10270,150 +10430,6 @@
 </file>
 
 <file path=customXml/item2.xml><?xml version="1.0" encoding="utf-8"?>
-<ct:contentTypeSchema xmlns:ct="http://schemas.microsoft.com/office/2006/metadata/contentType" xmlns:ma="http://schemas.microsoft.com/office/2006/metadata/properties/metaAttributes" ct:_="" ma:_="" ma:contentTypeName="Documento" ma:contentTypeID="0x01010014A9A3ACABD01040A65FA4418BA97DB7" ma:contentTypeVersion="3" ma:contentTypeDescription="Criar um novo documento." ma:contentTypeScope="" ma:versionID="f01c351ff87518fefc8159936188c20d">
-  <xsd:schema xmlns:xsd="http://www.w3.org/2001/XMLSchema" xmlns:xs="http://www.w3.org/2001/XMLSchema" xmlns:p="http://schemas.microsoft.com/office/2006/metadata/properties" xmlns:ns2="af9439ef-09b8-447f-9aaa-8294c2ff695d" targetNamespace="http://schemas.microsoft.com/office/2006/metadata/properties" ma:root="true" ma:fieldsID="87f0c9989e68a6b09bd224e7e4f50953" ns2:_="">
-    <xsd:import namespace="af9439ef-09b8-447f-9aaa-8294c2ff695d"/>
-    <xsd:element name="properties">
-      <xsd:complexType>
-        <xsd:sequence>
-          <xsd:element name="documentManagement">
-            <xsd:complexType>
-              <xsd:all>
-                <xsd:element ref="ns2:MediaServiceMetadata" minOccurs="0"/>
-                <xsd:element ref="ns2:MediaServiceFastMetadata" minOccurs="0"/>
-                <xsd:element ref="ns2:MediaServiceSearchProperties" minOccurs="0"/>
-              </xsd:all>
-            </xsd:complexType>
-          </xsd:element>
-        </xsd:sequence>
-      </xsd:complexType>
-    </xsd:element>
-  </xsd:schema>
-  <xsd:schema xmlns:xsd="http://www.w3.org/2001/XMLSchema" xmlns:xs="http://www.w3.org/2001/XMLSchema" xmlns:dms="http://schemas.microsoft.com/office/2006/documentManagement/types" xmlns:pc="http://schemas.microsoft.com/office/infopath/2007/PartnerControls" targetNamespace="af9439ef-09b8-447f-9aaa-8294c2ff695d" elementFormDefault="qualified">
-    <xsd:import namespace="http://schemas.microsoft.com/office/2006/documentManagement/types"/>
-    <xsd:import namespace="http://schemas.microsoft.com/office/infopath/2007/PartnerControls"/>
-    <xsd:element name="MediaServiceMetadata" ma:index="8" nillable="true" ma:displayName="MediaServiceMetadata" ma:hidden="true" ma:internalName="MediaServiceMetadata" ma:readOnly="true">
-      <xsd:simpleType>
-        <xsd:restriction base="dms:Note"/>
-      </xsd:simpleType>
-    </xsd:element>
-    <xsd:element name="MediaServiceFastMetadata" ma:index="9" nillable="true" ma:displayName="MediaServiceFastMetadata" ma:hidden="true" ma:internalName="MediaServiceFastMetadata" ma:readOnly="true">
-      <xsd:simpleType>
-        <xsd:restriction base="dms:Note"/>
-      </xsd:simpleType>
-    </xsd:element>
-    <xsd:element name="MediaServiceSearchProperties" ma:index="10" nillable="true" ma:displayName="MediaServiceSearchProperties" ma:hidden="true" ma:internalName="MediaServiceSearchProperties" ma:readOnly="true">
-      <xsd:simpleType>
-        <xsd:restriction base="dms:Note"/>
-      </xsd:simpleType>
-    </xsd:element>
-  </xsd:schema>
-  <xsd:schema xmlns="http://schemas.openxmlformats.org/package/2006/metadata/core-properties" xmlns:xsd="http://www.w3.org/2001/XMLSchema" xmlns:xsi="http://www.w3.org/2001/XMLSchema-instance" xmlns:dc="http://purl.org/dc/elements/1.1/" xmlns:dcterms="http://purl.org/dc/terms/" xmlns:odoc="http://schemas.microsoft.com/internal/obd" targetNamespace="http://schemas.openxmlformats.org/package/2006/metadata/core-properties" elementFormDefault="qualified" attributeFormDefault="unqualified" blockDefault="#all">
-    <xsd:import namespace="http://purl.org/dc/elements/1.1/" schemaLocation="http://dublincore.org/schemas/xmls/qdc/2003/04/02/dc.xsd"/>
-    <xsd:import namespace="http://purl.org/dc/terms/" schemaLocation="http://dublincore.org/schemas/xmls/qdc/2003/04/02/dcterms.xsd"/>
-    <xsd:element name="coreProperties" type="CT_coreProperties"/>
-    <xsd:complexType name="CT_coreProperties">
-      <xsd:all>
-        <xsd:element ref="dc:creator" minOccurs="0" maxOccurs="1"/>
-        <xsd:element ref="dcterms:created" minOccurs="0" maxOccurs="1"/>
-        <xsd:element ref="dc:identifier" minOccurs="0" maxOccurs="1"/>
-        <xsd:element name="contentType" minOccurs="0" maxOccurs="1" type="xsd:string" ma:index="0" ma:displayName="Tipo de Conteúdo"/>
-        <xsd:element ref="dc:title" minOccurs="0" maxOccurs="1" ma:index="4" ma:displayName="Título"/>
-        <xsd:element ref="dc:subject" minOccurs="0" maxOccurs="1"/>
-        <xsd:element ref="dc:description" minOccurs="0" maxOccurs="1"/>
-        <xsd:element name="keywords" minOccurs="0" maxOccurs="1" type="xsd:string"/>
-        <xsd:element ref="dc:language" minOccurs="0" maxOccurs="1"/>
-        <xsd:element name="category" minOccurs="0" maxOccurs="1" type="xsd:string"/>
-        <xsd:element name="version" minOccurs="0" maxOccurs="1" type="xsd:string"/>
-        <xsd:element name="revision" minOccurs="0" maxOccurs="1" type="xsd:string">
-          <xsd:annotation>
-            <xsd:documentation>
-                        This value indicates the number of saves or revisions. The application is responsible for updating this value after each revision.
-                    </xsd:documentation>
-          </xsd:annotation>
-        </xsd:element>
-        <xsd:element name="lastModifiedBy" minOccurs="0" maxOccurs="1" type="xsd:string"/>
-        <xsd:element ref="dcterms:modified" minOccurs="0" maxOccurs="1"/>
-        <xsd:element name="contentStatus" minOccurs="0" maxOccurs="1" type="xsd:string"/>
-      </xsd:all>
-    </xsd:complexType>
-  </xsd:schema>
-  <xs:schema xmlns:pc="http://schemas.microsoft.com/office/infopath/2007/PartnerControls" xmlns:xs="http://www.w3.org/2001/XMLSchema" targetNamespace="http://schemas.microsoft.com/office/infopath/2007/PartnerControls" elementFormDefault="qualified" attributeFormDefault="unqualified">
-    <xs:element name="Person">
-      <xs:complexType>
-        <xs:sequence>
-          <xs:element ref="pc:DisplayName" minOccurs="0"/>
-          <xs:element ref="pc:AccountId" minOccurs="0"/>
-          <xs:element ref="pc:AccountType" minOccurs="0"/>
-        </xs:sequence>
-      </xs:complexType>
-    </xs:element>
-    <xs:element name="DisplayName" type="xs:string"/>
-    <xs:element name="AccountId" type="xs:string"/>
-    <xs:element name="AccountType" type="xs:string"/>
-    <xs:element name="BDCAssociatedEntity">
-      <xs:complexType>
-        <xs:sequence>
-          <xs:element ref="pc:BDCEntity" minOccurs="0" maxOccurs="unbounded"/>
-        </xs:sequence>
-        <xs:attribute ref="pc:EntityNamespace"/>
-        <xs:attribute ref="pc:EntityName"/>
-        <xs:attribute ref="pc:SystemInstanceName"/>
-        <xs:attribute ref="pc:AssociationName"/>
-      </xs:complexType>
-    </xs:element>
-    <xs:attribute name="EntityNamespace" type="xs:string"/>
-    <xs:attribute name="EntityName" type="xs:string"/>
-    <xs:attribute name="SystemInstanceName" type="xs:string"/>
-    <xs:attribute name="AssociationName" type="xs:string"/>
-    <xs:element name="BDCEntity">
-      <xs:complexType>
-        <xs:sequence>
-          <xs:element ref="pc:EntityDisplayName" minOccurs="0"/>
-          <xs:element ref="pc:EntityInstanceReference" minOccurs="0"/>
-          <xs:element ref="pc:EntityId1" minOccurs="0"/>
-          <xs:element ref="pc:EntityId2" minOccurs="0"/>
-          <xs:element ref="pc:EntityId3" minOccurs="0"/>
-          <xs:element ref="pc:EntityId4" minOccurs="0"/>
-          <xs:element ref="pc:EntityId5" minOccurs="0"/>
-        </xs:sequence>
-      </xs:complexType>
-    </xs:element>
-    <xs:element name="EntityDisplayName" type="xs:string"/>
-    <xs:element name="EntityInstanceReference" type="xs:string"/>
-    <xs:element name="EntityId1" type="xs:string"/>
-    <xs:element name="EntityId2" type="xs:string"/>
-    <xs:element name="EntityId3" type="xs:string"/>
-    <xs:element name="EntityId4" type="xs:string"/>
-    <xs:element name="EntityId5" type="xs:string"/>
-    <xs:element name="Terms">
-      <xs:complexType>
-        <xs:sequence>
-          <xs:element ref="pc:TermInfo" minOccurs="0" maxOccurs="unbounded"/>
-        </xs:sequence>
-      </xs:complexType>
-    </xs:element>
-    <xs:element name="TermInfo">
-      <xs:complexType>
-        <xs:sequence>
-          <xs:element ref="pc:TermName" minOccurs="0"/>
-          <xs:element ref="pc:TermId" minOccurs="0"/>
-        </xs:sequence>
-      </xs:complexType>
-    </xs:element>
-    <xs:element name="TermName" type="xs:string"/>
-    <xs:element name="TermId" type="xs:string"/>
-  </xs:schema>
-</ct:contentTypeSchema>
-</file>
-
-<file path=customXml/item3.xml><?xml version="1.0" encoding="utf-8"?>
-<p:properties xmlns:p="http://schemas.microsoft.com/office/2006/metadata/properties" xmlns:xsi="http://www.w3.org/2001/XMLSchema-instance" xmlns:pc="http://schemas.microsoft.com/office/infopath/2007/PartnerControls">
-  <documentManagement/>
-</p:properties>
-</file>
-
-<file path=customXml/item4.xml><?xml version="1.0" encoding="utf-8"?>
 <b:Sources xmlns:b="http://schemas.openxmlformats.org/officeDocument/2006/bibliography" xmlns="http://schemas.openxmlformats.org/officeDocument/2006/bibliography" SelectedStyle="\APA.XSL" StyleName="APA">
   <b:Source>
     <b:Tag>Por25</b:Tag>
@@ -10740,6 +10756,150 @@
 </b:Sources>
 </file>
 
+<file path=customXml/item3.xml><?xml version="1.0" encoding="utf-8"?>
+<p:properties xmlns:p="http://schemas.microsoft.com/office/2006/metadata/properties" xmlns:xsi="http://www.w3.org/2001/XMLSchema-instance" xmlns:pc="http://schemas.microsoft.com/office/infopath/2007/PartnerControls">
+  <documentManagement/>
+</p:properties>
+</file>
+
+<file path=customXml/item4.xml><?xml version="1.0" encoding="utf-8"?>
+<ct:contentTypeSchema xmlns:ct="http://schemas.microsoft.com/office/2006/metadata/contentType" xmlns:ma="http://schemas.microsoft.com/office/2006/metadata/properties/metaAttributes" ct:_="" ma:_="" ma:contentTypeName="Documento" ma:contentTypeID="0x01010014A9A3ACABD01040A65FA4418BA97DB7" ma:contentTypeVersion="3" ma:contentTypeDescription="Criar um novo documento." ma:contentTypeScope="" ma:versionID="f01c351ff87518fefc8159936188c20d">
+  <xsd:schema xmlns:xsd="http://www.w3.org/2001/XMLSchema" xmlns:xs="http://www.w3.org/2001/XMLSchema" xmlns:p="http://schemas.microsoft.com/office/2006/metadata/properties" xmlns:ns2="af9439ef-09b8-447f-9aaa-8294c2ff695d" targetNamespace="http://schemas.microsoft.com/office/2006/metadata/properties" ma:root="true" ma:fieldsID="87f0c9989e68a6b09bd224e7e4f50953" ns2:_="">
+    <xsd:import namespace="af9439ef-09b8-447f-9aaa-8294c2ff695d"/>
+    <xsd:element name="properties">
+      <xsd:complexType>
+        <xsd:sequence>
+          <xsd:element name="documentManagement">
+            <xsd:complexType>
+              <xsd:all>
+                <xsd:element ref="ns2:MediaServiceMetadata" minOccurs="0"/>
+                <xsd:element ref="ns2:MediaServiceFastMetadata" minOccurs="0"/>
+                <xsd:element ref="ns2:MediaServiceSearchProperties" minOccurs="0"/>
+              </xsd:all>
+            </xsd:complexType>
+          </xsd:element>
+        </xsd:sequence>
+      </xsd:complexType>
+    </xsd:element>
+  </xsd:schema>
+  <xsd:schema xmlns:xsd="http://www.w3.org/2001/XMLSchema" xmlns:xs="http://www.w3.org/2001/XMLSchema" xmlns:dms="http://schemas.microsoft.com/office/2006/documentManagement/types" xmlns:pc="http://schemas.microsoft.com/office/infopath/2007/PartnerControls" targetNamespace="af9439ef-09b8-447f-9aaa-8294c2ff695d" elementFormDefault="qualified">
+    <xsd:import namespace="http://schemas.microsoft.com/office/2006/documentManagement/types"/>
+    <xsd:import namespace="http://schemas.microsoft.com/office/infopath/2007/PartnerControls"/>
+    <xsd:element name="MediaServiceMetadata" ma:index="8" nillable="true" ma:displayName="MediaServiceMetadata" ma:hidden="true" ma:internalName="MediaServiceMetadata" ma:readOnly="true">
+      <xsd:simpleType>
+        <xsd:restriction base="dms:Note"/>
+      </xsd:simpleType>
+    </xsd:element>
+    <xsd:element name="MediaServiceFastMetadata" ma:index="9" nillable="true" ma:displayName="MediaServiceFastMetadata" ma:hidden="true" ma:internalName="MediaServiceFastMetadata" ma:readOnly="true">
+      <xsd:simpleType>
+        <xsd:restriction base="dms:Note"/>
+      </xsd:simpleType>
+    </xsd:element>
+    <xsd:element name="MediaServiceSearchProperties" ma:index="10" nillable="true" ma:displayName="MediaServiceSearchProperties" ma:hidden="true" ma:internalName="MediaServiceSearchProperties" ma:readOnly="true">
+      <xsd:simpleType>
+        <xsd:restriction base="dms:Note"/>
+      </xsd:simpleType>
+    </xsd:element>
+  </xsd:schema>
+  <xsd:schema xmlns="http://schemas.openxmlformats.org/package/2006/metadata/core-properties" xmlns:xsd="http://www.w3.org/2001/XMLSchema" xmlns:xsi="http://www.w3.org/2001/XMLSchema-instance" xmlns:dc="http://purl.org/dc/elements/1.1/" xmlns:dcterms="http://purl.org/dc/terms/" xmlns:odoc="http://schemas.microsoft.com/internal/obd" targetNamespace="http://schemas.openxmlformats.org/package/2006/metadata/core-properties" elementFormDefault="qualified" attributeFormDefault="unqualified" blockDefault="#all">
+    <xsd:import namespace="http://purl.org/dc/elements/1.1/" schemaLocation="http://dublincore.org/schemas/xmls/qdc/2003/04/02/dc.xsd"/>
+    <xsd:import namespace="http://purl.org/dc/terms/" schemaLocation="http://dublincore.org/schemas/xmls/qdc/2003/04/02/dcterms.xsd"/>
+    <xsd:element name="coreProperties" type="CT_coreProperties"/>
+    <xsd:complexType name="CT_coreProperties">
+      <xsd:all>
+        <xsd:element ref="dc:creator" minOccurs="0" maxOccurs="1"/>
+        <xsd:element ref="dcterms:created" minOccurs="0" maxOccurs="1"/>
+        <xsd:element ref="dc:identifier" minOccurs="0" maxOccurs="1"/>
+        <xsd:element name="contentType" minOccurs="0" maxOccurs="1" type="xsd:string" ma:index="0" ma:displayName="Tipo de Conteúdo"/>
+        <xsd:element ref="dc:title" minOccurs="0" maxOccurs="1" ma:index="4" ma:displayName="Título"/>
+        <xsd:element ref="dc:subject" minOccurs="0" maxOccurs="1"/>
+        <xsd:element ref="dc:description" minOccurs="0" maxOccurs="1"/>
+        <xsd:element name="keywords" minOccurs="0" maxOccurs="1" type="xsd:string"/>
+        <xsd:element ref="dc:language" minOccurs="0" maxOccurs="1"/>
+        <xsd:element name="category" minOccurs="0" maxOccurs="1" type="xsd:string"/>
+        <xsd:element name="version" minOccurs="0" maxOccurs="1" type="xsd:string"/>
+        <xsd:element name="revision" minOccurs="0" maxOccurs="1" type="xsd:string">
+          <xsd:annotation>
+            <xsd:documentation>
+                        This value indicates the number of saves or revisions. The application is responsible for updating this value after each revision.
+                    </xsd:documentation>
+          </xsd:annotation>
+        </xsd:element>
+        <xsd:element name="lastModifiedBy" minOccurs="0" maxOccurs="1" type="xsd:string"/>
+        <xsd:element ref="dcterms:modified" minOccurs="0" maxOccurs="1"/>
+        <xsd:element name="contentStatus" minOccurs="0" maxOccurs="1" type="xsd:string"/>
+      </xsd:all>
+    </xsd:complexType>
+  </xsd:schema>
+  <xs:schema xmlns:pc="http://schemas.microsoft.com/office/infopath/2007/PartnerControls" xmlns:xs="http://www.w3.org/2001/XMLSchema" targetNamespace="http://schemas.microsoft.com/office/infopath/2007/PartnerControls" elementFormDefault="qualified" attributeFormDefault="unqualified">
+    <xs:element name="Person">
+      <xs:complexType>
+        <xs:sequence>
+          <xs:element ref="pc:DisplayName" minOccurs="0"/>
+          <xs:element ref="pc:AccountId" minOccurs="0"/>
+          <xs:element ref="pc:AccountType" minOccurs="0"/>
+        </xs:sequence>
+      </xs:complexType>
+    </xs:element>
+    <xs:element name="DisplayName" type="xs:string"/>
+    <xs:element name="AccountId" type="xs:string"/>
+    <xs:element name="AccountType" type="xs:string"/>
+    <xs:element name="BDCAssociatedEntity">
+      <xs:complexType>
+        <xs:sequence>
+          <xs:element ref="pc:BDCEntity" minOccurs="0" maxOccurs="unbounded"/>
+        </xs:sequence>
+        <xs:attribute ref="pc:EntityNamespace"/>
+        <xs:attribute ref="pc:EntityName"/>
+        <xs:attribute ref="pc:SystemInstanceName"/>
+        <xs:attribute ref="pc:AssociationName"/>
+      </xs:complexType>
+    </xs:element>
+    <xs:attribute name="EntityNamespace" type="xs:string"/>
+    <xs:attribute name="EntityName" type="xs:string"/>
+    <xs:attribute name="SystemInstanceName" type="xs:string"/>
+    <xs:attribute name="AssociationName" type="xs:string"/>
+    <xs:element name="BDCEntity">
+      <xs:complexType>
+        <xs:sequence>
+          <xs:element ref="pc:EntityDisplayName" minOccurs="0"/>
+          <xs:element ref="pc:EntityInstanceReference" minOccurs="0"/>
+          <xs:element ref="pc:EntityId1" minOccurs="0"/>
+          <xs:element ref="pc:EntityId2" minOccurs="0"/>
+          <xs:element ref="pc:EntityId3" minOccurs="0"/>
+          <xs:element ref="pc:EntityId4" minOccurs="0"/>
+          <xs:element ref="pc:EntityId5" minOccurs="0"/>
+        </xs:sequence>
+      </xs:complexType>
+    </xs:element>
+    <xs:element name="EntityDisplayName" type="xs:string"/>
+    <xs:element name="EntityInstanceReference" type="xs:string"/>
+    <xs:element name="EntityId1" type="xs:string"/>
+    <xs:element name="EntityId2" type="xs:string"/>
+    <xs:element name="EntityId3" type="xs:string"/>
+    <xs:element name="EntityId4" type="xs:string"/>
+    <xs:element name="EntityId5" type="xs:string"/>
+    <xs:element name="Terms">
+      <xs:complexType>
+        <xs:sequence>
+          <xs:element ref="pc:TermInfo" minOccurs="0" maxOccurs="unbounded"/>
+        </xs:sequence>
+      </xs:complexType>
+    </xs:element>
+    <xs:element name="TermInfo">
+      <xs:complexType>
+        <xs:sequence>
+          <xs:element ref="pc:TermName" minOccurs="0"/>
+          <xs:element ref="pc:TermId" minOccurs="0"/>
+        </xs:sequence>
+      </xs:complexType>
+    </xs:element>
+    <xs:element name="TermName" type="xs:string"/>
+    <xs:element name="TermId" type="xs:string"/>
+  </xs:schema>
+</ct:contentTypeSchema>
+</file>
+
 <file path=customXml/itemProps1.xml><?xml version="1.0" encoding="utf-8"?>
 <ds:datastoreItem xmlns:ds="http://schemas.openxmlformats.org/officeDocument/2006/customXml" ds:itemID="{A8BEE9C3-75AD-4607-B106-1B44B05722EA}">
   <ds:schemaRefs>
@@ -10749,6 +10909,23 @@
 </file>
 
 <file path=customXml/itemProps2.xml><?xml version="1.0" encoding="utf-8"?>
+<ds:datastoreItem xmlns:ds="http://schemas.openxmlformats.org/officeDocument/2006/customXml" ds:itemID="{926C3C61-161C-4906-8FDA-08330A450A15}">
+  <ds:schemaRefs>
+    <ds:schemaRef ds:uri="http://schemas.openxmlformats.org/officeDocument/2006/bibliography"/>
+  </ds:schemaRefs>
+</ds:datastoreItem>
+</file>
+
+<file path=customXml/itemProps3.xml><?xml version="1.0" encoding="utf-8"?>
+<ds:datastoreItem xmlns:ds="http://schemas.openxmlformats.org/officeDocument/2006/customXml" ds:itemID="{A02BD9CC-6025-4F76-BD90-0F1427CF0A06}">
+  <ds:schemaRefs>
+    <ds:schemaRef ds:uri="http://schemas.microsoft.com/office/2006/metadata/properties"/>
+    <ds:schemaRef ds:uri="http://schemas.microsoft.com/office/infopath/2007/PartnerControls"/>
+  </ds:schemaRefs>
+</ds:datastoreItem>
+</file>
+
+<file path=customXml/itemProps4.xml><?xml version="1.0" encoding="utf-8"?>
 <ds:datastoreItem xmlns:ds="http://schemas.openxmlformats.org/officeDocument/2006/customXml" ds:itemID="{489810D9-F91A-40C2-9E37-B94667679C1F}">
   <ds:schemaRefs>
     <ds:schemaRef ds:uri="http://schemas.microsoft.com/office/2006/metadata/contentType"/>
@@ -10764,21 +10941,4 @@
     <ds:schemaRef ds:uri="http://schemas.microsoft.com/internal/obd"/>
   </ds:schemaRefs>
 </ds:datastoreItem>
-</file>
-
-<file path=customXml/itemProps3.xml><?xml version="1.0" encoding="utf-8"?>
-<ds:datastoreItem xmlns:ds="http://schemas.openxmlformats.org/officeDocument/2006/customXml" ds:itemID="{A02BD9CC-6025-4F76-BD90-0F1427CF0A06}">
-  <ds:schemaRefs>
-    <ds:schemaRef ds:uri="http://schemas.microsoft.com/office/2006/metadata/properties"/>
-    <ds:schemaRef ds:uri="http://schemas.microsoft.com/office/infopath/2007/PartnerControls"/>
-  </ds:schemaRefs>
-</ds:datastoreItem>
-</file>
-
-<file path=customXml/itemProps4.xml><?xml version="1.0" encoding="utf-8"?>
-<ds:datastoreItem xmlns:ds="http://schemas.openxmlformats.org/officeDocument/2006/customXml" ds:itemID="{926C3C61-161C-4906-8FDA-08330A450A15}">
-  <ds:schemaRefs>
-    <ds:schemaRef ds:uri="http://schemas.openxmlformats.org/officeDocument/2006/bibliography"/>
-  </ds:schemaRefs>
-</ds:datastoreItem>
 </file>
</xml_diff>

<commit_message>
[GESTA - Documentation - #23 #24 #124 #126 #127] Referênciação das figuras
</commit_message>
<xml_diff>
--- a/docs/planning/Sprint1/Gesta/RelatórioGesta.docx
+++ b/docs/planning/Sprint1/Gesta/RelatórioGesta.docx
@@ -2295,16 +2295,25 @@
     </w:p>
     <w:p>
       <w:pPr>
+        <w:pStyle w:val="Legenda"/>
         <w:jc w:val="right"/>
         <w:rPr>
           <w:rFonts w:eastAsia="Calibri" w:cs="Calibri"/>
         </w:rPr>
       </w:pPr>
       <w:r>
-        <w:rPr>
-          <w:rFonts w:eastAsia="Calibri" w:cs="Calibri"/>
-        </w:rPr>
-        <w:t>Figura 1 – Mapa do porto de Salónica</w:t>
+        <w:t xml:space="preserve">Figura </w:t>
+      </w:r>
+      <w:fldSimple w:instr=" SEQ Figura \* ARABIC ">
+        <w:r>
+          <w:rPr>
+            <w:noProof/>
+          </w:rPr>
+          <w:t>1</w:t>
+        </w:r>
+      </w:fldSimple>
+      <w:r>
+        <w:t>-Mapa do Porto de Salónica</w:t>
       </w:r>
       <w:sdt>
         <w:sdtPr>
@@ -2517,22 +2526,28 @@
     </w:p>
     <w:p>
       <w:pPr>
+        <w:pStyle w:val="Legenda"/>
         <w:jc w:val="right"/>
         <w:rPr>
           <w:rFonts w:eastAsia="Calibri" w:cs="Calibri"/>
         </w:rPr>
       </w:pPr>
       <w:r>
-        <w:rPr>
-          <w:rFonts w:eastAsia="Calibri" w:cs="Calibri"/>
-        </w:rPr>
-        <w:t>Figura 2 - Distância do porto de Salónica a vári</w:t>
-      </w:r>
-      <w:r>
-        <w:rPr>
-          <w:rFonts w:eastAsia="Calibri" w:cs="Calibri"/>
-        </w:rPr>
-        <w:t>as cidades de relevo</w:t>
+        <w:t xml:space="preserve">Figura </w:t>
+      </w:r>
+      <w:fldSimple w:instr=" SEQ Figura \* ARABIC ">
+        <w:r>
+          <w:rPr>
+            <w:noProof/>
+          </w:rPr>
+          <w:t>2</w:t>
+        </w:r>
+      </w:fldSimple>
+      <w:r>
+        <w:t>-</w:t>
+      </w:r>
+      <w:r>
+        <w:t>Distância do porto de Salónica a várias cidades de relevo</w:t>
       </w:r>
       <w:sdt>
         <w:sdtPr>
@@ -2990,21 +3005,27 @@
     </w:p>
     <w:p>
       <w:pPr>
+        <w:pStyle w:val="Legenda"/>
         <w:jc w:val="right"/>
         <w:rPr>
           <w:rFonts w:eastAsia="Calibri" w:cs="Calibri"/>
         </w:rPr>
       </w:pPr>
       <w:r>
-        <w:rPr>
-          <w:rFonts w:eastAsia="Calibri" w:cs="Calibri"/>
-        </w:rPr>
-        <w:t xml:space="preserve">Figura 3 - </w:t>
-      </w:r>
-      <w:r>
-        <w:rPr>
-          <w:rFonts w:eastAsia="Calibri" w:cs="Calibri"/>
-        </w:rPr>
+        <w:t xml:space="preserve">Figura </w:t>
+      </w:r>
+      <w:fldSimple w:instr=" SEQ Figura \* ARABIC ">
+        <w:r>
+          <w:rPr>
+            <w:noProof/>
+          </w:rPr>
+          <w:t>3</w:t>
+        </w:r>
+      </w:fldSimple>
+      <w:r>
+        <w:t>-</w:t>
+      </w:r>
+      <w:r>
         <w:t>Área de influência do porto de Salónica</w:t>
       </w:r>
       <w:sdt>
@@ -3619,13 +3640,25 @@
     </w:p>
     <w:p>
       <w:pPr>
+        <w:pStyle w:val="Legenda"/>
         <w:jc w:val="right"/>
       </w:pPr>
       <w:r>
-        <w:t>Figura 4</w:t>
-      </w:r>
-      <w:r>
-        <w:t xml:space="preserve"> – Estrutura acionista do porto de Salónica</w:t>
+        <w:t xml:space="preserve">Figura </w:t>
+      </w:r>
+      <w:fldSimple w:instr=" SEQ Figura \* ARABIC ">
+        <w:r>
+          <w:rPr>
+            <w:noProof/>
+          </w:rPr>
+          <w:t>4</w:t>
+        </w:r>
+      </w:fldSimple>
+      <w:r>
+        <w:t>-</w:t>
+      </w:r>
+      <w:r>
+        <w:t>Estrutura acionista do porto de Salónica</w:t>
       </w:r>
       <w:sdt>
         <w:sdtPr>
@@ -3845,19 +3878,28 @@
     </w:p>
     <w:p>
       <w:pPr>
+        <w:pStyle w:val="Legenda"/>
         <w:jc w:val="right"/>
         <w:rPr>
           <w:szCs w:val="22"/>
         </w:rPr>
       </w:pPr>
       <w:r>
-        <w:rPr>
-          <w:szCs w:val="22"/>
-        </w:rPr>
-        <w:t xml:space="preserve">Figura 5 – Organograma do Porto de </w:t>
-      </w:r>
-      <w:r>
-        <w:t>Salónica</w:t>
+        <w:t xml:space="preserve">Figura </w:t>
+      </w:r>
+      <w:fldSimple w:instr=" SEQ Figura \* ARABIC ">
+        <w:r>
+          <w:rPr>
+            <w:noProof/>
+          </w:rPr>
+          <w:t>5</w:t>
+        </w:r>
+      </w:fldSimple>
+      <w:r>
+        <w:t>-</w:t>
+      </w:r>
+      <w:r>
+        <w:t>Organograma do Porto de Salónica</w:t>
       </w:r>
       <w:sdt>
         <w:sdtPr>
@@ -5451,14 +5493,9 @@
         <w:t>. Conectividade intermodal (ferrovia e rodovia), favorecendo o transporte terrestre e a integração na cadeia logística regional.</w:t>
       </w:r>
       <w:r>
-        <w:t xml:space="preserve"> </w:t>
-      </w:r>
-      <w:proofErr w:type="gramStart"/>
-      <w:r>
-        <w:t>(</w:t>
-      </w:r>
-      <w:proofErr w:type="spellStart"/>
-      <w:proofErr w:type="gramEnd"/>
+        <w:t xml:space="preserve"> (</w:t>
+      </w:r>
+      <w:proofErr w:type="spellStart"/>
       <w:r>
         <w:t>Porter</w:t>
       </w:r>
@@ -9646,6 +9683,7 @@
   <w:style w:type="character" w:default="1" w:styleId="Tipodeletrapredefinidodopargrafo">
     <w:name w:val="Default Paragraph Font"/>
     <w:uiPriority w:val="1"/>
+    <w:semiHidden/>
     <w:unhideWhenUsed/>
   </w:style>
   <w:style w:type="table" w:default="1" w:styleId="Tabelanormal">
@@ -10132,6 +10170,24 @@
     <w:unhideWhenUsed/>
     <w:rsid w:val="00A52644"/>
   </w:style>
+  <w:style w:type="paragraph" w:styleId="Legenda">
+    <w:name w:val="caption"/>
+    <w:basedOn w:val="Normal"/>
+    <w:next w:val="Normal"/>
+    <w:unhideWhenUsed/>
+    <w:qFormat/>
+    <w:rsid w:val="00FA11C1"/>
+    <w:pPr>
+      <w:spacing w:after="200" w:line="240" w:lineRule="auto"/>
+    </w:pPr>
+    <w:rPr>
+      <w:i/>
+      <w:iCs/>
+      <w:color w:val="1F497D" w:themeColor="text2"/>
+      <w:sz w:val="18"/>
+      <w:szCs w:val="18"/>
+    </w:rPr>
+  </w:style>
 </w:styles>
 </file>
 
@@ -10430,6 +10486,150 @@
 </file>
 
 <file path=customXml/item2.xml><?xml version="1.0" encoding="utf-8"?>
+<ct:contentTypeSchema xmlns:ct="http://schemas.microsoft.com/office/2006/metadata/contentType" xmlns:ma="http://schemas.microsoft.com/office/2006/metadata/properties/metaAttributes" ct:_="" ma:_="" ma:contentTypeName="Documento" ma:contentTypeID="0x01010014A9A3ACABD01040A65FA4418BA97DB7" ma:contentTypeVersion="3" ma:contentTypeDescription="Criar um novo documento." ma:contentTypeScope="" ma:versionID="f01c351ff87518fefc8159936188c20d">
+  <xsd:schema xmlns:xsd="http://www.w3.org/2001/XMLSchema" xmlns:xs="http://www.w3.org/2001/XMLSchema" xmlns:p="http://schemas.microsoft.com/office/2006/metadata/properties" xmlns:ns2="af9439ef-09b8-447f-9aaa-8294c2ff695d" targetNamespace="http://schemas.microsoft.com/office/2006/metadata/properties" ma:root="true" ma:fieldsID="87f0c9989e68a6b09bd224e7e4f50953" ns2:_="">
+    <xsd:import namespace="af9439ef-09b8-447f-9aaa-8294c2ff695d"/>
+    <xsd:element name="properties">
+      <xsd:complexType>
+        <xsd:sequence>
+          <xsd:element name="documentManagement">
+            <xsd:complexType>
+              <xsd:all>
+                <xsd:element ref="ns2:MediaServiceMetadata" minOccurs="0"/>
+                <xsd:element ref="ns2:MediaServiceFastMetadata" minOccurs="0"/>
+                <xsd:element ref="ns2:MediaServiceSearchProperties" minOccurs="0"/>
+              </xsd:all>
+            </xsd:complexType>
+          </xsd:element>
+        </xsd:sequence>
+      </xsd:complexType>
+    </xsd:element>
+  </xsd:schema>
+  <xsd:schema xmlns:xsd="http://www.w3.org/2001/XMLSchema" xmlns:xs="http://www.w3.org/2001/XMLSchema" xmlns:dms="http://schemas.microsoft.com/office/2006/documentManagement/types" xmlns:pc="http://schemas.microsoft.com/office/infopath/2007/PartnerControls" targetNamespace="af9439ef-09b8-447f-9aaa-8294c2ff695d" elementFormDefault="qualified">
+    <xsd:import namespace="http://schemas.microsoft.com/office/2006/documentManagement/types"/>
+    <xsd:import namespace="http://schemas.microsoft.com/office/infopath/2007/PartnerControls"/>
+    <xsd:element name="MediaServiceMetadata" ma:index="8" nillable="true" ma:displayName="MediaServiceMetadata" ma:hidden="true" ma:internalName="MediaServiceMetadata" ma:readOnly="true">
+      <xsd:simpleType>
+        <xsd:restriction base="dms:Note"/>
+      </xsd:simpleType>
+    </xsd:element>
+    <xsd:element name="MediaServiceFastMetadata" ma:index="9" nillable="true" ma:displayName="MediaServiceFastMetadata" ma:hidden="true" ma:internalName="MediaServiceFastMetadata" ma:readOnly="true">
+      <xsd:simpleType>
+        <xsd:restriction base="dms:Note"/>
+      </xsd:simpleType>
+    </xsd:element>
+    <xsd:element name="MediaServiceSearchProperties" ma:index="10" nillable="true" ma:displayName="MediaServiceSearchProperties" ma:hidden="true" ma:internalName="MediaServiceSearchProperties" ma:readOnly="true">
+      <xsd:simpleType>
+        <xsd:restriction base="dms:Note"/>
+      </xsd:simpleType>
+    </xsd:element>
+  </xsd:schema>
+  <xsd:schema xmlns="http://schemas.openxmlformats.org/package/2006/metadata/core-properties" xmlns:xsd="http://www.w3.org/2001/XMLSchema" xmlns:xsi="http://www.w3.org/2001/XMLSchema-instance" xmlns:dc="http://purl.org/dc/elements/1.1/" xmlns:dcterms="http://purl.org/dc/terms/" xmlns:odoc="http://schemas.microsoft.com/internal/obd" targetNamespace="http://schemas.openxmlformats.org/package/2006/metadata/core-properties" elementFormDefault="qualified" attributeFormDefault="unqualified" blockDefault="#all">
+    <xsd:import namespace="http://purl.org/dc/elements/1.1/" schemaLocation="http://dublincore.org/schemas/xmls/qdc/2003/04/02/dc.xsd"/>
+    <xsd:import namespace="http://purl.org/dc/terms/" schemaLocation="http://dublincore.org/schemas/xmls/qdc/2003/04/02/dcterms.xsd"/>
+    <xsd:element name="coreProperties" type="CT_coreProperties"/>
+    <xsd:complexType name="CT_coreProperties">
+      <xsd:all>
+        <xsd:element ref="dc:creator" minOccurs="0" maxOccurs="1"/>
+        <xsd:element ref="dcterms:created" minOccurs="0" maxOccurs="1"/>
+        <xsd:element ref="dc:identifier" minOccurs="0" maxOccurs="1"/>
+        <xsd:element name="contentType" minOccurs="0" maxOccurs="1" type="xsd:string" ma:index="0" ma:displayName="Tipo de Conteúdo"/>
+        <xsd:element ref="dc:title" minOccurs="0" maxOccurs="1" ma:index="4" ma:displayName="Título"/>
+        <xsd:element ref="dc:subject" minOccurs="0" maxOccurs="1"/>
+        <xsd:element ref="dc:description" minOccurs="0" maxOccurs="1"/>
+        <xsd:element name="keywords" minOccurs="0" maxOccurs="1" type="xsd:string"/>
+        <xsd:element ref="dc:language" minOccurs="0" maxOccurs="1"/>
+        <xsd:element name="category" minOccurs="0" maxOccurs="1" type="xsd:string"/>
+        <xsd:element name="version" minOccurs="0" maxOccurs="1" type="xsd:string"/>
+        <xsd:element name="revision" minOccurs="0" maxOccurs="1" type="xsd:string">
+          <xsd:annotation>
+            <xsd:documentation>
+                        This value indicates the number of saves or revisions. The application is responsible for updating this value after each revision.
+                    </xsd:documentation>
+          </xsd:annotation>
+        </xsd:element>
+        <xsd:element name="lastModifiedBy" minOccurs="0" maxOccurs="1" type="xsd:string"/>
+        <xsd:element ref="dcterms:modified" minOccurs="0" maxOccurs="1"/>
+        <xsd:element name="contentStatus" minOccurs="0" maxOccurs="1" type="xsd:string"/>
+      </xsd:all>
+    </xsd:complexType>
+  </xsd:schema>
+  <xs:schema xmlns:pc="http://schemas.microsoft.com/office/infopath/2007/PartnerControls" xmlns:xs="http://www.w3.org/2001/XMLSchema" targetNamespace="http://schemas.microsoft.com/office/infopath/2007/PartnerControls" elementFormDefault="qualified" attributeFormDefault="unqualified">
+    <xs:element name="Person">
+      <xs:complexType>
+        <xs:sequence>
+          <xs:element ref="pc:DisplayName" minOccurs="0"/>
+          <xs:element ref="pc:AccountId" minOccurs="0"/>
+          <xs:element ref="pc:AccountType" minOccurs="0"/>
+        </xs:sequence>
+      </xs:complexType>
+    </xs:element>
+    <xs:element name="DisplayName" type="xs:string"/>
+    <xs:element name="AccountId" type="xs:string"/>
+    <xs:element name="AccountType" type="xs:string"/>
+    <xs:element name="BDCAssociatedEntity">
+      <xs:complexType>
+        <xs:sequence>
+          <xs:element ref="pc:BDCEntity" minOccurs="0" maxOccurs="unbounded"/>
+        </xs:sequence>
+        <xs:attribute ref="pc:EntityNamespace"/>
+        <xs:attribute ref="pc:EntityName"/>
+        <xs:attribute ref="pc:SystemInstanceName"/>
+        <xs:attribute ref="pc:AssociationName"/>
+      </xs:complexType>
+    </xs:element>
+    <xs:attribute name="EntityNamespace" type="xs:string"/>
+    <xs:attribute name="EntityName" type="xs:string"/>
+    <xs:attribute name="SystemInstanceName" type="xs:string"/>
+    <xs:attribute name="AssociationName" type="xs:string"/>
+    <xs:element name="BDCEntity">
+      <xs:complexType>
+        <xs:sequence>
+          <xs:element ref="pc:EntityDisplayName" minOccurs="0"/>
+          <xs:element ref="pc:EntityInstanceReference" minOccurs="0"/>
+          <xs:element ref="pc:EntityId1" minOccurs="0"/>
+          <xs:element ref="pc:EntityId2" minOccurs="0"/>
+          <xs:element ref="pc:EntityId3" minOccurs="0"/>
+          <xs:element ref="pc:EntityId4" minOccurs="0"/>
+          <xs:element ref="pc:EntityId5" minOccurs="0"/>
+        </xs:sequence>
+      </xs:complexType>
+    </xs:element>
+    <xs:element name="EntityDisplayName" type="xs:string"/>
+    <xs:element name="EntityInstanceReference" type="xs:string"/>
+    <xs:element name="EntityId1" type="xs:string"/>
+    <xs:element name="EntityId2" type="xs:string"/>
+    <xs:element name="EntityId3" type="xs:string"/>
+    <xs:element name="EntityId4" type="xs:string"/>
+    <xs:element name="EntityId5" type="xs:string"/>
+    <xs:element name="Terms">
+      <xs:complexType>
+        <xs:sequence>
+          <xs:element ref="pc:TermInfo" minOccurs="0" maxOccurs="unbounded"/>
+        </xs:sequence>
+      </xs:complexType>
+    </xs:element>
+    <xs:element name="TermInfo">
+      <xs:complexType>
+        <xs:sequence>
+          <xs:element ref="pc:TermName" minOccurs="0"/>
+          <xs:element ref="pc:TermId" minOccurs="0"/>
+        </xs:sequence>
+      </xs:complexType>
+    </xs:element>
+    <xs:element name="TermName" type="xs:string"/>
+    <xs:element name="TermId" type="xs:string"/>
+  </xs:schema>
+</ct:contentTypeSchema>
+</file>
+
+<file path=customXml/item3.xml><?xml version="1.0" encoding="utf-8"?>
+<p:properties xmlns:p="http://schemas.microsoft.com/office/2006/metadata/properties" xmlns:xsi="http://www.w3.org/2001/XMLSchema-instance" xmlns:pc="http://schemas.microsoft.com/office/infopath/2007/PartnerControls">
+  <documentManagement/>
+</p:properties>
+</file>
+
+<file path=customXml/item4.xml><?xml version="1.0" encoding="utf-8"?>
 <b:Sources xmlns:b="http://schemas.openxmlformats.org/officeDocument/2006/bibliography" xmlns="http://schemas.openxmlformats.org/officeDocument/2006/bibliography" SelectedStyle="\APA.XSL" StyleName="APA">
   <b:Source>
     <b:Tag>Por25</b:Tag>
@@ -10756,150 +10956,6 @@
 </b:Sources>
 </file>
 
-<file path=customXml/item3.xml><?xml version="1.0" encoding="utf-8"?>
-<p:properties xmlns:p="http://schemas.microsoft.com/office/2006/metadata/properties" xmlns:xsi="http://www.w3.org/2001/XMLSchema-instance" xmlns:pc="http://schemas.microsoft.com/office/infopath/2007/PartnerControls">
-  <documentManagement/>
-</p:properties>
-</file>
-
-<file path=customXml/item4.xml><?xml version="1.0" encoding="utf-8"?>
-<ct:contentTypeSchema xmlns:ct="http://schemas.microsoft.com/office/2006/metadata/contentType" xmlns:ma="http://schemas.microsoft.com/office/2006/metadata/properties/metaAttributes" ct:_="" ma:_="" ma:contentTypeName="Documento" ma:contentTypeID="0x01010014A9A3ACABD01040A65FA4418BA97DB7" ma:contentTypeVersion="3" ma:contentTypeDescription="Criar um novo documento." ma:contentTypeScope="" ma:versionID="f01c351ff87518fefc8159936188c20d">
-  <xsd:schema xmlns:xsd="http://www.w3.org/2001/XMLSchema" xmlns:xs="http://www.w3.org/2001/XMLSchema" xmlns:p="http://schemas.microsoft.com/office/2006/metadata/properties" xmlns:ns2="af9439ef-09b8-447f-9aaa-8294c2ff695d" targetNamespace="http://schemas.microsoft.com/office/2006/metadata/properties" ma:root="true" ma:fieldsID="87f0c9989e68a6b09bd224e7e4f50953" ns2:_="">
-    <xsd:import namespace="af9439ef-09b8-447f-9aaa-8294c2ff695d"/>
-    <xsd:element name="properties">
-      <xsd:complexType>
-        <xsd:sequence>
-          <xsd:element name="documentManagement">
-            <xsd:complexType>
-              <xsd:all>
-                <xsd:element ref="ns2:MediaServiceMetadata" minOccurs="0"/>
-                <xsd:element ref="ns2:MediaServiceFastMetadata" minOccurs="0"/>
-                <xsd:element ref="ns2:MediaServiceSearchProperties" minOccurs="0"/>
-              </xsd:all>
-            </xsd:complexType>
-          </xsd:element>
-        </xsd:sequence>
-      </xsd:complexType>
-    </xsd:element>
-  </xsd:schema>
-  <xsd:schema xmlns:xsd="http://www.w3.org/2001/XMLSchema" xmlns:xs="http://www.w3.org/2001/XMLSchema" xmlns:dms="http://schemas.microsoft.com/office/2006/documentManagement/types" xmlns:pc="http://schemas.microsoft.com/office/infopath/2007/PartnerControls" targetNamespace="af9439ef-09b8-447f-9aaa-8294c2ff695d" elementFormDefault="qualified">
-    <xsd:import namespace="http://schemas.microsoft.com/office/2006/documentManagement/types"/>
-    <xsd:import namespace="http://schemas.microsoft.com/office/infopath/2007/PartnerControls"/>
-    <xsd:element name="MediaServiceMetadata" ma:index="8" nillable="true" ma:displayName="MediaServiceMetadata" ma:hidden="true" ma:internalName="MediaServiceMetadata" ma:readOnly="true">
-      <xsd:simpleType>
-        <xsd:restriction base="dms:Note"/>
-      </xsd:simpleType>
-    </xsd:element>
-    <xsd:element name="MediaServiceFastMetadata" ma:index="9" nillable="true" ma:displayName="MediaServiceFastMetadata" ma:hidden="true" ma:internalName="MediaServiceFastMetadata" ma:readOnly="true">
-      <xsd:simpleType>
-        <xsd:restriction base="dms:Note"/>
-      </xsd:simpleType>
-    </xsd:element>
-    <xsd:element name="MediaServiceSearchProperties" ma:index="10" nillable="true" ma:displayName="MediaServiceSearchProperties" ma:hidden="true" ma:internalName="MediaServiceSearchProperties" ma:readOnly="true">
-      <xsd:simpleType>
-        <xsd:restriction base="dms:Note"/>
-      </xsd:simpleType>
-    </xsd:element>
-  </xsd:schema>
-  <xsd:schema xmlns="http://schemas.openxmlformats.org/package/2006/metadata/core-properties" xmlns:xsd="http://www.w3.org/2001/XMLSchema" xmlns:xsi="http://www.w3.org/2001/XMLSchema-instance" xmlns:dc="http://purl.org/dc/elements/1.1/" xmlns:dcterms="http://purl.org/dc/terms/" xmlns:odoc="http://schemas.microsoft.com/internal/obd" targetNamespace="http://schemas.openxmlformats.org/package/2006/metadata/core-properties" elementFormDefault="qualified" attributeFormDefault="unqualified" blockDefault="#all">
-    <xsd:import namespace="http://purl.org/dc/elements/1.1/" schemaLocation="http://dublincore.org/schemas/xmls/qdc/2003/04/02/dc.xsd"/>
-    <xsd:import namespace="http://purl.org/dc/terms/" schemaLocation="http://dublincore.org/schemas/xmls/qdc/2003/04/02/dcterms.xsd"/>
-    <xsd:element name="coreProperties" type="CT_coreProperties"/>
-    <xsd:complexType name="CT_coreProperties">
-      <xsd:all>
-        <xsd:element ref="dc:creator" minOccurs="0" maxOccurs="1"/>
-        <xsd:element ref="dcterms:created" minOccurs="0" maxOccurs="1"/>
-        <xsd:element ref="dc:identifier" minOccurs="0" maxOccurs="1"/>
-        <xsd:element name="contentType" minOccurs="0" maxOccurs="1" type="xsd:string" ma:index="0" ma:displayName="Tipo de Conteúdo"/>
-        <xsd:element ref="dc:title" minOccurs="0" maxOccurs="1" ma:index="4" ma:displayName="Título"/>
-        <xsd:element ref="dc:subject" minOccurs="0" maxOccurs="1"/>
-        <xsd:element ref="dc:description" minOccurs="0" maxOccurs="1"/>
-        <xsd:element name="keywords" minOccurs="0" maxOccurs="1" type="xsd:string"/>
-        <xsd:element ref="dc:language" minOccurs="0" maxOccurs="1"/>
-        <xsd:element name="category" minOccurs="0" maxOccurs="1" type="xsd:string"/>
-        <xsd:element name="version" minOccurs="0" maxOccurs="1" type="xsd:string"/>
-        <xsd:element name="revision" minOccurs="0" maxOccurs="1" type="xsd:string">
-          <xsd:annotation>
-            <xsd:documentation>
-                        This value indicates the number of saves or revisions. The application is responsible for updating this value after each revision.
-                    </xsd:documentation>
-          </xsd:annotation>
-        </xsd:element>
-        <xsd:element name="lastModifiedBy" minOccurs="0" maxOccurs="1" type="xsd:string"/>
-        <xsd:element ref="dcterms:modified" minOccurs="0" maxOccurs="1"/>
-        <xsd:element name="contentStatus" minOccurs="0" maxOccurs="1" type="xsd:string"/>
-      </xsd:all>
-    </xsd:complexType>
-  </xsd:schema>
-  <xs:schema xmlns:pc="http://schemas.microsoft.com/office/infopath/2007/PartnerControls" xmlns:xs="http://www.w3.org/2001/XMLSchema" targetNamespace="http://schemas.microsoft.com/office/infopath/2007/PartnerControls" elementFormDefault="qualified" attributeFormDefault="unqualified">
-    <xs:element name="Person">
-      <xs:complexType>
-        <xs:sequence>
-          <xs:element ref="pc:DisplayName" minOccurs="0"/>
-          <xs:element ref="pc:AccountId" minOccurs="0"/>
-          <xs:element ref="pc:AccountType" minOccurs="0"/>
-        </xs:sequence>
-      </xs:complexType>
-    </xs:element>
-    <xs:element name="DisplayName" type="xs:string"/>
-    <xs:element name="AccountId" type="xs:string"/>
-    <xs:element name="AccountType" type="xs:string"/>
-    <xs:element name="BDCAssociatedEntity">
-      <xs:complexType>
-        <xs:sequence>
-          <xs:element ref="pc:BDCEntity" minOccurs="0" maxOccurs="unbounded"/>
-        </xs:sequence>
-        <xs:attribute ref="pc:EntityNamespace"/>
-        <xs:attribute ref="pc:EntityName"/>
-        <xs:attribute ref="pc:SystemInstanceName"/>
-        <xs:attribute ref="pc:AssociationName"/>
-      </xs:complexType>
-    </xs:element>
-    <xs:attribute name="EntityNamespace" type="xs:string"/>
-    <xs:attribute name="EntityName" type="xs:string"/>
-    <xs:attribute name="SystemInstanceName" type="xs:string"/>
-    <xs:attribute name="AssociationName" type="xs:string"/>
-    <xs:element name="BDCEntity">
-      <xs:complexType>
-        <xs:sequence>
-          <xs:element ref="pc:EntityDisplayName" minOccurs="0"/>
-          <xs:element ref="pc:EntityInstanceReference" minOccurs="0"/>
-          <xs:element ref="pc:EntityId1" minOccurs="0"/>
-          <xs:element ref="pc:EntityId2" minOccurs="0"/>
-          <xs:element ref="pc:EntityId3" minOccurs="0"/>
-          <xs:element ref="pc:EntityId4" minOccurs="0"/>
-          <xs:element ref="pc:EntityId5" minOccurs="0"/>
-        </xs:sequence>
-      </xs:complexType>
-    </xs:element>
-    <xs:element name="EntityDisplayName" type="xs:string"/>
-    <xs:element name="EntityInstanceReference" type="xs:string"/>
-    <xs:element name="EntityId1" type="xs:string"/>
-    <xs:element name="EntityId2" type="xs:string"/>
-    <xs:element name="EntityId3" type="xs:string"/>
-    <xs:element name="EntityId4" type="xs:string"/>
-    <xs:element name="EntityId5" type="xs:string"/>
-    <xs:element name="Terms">
-      <xs:complexType>
-        <xs:sequence>
-          <xs:element ref="pc:TermInfo" minOccurs="0" maxOccurs="unbounded"/>
-        </xs:sequence>
-      </xs:complexType>
-    </xs:element>
-    <xs:element name="TermInfo">
-      <xs:complexType>
-        <xs:sequence>
-          <xs:element ref="pc:TermName" minOccurs="0"/>
-          <xs:element ref="pc:TermId" minOccurs="0"/>
-        </xs:sequence>
-      </xs:complexType>
-    </xs:element>
-    <xs:element name="TermName" type="xs:string"/>
-    <xs:element name="TermId" type="xs:string"/>
-  </xs:schema>
-</ct:contentTypeSchema>
-</file>
-
 <file path=customXml/itemProps1.xml><?xml version="1.0" encoding="utf-8"?>
 <ds:datastoreItem xmlns:ds="http://schemas.openxmlformats.org/officeDocument/2006/customXml" ds:itemID="{A8BEE9C3-75AD-4607-B106-1B44B05722EA}">
   <ds:schemaRefs>
@@ -10909,23 +10965,6 @@
 </file>
 
 <file path=customXml/itemProps2.xml><?xml version="1.0" encoding="utf-8"?>
-<ds:datastoreItem xmlns:ds="http://schemas.openxmlformats.org/officeDocument/2006/customXml" ds:itemID="{926C3C61-161C-4906-8FDA-08330A450A15}">
-  <ds:schemaRefs>
-    <ds:schemaRef ds:uri="http://schemas.openxmlformats.org/officeDocument/2006/bibliography"/>
-  </ds:schemaRefs>
-</ds:datastoreItem>
-</file>
-
-<file path=customXml/itemProps3.xml><?xml version="1.0" encoding="utf-8"?>
-<ds:datastoreItem xmlns:ds="http://schemas.openxmlformats.org/officeDocument/2006/customXml" ds:itemID="{A02BD9CC-6025-4F76-BD90-0F1427CF0A06}">
-  <ds:schemaRefs>
-    <ds:schemaRef ds:uri="http://schemas.microsoft.com/office/2006/metadata/properties"/>
-    <ds:schemaRef ds:uri="http://schemas.microsoft.com/office/infopath/2007/PartnerControls"/>
-  </ds:schemaRefs>
-</ds:datastoreItem>
-</file>
-
-<file path=customXml/itemProps4.xml><?xml version="1.0" encoding="utf-8"?>
 <ds:datastoreItem xmlns:ds="http://schemas.openxmlformats.org/officeDocument/2006/customXml" ds:itemID="{489810D9-F91A-40C2-9E37-B94667679C1F}">
   <ds:schemaRefs>
     <ds:schemaRef ds:uri="http://schemas.microsoft.com/office/2006/metadata/contentType"/>
@@ -10941,4 +10980,21 @@
     <ds:schemaRef ds:uri="http://schemas.microsoft.com/internal/obd"/>
   </ds:schemaRefs>
 </ds:datastoreItem>
+</file>
+
+<file path=customXml/itemProps3.xml><?xml version="1.0" encoding="utf-8"?>
+<ds:datastoreItem xmlns:ds="http://schemas.openxmlformats.org/officeDocument/2006/customXml" ds:itemID="{A02BD9CC-6025-4F76-BD90-0F1427CF0A06}">
+  <ds:schemaRefs>
+    <ds:schemaRef ds:uri="http://schemas.microsoft.com/office/2006/metadata/properties"/>
+    <ds:schemaRef ds:uri="http://schemas.microsoft.com/office/infopath/2007/PartnerControls"/>
+  </ds:schemaRefs>
+</ds:datastoreItem>
+</file>
+
+<file path=customXml/itemProps4.xml><?xml version="1.0" encoding="utf-8"?>
+<ds:datastoreItem xmlns:ds="http://schemas.openxmlformats.org/officeDocument/2006/customXml" ds:itemID="{926C3C61-161C-4906-8FDA-08330A450A15}">
+  <ds:schemaRefs>
+    <ds:schemaRef ds:uri="http://schemas.openxmlformats.org/officeDocument/2006/bibliography"/>
+  </ds:schemaRefs>
+</ds:datastoreItem>
 </file>
</xml_diff>

<commit_message>
[GESTA - Documentation - #23 #24 #124 #126 #127] Criação da tabela de SWOT
</commit_message>
<xml_diff>
--- a/docs/planning/Sprint1/Gesta/RelatórioGesta.docx
+++ b/docs/planning/Sprint1/Gesta/RelatórioGesta.docx
@@ -2723,7 +2723,7 @@
             <w:rPr>
               <w:rFonts w:eastAsia="Calibri" w:cs="Calibri"/>
             </w:rPr>
-            <w:instrText xml:space="preserve"> CITATION The252 \l 2070 </w:instrText>
+            <w:instrText xml:space="preserve">CITATION The252 \p 5 \l 2070 </w:instrText>
           </w:r>
           <w:r>
             <w:rPr>
@@ -2743,7 +2743,7 @@
               <w:rFonts w:eastAsia="Calibri" w:cs="Calibri"/>
               <w:noProof/>
             </w:rPr>
-            <w:t>(Thessaloniki)</w:t>
+            <w:t>(Thessaloniki, p. 5)</w:t>
           </w:r>
           <w:r>
             <w:rPr>
@@ -2959,7 +2959,7 @@
             <w:rPr>
               <w:rFonts w:eastAsia="Calibri" w:cs="Calibri"/>
             </w:rPr>
-            <w:instrText xml:space="preserve"> CITATION The252 \l 2070 </w:instrText>
+            <w:instrText xml:space="preserve">CITATION The252 \p 2 \l 2070 </w:instrText>
           </w:r>
           <w:r>
             <w:rPr>
@@ -2979,7 +2979,7 @@
               <w:rFonts w:eastAsia="Calibri" w:cs="Calibri"/>
               <w:noProof/>
             </w:rPr>
-            <w:t>(Thessaloniki)</w:t>
+            <w:t>(Thessaloniki, p. 2)</w:t>
           </w:r>
           <w:r>
             <w:rPr>
@@ -3440,7 +3440,7 @@
             <w:rPr>
               <w:rFonts w:eastAsia="Calibri" w:cs="Calibri"/>
             </w:rPr>
-            <w:instrText xml:space="preserve"> CITATION The252 \l 2070 </w:instrText>
+            <w:instrText xml:space="preserve">CITATION The252 \p 3 \l 2070 </w:instrText>
           </w:r>
           <w:r>
             <w:rPr>
@@ -3460,7 +3460,7 @@
               <w:rFonts w:eastAsia="Calibri" w:cs="Calibri"/>
               <w:noProof/>
             </w:rPr>
-            <w:t>(Thessaloniki)</w:t>
+            <w:t>(Thessaloniki, p. 3)</w:t>
           </w:r>
           <w:r>
             <w:rPr>
@@ -4065,7 +4065,7 @@
             <w:fldChar w:fldCharType="begin"/>
           </w:r>
           <w:r>
-            <w:instrText xml:space="preserve"> CITATION The252 \l 2070 </w:instrText>
+            <w:instrText xml:space="preserve">CITATION The252 \p 3 \l 2070 </w:instrText>
           </w:r>
           <w:r>
             <w:fldChar w:fldCharType="separate"/>
@@ -4074,7 +4074,7 @@
             <w:rPr>
               <w:noProof/>
             </w:rPr>
-            <w:t xml:space="preserve"> (Thessaloniki)</w:t>
+            <w:t xml:space="preserve"> (Thessaloniki, p. 3)</w:t>
           </w:r>
           <w:r>
             <w:fldChar w:fldCharType="end"/>
@@ -5819,709 +5819,773 @@
           <w:b/>
           <w:bCs/>
         </w:rPr>
-        <w:t>Análise SWOT</w:t>
-      </w:r>
-    </w:p>
+        <w:t>TABELA DE SWOT</w:t>
+      </w:r>
+    </w:p>
+    <w:p/>
+    <w:tbl>
+      <w:tblPr>
+        <w:tblStyle w:val="TabelacomGrelha"/>
+        <w:tblW w:w="0" w:type="auto"/>
+        <w:tblLook w:val="04A0" w:firstRow="1" w:lastRow="0" w:firstColumn="1" w:lastColumn="0" w:noHBand="0" w:noVBand="1"/>
+      </w:tblPr>
+      <w:tblGrid>
+        <w:gridCol w:w="2337"/>
+        <w:gridCol w:w="2337"/>
+        <w:gridCol w:w="2338"/>
+        <w:gridCol w:w="2338"/>
+      </w:tblGrid>
+      <w:tr>
+        <w:tc>
+          <w:tcPr>
+            <w:tcW w:w="2337" w:type="dxa"/>
+          </w:tcPr>
+          <w:p>
+            <w:pPr>
+              <w:jc w:val="left"/>
+            </w:pPr>
+            <w:r>
+              <w:t>Forças</w:t>
+            </w:r>
+          </w:p>
+        </w:tc>
+        <w:tc>
+          <w:tcPr>
+            <w:tcW w:w="2337" w:type="dxa"/>
+          </w:tcPr>
+          <w:p>
+            <w:r>
+              <w:t>Fraquezas</w:t>
+            </w:r>
+          </w:p>
+        </w:tc>
+        <w:tc>
+          <w:tcPr>
+            <w:tcW w:w="2338" w:type="dxa"/>
+          </w:tcPr>
+          <w:p>
+            <w:r>
+              <w:t>Oportunidades</w:t>
+            </w:r>
+          </w:p>
+        </w:tc>
+        <w:tc>
+          <w:tcPr>
+            <w:tcW w:w="2338" w:type="dxa"/>
+          </w:tcPr>
+          <w:p>
+            <w:r>
+              <w:t>Ameaças</w:t>
+            </w:r>
+          </w:p>
+        </w:tc>
+      </w:tr>
+      <w:tr>
+        <w:tc>
+          <w:tcPr>
+            <w:tcW w:w="2337" w:type="dxa"/>
+          </w:tcPr>
+          <w:p>
+            <w:pPr>
+              <w:jc w:val="left"/>
+            </w:pPr>
+            <w:r>
+              <w:t>Localização geoestratégica no eixo do Mar Egeu, integrada nos corredores de transporte euro-asiáticos, facilitando o acesso a mercados do Sudeste Europeu e dos Balcãs.</w:t>
+            </w:r>
+            <w:r>
+              <w:t xml:space="preserve"> (</w:t>
+            </w:r>
+            <w:r>
+              <w:t>VRIO – vantagem rara e difícil de imitar</w:t>
+            </w:r>
+            <w:r>
+              <w:t>)</w:t>
+            </w:r>
+            <w:sdt>
+              <w:sdtPr>
+                <w:id w:val="-1003665709"/>
+                <w:citation/>
+              </w:sdtPr>
+              <w:sdtContent>
+                <w:r>
+                  <w:fldChar w:fldCharType="begin"/>
+                </w:r>
+                <w:r>
+                  <w:instrText xml:space="preserve"> CITATION Fun \l 2070 </w:instrText>
+                </w:r>
+                <w:r>
+                  <w:fldChar w:fldCharType="separate"/>
+                </w:r>
+                <w:r>
+                  <w:rPr>
+                    <w:noProof/>
+                  </w:rPr>
+                  <w:t xml:space="preserve"> (Fund, s.d.)</w:t>
+                </w:r>
+                <w:r>
+                  <w:fldChar w:fldCharType="end"/>
+                </w:r>
+              </w:sdtContent>
+            </w:sdt>
+          </w:p>
+        </w:tc>
+        <w:tc>
+          <w:tcPr>
+            <w:tcW w:w="2337" w:type="dxa"/>
+          </w:tcPr>
+          <w:p>
+            <w:pPr>
+              <w:jc w:val="left"/>
+            </w:pPr>
+            <w:r>
+              <w:t>Burocracia administrativa e processos internos complexos, que podem gerar lentidão na tomada de decisão e atrasos operacionais.</w:t>
+            </w:r>
+            <w:r>
+              <w:t xml:space="preserve"> (</w:t>
+            </w:r>
+            <w:proofErr w:type="spellStart"/>
+            <w:r>
+              <w:t>Value</w:t>
+            </w:r>
+            <w:proofErr w:type="spellEnd"/>
+            <w:r>
+              <w:t xml:space="preserve"> </w:t>
+            </w:r>
+            <w:proofErr w:type="spellStart"/>
+            <w:r>
+              <w:t>Chain</w:t>
+            </w:r>
+            <w:proofErr w:type="spellEnd"/>
+            <w:r>
+              <w:t xml:space="preserve"> – ineficiências nos processos internos</w:t>
+            </w:r>
+            <w:r>
+              <w:t>)</w:t>
+            </w:r>
+            <w:sdt>
+              <w:sdtPr>
+                <w:id w:val="1457057988"/>
+                <w:citation/>
+              </w:sdtPr>
+              <w:sdtContent>
+                <w:r>
+                  <w:fldChar w:fldCharType="begin"/>
+                </w:r>
+                <w:r>
+                  <w:instrText xml:space="preserve"> CITATION Rep25 \l 2070 </w:instrText>
+                </w:r>
+                <w:r>
+                  <w:fldChar w:fldCharType="separate"/>
+                </w:r>
+                <w:r>
+                  <w:rPr>
+                    <w:noProof/>
+                  </w:rPr>
+                  <w:t xml:space="preserve"> (Repository, s.d.)</w:t>
+                </w:r>
+                <w:r>
+                  <w:fldChar w:fldCharType="end"/>
+                </w:r>
+              </w:sdtContent>
+            </w:sdt>
+          </w:p>
+        </w:tc>
+        <w:tc>
+          <w:tcPr>
+            <w:tcW w:w="2338" w:type="dxa"/>
+          </w:tcPr>
+          <w:p>
+            <w:pPr>
+              <w:jc w:val="left"/>
+            </w:pPr>
+            <w:r>
+              <w:t>Expansão do comércio regional e integração nos corredores logísticos euro-asiáticos, potenciando fluxos de carga em trânsito.</w:t>
+            </w:r>
+            <w:r>
+              <w:t xml:space="preserve"> (</w:t>
+            </w:r>
+            <w:proofErr w:type="spellStart"/>
+            <w:r>
+              <w:t>Porter</w:t>
+            </w:r>
+            <w:proofErr w:type="spellEnd"/>
+            <w:r>
+              <w:t xml:space="preserve"> – crescimento do mercado</w:t>
+            </w:r>
+            <w:r>
+              <w:t>)</w:t>
+            </w:r>
+            <w:sdt>
+              <w:sdtPr>
+                <w:id w:val="-1404671887"/>
+                <w:citation/>
+              </w:sdtPr>
+              <w:sdtContent>
+                <w:r>
+                  <w:fldChar w:fldCharType="begin"/>
+                </w:r>
+                <w:r>
+                  <w:instrText xml:space="preserve"> CITATION Org25 \l 2070 </w:instrText>
+                </w:r>
+                <w:r>
+                  <w:fldChar w:fldCharType="separate"/>
+                </w:r>
+                <w:r>
+                  <w:rPr>
+                    <w:noProof/>
+                  </w:rPr>
+                  <w:t xml:space="preserve"> (Organization, s.d.)</w:t>
+                </w:r>
+                <w:r>
+                  <w:fldChar w:fldCharType="end"/>
+                </w:r>
+              </w:sdtContent>
+            </w:sdt>
+          </w:p>
+        </w:tc>
+        <w:tc>
+          <w:tcPr>
+            <w:tcW w:w="2338" w:type="dxa"/>
+          </w:tcPr>
+          <w:p>
+            <w:pPr>
+              <w:jc w:val="left"/>
+            </w:pPr>
+            <w:r>
+              <w:t>Forte concorrência de portos mediterrânicos, como o Porto de Pireu (Grécia) e Trieste (Itália), com maior capacidade e investimento.</w:t>
+            </w:r>
+            <w:r>
+              <w:t xml:space="preserve"> (</w:t>
+            </w:r>
+            <w:proofErr w:type="spellStart"/>
+            <w:r>
+              <w:t>Porter</w:t>
+            </w:r>
+            <w:proofErr w:type="spellEnd"/>
+            <w:r>
+              <w:t xml:space="preserve"> – rivalidade entre concorrentes diretos</w:t>
+            </w:r>
+            <w:r>
+              <w:t>)</w:t>
+            </w:r>
+            <w:sdt>
+              <w:sdtPr>
+                <w:id w:val="-458183391"/>
+                <w:citation/>
+              </w:sdtPr>
+              <w:sdtContent>
+                <w:r>
+                  <w:fldChar w:fldCharType="begin"/>
+                </w:r>
+                <w:r>
+                  <w:instrText xml:space="preserve"> CITATION Org25 \l 2070 </w:instrText>
+                </w:r>
+                <w:r>
+                  <w:fldChar w:fldCharType="separate"/>
+                </w:r>
+                <w:r>
+                  <w:rPr>
+                    <w:noProof/>
+                  </w:rPr>
+                  <w:t xml:space="preserve"> (Organization, s.d.)</w:t>
+                </w:r>
+                <w:r>
+                  <w:fldChar w:fldCharType="end"/>
+                </w:r>
+              </w:sdtContent>
+            </w:sdt>
+          </w:p>
+        </w:tc>
+      </w:tr>
+      <w:tr>
+        <w:tc>
+          <w:tcPr>
+            <w:tcW w:w="2337" w:type="dxa"/>
+          </w:tcPr>
+          <w:p>
+            <w:pPr>
+              <w:jc w:val="left"/>
+            </w:pPr>
+            <w:r>
+              <w:t xml:space="preserve">Conectividade intermodal (ferrovia e rodovia), favorecendo </w:t>
+            </w:r>
+            <w:r>
+              <w:lastRenderedPageBreak/>
+              <w:t>o transporte terrestre e a integração na cadeia logística regional.</w:t>
+            </w:r>
+            <w:r>
+              <w:t xml:space="preserve"> (</w:t>
+            </w:r>
+            <w:proofErr w:type="spellStart"/>
+            <w:r>
+              <w:t>Porter</w:t>
+            </w:r>
+            <w:proofErr w:type="spellEnd"/>
+            <w:r>
+              <w:t xml:space="preserve"> – vantagem competitiva de acesso</w:t>
+            </w:r>
+            <w:r>
+              <w:t>)</w:t>
+            </w:r>
+            <w:sdt>
+              <w:sdtPr>
+                <w:id w:val="-1029102846"/>
+                <w:citation/>
+              </w:sdtPr>
+              <w:sdtContent>
+                <w:r>
+                  <w:fldChar w:fldCharType="begin"/>
+                </w:r>
+                <w:r>
+                  <w:instrText xml:space="preserve"> CITATION The252 \l 2070 </w:instrText>
+                </w:r>
+                <w:r>
+                  <w:fldChar w:fldCharType="separate"/>
+                </w:r>
+                <w:r>
+                  <w:rPr>
+                    <w:noProof/>
+                  </w:rPr>
+                  <w:t xml:space="preserve"> (Thessaloniki)</w:t>
+                </w:r>
+                <w:r>
+                  <w:fldChar w:fldCharType="end"/>
+                </w:r>
+              </w:sdtContent>
+            </w:sdt>
+          </w:p>
+        </w:tc>
+        <w:tc>
+          <w:tcPr>
+            <w:tcW w:w="2337" w:type="dxa"/>
+          </w:tcPr>
+          <w:p>
+            <w:pPr>
+              <w:jc w:val="left"/>
+            </w:pPr>
+            <w:r>
+              <w:lastRenderedPageBreak/>
+              <w:t xml:space="preserve">Dependência de cofinanciamento público e de parcerias </w:t>
+            </w:r>
+            <w:r>
+              <w:lastRenderedPageBreak/>
+              <w:t>privadas para projetos de modernização e expansão, refletindo uma autonomia financeira limitada em grandes investimentos.</w:t>
+            </w:r>
+            <w:r>
+              <w:t xml:space="preserve"> (</w:t>
+            </w:r>
+            <w:r>
+              <w:t>PESTEL – dependência económica e política</w:t>
+            </w:r>
+            <w:r>
+              <w:t>)</w:t>
+            </w:r>
+            <w:sdt>
+              <w:sdtPr>
+                <w:id w:val="-1948070554"/>
+                <w:citation/>
+              </w:sdtPr>
+              <w:sdtContent>
+                <w:r>
+                  <w:fldChar w:fldCharType="begin"/>
+                </w:r>
+                <w:r>
+                  <w:instrText xml:space="preserve"> CITATION The255 \l 2070 </w:instrText>
+                </w:r>
+                <w:r>
+                  <w:fldChar w:fldCharType="separate"/>
+                </w:r>
+                <w:r>
+                  <w:rPr>
+                    <w:noProof/>
+                  </w:rPr>
+                  <w:t xml:space="preserve"> (Thessaloniki, s.d.)</w:t>
+                </w:r>
+                <w:r>
+                  <w:fldChar w:fldCharType="end"/>
+                </w:r>
+              </w:sdtContent>
+            </w:sdt>
+          </w:p>
+        </w:tc>
+        <w:tc>
+          <w:tcPr>
+            <w:tcW w:w="2338" w:type="dxa"/>
+          </w:tcPr>
+          <w:p>
+            <w:pPr>
+              <w:jc w:val="left"/>
+            </w:pPr>
+            <w:r>
+              <w:lastRenderedPageBreak/>
+              <w:t xml:space="preserve">Crescente exigência de sustentabilidade ambiental na UE, que </w:t>
+            </w:r>
+            <w:r>
+              <w:lastRenderedPageBreak/>
+              <w:t xml:space="preserve">pode gerar vantagem competitiva para portos verdes e </w:t>
+            </w:r>
+            <w:proofErr w:type="spellStart"/>
+            <w:r>
+              <w:t>eco</w:t>
+            </w:r>
+            <w:r>
+              <w:t>-</w:t>
+            </w:r>
+            <w:r>
+              <w:t>eficientes</w:t>
+            </w:r>
+            <w:proofErr w:type="spellEnd"/>
+            <w:r>
+              <w:t>.</w:t>
+            </w:r>
+            <w:r>
+              <w:t xml:space="preserve"> (</w:t>
+            </w:r>
+            <w:r>
+              <w:t>PESTEL – fator ambiental</w:t>
+            </w:r>
+            <w:r>
+              <w:t>)</w:t>
+            </w:r>
+            <w:sdt>
+              <w:sdtPr>
+                <w:id w:val="1556356171"/>
+                <w:citation/>
+              </w:sdtPr>
+              <w:sdtContent>
+                <w:r>
+                  <w:fldChar w:fldCharType="begin"/>
+                </w:r>
+                <w:r>
+                  <w:instrText xml:space="preserve"> CITATION Org25 \l 2070 </w:instrText>
+                </w:r>
+                <w:r>
+                  <w:fldChar w:fldCharType="separate"/>
+                </w:r>
+                <w:r>
+                  <w:rPr>
+                    <w:noProof/>
+                  </w:rPr>
+                  <w:t xml:space="preserve"> (Organization, s.d.)</w:t>
+                </w:r>
+                <w:r>
+                  <w:fldChar w:fldCharType="end"/>
+                </w:r>
+              </w:sdtContent>
+            </w:sdt>
+          </w:p>
+        </w:tc>
+        <w:tc>
+          <w:tcPr>
+            <w:tcW w:w="2338" w:type="dxa"/>
+          </w:tcPr>
+          <w:p>
+            <w:pPr>
+              <w:jc w:val="left"/>
+            </w:pPr>
+            <w:r>
+              <w:lastRenderedPageBreak/>
+              <w:t xml:space="preserve">Instabilidade geopolítica na região do Mar Egeu e dos </w:t>
+            </w:r>
+            <w:r>
+              <w:lastRenderedPageBreak/>
+              <w:t>Balcãs, que pode afetar rotas comerciais e fluxos internacionais.</w:t>
+            </w:r>
+            <w:r>
+              <w:t xml:space="preserve"> (</w:t>
+            </w:r>
+            <w:r>
+              <w:t>PESTEL – fatores políticos e de segurança</w:t>
+            </w:r>
+            <w:r>
+              <w:t>)</w:t>
+            </w:r>
+            <w:sdt>
+              <w:sdtPr>
+                <w:id w:val="1752468767"/>
+                <w:citation/>
+              </w:sdtPr>
+              <w:sdtContent>
+                <w:r>
+                  <w:fldChar w:fldCharType="begin"/>
+                </w:r>
+                <w:r>
+                  <w:instrText xml:space="preserve"> CITATION Gro25 \l 2070 </w:instrText>
+                </w:r>
+                <w:r>
+                  <w:fldChar w:fldCharType="separate"/>
+                </w:r>
+                <w:r>
+                  <w:rPr>
+                    <w:noProof/>
+                  </w:rPr>
+                  <w:t xml:space="preserve"> (Group)</w:t>
+                </w:r>
+                <w:r>
+                  <w:fldChar w:fldCharType="end"/>
+                </w:r>
+              </w:sdtContent>
+            </w:sdt>
+          </w:p>
+        </w:tc>
+      </w:tr>
+      <w:tr>
+        <w:tc>
+          <w:tcPr>
+            <w:tcW w:w="2337" w:type="dxa"/>
+          </w:tcPr>
+          <w:p>
+            <w:pPr>
+              <w:jc w:val="left"/>
+            </w:pPr>
+            <w:r>
+              <w:br/>
+              <w:t>Reconhecimento como porto de entrada para os mercados balcânicos, garantindo uma posição estratégica no comércio regional.</w:t>
+            </w:r>
+            <w:r>
+              <w:t xml:space="preserve"> (</w:t>
+            </w:r>
+            <w:proofErr w:type="spellStart"/>
+            <w:r>
+              <w:t>Porter</w:t>
+            </w:r>
+            <w:proofErr w:type="spellEnd"/>
+            <w:r>
+              <w:t xml:space="preserve"> – vantagem de localização</w:t>
+            </w:r>
+            <w:r>
+              <w:t>)</w:t>
+            </w:r>
+            <w:sdt>
+              <w:sdtPr>
+                <w:id w:val="1960527826"/>
+                <w:citation/>
+              </w:sdtPr>
+              <w:sdtContent>
+                <w:r>
+                  <w:fldChar w:fldCharType="begin"/>
+                </w:r>
+                <w:r>
+                  <w:instrText xml:space="preserve"> CITATION Org25 \l 2070 </w:instrText>
+                </w:r>
+                <w:r>
+                  <w:fldChar w:fldCharType="separate"/>
+                </w:r>
+                <w:r>
+                  <w:rPr>
+                    <w:noProof/>
+                  </w:rPr>
+                  <w:t xml:space="preserve"> (Organization, s.d.)</w:t>
+                </w:r>
+                <w:r>
+                  <w:fldChar w:fldCharType="end"/>
+                </w:r>
+              </w:sdtContent>
+            </w:sdt>
+          </w:p>
+        </w:tc>
+        <w:tc>
+          <w:tcPr>
+            <w:tcW w:w="2337" w:type="dxa"/>
+          </w:tcPr>
+          <w:p>
+            <w:pPr>
+              <w:jc w:val="left"/>
+            </w:pPr>
+            <w:r>
+              <w:t>Necessidade de acelerar a digitalização e integração de sistemas portuários, uma vez que os atuais processos e infraestruturas ainda enfrentam limitações administrativas e operacionais.</w:t>
+            </w:r>
+            <w:r>
+              <w:t xml:space="preserve"> (</w:t>
+            </w:r>
+            <w:proofErr w:type="spellStart"/>
+            <w:r>
+              <w:t>Value</w:t>
+            </w:r>
+            <w:proofErr w:type="spellEnd"/>
+            <w:r>
+              <w:t xml:space="preserve"> </w:t>
+            </w:r>
+            <w:proofErr w:type="spellStart"/>
+            <w:r>
+              <w:t>Chain</w:t>
+            </w:r>
+            <w:proofErr w:type="spellEnd"/>
+            <w:r>
+              <w:t xml:space="preserve"> – limitação tecnológica</w:t>
+            </w:r>
+            <w:r>
+              <w:t>)</w:t>
+            </w:r>
+            <w:sdt>
+              <w:sdtPr>
+                <w:id w:val="-975838392"/>
+                <w:citation/>
+              </w:sdtPr>
+              <w:sdtContent>
+                <w:r>
+                  <w:fldChar w:fldCharType="begin"/>
+                </w:r>
+                <w:r>
+                  <w:instrText xml:space="preserve"> CITATION Par25 \l 2070 </w:instrText>
+                </w:r>
+                <w:r>
+                  <w:fldChar w:fldCharType="separate"/>
+                </w:r>
+                <w:r>
+                  <w:rPr>
+                    <w:noProof/>
+                  </w:rPr>
+                  <w:t xml:space="preserve"> (Parliament, s.d.)</w:t>
+                </w:r>
+                <w:r>
+                  <w:fldChar w:fldCharType="end"/>
+                </w:r>
+              </w:sdtContent>
+            </w:sdt>
+          </w:p>
+        </w:tc>
+        <w:tc>
+          <w:tcPr>
+            <w:tcW w:w="2338" w:type="dxa"/>
+          </w:tcPr>
+          <w:p>
+            <w:pPr>
+              <w:jc w:val="left"/>
+            </w:pPr>
+            <w:r>
+              <w:t>Evolução tecnológica em automação e sistemas portuários inteligentes (</w:t>
+            </w:r>
+            <w:proofErr w:type="spellStart"/>
+            <w:r>
+              <w:t>Port</w:t>
+            </w:r>
+            <w:proofErr w:type="spellEnd"/>
+            <w:r>
+              <w:t xml:space="preserve"> </w:t>
+            </w:r>
+            <w:proofErr w:type="spellStart"/>
+            <w:r>
+              <w:t>Community</w:t>
+            </w:r>
+            <w:proofErr w:type="spellEnd"/>
+            <w:r>
+              <w:t xml:space="preserve"> </w:t>
+            </w:r>
+            <w:proofErr w:type="spellStart"/>
+            <w:r>
+              <w:t>Systems</w:t>
+            </w:r>
+            <w:proofErr w:type="spellEnd"/>
+            <w:r>
+              <w:t>), promovendo maior eficiência operacional.</w:t>
+            </w:r>
+            <w:r>
+              <w:t xml:space="preserve"> (</w:t>
+            </w:r>
+            <w:r>
+              <w:t>VRIO – recurso tecnológico valioso e imitável com dificuldade</w:t>
+            </w:r>
+            <w:r>
+              <w:t>)</w:t>
+            </w:r>
+            <w:sdt>
+              <w:sdtPr>
+                <w:id w:val="1373347990"/>
+                <w:citation/>
+              </w:sdtPr>
+              <w:sdtContent>
+                <w:r>
+                  <w:fldChar w:fldCharType="begin"/>
+                </w:r>
+                <w:r>
+                  <w:instrText xml:space="preserve"> CITATION The256 \l 2070 </w:instrText>
+                </w:r>
+                <w:r>
+                  <w:fldChar w:fldCharType="separate"/>
+                </w:r>
+                <w:r>
+                  <w:rPr>
+                    <w:noProof/>
+                  </w:rPr>
+                  <w:t xml:space="preserve"> (Thessaloniki, s.d.)</w:t>
+                </w:r>
+                <w:r>
+                  <w:fldChar w:fldCharType="end"/>
+                </w:r>
+              </w:sdtContent>
+            </w:sdt>
+          </w:p>
+        </w:tc>
+        <w:tc>
+          <w:tcPr>
+            <w:tcW w:w="2338" w:type="dxa"/>
+          </w:tcPr>
+          <w:p>
+            <w:pPr>
+              <w:jc w:val="left"/>
+            </w:pPr>
+            <w:r>
+              <w:t>Aumento das regulamentações ambientais e fiscais, impondo custos adicionais às operações portuárias.</w:t>
+            </w:r>
+            <w:r>
+              <w:t xml:space="preserve"> (</w:t>
+            </w:r>
+            <w:r>
+              <w:t>PESTEL – fatores legais e ambientais</w:t>
+            </w:r>
+            <w:r>
+              <w:t>)</w:t>
+            </w:r>
+            <w:sdt>
+              <w:sdtPr>
+                <w:id w:val="2064063745"/>
+                <w:citation/>
+              </w:sdtPr>
+              <w:sdtContent>
+                <w:r>
+                  <w:fldChar w:fldCharType="begin"/>
+                </w:r>
+                <w:r>
+                  <w:instrText xml:space="preserve"> CITATION The257 \l 2070 </w:instrText>
+                </w:r>
+                <w:r>
+                  <w:fldChar w:fldCharType="separate"/>
+                </w:r>
+                <w:r>
+                  <w:rPr>
+                    <w:noProof/>
+                  </w:rPr>
+                  <w:t xml:space="preserve"> (Thessaloniki, s.d.)</w:t>
+                </w:r>
+                <w:r>
+                  <w:fldChar w:fldCharType="end"/>
+                </w:r>
+              </w:sdtContent>
+            </w:sdt>
+          </w:p>
+        </w:tc>
+      </w:tr>
+    </w:tbl>
+    <w:p/>
     <w:p>
       <w:pPr>
         <w:jc w:val="left"/>
       </w:pPr>
       <w:r>
-        <w:t>Forças (</w:t>
-      </w:r>
-      <w:proofErr w:type="spellStart"/>
-      <w:r>
-        <w:t>Strengths</w:t>
-      </w:r>
-      <w:proofErr w:type="spellEnd"/>
-      <w:r>
-        <w:t>) – Internas</w:t>
-      </w:r>
-    </w:p>
-    <w:p>
-      <w:pPr>
-        <w:jc w:val="left"/>
-      </w:pPr>
-      <w:r>
-        <w:t>S1. Localização geoestratégica no eixo do Mar Egeu, integrada nos corredores de transporte euro-asiáticos, facilitando o acesso a mercados do Sudeste Europeu e dos Balcãs.</w:t>
-      </w:r>
-      <w:r>
-        <w:t xml:space="preserve"> (</w:t>
-      </w:r>
-      <w:r>
-        <w:t>VRIO – vantagem rara e difícil de imitar</w:t>
-      </w:r>
-      <w:r>
-        <w:t>)</w:t>
-      </w:r>
-      <w:sdt>
-        <w:sdtPr>
-          <w:id w:val="-340550876"/>
-          <w:citation/>
-        </w:sdtPr>
-        <w:sdtContent>
-          <w:r>
-            <w:fldChar w:fldCharType="begin"/>
-          </w:r>
-          <w:r>
-            <w:instrText xml:space="preserve"> CITATION Fun \l 2070 </w:instrText>
-          </w:r>
-          <w:r>
-            <w:fldChar w:fldCharType="separate"/>
-          </w:r>
-          <w:r>
-            <w:rPr>
-              <w:noProof/>
-            </w:rPr>
-            <w:t xml:space="preserve"> (Fund, s.d.)</w:t>
-          </w:r>
-          <w:r>
-            <w:fldChar w:fldCharType="end"/>
-          </w:r>
-        </w:sdtContent>
-      </w:sdt>
-      <w:r>
-        <w:br/>
-        <w:t>S</w:t>
-      </w:r>
-      <w:r>
-        <w:t>2</w:t>
-      </w:r>
-      <w:r>
-        <w:t>. Conectividade intermodal (ferrovia e rodovia), favorecendo o transporte terrestre e a integração na cadeia logística regional.</w:t>
-      </w:r>
-      <w:r>
-        <w:t xml:space="preserve"> (</w:t>
-      </w:r>
-      <w:proofErr w:type="spellStart"/>
-      <w:r>
-        <w:t>Porter</w:t>
-      </w:r>
-      <w:proofErr w:type="spellEnd"/>
-      <w:r>
-        <w:t xml:space="preserve"> – vantagem competitiva de acesso</w:t>
-      </w:r>
-      <w:r>
-        <w:t>)</w:t>
-      </w:r>
-      <w:sdt>
-        <w:sdtPr>
-          <w:id w:val="-1197933604"/>
-          <w:citation/>
-        </w:sdtPr>
-        <w:sdtContent>
-          <w:r>
-            <w:fldChar w:fldCharType="begin"/>
-          </w:r>
-          <w:r>
-            <w:instrText xml:space="preserve"> CITATION The252 \l 2070 </w:instrText>
-          </w:r>
-          <w:r>
-            <w:fldChar w:fldCharType="separate"/>
-          </w:r>
-          <w:r>
-            <w:rPr>
-              <w:noProof/>
-            </w:rPr>
-            <w:t xml:space="preserve"> (Thessaloniki)</w:t>
-          </w:r>
-          <w:r>
-            <w:fldChar w:fldCharType="end"/>
-          </w:r>
-        </w:sdtContent>
-      </w:sdt>
-      <w:r>
-        <w:br/>
-        <w:t>S</w:t>
-      </w:r>
-      <w:r>
-        <w:t>3</w:t>
-      </w:r>
-      <w:r>
-        <w:t>. Reconhecimento como porto de entrada para os mercados balcânicos, garantindo uma posição estratégica no comércio regional.</w:t>
-      </w:r>
-      <w:r>
-        <w:t xml:space="preserve"> (</w:t>
-      </w:r>
-      <w:proofErr w:type="spellStart"/>
-      <w:r>
-        <w:t>Porter</w:t>
-      </w:r>
-      <w:proofErr w:type="spellEnd"/>
-      <w:r>
-        <w:t xml:space="preserve"> – vantagem de localização</w:t>
-      </w:r>
-      <w:r>
-        <w:t>)</w:t>
-      </w:r>
-      <w:sdt>
-        <w:sdtPr>
-          <w:id w:val="1960527826"/>
-          <w:citation/>
-        </w:sdtPr>
-        <w:sdtContent>
-          <w:r>
-            <w:fldChar w:fldCharType="begin"/>
-          </w:r>
-          <w:r>
-            <w:instrText xml:space="preserve"> CITATION Org25 \l 2070 </w:instrText>
-          </w:r>
-          <w:r>
-            <w:fldChar w:fldCharType="separate"/>
-          </w:r>
-          <w:r>
-            <w:rPr>
-              <w:noProof/>
-            </w:rPr>
-            <w:t xml:space="preserve"> (Organization, s.d.)</w:t>
-          </w:r>
-          <w:r>
-            <w:fldChar w:fldCharType="end"/>
-          </w:r>
-        </w:sdtContent>
-      </w:sdt>
-      <w:r>
-        <w:br/>
-      </w:r>
-    </w:p>
-    <w:p>
-      <w:pPr>
-        <w:jc w:val="left"/>
-      </w:pPr>
-    </w:p>
-    <w:p>
-      <w:pPr>
-        <w:jc w:val="left"/>
-      </w:pPr>
-      <w:r>
-        <w:t>Fraquezas (</w:t>
-      </w:r>
-      <w:proofErr w:type="spellStart"/>
-      <w:r>
-        <w:t>Weaknesses</w:t>
-      </w:r>
-      <w:proofErr w:type="spellEnd"/>
-      <w:r>
-        <w:t>) – Internas</w:t>
-      </w:r>
-    </w:p>
-    <w:p>
-      <w:pPr>
-        <w:jc w:val="left"/>
-      </w:pPr>
-      <w:r>
-        <w:t>W1. Burocracia administrativa e processos internos complexos, que podem gerar lentidão na tomada de decisão e atrasos operacionais.</w:t>
-      </w:r>
-      <w:r>
-        <w:t xml:space="preserve"> (</w:t>
-      </w:r>
-      <w:proofErr w:type="spellStart"/>
-      <w:r>
-        <w:t>Value</w:t>
-      </w:r>
-      <w:proofErr w:type="spellEnd"/>
-      <w:r>
-        <w:t xml:space="preserve"> </w:t>
-      </w:r>
-      <w:proofErr w:type="spellStart"/>
-      <w:r>
-        <w:t>Chain</w:t>
-      </w:r>
-      <w:proofErr w:type="spellEnd"/>
-      <w:r>
-        <w:t xml:space="preserve"> – ineficiências nos processos internos</w:t>
-      </w:r>
-      <w:r>
-        <w:t>)</w:t>
-      </w:r>
-      <w:sdt>
-        <w:sdtPr>
-          <w:id w:val="1457057988"/>
-          <w:citation/>
-        </w:sdtPr>
-        <w:sdtContent>
-          <w:r>
-            <w:fldChar w:fldCharType="begin"/>
-          </w:r>
-          <w:r>
-            <w:instrText xml:space="preserve"> CITATION Rep25 \l 2070 </w:instrText>
-          </w:r>
-          <w:r>
-            <w:fldChar w:fldCharType="separate"/>
-          </w:r>
-          <w:r>
-            <w:rPr>
-              <w:noProof/>
-            </w:rPr>
-            <w:t xml:space="preserve"> (Repository, s.d.)</w:t>
-          </w:r>
-          <w:r>
-            <w:fldChar w:fldCharType="end"/>
-          </w:r>
-        </w:sdtContent>
-      </w:sdt>
-      <w:r>
-        <w:br/>
-      </w:r>
-      <w:r>
-        <w:t>W2. Dependência de cofinanciamento público e de parcerias privadas para projetos de modernização e expansão, refletindo uma autonomia financeira limitada em grandes investimentos.</w:t>
-      </w:r>
-      <w:r>
-        <w:t xml:space="preserve"> (</w:t>
-      </w:r>
-      <w:r>
-        <w:t>PESTEL – dependência económica e política</w:t>
-      </w:r>
-      <w:r>
-        <w:t>)</w:t>
-      </w:r>
-      <w:sdt>
-        <w:sdtPr>
-          <w:id w:val="-1948070554"/>
-          <w:citation/>
-        </w:sdtPr>
-        <w:sdtContent>
-          <w:r>
-            <w:fldChar w:fldCharType="begin"/>
-          </w:r>
-          <w:r>
-            <w:instrText xml:space="preserve"> CITATION The255 \l 2070 </w:instrText>
-          </w:r>
-          <w:r>
-            <w:fldChar w:fldCharType="separate"/>
-          </w:r>
-          <w:r>
-            <w:rPr>
-              <w:noProof/>
-            </w:rPr>
-            <w:t xml:space="preserve"> (Thessaloniki, s.d.)</w:t>
-          </w:r>
-          <w:r>
-            <w:fldChar w:fldCharType="end"/>
-          </w:r>
-        </w:sdtContent>
-      </w:sdt>
-      <w:r>
-        <w:br/>
+        <w:t>A análise SWOT do Porto de Salónica (</w:t>
+      </w:r>
+      <w:proofErr w:type="spellStart"/>
+      <w:r>
+        <w:t>ThPA</w:t>
+      </w:r>
+      <w:proofErr w:type="spellEnd"/>
+      <w:r>
+        <w:t xml:space="preserve"> S.A.) evidencia uma organização com uma base geoestratégica favorável e um papel relevante nas ligações euro-asiáticas e balcânicas. As suas forças residem na localização, diversidade operacional e potencial de integração logística, enquanto as fraquezas refletem desafios internos de eficiência, digitalização e capacidade competitiva. As oportunidades decorrem sobretudo das dinâmicas europeias de investimento e transição verde, e das tendências de modernização do setor portuário. Contudo, o porto enfrenta ameaças significativas, nomeadamente a concorrência direta de grandes plataformas mediterrânicas, a volatilidade geopolítica </w:t>
       </w:r>
       <w:r>
         <w:lastRenderedPageBreak/>
-        <w:t>W3. Necessidade de acelerar a digitalização e integração de sistemas portuários, uma vez que os atuais processos e infraestruturas ainda enfrentam limitações administrativas e operacionais.</w:t>
-      </w:r>
-      <w:r>
-        <w:t xml:space="preserve"> (</w:t>
-      </w:r>
-      <w:proofErr w:type="spellStart"/>
-      <w:r>
-        <w:t>Value</w:t>
-      </w:r>
-      <w:proofErr w:type="spellEnd"/>
-      <w:r>
-        <w:t xml:space="preserve"> </w:t>
-      </w:r>
-      <w:proofErr w:type="spellStart"/>
-      <w:r>
-        <w:t>Chain</w:t>
-      </w:r>
-      <w:proofErr w:type="spellEnd"/>
-      <w:r>
-        <w:t xml:space="preserve"> – limitação tecnológica</w:t>
-      </w:r>
-      <w:r>
-        <w:t>)</w:t>
-      </w:r>
-      <w:sdt>
-        <w:sdtPr>
-          <w:id w:val="-975838392"/>
-          <w:citation/>
-        </w:sdtPr>
-        <w:sdtContent>
-          <w:r>
-            <w:fldChar w:fldCharType="begin"/>
-          </w:r>
-          <w:r>
-            <w:instrText xml:space="preserve"> CITATION Par25 \l 2070 </w:instrText>
-          </w:r>
-          <w:r>
-            <w:fldChar w:fldCharType="separate"/>
-          </w:r>
-          <w:r>
-            <w:rPr>
-              <w:noProof/>
-            </w:rPr>
-            <w:t xml:space="preserve"> (Parliament, s.d.)</w:t>
-          </w:r>
-          <w:r>
-            <w:fldChar w:fldCharType="end"/>
-          </w:r>
-        </w:sdtContent>
-      </w:sdt>
-    </w:p>
-    <w:p>
-      <w:pPr>
-        <w:jc w:val="left"/>
-      </w:pPr>
-    </w:p>
-    <w:p>
-      <w:pPr>
-        <w:jc w:val="left"/>
-      </w:pPr>
-      <w:r>
-        <w:t>Oportunidades (</w:t>
-      </w:r>
-      <w:proofErr w:type="spellStart"/>
-      <w:r>
-        <w:t>Opportunities</w:t>
-      </w:r>
-      <w:proofErr w:type="spellEnd"/>
-      <w:r>
-        <w:t>) – Externas</w:t>
-      </w:r>
-      <w:r>
-        <w:br/>
-        <w:t>O</w:t>
-      </w:r>
-      <w:r>
-        <w:t>1</w:t>
-      </w:r>
-      <w:r>
-        <w:t>. Expansão do comércio regional e integração nos corredores logísticos euro-asiáticos, potenciando fluxos de carga em trânsito.</w:t>
-      </w:r>
-      <w:r>
-        <w:t xml:space="preserve"> (</w:t>
-      </w:r>
-      <w:proofErr w:type="spellStart"/>
-      <w:r>
-        <w:t>Porter</w:t>
-      </w:r>
-      <w:proofErr w:type="spellEnd"/>
-      <w:r>
-        <w:t xml:space="preserve"> – crescimento do mercado</w:t>
-      </w:r>
-      <w:r>
-        <w:t>)</w:t>
-      </w:r>
-      <w:sdt>
-        <w:sdtPr>
-          <w:id w:val="-1404671887"/>
-          <w:citation/>
-        </w:sdtPr>
-        <w:sdtContent>
-          <w:r>
-            <w:fldChar w:fldCharType="begin"/>
-          </w:r>
-          <w:r>
-            <w:instrText xml:space="preserve"> CITATION Org25 \l 2070 </w:instrText>
-          </w:r>
-          <w:r>
-            <w:fldChar w:fldCharType="separate"/>
-          </w:r>
-          <w:r>
-            <w:rPr>
-              <w:noProof/>
-            </w:rPr>
-            <w:t xml:space="preserve"> (Organization, s.d.)</w:t>
-          </w:r>
-          <w:r>
-            <w:fldChar w:fldCharType="end"/>
-          </w:r>
-        </w:sdtContent>
-      </w:sdt>
-      <w:r>
-        <w:br/>
-        <w:t>O</w:t>
-      </w:r>
-      <w:r>
-        <w:t>2.</w:t>
-      </w:r>
-      <w:r>
-        <w:t xml:space="preserve"> Crescente exigência de sustentabilidade ambiental na UE, que pode gerar vantagem competitiva para portos verdes e </w:t>
-      </w:r>
-      <w:proofErr w:type="spellStart"/>
-      <w:r>
-        <w:t>eco</w:t>
-      </w:r>
-      <w:r>
-        <w:t>-</w:t>
-      </w:r>
-      <w:r>
-        <w:t>eficientes</w:t>
-      </w:r>
-      <w:proofErr w:type="spellEnd"/>
-      <w:r>
-        <w:t>.</w:t>
-      </w:r>
-      <w:r>
-        <w:t xml:space="preserve"> (</w:t>
-      </w:r>
-      <w:r>
-        <w:t>PESTEL – fator ambiental</w:t>
-      </w:r>
-      <w:r>
-        <w:t>)</w:t>
-      </w:r>
-      <w:sdt>
-        <w:sdtPr>
-          <w:id w:val="1556356171"/>
-          <w:citation/>
-        </w:sdtPr>
-        <w:sdtContent>
-          <w:r>
-            <w:fldChar w:fldCharType="begin"/>
-          </w:r>
-          <w:r>
-            <w:instrText xml:space="preserve"> CITATION Org25 \l 2070 </w:instrText>
-          </w:r>
-          <w:r>
-            <w:fldChar w:fldCharType="separate"/>
-          </w:r>
-          <w:r>
-            <w:rPr>
-              <w:noProof/>
-            </w:rPr>
-            <w:t xml:space="preserve"> (Organization, s.d.)</w:t>
-          </w:r>
-          <w:r>
-            <w:fldChar w:fldCharType="end"/>
-          </w:r>
-        </w:sdtContent>
-      </w:sdt>
-      <w:r>
-        <w:br/>
-        <w:t>O</w:t>
-      </w:r>
-      <w:r>
-        <w:t>3</w:t>
-      </w:r>
-      <w:r>
-        <w:t>. Evolução tecnológica em automação e sistemas portuários inteligentes (</w:t>
-      </w:r>
-      <w:proofErr w:type="spellStart"/>
-      <w:r>
-        <w:t>Port</w:t>
-      </w:r>
-      <w:proofErr w:type="spellEnd"/>
-      <w:r>
-        <w:t xml:space="preserve"> </w:t>
-      </w:r>
-      <w:proofErr w:type="spellStart"/>
-      <w:r>
-        <w:t>Community</w:t>
-      </w:r>
-      <w:proofErr w:type="spellEnd"/>
-      <w:r>
-        <w:t xml:space="preserve"> </w:t>
-      </w:r>
-      <w:proofErr w:type="spellStart"/>
-      <w:r>
-        <w:t>Systems</w:t>
-      </w:r>
-      <w:proofErr w:type="spellEnd"/>
-      <w:r>
-        <w:t>), promovendo maior eficiência operacional.</w:t>
-      </w:r>
-      <w:r>
-        <w:t xml:space="preserve"> (</w:t>
-      </w:r>
-      <w:r>
-        <w:t>VRIO – recurso tecnológico valioso e imitável com dificuldade</w:t>
-      </w:r>
-      <w:r>
-        <w:t>)</w:t>
-      </w:r>
-      <w:sdt>
-        <w:sdtPr>
-          <w:id w:val="1373347990"/>
-          <w:citation/>
-        </w:sdtPr>
-        <w:sdtContent>
-          <w:r>
-            <w:fldChar w:fldCharType="begin"/>
-          </w:r>
-          <w:r>
-            <w:instrText xml:space="preserve"> CITATION The256 \l 2070 </w:instrText>
-          </w:r>
-          <w:r>
-            <w:fldChar w:fldCharType="separate"/>
-          </w:r>
-          <w:r>
-            <w:rPr>
-              <w:noProof/>
-            </w:rPr>
-            <w:t xml:space="preserve"> (Thessaloniki, s.d.)</w:t>
-          </w:r>
-          <w:r>
-            <w:fldChar w:fldCharType="end"/>
-          </w:r>
-        </w:sdtContent>
-      </w:sdt>
-    </w:p>
-    <w:p>
-      <w:pPr>
-        <w:jc w:val="left"/>
-      </w:pPr>
-    </w:p>
-    <w:p>
-      <w:pPr>
-        <w:jc w:val="left"/>
-      </w:pPr>
-      <w:r>
-        <w:t>Ameaças (</w:t>
-      </w:r>
-      <w:proofErr w:type="spellStart"/>
-      <w:r>
-        <w:t>Threats</w:t>
-      </w:r>
-      <w:proofErr w:type="spellEnd"/>
-      <w:r>
-        <w:t>) – Externas</w:t>
-      </w:r>
-    </w:p>
-    <w:p>
-      <w:pPr>
-        <w:jc w:val="left"/>
-      </w:pPr>
-      <w:r>
-        <w:t>T1. Forte concorrência de portos mediterrânicos, como o Porto de Pireu (Grécia) e Trieste (Itália), com maior capacidade e investimento.</w:t>
-      </w:r>
-      <w:r>
-        <w:t xml:space="preserve"> (</w:t>
-      </w:r>
-      <w:proofErr w:type="spellStart"/>
-      <w:r>
-        <w:t>Porter</w:t>
-      </w:r>
-      <w:proofErr w:type="spellEnd"/>
-      <w:r>
-        <w:t xml:space="preserve"> – rivalidade entre concorrentes diretos</w:t>
-      </w:r>
-      <w:r>
-        <w:t>)</w:t>
-      </w:r>
-      <w:sdt>
-        <w:sdtPr>
-          <w:id w:val="-458183391"/>
-          <w:citation/>
-        </w:sdtPr>
-        <w:sdtContent>
-          <w:r>
-            <w:fldChar w:fldCharType="begin"/>
-          </w:r>
-          <w:r>
-            <w:instrText xml:space="preserve"> CITATION Org25 \l 2070 </w:instrText>
-          </w:r>
-          <w:r>
-            <w:fldChar w:fldCharType="separate"/>
-          </w:r>
-          <w:r>
-            <w:rPr>
-              <w:noProof/>
-            </w:rPr>
-            <w:t xml:space="preserve"> (Organization, s.d.)</w:t>
-          </w:r>
-          <w:r>
-            <w:fldChar w:fldCharType="end"/>
-          </w:r>
-        </w:sdtContent>
-      </w:sdt>
-      <w:r>
-        <w:br/>
-        <w:t>T2. Instabilidade geopolítica na região do Mar Egeu e dos Balcãs, que pode afetar rotas comerciais e fluxos internacionais.</w:t>
-      </w:r>
-      <w:r>
-        <w:t xml:space="preserve"> (</w:t>
-      </w:r>
-      <w:r>
-        <w:t>PESTEL – fatores políticos e de segurança</w:t>
-      </w:r>
-      <w:r>
-        <w:t>)</w:t>
-      </w:r>
-      <w:sdt>
-        <w:sdtPr>
-          <w:id w:val="-1929653754"/>
-          <w:citation/>
-        </w:sdtPr>
-        <w:sdtContent>
-          <w:r>
-            <w:fldChar w:fldCharType="begin"/>
-          </w:r>
-          <w:r>
-            <w:instrText xml:space="preserve"> CITATION Gro25 \l 2070 </w:instrText>
-          </w:r>
-          <w:r>
-            <w:fldChar w:fldCharType="separate"/>
-          </w:r>
-          <w:r>
-            <w:rPr>
-              <w:noProof/>
-            </w:rPr>
-            <w:t xml:space="preserve"> (Group)</w:t>
-          </w:r>
-          <w:r>
-            <w:fldChar w:fldCharType="end"/>
-          </w:r>
-        </w:sdtContent>
-      </w:sdt>
-      <w:r>
-        <w:br/>
-        <w:t>T3. Aumento das regulamentações ambientais e fiscais, impondo custos adicionais às operações portuárias.</w:t>
-      </w:r>
-      <w:r>
-        <w:t xml:space="preserve"> (</w:t>
-      </w:r>
-      <w:r>
-        <w:t>PESTEL – fatores legais e ambientais</w:t>
-      </w:r>
-      <w:r>
-        <w:t>)</w:t>
-      </w:r>
-      <w:sdt>
-        <w:sdtPr>
-          <w:id w:val="2064063745"/>
-          <w:citation/>
-        </w:sdtPr>
-        <w:sdtContent>
-          <w:r>
-            <w:fldChar w:fldCharType="begin"/>
-          </w:r>
-          <w:r>
-            <w:instrText xml:space="preserve"> CITATION The257 \l 2070 </w:instrText>
-          </w:r>
-          <w:r>
-            <w:fldChar w:fldCharType="separate"/>
-          </w:r>
-          <w:r>
-            <w:rPr>
-              <w:noProof/>
-            </w:rPr>
-            <w:t xml:space="preserve"> (Thessaloniki, s.d.)</w:t>
-          </w:r>
-          <w:r>
-            <w:fldChar w:fldCharType="end"/>
-          </w:r>
-        </w:sdtContent>
-      </w:sdt>
-    </w:p>
-    <w:p>
-      <w:pPr>
-        <w:jc w:val="left"/>
-      </w:pPr>
-    </w:p>
-    <w:p>
-      <w:pPr>
-        <w:jc w:val="left"/>
-      </w:pPr>
-      <w:r>
-        <w:t>A análise SWOT do Porto de Salónica (</w:t>
-      </w:r>
-      <w:proofErr w:type="spellStart"/>
-      <w:r>
-        <w:t>ThPA</w:t>
-      </w:r>
-      <w:proofErr w:type="spellEnd"/>
-      <w:r>
-        <w:t xml:space="preserve"> S.A.) evidencia uma organização com uma base geoestratégica favorável e um papel relevante nas ligações euro-asiáticas e balcânicas. As suas forças residem na localização, diversidade operacional e potencial de integração logística, enquanto as fraquezas refletem desafios internos de eficiência, digitalização e capacidade competitiva. As oportunidades decorrem sobretudo das dinâmicas europeias de investimento e transição verde, e das tendências de modernização do setor portuário. Contudo, o porto enfrenta ameaças significativas, nomeadamente a concorrência direta de grandes plataformas mediterrânicas, a volatilidade geopolítica e as exigências regulatórias. Assim, a capacidade de transformação tecnológica e organizacional será determinante para converter vantagens geográficas em vantagens competitivas sustentáveis.</w:t>
+        <w:t>e as exigências regulatórias. Assim, a capacidade de transformação tecnológica e organizacional será determinante para converter vantagens geográficas em vantagens competitivas sustentáveis.</w:t>
       </w:r>
     </w:p>
     <w:p>
@@ -6542,7 +6606,6 @@
           <w:b/>
           <w:bCs/>
         </w:rPr>
-        <w:lastRenderedPageBreak/>
         <w:t>Estratégia Proposta</w:t>
       </w:r>
     </w:p>
@@ -10012,7 +10075,7 @@
   <w:style w:type="paragraph" w:default="1" w:styleId="Normal">
     <w:name w:val="Normal"/>
     <w:qFormat/>
-    <w:rsid w:val="00B731BA"/>
+    <w:rsid w:val="00CC6EAA"/>
     <w:pPr>
       <w:spacing w:line="360" w:lineRule="auto"/>
       <w:jc w:val="both"/>
@@ -10892,6 +10955,150 @@
 </file>
 
 <file path=customXml/item2.xml><?xml version="1.0" encoding="utf-8"?>
+<ct:contentTypeSchema xmlns:ct="http://schemas.microsoft.com/office/2006/metadata/contentType" xmlns:ma="http://schemas.microsoft.com/office/2006/metadata/properties/metaAttributes" ct:_="" ma:_="" ma:contentTypeName="Documento" ma:contentTypeID="0x01010014A9A3ACABD01040A65FA4418BA97DB7" ma:contentTypeVersion="3" ma:contentTypeDescription="Criar um novo documento." ma:contentTypeScope="" ma:versionID="f01c351ff87518fefc8159936188c20d">
+  <xsd:schema xmlns:xsd="http://www.w3.org/2001/XMLSchema" xmlns:xs="http://www.w3.org/2001/XMLSchema" xmlns:p="http://schemas.microsoft.com/office/2006/metadata/properties" xmlns:ns2="af9439ef-09b8-447f-9aaa-8294c2ff695d" targetNamespace="http://schemas.microsoft.com/office/2006/metadata/properties" ma:root="true" ma:fieldsID="87f0c9989e68a6b09bd224e7e4f50953" ns2:_="">
+    <xsd:import namespace="af9439ef-09b8-447f-9aaa-8294c2ff695d"/>
+    <xsd:element name="properties">
+      <xsd:complexType>
+        <xsd:sequence>
+          <xsd:element name="documentManagement">
+            <xsd:complexType>
+              <xsd:all>
+                <xsd:element ref="ns2:MediaServiceMetadata" minOccurs="0"/>
+                <xsd:element ref="ns2:MediaServiceFastMetadata" minOccurs="0"/>
+                <xsd:element ref="ns2:MediaServiceSearchProperties" minOccurs="0"/>
+              </xsd:all>
+            </xsd:complexType>
+          </xsd:element>
+        </xsd:sequence>
+      </xsd:complexType>
+    </xsd:element>
+  </xsd:schema>
+  <xsd:schema xmlns:xsd="http://www.w3.org/2001/XMLSchema" xmlns:xs="http://www.w3.org/2001/XMLSchema" xmlns:dms="http://schemas.microsoft.com/office/2006/documentManagement/types" xmlns:pc="http://schemas.microsoft.com/office/infopath/2007/PartnerControls" targetNamespace="af9439ef-09b8-447f-9aaa-8294c2ff695d" elementFormDefault="qualified">
+    <xsd:import namespace="http://schemas.microsoft.com/office/2006/documentManagement/types"/>
+    <xsd:import namespace="http://schemas.microsoft.com/office/infopath/2007/PartnerControls"/>
+    <xsd:element name="MediaServiceMetadata" ma:index="8" nillable="true" ma:displayName="MediaServiceMetadata" ma:hidden="true" ma:internalName="MediaServiceMetadata" ma:readOnly="true">
+      <xsd:simpleType>
+        <xsd:restriction base="dms:Note"/>
+      </xsd:simpleType>
+    </xsd:element>
+    <xsd:element name="MediaServiceFastMetadata" ma:index="9" nillable="true" ma:displayName="MediaServiceFastMetadata" ma:hidden="true" ma:internalName="MediaServiceFastMetadata" ma:readOnly="true">
+      <xsd:simpleType>
+        <xsd:restriction base="dms:Note"/>
+      </xsd:simpleType>
+    </xsd:element>
+    <xsd:element name="MediaServiceSearchProperties" ma:index="10" nillable="true" ma:displayName="MediaServiceSearchProperties" ma:hidden="true" ma:internalName="MediaServiceSearchProperties" ma:readOnly="true">
+      <xsd:simpleType>
+        <xsd:restriction base="dms:Note"/>
+      </xsd:simpleType>
+    </xsd:element>
+  </xsd:schema>
+  <xsd:schema xmlns="http://schemas.openxmlformats.org/package/2006/metadata/core-properties" xmlns:xsd="http://www.w3.org/2001/XMLSchema" xmlns:xsi="http://www.w3.org/2001/XMLSchema-instance" xmlns:dc="http://purl.org/dc/elements/1.1/" xmlns:dcterms="http://purl.org/dc/terms/" xmlns:odoc="http://schemas.microsoft.com/internal/obd" targetNamespace="http://schemas.openxmlformats.org/package/2006/metadata/core-properties" elementFormDefault="qualified" attributeFormDefault="unqualified" blockDefault="#all">
+    <xsd:import namespace="http://purl.org/dc/elements/1.1/" schemaLocation="http://dublincore.org/schemas/xmls/qdc/2003/04/02/dc.xsd"/>
+    <xsd:import namespace="http://purl.org/dc/terms/" schemaLocation="http://dublincore.org/schemas/xmls/qdc/2003/04/02/dcterms.xsd"/>
+    <xsd:element name="coreProperties" type="CT_coreProperties"/>
+    <xsd:complexType name="CT_coreProperties">
+      <xsd:all>
+        <xsd:element ref="dc:creator" minOccurs="0" maxOccurs="1"/>
+        <xsd:element ref="dcterms:created" minOccurs="0" maxOccurs="1"/>
+        <xsd:element ref="dc:identifier" minOccurs="0" maxOccurs="1"/>
+        <xsd:element name="contentType" minOccurs="0" maxOccurs="1" type="xsd:string" ma:index="0" ma:displayName="Tipo de Conteúdo"/>
+        <xsd:element ref="dc:title" minOccurs="0" maxOccurs="1" ma:index="4" ma:displayName="Título"/>
+        <xsd:element ref="dc:subject" minOccurs="0" maxOccurs="1"/>
+        <xsd:element ref="dc:description" minOccurs="0" maxOccurs="1"/>
+        <xsd:element name="keywords" minOccurs="0" maxOccurs="1" type="xsd:string"/>
+        <xsd:element ref="dc:language" minOccurs="0" maxOccurs="1"/>
+        <xsd:element name="category" minOccurs="0" maxOccurs="1" type="xsd:string"/>
+        <xsd:element name="version" minOccurs="0" maxOccurs="1" type="xsd:string"/>
+        <xsd:element name="revision" minOccurs="0" maxOccurs="1" type="xsd:string">
+          <xsd:annotation>
+            <xsd:documentation>
+                        This value indicates the number of saves or revisions. The application is responsible for updating this value after each revision.
+                    </xsd:documentation>
+          </xsd:annotation>
+        </xsd:element>
+        <xsd:element name="lastModifiedBy" minOccurs="0" maxOccurs="1" type="xsd:string"/>
+        <xsd:element ref="dcterms:modified" minOccurs="0" maxOccurs="1"/>
+        <xsd:element name="contentStatus" minOccurs="0" maxOccurs="1" type="xsd:string"/>
+      </xsd:all>
+    </xsd:complexType>
+  </xsd:schema>
+  <xs:schema xmlns:pc="http://schemas.microsoft.com/office/infopath/2007/PartnerControls" xmlns:xs="http://www.w3.org/2001/XMLSchema" targetNamespace="http://schemas.microsoft.com/office/infopath/2007/PartnerControls" elementFormDefault="qualified" attributeFormDefault="unqualified">
+    <xs:element name="Person">
+      <xs:complexType>
+        <xs:sequence>
+          <xs:element ref="pc:DisplayName" minOccurs="0"/>
+          <xs:element ref="pc:AccountId" minOccurs="0"/>
+          <xs:element ref="pc:AccountType" minOccurs="0"/>
+        </xs:sequence>
+      </xs:complexType>
+    </xs:element>
+    <xs:element name="DisplayName" type="xs:string"/>
+    <xs:element name="AccountId" type="xs:string"/>
+    <xs:element name="AccountType" type="xs:string"/>
+    <xs:element name="BDCAssociatedEntity">
+      <xs:complexType>
+        <xs:sequence>
+          <xs:element ref="pc:BDCEntity" minOccurs="0" maxOccurs="unbounded"/>
+        </xs:sequence>
+        <xs:attribute ref="pc:EntityNamespace"/>
+        <xs:attribute ref="pc:EntityName"/>
+        <xs:attribute ref="pc:SystemInstanceName"/>
+        <xs:attribute ref="pc:AssociationName"/>
+      </xs:complexType>
+    </xs:element>
+    <xs:attribute name="EntityNamespace" type="xs:string"/>
+    <xs:attribute name="EntityName" type="xs:string"/>
+    <xs:attribute name="SystemInstanceName" type="xs:string"/>
+    <xs:attribute name="AssociationName" type="xs:string"/>
+    <xs:element name="BDCEntity">
+      <xs:complexType>
+        <xs:sequence>
+          <xs:element ref="pc:EntityDisplayName" minOccurs="0"/>
+          <xs:element ref="pc:EntityInstanceReference" minOccurs="0"/>
+          <xs:element ref="pc:EntityId1" minOccurs="0"/>
+          <xs:element ref="pc:EntityId2" minOccurs="0"/>
+          <xs:element ref="pc:EntityId3" minOccurs="0"/>
+          <xs:element ref="pc:EntityId4" minOccurs="0"/>
+          <xs:element ref="pc:EntityId5" minOccurs="0"/>
+        </xs:sequence>
+      </xs:complexType>
+    </xs:element>
+    <xs:element name="EntityDisplayName" type="xs:string"/>
+    <xs:element name="EntityInstanceReference" type="xs:string"/>
+    <xs:element name="EntityId1" type="xs:string"/>
+    <xs:element name="EntityId2" type="xs:string"/>
+    <xs:element name="EntityId3" type="xs:string"/>
+    <xs:element name="EntityId4" type="xs:string"/>
+    <xs:element name="EntityId5" type="xs:string"/>
+    <xs:element name="Terms">
+      <xs:complexType>
+        <xs:sequence>
+          <xs:element ref="pc:TermInfo" minOccurs="0" maxOccurs="unbounded"/>
+        </xs:sequence>
+      </xs:complexType>
+    </xs:element>
+    <xs:element name="TermInfo">
+      <xs:complexType>
+        <xs:sequence>
+          <xs:element ref="pc:TermName" minOccurs="0"/>
+          <xs:element ref="pc:TermId" minOccurs="0"/>
+        </xs:sequence>
+      </xs:complexType>
+    </xs:element>
+    <xs:element name="TermName" type="xs:string"/>
+    <xs:element name="TermId" type="xs:string"/>
+  </xs:schema>
+</ct:contentTypeSchema>
+</file>
+
+<file path=customXml/item3.xml><?xml version="1.0" encoding="utf-8"?>
+<p:properties xmlns:p="http://schemas.microsoft.com/office/2006/metadata/properties" xmlns:xsi="http://www.w3.org/2001/XMLSchema-instance" xmlns:pc="http://schemas.microsoft.com/office/infopath/2007/PartnerControls">
+  <documentManagement/>
+</p:properties>
+</file>
+
+<file path=customXml/item4.xml><?xml version="1.0" encoding="utf-8"?>
 <b:Sources xmlns:b="http://schemas.openxmlformats.org/officeDocument/2006/bibliography" xmlns="http://schemas.openxmlformats.org/officeDocument/2006/bibliography" SelectedStyle="\APA.XSL" StyleName="APA">
   <b:Source>
     <b:Tag>Por25</b:Tag>
@@ -11218,150 +11425,6 @@
 </b:Sources>
 </file>
 
-<file path=customXml/item3.xml><?xml version="1.0" encoding="utf-8"?>
-<p:properties xmlns:p="http://schemas.microsoft.com/office/2006/metadata/properties" xmlns:xsi="http://www.w3.org/2001/XMLSchema-instance" xmlns:pc="http://schemas.microsoft.com/office/infopath/2007/PartnerControls">
-  <documentManagement/>
-</p:properties>
-</file>
-
-<file path=customXml/item4.xml><?xml version="1.0" encoding="utf-8"?>
-<ct:contentTypeSchema xmlns:ct="http://schemas.microsoft.com/office/2006/metadata/contentType" xmlns:ma="http://schemas.microsoft.com/office/2006/metadata/properties/metaAttributes" ct:_="" ma:_="" ma:contentTypeName="Documento" ma:contentTypeID="0x01010014A9A3ACABD01040A65FA4418BA97DB7" ma:contentTypeVersion="3" ma:contentTypeDescription="Criar um novo documento." ma:contentTypeScope="" ma:versionID="f01c351ff87518fefc8159936188c20d">
-  <xsd:schema xmlns:xsd="http://www.w3.org/2001/XMLSchema" xmlns:xs="http://www.w3.org/2001/XMLSchema" xmlns:p="http://schemas.microsoft.com/office/2006/metadata/properties" xmlns:ns2="af9439ef-09b8-447f-9aaa-8294c2ff695d" targetNamespace="http://schemas.microsoft.com/office/2006/metadata/properties" ma:root="true" ma:fieldsID="87f0c9989e68a6b09bd224e7e4f50953" ns2:_="">
-    <xsd:import namespace="af9439ef-09b8-447f-9aaa-8294c2ff695d"/>
-    <xsd:element name="properties">
-      <xsd:complexType>
-        <xsd:sequence>
-          <xsd:element name="documentManagement">
-            <xsd:complexType>
-              <xsd:all>
-                <xsd:element ref="ns2:MediaServiceMetadata" minOccurs="0"/>
-                <xsd:element ref="ns2:MediaServiceFastMetadata" minOccurs="0"/>
-                <xsd:element ref="ns2:MediaServiceSearchProperties" minOccurs="0"/>
-              </xsd:all>
-            </xsd:complexType>
-          </xsd:element>
-        </xsd:sequence>
-      </xsd:complexType>
-    </xsd:element>
-  </xsd:schema>
-  <xsd:schema xmlns:xsd="http://www.w3.org/2001/XMLSchema" xmlns:xs="http://www.w3.org/2001/XMLSchema" xmlns:dms="http://schemas.microsoft.com/office/2006/documentManagement/types" xmlns:pc="http://schemas.microsoft.com/office/infopath/2007/PartnerControls" targetNamespace="af9439ef-09b8-447f-9aaa-8294c2ff695d" elementFormDefault="qualified">
-    <xsd:import namespace="http://schemas.microsoft.com/office/2006/documentManagement/types"/>
-    <xsd:import namespace="http://schemas.microsoft.com/office/infopath/2007/PartnerControls"/>
-    <xsd:element name="MediaServiceMetadata" ma:index="8" nillable="true" ma:displayName="MediaServiceMetadata" ma:hidden="true" ma:internalName="MediaServiceMetadata" ma:readOnly="true">
-      <xsd:simpleType>
-        <xsd:restriction base="dms:Note"/>
-      </xsd:simpleType>
-    </xsd:element>
-    <xsd:element name="MediaServiceFastMetadata" ma:index="9" nillable="true" ma:displayName="MediaServiceFastMetadata" ma:hidden="true" ma:internalName="MediaServiceFastMetadata" ma:readOnly="true">
-      <xsd:simpleType>
-        <xsd:restriction base="dms:Note"/>
-      </xsd:simpleType>
-    </xsd:element>
-    <xsd:element name="MediaServiceSearchProperties" ma:index="10" nillable="true" ma:displayName="MediaServiceSearchProperties" ma:hidden="true" ma:internalName="MediaServiceSearchProperties" ma:readOnly="true">
-      <xsd:simpleType>
-        <xsd:restriction base="dms:Note"/>
-      </xsd:simpleType>
-    </xsd:element>
-  </xsd:schema>
-  <xsd:schema xmlns="http://schemas.openxmlformats.org/package/2006/metadata/core-properties" xmlns:xsd="http://www.w3.org/2001/XMLSchema" xmlns:xsi="http://www.w3.org/2001/XMLSchema-instance" xmlns:dc="http://purl.org/dc/elements/1.1/" xmlns:dcterms="http://purl.org/dc/terms/" xmlns:odoc="http://schemas.microsoft.com/internal/obd" targetNamespace="http://schemas.openxmlformats.org/package/2006/metadata/core-properties" elementFormDefault="qualified" attributeFormDefault="unqualified" blockDefault="#all">
-    <xsd:import namespace="http://purl.org/dc/elements/1.1/" schemaLocation="http://dublincore.org/schemas/xmls/qdc/2003/04/02/dc.xsd"/>
-    <xsd:import namespace="http://purl.org/dc/terms/" schemaLocation="http://dublincore.org/schemas/xmls/qdc/2003/04/02/dcterms.xsd"/>
-    <xsd:element name="coreProperties" type="CT_coreProperties"/>
-    <xsd:complexType name="CT_coreProperties">
-      <xsd:all>
-        <xsd:element ref="dc:creator" minOccurs="0" maxOccurs="1"/>
-        <xsd:element ref="dcterms:created" minOccurs="0" maxOccurs="1"/>
-        <xsd:element ref="dc:identifier" minOccurs="0" maxOccurs="1"/>
-        <xsd:element name="contentType" minOccurs="0" maxOccurs="1" type="xsd:string" ma:index="0" ma:displayName="Tipo de Conteúdo"/>
-        <xsd:element ref="dc:title" minOccurs="0" maxOccurs="1" ma:index="4" ma:displayName="Título"/>
-        <xsd:element ref="dc:subject" minOccurs="0" maxOccurs="1"/>
-        <xsd:element ref="dc:description" minOccurs="0" maxOccurs="1"/>
-        <xsd:element name="keywords" minOccurs="0" maxOccurs="1" type="xsd:string"/>
-        <xsd:element ref="dc:language" minOccurs="0" maxOccurs="1"/>
-        <xsd:element name="category" minOccurs="0" maxOccurs="1" type="xsd:string"/>
-        <xsd:element name="version" minOccurs="0" maxOccurs="1" type="xsd:string"/>
-        <xsd:element name="revision" minOccurs="0" maxOccurs="1" type="xsd:string">
-          <xsd:annotation>
-            <xsd:documentation>
-                        This value indicates the number of saves or revisions. The application is responsible for updating this value after each revision.
-                    </xsd:documentation>
-          </xsd:annotation>
-        </xsd:element>
-        <xsd:element name="lastModifiedBy" minOccurs="0" maxOccurs="1" type="xsd:string"/>
-        <xsd:element ref="dcterms:modified" minOccurs="0" maxOccurs="1"/>
-        <xsd:element name="contentStatus" minOccurs="0" maxOccurs="1" type="xsd:string"/>
-      </xsd:all>
-    </xsd:complexType>
-  </xsd:schema>
-  <xs:schema xmlns:pc="http://schemas.microsoft.com/office/infopath/2007/PartnerControls" xmlns:xs="http://www.w3.org/2001/XMLSchema" targetNamespace="http://schemas.microsoft.com/office/infopath/2007/PartnerControls" elementFormDefault="qualified" attributeFormDefault="unqualified">
-    <xs:element name="Person">
-      <xs:complexType>
-        <xs:sequence>
-          <xs:element ref="pc:DisplayName" minOccurs="0"/>
-          <xs:element ref="pc:AccountId" minOccurs="0"/>
-          <xs:element ref="pc:AccountType" minOccurs="0"/>
-        </xs:sequence>
-      </xs:complexType>
-    </xs:element>
-    <xs:element name="DisplayName" type="xs:string"/>
-    <xs:element name="AccountId" type="xs:string"/>
-    <xs:element name="AccountType" type="xs:string"/>
-    <xs:element name="BDCAssociatedEntity">
-      <xs:complexType>
-        <xs:sequence>
-          <xs:element ref="pc:BDCEntity" minOccurs="0" maxOccurs="unbounded"/>
-        </xs:sequence>
-        <xs:attribute ref="pc:EntityNamespace"/>
-        <xs:attribute ref="pc:EntityName"/>
-        <xs:attribute ref="pc:SystemInstanceName"/>
-        <xs:attribute ref="pc:AssociationName"/>
-      </xs:complexType>
-    </xs:element>
-    <xs:attribute name="EntityNamespace" type="xs:string"/>
-    <xs:attribute name="EntityName" type="xs:string"/>
-    <xs:attribute name="SystemInstanceName" type="xs:string"/>
-    <xs:attribute name="AssociationName" type="xs:string"/>
-    <xs:element name="BDCEntity">
-      <xs:complexType>
-        <xs:sequence>
-          <xs:element ref="pc:EntityDisplayName" minOccurs="0"/>
-          <xs:element ref="pc:EntityInstanceReference" minOccurs="0"/>
-          <xs:element ref="pc:EntityId1" minOccurs="0"/>
-          <xs:element ref="pc:EntityId2" minOccurs="0"/>
-          <xs:element ref="pc:EntityId3" minOccurs="0"/>
-          <xs:element ref="pc:EntityId4" minOccurs="0"/>
-          <xs:element ref="pc:EntityId5" minOccurs="0"/>
-        </xs:sequence>
-      </xs:complexType>
-    </xs:element>
-    <xs:element name="EntityDisplayName" type="xs:string"/>
-    <xs:element name="EntityInstanceReference" type="xs:string"/>
-    <xs:element name="EntityId1" type="xs:string"/>
-    <xs:element name="EntityId2" type="xs:string"/>
-    <xs:element name="EntityId3" type="xs:string"/>
-    <xs:element name="EntityId4" type="xs:string"/>
-    <xs:element name="EntityId5" type="xs:string"/>
-    <xs:element name="Terms">
-      <xs:complexType>
-        <xs:sequence>
-          <xs:element ref="pc:TermInfo" minOccurs="0" maxOccurs="unbounded"/>
-        </xs:sequence>
-      </xs:complexType>
-    </xs:element>
-    <xs:element name="TermInfo">
-      <xs:complexType>
-        <xs:sequence>
-          <xs:element ref="pc:TermName" minOccurs="0"/>
-          <xs:element ref="pc:TermId" minOccurs="0"/>
-        </xs:sequence>
-      </xs:complexType>
-    </xs:element>
-    <xs:element name="TermName" type="xs:string"/>
-    <xs:element name="TermId" type="xs:string"/>
-  </xs:schema>
-</ct:contentTypeSchema>
-</file>
-
 <file path=customXml/itemProps1.xml><?xml version="1.0" encoding="utf-8"?>
 <ds:datastoreItem xmlns:ds="http://schemas.openxmlformats.org/officeDocument/2006/customXml" ds:itemID="{A8BEE9C3-75AD-4607-B106-1B44B05722EA}">
   <ds:schemaRefs>
@@ -11371,23 +11434,6 @@
 </file>
 
 <file path=customXml/itemProps2.xml><?xml version="1.0" encoding="utf-8"?>
-<ds:datastoreItem xmlns:ds="http://schemas.openxmlformats.org/officeDocument/2006/customXml" ds:itemID="{926C3C61-161C-4906-8FDA-08330A450A15}">
-  <ds:schemaRefs>
-    <ds:schemaRef ds:uri="http://schemas.openxmlformats.org/officeDocument/2006/bibliography"/>
-  </ds:schemaRefs>
-</ds:datastoreItem>
-</file>
-
-<file path=customXml/itemProps3.xml><?xml version="1.0" encoding="utf-8"?>
-<ds:datastoreItem xmlns:ds="http://schemas.openxmlformats.org/officeDocument/2006/customXml" ds:itemID="{A02BD9CC-6025-4F76-BD90-0F1427CF0A06}">
-  <ds:schemaRefs>
-    <ds:schemaRef ds:uri="http://schemas.microsoft.com/office/2006/metadata/properties"/>
-    <ds:schemaRef ds:uri="http://schemas.microsoft.com/office/infopath/2007/PartnerControls"/>
-  </ds:schemaRefs>
-</ds:datastoreItem>
-</file>
-
-<file path=customXml/itemProps4.xml><?xml version="1.0" encoding="utf-8"?>
 <ds:datastoreItem xmlns:ds="http://schemas.openxmlformats.org/officeDocument/2006/customXml" ds:itemID="{489810D9-F91A-40C2-9E37-B94667679C1F}">
   <ds:schemaRefs>
     <ds:schemaRef ds:uri="http://schemas.microsoft.com/office/2006/metadata/contentType"/>
@@ -11403,4 +11449,21 @@
     <ds:schemaRef ds:uri="http://schemas.microsoft.com/internal/obd"/>
   </ds:schemaRefs>
 </ds:datastoreItem>
+</file>
+
+<file path=customXml/itemProps3.xml><?xml version="1.0" encoding="utf-8"?>
+<ds:datastoreItem xmlns:ds="http://schemas.openxmlformats.org/officeDocument/2006/customXml" ds:itemID="{A02BD9CC-6025-4F76-BD90-0F1427CF0A06}">
+  <ds:schemaRefs>
+    <ds:schemaRef ds:uri="http://schemas.microsoft.com/office/2006/metadata/properties"/>
+    <ds:schemaRef ds:uri="http://schemas.microsoft.com/office/infopath/2007/PartnerControls"/>
+  </ds:schemaRefs>
+</ds:datastoreItem>
+</file>
+
+<file path=customXml/itemProps4.xml><?xml version="1.0" encoding="utf-8"?>
+<ds:datastoreItem xmlns:ds="http://schemas.openxmlformats.org/officeDocument/2006/customXml" ds:itemID="{926C3C61-161C-4906-8FDA-08330A450A15}">
+  <ds:schemaRefs>
+    <ds:schemaRef ds:uri="http://schemas.openxmlformats.org/officeDocument/2006/bibliography"/>
+  </ds:schemaRefs>
+</ds:datastoreItem>
 </file>
</xml_diff>

<commit_message>
[GESTA - Documentation - #23 #24 #124 #126 #127] Inserção de títulos para melhor estruturação do relatório
</commit_message>
<xml_diff>
--- a/docs/planning/Sprint1/Gesta/RelatórioGesta.docx
+++ b/docs/planning/Sprint1/Gesta/RelatórioGesta.docx
@@ -2547,6 +2547,21 @@
     <w:p>
       <w:pPr>
         <w:rPr>
+          <w:b/>
+          <w:bCs/>
+        </w:rPr>
+      </w:pPr>
+      <w:r>
+        <w:rPr>
+          <w:b/>
+          <w:bCs/>
+        </w:rPr>
+        <w:t>1.1.1 Localização e Relevância Estratégica</w:t>
+      </w:r>
+    </w:p>
+    <w:p>
+      <w:pPr>
+        <w:rPr>
           <w:rFonts w:eastAsia="Calibri" w:cs="Calibri"/>
         </w:rPr>
       </w:pPr>
@@ -2862,7 +2877,6 @@
         <w:rPr>
           <w:noProof/>
         </w:rPr>
-        <w:lastRenderedPageBreak/>
         <w:drawing>
           <wp:inline distT="0" distB="0" distL="0" distR="0" wp14:anchorId="77547A2E" wp14:editId="3AA75139">
             <wp:extent cx="4307499" cy="4200525"/>
@@ -3000,6 +3014,31 @@
       </w:pPr>
     </w:p>
     <w:p>
+      <w:pPr>
+        <w:rPr>
+          <w:rFonts w:eastAsia="Calibri" w:cs="Calibri"/>
+          <w:b/>
+          <w:bCs/>
+          <w:szCs w:val="22"/>
+        </w:rPr>
+      </w:pPr>
+      <w:r>
+        <w:rPr>
+          <w:rFonts w:eastAsia="Calibri" w:cs="Calibri"/>
+          <w:b/>
+          <w:bCs/>
+          <w:szCs w:val="22"/>
+        </w:rPr>
+        <w:t>1.1.2 Estrutura de Gestão e Natureza Jurídica</w:t>
+      </w:r>
+    </w:p>
+    <w:p>
+      <w:pPr>
+        <w:rPr>
+          <w:rFonts w:eastAsia="Calibri" w:cs="Calibri"/>
+          <w:szCs w:val="22"/>
+        </w:rPr>
+      </w:pPr>
       <w:r>
         <w:rPr>
           <w:rFonts w:eastAsia="Calibri" w:cs="Calibri"/>
@@ -3127,6 +3166,42 @@
       <w:pPr>
         <w:rPr>
           <w:rFonts w:eastAsia="Calibri" w:cs="Calibri"/>
+          <w:szCs w:val="22"/>
+        </w:rPr>
+      </w:pPr>
+    </w:p>
+    <w:p/>
+    <w:p>
+      <w:pPr>
+        <w:rPr>
+          <w:rFonts w:eastAsia="Calibri" w:cs="Calibri"/>
+        </w:rPr>
+      </w:pPr>
+    </w:p>
+    <w:p>
+      <w:pPr>
+        <w:rPr>
+          <w:rFonts w:eastAsia="Calibri" w:cs="Calibri"/>
+          <w:b/>
+          <w:bCs/>
+          <w:szCs w:val="22"/>
+        </w:rPr>
+      </w:pPr>
+      <w:r>
+        <w:rPr>
+          <w:rFonts w:eastAsia="Calibri" w:cs="Calibri"/>
+          <w:b/>
+          <w:bCs/>
+          <w:szCs w:val="22"/>
+        </w:rPr>
+        <w:lastRenderedPageBreak/>
+        <w:t>1.1.3 Importância Económica e Social</w:t>
+      </w:r>
+    </w:p>
+    <w:p>
+      <w:pPr>
+        <w:rPr>
+          <w:rFonts w:eastAsia="Calibri" w:cs="Calibri"/>
         </w:rPr>
       </w:pPr>
       <w:r>
@@ -3181,14 +3256,7 @@
         <w:rPr>
           <w:rFonts w:eastAsia="Calibri" w:cs="Calibri"/>
         </w:rPr>
-        <w:t xml:space="preserve"> e o Corredor X, garante acesso </w:t>
-      </w:r>
-      <w:r>
-        <w:rPr>
-          <w:rFonts w:eastAsia="Calibri" w:cs="Calibri"/>
-        </w:rPr>
-        <w:lastRenderedPageBreak/>
-        <w:t>direto aos países do Sudeste Europeu, consolidando a sua relevância como plataforma logística regional.</w:t>
+        <w:t xml:space="preserve"> e o Corredor X, garante acesso direto aos países do Sudeste Europeu, consolidando a sua relevância como plataforma logística regional.</w:t>
       </w:r>
       <w:sdt>
         <w:sdtPr>
@@ -3533,7 +3601,15 @@
           <w:rFonts w:eastAsia="Calibri" w:cs="Calibri"/>
           <w:szCs w:val="22"/>
         </w:rPr>
-        <w:t xml:space="preserve"> – Centro Experimental de Arte, recebendo eventos internacionais de relevo, como o Festival de Cinema de </w:t>
+        <w:t xml:space="preserve"> – Centro </w:t>
+      </w:r>
+      <w:r>
+        <w:rPr>
+          <w:rFonts w:eastAsia="Calibri" w:cs="Calibri"/>
+          <w:szCs w:val="22"/>
+        </w:rPr>
+        <w:lastRenderedPageBreak/>
+        <w:t xml:space="preserve">Experimental de Arte, recebendo eventos internacionais de relevo, como o Festival de Cinema de </w:t>
       </w:r>
       <w:proofErr w:type="spellStart"/>
       <w:r>
@@ -3615,7 +3691,6 @@
           <w:rFonts w:eastAsia="Calibri" w:cs="Calibri"/>
           <w:szCs w:val="22"/>
         </w:rPr>
-        <w:lastRenderedPageBreak/>
         <w:t xml:space="preserve">O Porto de </w:t>
       </w:r>
       <w:proofErr w:type="spellStart"/>
@@ -3739,12 +3814,33 @@
       </w:sdt>
     </w:p>
     <w:p>
-      <w:r>
+      <w:pPr>
         <w:rPr>
           <w:rFonts w:eastAsia="Calibri" w:cs="Calibri"/>
           <w:szCs w:val="22"/>
         </w:rPr>
+      </w:pPr>
+      <w:r>
+        <w:rPr>
+          <w:rFonts w:eastAsia="Calibri" w:cs="Calibri"/>
+          <w:szCs w:val="22"/>
+        </w:rPr>
         <w:t xml:space="preserve"> </w:t>
+      </w:r>
+    </w:p>
+    <w:p>
+      <w:pPr>
+        <w:rPr>
+          <w:b/>
+          <w:bCs/>
+        </w:rPr>
+      </w:pPr>
+      <w:r>
+        <w:rPr>
+          <w:b/>
+          <w:bCs/>
+        </w:rPr>
+        <w:t>1.1.4 Desempenho Financeiro e Estrutura Acionista</w:t>
       </w:r>
     </w:p>
     <w:p>
@@ -4039,6 +4135,7 @@
       </w:pPr>
       <w:bookmarkStart w:id="10" w:name="_Toc212043433"/>
       <w:r>
+        <w:lastRenderedPageBreak/>
         <w:t xml:space="preserve">Figura </w:t>
       </w:r>
       <w:fldSimple w:instr=" SEQ Figura \* ARABIC ">
@@ -4105,7 +4202,6 @@
       </w:pPr>
       <w:bookmarkStart w:id="11" w:name="_Toc212025364"/>
       <w:r>
-        <w:lastRenderedPageBreak/>
         <w:t>I.2 Fontes de informação</w:t>
       </w:r>
       <w:bookmarkEnd w:id="11"/>
@@ -4172,18 +4268,8 @@
           <w:b/>
           <w:bCs/>
         </w:rPr>
-        <w:t xml:space="preserve">Estrutura do Porto de </w:t>
-      </w:r>
-      <w:proofErr w:type="spellStart"/>
-      <w:r>
-        <w:rPr>
-          <w:b/>
-          <w:bCs/>
-          <w:szCs w:val="22"/>
-        </w:rPr>
-        <w:t>Thessaloniki</w:t>
-      </w:r>
-      <w:proofErr w:type="spellEnd"/>
+        <w:t>2.1.1 Estrutura Formal e Departamentalização</w:t>
+      </w:r>
     </w:p>
     <w:p>
       <w:pPr>
@@ -4336,6 +4422,23 @@
     <w:p>
       <w:pPr>
         <w:rPr>
+          <w:b/>
+          <w:bCs/>
+          <w:szCs w:val="22"/>
+        </w:rPr>
+      </w:pPr>
+      <w:r>
+        <w:rPr>
+          <w:b/>
+          <w:bCs/>
+          <w:szCs w:val="22"/>
+        </w:rPr>
+        <w:t>2.1.2 Hierarquia e Processos de Decisão</w:t>
+      </w:r>
+    </w:p>
+    <w:p>
+      <w:pPr>
+        <w:rPr>
           <w:szCs w:val="22"/>
         </w:rPr>
       </w:pPr>
@@ -4467,362 +4570,397 @@
     <w:p>
       <w:pPr>
         <w:rPr>
-          <w:szCs w:val="22"/>
-        </w:rPr>
-      </w:pPr>
-      <w:r>
-        <w:rPr>
-          <w:szCs w:val="22"/>
-        </w:rPr>
-        <w:t xml:space="preserve">No que respeita às estruturas formais e informais, observa-se que a </w:t>
-      </w:r>
-      <w:proofErr w:type="spellStart"/>
-      <w:r>
-        <w:rPr>
-          <w:szCs w:val="22"/>
-        </w:rPr>
-        <w:t>ThPA</w:t>
-      </w:r>
-      <w:proofErr w:type="spellEnd"/>
-      <w:r>
-        <w:rPr>
-          <w:szCs w:val="22"/>
-        </w:rPr>
-        <w:t xml:space="preserve"> S.A. opera com um elevado grau de formalização, refletido na existência de procedimentos padronizados, níveis hierárquicos definidos e canais de comunicação institucionais. A estrutura informal, embora possa manifestar-se em relações interpessoais entre colaboradores, aparenta ser limitada pela natureza regulada da organização e pelo controlo centralizado das decisões. Assim, o processo decisório revela-se predominantemente rígido e centralizado na gestão de topo, garantindo conformidade e estabilidade, mas restringindo a autonomia e a flexibilidade das áreas operacionais.</w:t>
-      </w:r>
-    </w:p>
-    <w:p>
-      <w:pPr>
-        <w:rPr>
-          <w:szCs w:val="22"/>
-        </w:rPr>
-      </w:pPr>
-    </w:p>
-    <w:p>
-      <w:pPr>
-        <w:rPr>
-          <w:szCs w:val="22"/>
-        </w:rPr>
-      </w:pPr>
-      <w:r>
-        <w:rPr>
-          <w:szCs w:val="22"/>
-        </w:rPr>
-        <w:t xml:space="preserve">Ao analisar o organograma, constata-se que a estrutura se concentra predominantemente nos níveis de direção e coordenação, representando divisões responsáveis pela gestão estratégica, administrativa e operacional das atividades portuárias. Divisões como a </w:t>
-      </w:r>
-      <w:proofErr w:type="spellStart"/>
-      <w:r>
-        <w:rPr>
-          <w:szCs w:val="22"/>
-        </w:rPr>
-        <w:t>Operations</w:t>
-      </w:r>
-      <w:proofErr w:type="spellEnd"/>
-      <w:r>
-        <w:rPr>
-          <w:szCs w:val="22"/>
-        </w:rPr>
-        <w:t xml:space="preserve"> </w:t>
-      </w:r>
-      <w:proofErr w:type="spellStart"/>
-      <w:r>
-        <w:rPr>
-          <w:szCs w:val="22"/>
-        </w:rPr>
-        <w:t>Division</w:t>
-      </w:r>
-      <w:proofErr w:type="spellEnd"/>
-      <w:r>
-        <w:rPr>
-          <w:szCs w:val="22"/>
-        </w:rPr>
-        <w:t xml:space="preserve"> ou a Container Terminal </w:t>
-      </w:r>
-      <w:proofErr w:type="spellStart"/>
-      <w:r>
-        <w:rPr>
-          <w:szCs w:val="22"/>
-        </w:rPr>
-        <w:t>Division</w:t>
-      </w:r>
-      <w:proofErr w:type="spellEnd"/>
-      <w:r>
-        <w:rPr>
-          <w:szCs w:val="22"/>
-        </w:rPr>
-        <w:t xml:space="preserve"> evidenciam o foco na supervisão e controlo das operações, mas não representam diretamente as equipas que executam as tarefas no terreno. Assim, a dimensão operacional — composta por trabalhadores responsáveis pelo manuseamento de cargas, operação de equipamentos e apoio nas atividades de cais — não se encontra representada no diagrama formal, permanecendo implícita enquanto nível de execução.</w:t>
-      </w:r>
-    </w:p>
-    <w:p>
-      <w:pPr>
-        <w:rPr>
-          <w:szCs w:val="22"/>
-        </w:rPr>
-      </w:pPr>
-    </w:p>
-    <w:p>
-      <w:pPr>
-        <w:rPr>
-          <w:szCs w:val="22"/>
-        </w:rPr>
-      </w:pPr>
-      <w:r>
-        <w:rPr>
           <w:b/>
           <w:bCs/>
           <w:szCs w:val="22"/>
         </w:rPr>
-        <w:t>Sugestões para melhoria da Organização</w:t>
-      </w:r>
-    </w:p>
-    <w:p>
-      <w:pPr>
-        <w:rPr>
-          <w:szCs w:val="22"/>
-        </w:rPr>
-      </w:pPr>
-      <w:r>
-        <w:rPr>
-          <w:szCs w:val="22"/>
-        </w:rPr>
-        <w:t xml:space="preserve">Com base na análise estrutural realizada, identificam-se oportunidades de melhoria que podem reforçar a eficiência e a capacidade de adaptação do Porto de </w:t>
-      </w:r>
-      <w:proofErr w:type="spellStart"/>
-      <w:r>
-        <w:rPr>
-          <w:szCs w:val="22"/>
-        </w:rPr>
-        <w:t>Thessaloniki</w:t>
-      </w:r>
-      <w:proofErr w:type="spellEnd"/>
-      <w:r>
-        <w:rPr>
-          <w:szCs w:val="22"/>
-        </w:rPr>
-        <w:t xml:space="preserve"> (</w:t>
-      </w:r>
-      <w:proofErr w:type="spellStart"/>
-      <w:r>
-        <w:rPr>
-          <w:szCs w:val="22"/>
-        </w:rPr>
-        <w:t>ThPA</w:t>
-      </w:r>
-      <w:proofErr w:type="spellEnd"/>
-      <w:r>
-        <w:rPr>
-          <w:szCs w:val="22"/>
-        </w:rPr>
-        <w:t xml:space="preserve"> S.A.). As propostas concentram-se em três dimensões principais: simplificação hierárquica, fortalecimento da comunicação interna e valorização da autonomia operacional.</w:t>
-      </w:r>
-    </w:p>
-    <w:p>
-      <w:pPr>
-        <w:rPr>
-          <w:szCs w:val="22"/>
-        </w:rPr>
-      </w:pPr>
-    </w:p>
-    <w:p>
-      <w:pPr>
+      </w:pPr>
+      <w:r>
         <w:rPr>
           <w:b/>
           <w:bCs/>
           <w:szCs w:val="22"/>
         </w:rPr>
-      </w:pPr>
-      <w:r>
+        <w:t>2.1.3 Estruturas Formais e Informais</w:t>
+      </w:r>
+    </w:p>
+    <w:p>
+      <w:pPr>
+        <w:rPr>
+          <w:szCs w:val="22"/>
+        </w:rPr>
+      </w:pPr>
+      <w:r>
+        <w:rPr>
+          <w:szCs w:val="22"/>
+        </w:rPr>
+        <w:t xml:space="preserve">No que respeita às estruturas formais e informais, observa-se que a </w:t>
+      </w:r>
+      <w:proofErr w:type="spellStart"/>
+      <w:r>
+        <w:rPr>
+          <w:szCs w:val="22"/>
+        </w:rPr>
+        <w:t>ThPA</w:t>
+      </w:r>
+      <w:proofErr w:type="spellEnd"/>
+      <w:r>
+        <w:rPr>
+          <w:szCs w:val="22"/>
+        </w:rPr>
+        <w:t xml:space="preserve"> S.A. opera com um elevado grau de formalização, refletido na existência de procedimentos padronizados, níveis hierárquicos definidos e canais de comunicação institucionais. A estrutura informal, embora possa manifestar-se em relações interpessoais entre colaboradores, aparenta ser limitada pela natureza regulada da organização e pelo controlo centralizado das decisões. Assim, o processo decisório revela-se predominantemente rígido e centralizado na gestão de topo, garantindo conformidade e estabilidade, mas restringindo a autonomia e a flexibilidade das áreas operacionais.</w:t>
+      </w:r>
+    </w:p>
+    <w:p>
+      <w:pPr>
+        <w:rPr>
+          <w:szCs w:val="22"/>
+        </w:rPr>
+      </w:pPr>
+    </w:p>
+    <w:p>
+      <w:pPr>
         <w:rPr>
           <w:b/>
           <w:bCs/>
           <w:szCs w:val="22"/>
         </w:rPr>
-        <w:t>1. Estrutura Hierárquica e Autonomia</w:t>
-      </w:r>
-    </w:p>
-    <w:p>
-      <w:pPr>
-        <w:rPr>
-          <w:szCs w:val="22"/>
-        </w:rPr>
-      </w:pPr>
-      <w:r>
-        <w:rPr>
-          <w:szCs w:val="22"/>
-        </w:rPr>
-        <w:br/>
-      </w:r>
-      <w:r>
-        <w:rPr>
-          <w:szCs w:val="22"/>
-        </w:rPr>
-        <w:t xml:space="preserve">Apesar de a </w:t>
-      </w:r>
-      <w:proofErr w:type="spellStart"/>
-      <w:r>
-        <w:rPr>
-          <w:szCs w:val="22"/>
-        </w:rPr>
-        <w:t>ThPA</w:t>
-      </w:r>
-      <w:proofErr w:type="spellEnd"/>
-      <w:r>
-        <w:rPr>
-          <w:szCs w:val="22"/>
-        </w:rPr>
-        <w:t xml:space="preserve"> S.A. apresentar uma estrutura sólida e funcional, o processo decisório tende a ser centralizado, uma vez que as principais decisões passam pelos níveis superiores da hierarquia. Essa concentração de autoridade pode reduzir a agilidade organizacional e atrasar a implementação de medidas operacionais. Recomenda-se o reforço da autonomia das chefias operacionais e departamentais, permitindo que resolvam questões de rotina de forma mais rápida e eficiente, sem comprometer o controlo da gestão de topo. Ao clarificar responsabilidades e limites de autoridade, a organização poderia melhorar a velocidade de resposta a imprevistos e a coordenação entre áreas.</w:t>
-      </w:r>
-    </w:p>
-    <w:p>
-      <w:pPr>
-        <w:rPr>
-          <w:szCs w:val="22"/>
-        </w:rPr>
-      </w:pPr>
-    </w:p>
-    <w:p>
-      <w:pPr>
+      </w:pPr>
+      <w:r>
         <w:rPr>
           <w:b/>
           <w:bCs/>
           <w:szCs w:val="22"/>
         </w:rPr>
-      </w:pPr>
-      <w:r>
+        <w:t>2.1.4 Dimensão Operacional e Execução</w:t>
+      </w:r>
+    </w:p>
+    <w:p>
+      <w:pPr>
+        <w:rPr>
+          <w:szCs w:val="22"/>
+        </w:rPr>
+      </w:pPr>
+      <w:r>
+        <w:rPr>
+          <w:szCs w:val="22"/>
+        </w:rPr>
+        <w:t xml:space="preserve">Ao analisar o organograma, constata-se que a estrutura se concentra predominantemente nos níveis de direção e coordenação, representando divisões responsáveis pela gestão estratégica, administrativa e operacional das atividades portuárias. Divisões como a </w:t>
+      </w:r>
+      <w:proofErr w:type="spellStart"/>
+      <w:r>
+        <w:rPr>
+          <w:szCs w:val="22"/>
+        </w:rPr>
+        <w:t>Operations</w:t>
+      </w:r>
+      <w:proofErr w:type="spellEnd"/>
+      <w:r>
+        <w:rPr>
+          <w:szCs w:val="22"/>
+        </w:rPr>
+        <w:t xml:space="preserve"> </w:t>
+      </w:r>
+      <w:proofErr w:type="spellStart"/>
+      <w:r>
+        <w:rPr>
+          <w:szCs w:val="22"/>
+        </w:rPr>
+        <w:t>Division</w:t>
+      </w:r>
+      <w:proofErr w:type="spellEnd"/>
+      <w:r>
+        <w:rPr>
+          <w:szCs w:val="22"/>
+        </w:rPr>
+        <w:t xml:space="preserve"> ou a Container Terminal </w:t>
+      </w:r>
+      <w:proofErr w:type="spellStart"/>
+      <w:r>
+        <w:rPr>
+          <w:szCs w:val="22"/>
+        </w:rPr>
+        <w:t>Division</w:t>
+      </w:r>
+      <w:proofErr w:type="spellEnd"/>
+      <w:r>
+        <w:rPr>
+          <w:szCs w:val="22"/>
+        </w:rPr>
+        <w:t xml:space="preserve"> evidenciam o foco na supervisão e controlo das operações, mas não representam diretamente as equipas que executam as tarefas no terreno. Assim, a dimensão operacional — composta por trabalhadores responsáveis pelo manuseamento de cargas, operação de equipamentos e apoio nas </w:t>
+      </w:r>
+      <w:r>
+        <w:rPr>
+          <w:szCs w:val="22"/>
+        </w:rPr>
+        <w:lastRenderedPageBreak/>
+        <w:t>atividades de cais — não se encontra representada no diagrama formal, permanecendo implícita enquanto nível de execução.</w:t>
+      </w:r>
+    </w:p>
+    <w:p>
+      <w:pPr>
+        <w:rPr>
+          <w:szCs w:val="22"/>
+        </w:rPr>
+      </w:pPr>
+    </w:p>
+    <w:p>
+      <w:pPr>
         <w:rPr>
           <w:b/>
           <w:bCs/>
           <w:szCs w:val="22"/>
         </w:rPr>
-        <w:t>2. Comunicação e Coordenação Interna</w:t>
-      </w:r>
-    </w:p>
-    <w:p>
-      <w:pPr>
-        <w:rPr>
-          <w:szCs w:val="22"/>
-        </w:rPr>
-      </w:pPr>
-      <w:r>
-        <w:rPr>
-          <w:szCs w:val="22"/>
-        </w:rPr>
-        <w:br/>
-        <w:t>O desempenho portuário depende fortemente da cooperação entre divisões funcionais. A criação de grupos de trabalho multidisciplinares — integrando representantes de Operações, Logística, Manutenção e Tecnologia — poderia facilitar a resolução diária de problemas e promover uma cultura de colaboração. Reuniões curtas e regulares entre gestores de diferentes áreas ajudariam a alinhar objetivos, reduzir falhas de comunicação e fomentar decisões mais coordenadas.</w:t>
-      </w:r>
-    </w:p>
-    <w:p>
-      <w:pPr>
-        <w:rPr>
-          <w:szCs w:val="22"/>
-        </w:rPr>
-      </w:pPr>
-    </w:p>
-    <w:p>
-      <w:pPr>
+      </w:pPr>
+      <w:r>
         <w:rPr>
           <w:b/>
           <w:bCs/>
           <w:szCs w:val="22"/>
         </w:rPr>
-      </w:pPr>
-      <w:r>
+        <w:t>2.1.5 Sugestões de Melhoria da Estrutura Organizacional</w:t>
+      </w:r>
+    </w:p>
+    <w:p>
+      <w:pPr>
+        <w:rPr>
+          <w:szCs w:val="22"/>
+        </w:rPr>
+      </w:pPr>
+      <w:r>
+        <w:rPr>
+          <w:szCs w:val="22"/>
+        </w:rPr>
+        <w:t xml:space="preserve">Com base na análise estrutural realizada, identificam-se oportunidades de melhoria que podem reforçar a eficiência e a capacidade de adaptação do Porto de </w:t>
+      </w:r>
+      <w:proofErr w:type="spellStart"/>
+      <w:r>
+        <w:rPr>
+          <w:szCs w:val="22"/>
+        </w:rPr>
+        <w:t>Thessaloniki</w:t>
+      </w:r>
+      <w:proofErr w:type="spellEnd"/>
+      <w:r>
+        <w:rPr>
+          <w:szCs w:val="22"/>
+        </w:rPr>
+        <w:t xml:space="preserve"> (</w:t>
+      </w:r>
+      <w:proofErr w:type="spellStart"/>
+      <w:r>
+        <w:rPr>
+          <w:szCs w:val="22"/>
+        </w:rPr>
+        <w:t>ThPA</w:t>
+      </w:r>
+      <w:proofErr w:type="spellEnd"/>
+      <w:r>
+        <w:rPr>
+          <w:szCs w:val="22"/>
+        </w:rPr>
+        <w:t xml:space="preserve"> S.A.). As propostas concentram-se em três dimensões principais: simplificação hierárquica, fortalecimento da comunicação interna e valorização da autonomia operacional.</w:t>
+      </w:r>
+    </w:p>
+    <w:p>
+      <w:pPr>
+        <w:rPr>
+          <w:szCs w:val="22"/>
+        </w:rPr>
+      </w:pPr>
+    </w:p>
+    <w:p>
+      <w:pPr>
         <w:rPr>
           <w:b/>
           <w:bCs/>
           <w:szCs w:val="22"/>
         </w:rPr>
-        <w:t>3. Melhoria Contínua e Envolvimento das Equipas</w:t>
-      </w:r>
-    </w:p>
-    <w:p>
-      <w:pPr>
-        <w:rPr>
-          <w:szCs w:val="22"/>
-        </w:rPr>
-      </w:pPr>
-      <w:r>
-        <w:rPr>
-          <w:szCs w:val="22"/>
-        </w:rPr>
-        <w:br/>
-        <w:t xml:space="preserve">A eficiência organizacional pode ser reforçada através da criação de mecanismos simples de melhoria contínua, permitindo que as equipas operacionais proponham ajustes e soluções com base na sua experiência direta. Esse modelo participativo favorece o compromisso com os resultados e estimula uma </w:t>
-      </w:r>
-      <w:r>
-        <w:rPr>
-          <w:szCs w:val="22"/>
-        </w:rPr>
-        <w:lastRenderedPageBreak/>
-        <w:t>cultura de aprendizagem interna. Pequenas melhorias progressivas nos processos de trabalho poderiam gerar ganhos sustentáveis de produtividade e qualidade.</w:t>
-      </w:r>
-    </w:p>
-    <w:p>
-      <w:pPr>
-        <w:rPr>
-          <w:szCs w:val="22"/>
-        </w:rPr>
-      </w:pPr>
-    </w:p>
-    <w:p>
-      <w:pPr>
-        <w:rPr>
-          <w:szCs w:val="22"/>
-        </w:rPr>
-      </w:pPr>
-      <w:r>
-        <w:rPr>
-          <w:szCs w:val="22"/>
-        </w:rPr>
-        <w:t xml:space="preserve">Em síntese, as propostas apresentadas visam tornar a estrutura da </w:t>
-      </w:r>
-      <w:proofErr w:type="spellStart"/>
-      <w:r>
-        <w:rPr>
-          <w:szCs w:val="22"/>
-        </w:rPr>
-        <w:t>ThPA</w:t>
-      </w:r>
-      <w:proofErr w:type="spellEnd"/>
-      <w:r>
-        <w:rPr>
-          <w:szCs w:val="22"/>
-        </w:rPr>
-        <w:t xml:space="preserve"> S.A. mais ágil e colaborativa, sem comprometer a sua estabilidade institucional. O equilíbrio entre controlo e autonomia, aliado a uma comunicação mais fluida e à valorização do contributo das equipas, pode aumentar significativamente a capacidade de resposta e o desempenho global da organização.</w:t>
-      </w:r>
-    </w:p>
-    <w:p/>
-    <w:p>
-      <w:pPr>
-        <w:pStyle w:val="Ttulo2"/>
-      </w:pPr>
-      <w:bookmarkStart w:id="15" w:name="_Toc212025367"/>
-      <w:r>
-        <w:t>II.</w:t>
-      </w:r>
-      <w:r>
-        <w:t>2</w:t>
-      </w:r>
-      <w:r>
-        <w:t xml:space="preserve"> </w:t>
-      </w:r>
-      <w:r>
-        <w:t>Planeamento</w:t>
-      </w:r>
-      <w:bookmarkEnd w:id="15"/>
-    </w:p>
-    <w:p>
-      <w:pPr>
+      </w:pPr>
+      <w:r>
         <w:rPr>
           <w:b/>
           <w:bCs/>
-        </w:rPr>
-      </w:pPr>
-      <w:r>
+          <w:szCs w:val="22"/>
+        </w:rPr>
+        <w:t>1. Estrutura Hierárquica e Autonomia</w:t>
+      </w:r>
+    </w:p>
+    <w:p>
+      <w:pPr>
+        <w:rPr>
+          <w:szCs w:val="22"/>
+        </w:rPr>
+      </w:pPr>
+      <w:r>
+        <w:rPr>
+          <w:szCs w:val="22"/>
+        </w:rPr>
+        <w:t xml:space="preserve">Apesar de a </w:t>
+      </w:r>
+      <w:proofErr w:type="spellStart"/>
+      <w:r>
+        <w:rPr>
+          <w:szCs w:val="22"/>
+        </w:rPr>
+        <w:t>ThPA</w:t>
+      </w:r>
+      <w:proofErr w:type="spellEnd"/>
+      <w:r>
+        <w:rPr>
+          <w:szCs w:val="22"/>
+        </w:rPr>
+        <w:t xml:space="preserve"> S.A. apresentar uma estrutura sólida e funcional, o processo decisório tende a ser centralizado, uma vez que as principais decisões passam pelos níveis superiores da hierarquia. Essa concentração de autoridade pode reduzir a agilidade organizacional e atrasar a implementação de medidas operacionais. Recomenda-se o reforço da autonomia das chefias operacionais e departamentais, permitindo que resolvam questões de rotina de forma mais rápida e eficiente, sem comprometer o controlo da gestão de topo. Ao clarificar responsabilidades e limites de autoridade, a organização poderia melhorar a velocidade de resposta a imprevistos e a coordenação entre áreas.</w:t>
+      </w:r>
+    </w:p>
+    <w:p>
+      <w:pPr>
+        <w:rPr>
+          <w:szCs w:val="22"/>
+        </w:rPr>
+      </w:pPr>
+    </w:p>
+    <w:p>
+      <w:pPr>
         <w:rPr>
           <w:b/>
           <w:bCs/>
-        </w:rPr>
-        <w:t>Missão da Organização</w:t>
+          <w:szCs w:val="22"/>
+        </w:rPr>
+      </w:pPr>
+      <w:r>
+        <w:rPr>
+          <w:b/>
+          <w:bCs/>
+          <w:szCs w:val="22"/>
+        </w:rPr>
+        <w:t>2. Comunicação e Coordenação Interna</w:t>
+      </w:r>
+    </w:p>
+    <w:p>
+      <w:pPr>
+        <w:rPr>
+          <w:szCs w:val="22"/>
+        </w:rPr>
+      </w:pPr>
+      <w:r>
+        <w:rPr>
+          <w:szCs w:val="22"/>
+        </w:rPr>
+        <w:t>O desempenho portuário depende fortemente da cooperação entre divisões funcionais. A criação de grupos de trabalho multidisciplinares — integrando representantes de Operações, Logística, Manutenção e Tecnologia — poderia facilitar a resolução diária de problemas e promover uma cultura de colaboração. Reuniões curtas e regulares entre gestores de diferentes áreas ajudariam a alinhar objetivos, reduzir falhas de comunicação e fomentar decisões mais coordenadas.</w:t>
+      </w:r>
+    </w:p>
+    <w:p>
+      <w:pPr>
+        <w:rPr>
+          <w:szCs w:val="22"/>
+        </w:rPr>
+      </w:pPr>
+    </w:p>
+    <w:p>
+      <w:pPr>
+        <w:rPr>
+          <w:b/>
+          <w:bCs/>
+          <w:szCs w:val="22"/>
+        </w:rPr>
+      </w:pPr>
+      <w:r>
+        <w:rPr>
+          <w:b/>
+          <w:bCs/>
+          <w:szCs w:val="22"/>
+        </w:rPr>
+        <w:t>3. Melhoria Contínua e Envolvimento das Equipas</w:t>
+      </w:r>
+    </w:p>
+    <w:p>
+      <w:pPr>
+        <w:rPr>
+          <w:szCs w:val="22"/>
+        </w:rPr>
+      </w:pPr>
+      <w:r>
+        <w:rPr>
+          <w:szCs w:val="22"/>
+        </w:rPr>
+        <w:t>A eficiência organizacional pode ser reforçada através da criação de mecanismos simples de melhoria contínua, permitindo que as equipas operacionais proponham ajustes e soluções com base na sua experiência direta. Esse modelo participativo favorece o compromisso com os resultados e estimula uma cultura de aprendizagem interna. Pequenas melhorias progressivas nos processos de trabalho poderiam gerar ganhos sustentáveis de produtividade e qualidade.</w:t>
+      </w:r>
+    </w:p>
+    <w:p>
+      <w:pPr>
+        <w:rPr>
+          <w:szCs w:val="22"/>
+        </w:rPr>
+      </w:pPr>
+    </w:p>
+    <w:p>
+      <w:pPr>
+        <w:rPr>
+          <w:szCs w:val="22"/>
+        </w:rPr>
+      </w:pPr>
+      <w:r>
+        <w:rPr>
+          <w:szCs w:val="22"/>
+        </w:rPr>
+        <w:t xml:space="preserve">Em síntese, as propostas apresentadas visam tornar a estrutura da </w:t>
+      </w:r>
+      <w:proofErr w:type="spellStart"/>
+      <w:r>
+        <w:rPr>
+          <w:szCs w:val="22"/>
+        </w:rPr>
+        <w:t>ThPA</w:t>
+      </w:r>
+      <w:proofErr w:type="spellEnd"/>
+      <w:r>
+        <w:rPr>
+          <w:szCs w:val="22"/>
+        </w:rPr>
+        <w:t xml:space="preserve"> S.A. mais ágil e colaborativa, sem comprometer a sua estabilidade institucional. O equilíbrio entre controlo e autonomia, aliado a uma comunicação mais fluida e à valorização do contributo das equipas, pode aumentar significativamente a capacidade de resposta e o desempenho global da organização.</w:t>
+      </w:r>
+    </w:p>
+    <w:p/>
+    <w:p>
+      <w:pPr>
+        <w:pStyle w:val="Ttulo2"/>
+      </w:pPr>
+      <w:bookmarkStart w:id="15" w:name="_Toc212025367"/>
+      <w:r>
+        <w:t>II.</w:t>
+      </w:r>
+      <w:r>
+        <w:t>2</w:t>
+      </w:r>
+      <w:r>
+        <w:t xml:space="preserve"> </w:t>
+      </w:r>
+      <w:r>
+        <w:t>Planeamento</w:t>
+      </w:r>
+      <w:bookmarkEnd w:id="15"/>
+    </w:p>
+    <w:p>
+      <w:pPr>
+        <w:rPr>
+          <w:b/>
+          <w:bCs/>
+        </w:rPr>
+      </w:pPr>
+      <w:r>
+        <w:rPr>
+          <w:b/>
+          <w:bCs/>
+        </w:rPr>
+        <w:t>2.2.1 Missão</w:t>
+      </w:r>
+      <w:r>
+        <w:rPr>
+          <w:b/>
+          <w:bCs/>
+        </w:rPr>
+        <w:t xml:space="preserve"> </w:t>
       </w:r>
     </w:p>
     <w:p>
@@ -5290,7 +5428,14 @@
           <w:b/>
           <w:bCs/>
         </w:rPr>
-        <w:t>Visão da Organização</w:t>
+        <w:t>2.2.2 Visão</w:t>
+      </w:r>
+      <w:r>
+        <w:rPr>
+          <w:b/>
+          <w:bCs/>
+        </w:rPr>
+        <w:t xml:space="preserve"> </w:t>
       </w:r>
     </w:p>
     <w:p>
@@ -5505,11 +5650,7 @@
       </w:r>
       <w:proofErr w:type="spellEnd"/>
       <w:r>
-        <w:t xml:space="preserve"> S.A. apresenta uma perspetiva ambiciosa e transformadora, ao posicionar o porto como um polo logístico intermodal de referência regional. Ao afirmar o objetivo de ser “mais do que um porto”, a organização evidencia uma intenção estratégica de diversificação e integração de serviços logísticos e de transporte, indo além da tradicional movimentação de cargas. Esta visão é coerente com as dinâmicas do setor portuário europeu, que privilegiam soluções integradas e digitalizadas. Contudo, o seu </w:t>
-      </w:r>
-      <w:r>
-        <w:lastRenderedPageBreak/>
-        <w:t>cumprimento requer forte coordenação entre as divisões e investimento contínuo em tecnologia, parcerias e sustentabilidade — áreas já mencionadas na sua missão.</w:t>
+        <w:t xml:space="preserve"> S.A. apresenta uma perspetiva ambiciosa e transformadora, ao posicionar o porto como um polo logístico intermodal de referência regional. Ao afirmar o objetivo de ser “mais do que um porto”, a organização evidencia uma intenção estratégica de diversificação e integração de serviços logísticos e de transporte, indo além da tradicional movimentação de cargas. Esta visão é coerente com as dinâmicas do setor portuário europeu, que privilegiam soluções integradas e digitalizadas. Contudo, o seu cumprimento requer forte coordenação entre as divisões e investimento contínuo em tecnologia, parcerias e sustentabilidade — áreas já mencionadas na sua missão.</w:t>
       </w:r>
     </w:p>
     <w:p/>
@@ -5525,7 +5666,14 @@
           <w:b/>
           <w:bCs/>
         </w:rPr>
-        <w:t>Valores e Princípios</w:t>
+        <w:t>2.2.3 Valores e Princípios</w:t>
+      </w:r>
+      <w:r>
+        <w:rPr>
+          <w:b/>
+          <w:bCs/>
+        </w:rPr>
+        <w:t xml:space="preserve"> </w:t>
       </w:r>
     </w:p>
     <w:p>
@@ -5721,7 +5869,6 @@
       </w:r>
     </w:p>
     <w:p/>
-    <w:p/>
     <w:p>
       <w:pPr>
         <w:rPr>
@@ -5734,26 +5881,9 @@
           <w:b/>
           <w:bCs/>
         </w:rPr>
-        <w:t>Nível Estratégico</w:t>
-      </w:r>
-    </w:p>
-    <w:p>
-      <w:r>
-        <w:t xml:space="preserve">Até 2027, reduzir em 25% as emissões de gases com efeito de estufa nas operações portuárias, </w:t>
-      </w:r>
-      <w:r>
-        <w:t xml:space="preserve">em colaboração com o Departamento de Estratégia de Sustentabilidade e Ambiental, </w:t>
-      </w:r>
-      <w:r>
-        <w:t>a adoção de fontes de energia limpa e da integração de sistemas de monitorização ambiental em toda a infraestrutura.</w:t>
-      </w:r>
-    </w:p>
-    <w:p>
-      <w:r>
-        <w:t>Este objetivo é adequado ao nível estratégico porque está alinhado com a visão de longo prazo da organização, envolve decisões de investimento e posicionamento externo, e impacta diretamente a reputação e sustentabilidade futura do porto. Trata-se de uma meta de elevada abrangência, que exige compromisso da administração e coordenação entre várias áreas internas.</w:t>
-      </w:r>
-    </w:p>
-    <w:p/>
+        <w:t>2.2.4 Objetivos SMART por Nível de Gestão</w:t>
+      </w:r>
+    </w:p>
     <w:p>
       <w:pPr>
         <w:rPr>
@@ -5766,18 +5896,23 @@
           <w:b/>
           <w:bCs/>
         </w:rPr>
-        <w:t>Nível Tático</w:t>
-      </w:r>
-    </w:p>
-    <w:p>
-      <w:r>
-        <w:t>Até ao final de 2027, implementar um sistema de relatórios trimestrais de desempenho ambiental em todos os terminais, consolidando indicadores de consumo energético, emissões e qualidade do ar, em coordenação com as Divisões de Operações, Planeamento Estratégico e HSEQ (Saúde, Segurança, Ambiente e Qualidade), de forma a apoiar a tomada de decisão interna.</w:t>
-      </w:r>
-    </w:p>
-    <w:p>
-      <w:r>
-        <w:lastRenderedPageBreak/>
-        <w:t>Este objetivo integra-se no nível tático porque envolve a ação das chefias intermédias e a articulação entre diferentes áreas funcionais, transformando a orientação estratégica em procedimentos e mecanismos de controlo concretos.</w:t>
+        <w:t>Nível Estratégico</w:t>
+      </w:r>
+    </w:p>
+    <w:p>
+      <w:r>
+        <w:t xml:space="preserve">Até 2027, reduzir em 25% as emissões de gases com efeito de estufa nas operações portuárias, </w:t>
+      </w:r>
+      <w:r>
+        <w:t xml:space="preserve">em colaboração com o Departamento de Estratégia de Sustentabilidade e Ambiental, </w:t>
+      </w:r>
+      <w:r>
+        <w:t>a adoção de fontes de energia limpa e da integração de sistemas de monitorização ambiental em toda a infraestrutura.</w:t>
+      </w:r>
+    </w:p>
+    <w:p>
+      <w:r>
+        <w:t>Este objetivo é adequado ao nível estratégico porque está alinhado com a visão de longo prazo da organização, envolve decisões de investimento e posicionamento externo, e impacta diretamente a reputação e sustentabilidade futura do porto. Trata-se de uma meta de elevada abrangência, que exige compromisso da administração e coordenação entre várias áreas internas.</w:t>
       </w:r>
     </w:p>
     <w:p/>
@@ -5793,17 +5928,17 @@
           <w:b/>
           <w:bCs/>
         </w:rPr>
-        <w:t>Nível Operacional</w:t>
-      </w:r>
-    </w:p>
-    <w:p>
-      <w:r>
-        <w:t>A partir do primeiro trimestre de 2027, garantir que 100% dos operadores de maquinaria portuária cumprem os novos procedimentos ecológicos de operação (como desligar motores em períodos de inatividade superiores a cinco minutos e utilizar modos económicos dos equipamentos), com monitorização semanal e registo de não conformidades, sob supervisão das chefias operacionais.</w:t>
-      </w:r>
-    </w:p>
-    <w:p>
-      <w:r>
-        <w:t>Este objetivo enquadra-se no nível operacional porque foca a execução direta e diária das atividades no terreno. Depende da atuação dos trabalhadores operacionais, do cumprimento rigoroso de procedimentos e da aplicação prática das orientações definidas pelos gestores. A sua medição frequente permite ajustar comportamentos e garantir melhoria contínua no desempenho ambiental.</w:t>
+        <w:t>Nível Tático</w:t>
+      </w:r>
+    </w:p>
+    <w:p>
+      <w:r>
+        <w:t>Até ao final de 2027, implementar um sistema de relatórios trimestrais de desempenho ambiental em todos os terminais, consolidando indicadores de consumo energético, emissões e qualidade do ar, em coordenação com as Divisões de Operações, Planeamento Estratégico e HSEQ (Saúde, Segurança, Ambiente e Qualidade), de forma a apoiar a tomada de decisão interna.</w:t>
+      </w:r>
+    </w:p>
+    <w:p>
+      <w:r>
+        <w:t>Este objetivo integra-se no nível tático porque envolve a ação das chefias intermédias e a articulação entre diferentes áreas funcionais, transformando a orientação estratégica em procedimentos e mecanismos de controlo concretos.</w:t>
       </w:r>
     </w:p>
     <w:p/>
@@ -5814,6 +5949,56 @@
           <w:bCs/>
         </w:rPr>
       </w:pPr>
+      <w:r>
+        <w:rPr>
+          <w:b/>
+          <w:bCs/>
+        </w:rPr>
+        <w:lastRenderedPageBreak/>
+        <w:t>Nível Operacional</w:t>
+      </w:r>
+    </w:p>
+    <w:p>
+      <w:r>
+        <w:t>A partir do primeiro trimestre de 2027, garantir que 100% dos operadores de maquinaria portuária cumprem os novos procedimentos ecológicos de operação (como desligar motores em períodos de inatividade superiores a cinco minutos e utilizar modos económicos dos equipamentos), com monitorização semanal e registo de não conformidades, sob supervisão das chefias operacionais.</w:t>
+      </w:r>
+    </w:p>
+    <w:p>
+      <w:r>
+        <w:t>Este objetivo enquadra-se no nível operacional porque foca a execução direta e diária das atividades no terreno. Depende da atuação dos trabalhadores operacionais, do cumprimento rigoroso de procedimentos e da aplicação prática das orientações definidas pelos gestores. A sua medição frequente permite ajustar comportamentos e garantir melhoria contínua no desempenho ambiental.</w:t>
+      </w:r>
+    </w:p>
+    <w:p/>
+    <w:p>
+      <w:pPr>
+        <w:rPr>
+          <w:b/>
+          <w:bCs/>
+        </w:rPr>
+      </w:pPr>
+      <w:r>
+        <w:rPr>
+          <w:b/>
+          <w:bCs/>
+        </w:rPr>
+        <w:t>II.3 Análise SWOT</w:t>
+      </w:r>
+    </w:p>
+    <w:p>
+      <w:pPr>
+        <w:jc w:val="center"/>
+        <w:rPr>
+          <w:b/>
+          <w:bCs/>
+        </w:rPr>
+      </w:pPr>
+      <w:r>
+        <w:rPr>
+          <w:b/>
+          <w:bCs/>
+        </w:rPr>
+        <w:t xml:space="preserve">2.3.1 </w:t>
+      </w:r>
       <w:r>
         <w:rPr>
           <w:b/>
@@ -6107,14 +6292,14 @@
               <w:jc w:val="left"/>
             </w:pPr>
             <w:r>
-              <w:t xml:space="preserve">Conectividade intermodal (ferrovia e rodovia), favorecendo </w:t>
+              <w:t>Conectividade intermodal (ferrovia e rodovia), favorecendo o transporte terrestre e a integração na cadeia logística regional.</w:t>
+            </w:r>
+            <w:r>
+              <w:t xml:space="preserve"> </w:t>
             </w:r>
             <w:r>
               <w:lastRenderedPageBreak/>
-              <w:t>o transporte terrestre e a integração na cadeia logística regional.</w:t>
-            </w:r>
-            <w:r>
-              <w:t xml:space="preserve"> (</w:t>
+              <w:t>(</w:t>
             </w:r>
             <w:proofErr w:type="spellStart"/>
             <w:r>
@@ -6165,11 +6350,11 @@
             </w:pPr>
             <w:r>
               <w:lastRenderedPageBreak/>
-              <w:t xml:space="preserve">Dependência de cofinanciamento público e de parcerias </w:t>
+              <w:t xml:space="preserve">Dependência de cofinanciamento público e de parcerias privadas para projetos de modernização e expansão, refletindo </w:t>
             </w:r>
             <w:r>
               <w:lastRenderedPageBreak/>
-              <w:t>privadas para projetos de modernização e expansão, refletindo uma autonomia financeira limitada em grandes investimentos.</w:t>
+              <w:t>uma autonomia financeira limitada em grandes investimentos.</w:t>
             </w:r>
             <w:r>
               <w:t xml:space="preserve"> (</w:t>
@@ -6218,20 +6403,17 @@
             </w:pPr>
             <w:r>
               <w:lastRenderedPageBreak/>
-              <w:t xml:space="preserve">Crescente exigência de sustentabilidade ambiental na UE, que </w:t>
+              <w:t xml:space="preserve">Crescente exigência de sustentabilidade ambiental na UE, que pode gerar vantagem competitiva para portos verdes e </w:t>
+            </w:r>
+            <w:proofErr w:type="spellStart"/>
+            <w:r>
+              <w:t>eco</w:t>
+            </w:r>
+            <w:r>
+              <w:t>-</w:t>
             </w:r>
             <w:r>
               <w:lastRenderedPageBreak/>
-              <w:t xml:space="preserve">pode gerar vantagem competitiva para portos verdes e </w:t>
-            </w:r>
-            <w:proofErr w:type="spellStart"/>
-            <w:r>
-              <w:t>eco</w:t>
-            </w:r>
-            <w:r>
-              <w:t>-</w:t>
-            </w:r>
-            <w:r>
               <w:t>eficientes</w:t>
             </w:r>
             <w:proofErr w:type="spellEnd"/>
@@ -6285,14 +6467,14 @@
             </w:pPr>
             <w:r>
               <w:lastRenderedPageBreak/>
-              <w:t xml:space="preserve">Instabilidade geopolítica na região do Mar Egeu e dos </w:t>
+              <w:t>Instabilidade geopolítica na região do Mar Egeu e dos Balcãs, que pode afetar rotas comerciais e fluxos internacionais.</w:t>
+            </w:r>
+            <w:r>
+              <w:t xml:space="preserve"> </w:t>
             </w:r>
             <w:r>
               <w:lastRenderedPageBreak/>
-              <w:t>Balcãs, que pode afetar rotas comerciais e fluxos internacionais.</w:t>
-            </w:r>
-            <w:r>
-              <w:t xml:space="preserve"> (</w:t>
+              <w:t>(</w:t>
             </w:r>
             <w:r>
               <w:t>PESTEL – fatores políticos e de segurança</w:t>
@@ -6339,6 +6521,7 @@
               <w:jc w:val="left"/>
             </w:pPr>
             <w:r>
+              <w:lastRenderedPageBreak/>
               <w:br/>
               <w:t>Reconhecimento como porto de entrada para os mercados balcânicos, garantindo uma posição estratégica no comércio regional.</w:t>
             </w:r>
@@ -6571,31 +6754,6 @@
     <w:p>
       <w:pPr>
         <w:jc w:val="left"/>
-      </w:pPr>
-      <w:r>
-        <w:t>A análise SWOT do Porto de Salónica (</w:t>
-      </w:r>
-      <w:proofErr w:type="spellStart"/>
-      <w:r>
-        <w:t>ThPA</w:t>
-      </w:r>
-      <w:proofErr w:type="spellEnd"/>
-      <w:r>
-        <w:t xml:space="preserve"> S.A.) evidencia uma organização com uma base geoestratégica favorável e um papel relevante nas ligações euro-asiáticas e balcânicas. As suas forças residem na localização, diversidade operacional e potencial de integração logística, enquanto as fraquezas refletem desafios internos de eficiência, digitalização e capacidade competitiva. As oportunidades decorrem sobretudo das dinâmicas europeias de investimento e transição verde, e das tendências de modernização do setor portuário. Contudo, o porto enfrenta ameaças significativas, nomeadamente a concorrência direta de grandes plataformas mediterrânicas, a volatilidade geopolítica </w:t>
-      </w:r>
-      <w:r>
-        <w:lastRenderedPageBreak/>
-        <w:t>e as exigências regulatórias. Assim, a capacidade de transformação tecnológica e organizacional será determinante para converter vantagens geográficas em vantagens competitivas sustentáveis.</w:t>
-      </w:r>
-    </w:p>
-    <w:p>
-      <w:pPr>
-        <w:jc w:val="left"/>
-      </w:pPr>
-    </w:p>
-    <w:p>
-      <w:pPr>
-        <w:jc w:val="left"/>
         <w:rPr>
           <w:b/>
           <w:bCs/>
@@ -6606,7 +6764,45 @@
           <w:b/>
           <w:bCs/>
         </w:rPr>
-        <w:t>Estratégia Proposta</w:t>
+        <w:t>2.3.2 Interpretação e Conclusões da Análise</w:t>
+      </w:r>
+    </w:p>
+    <w:p>
+      <w:pPr>
+        <w:jc w:val="left"/>
+      </w:pPr>
+      <w:r>
+        <w:t>A análise SWOT do Porto de Salónica (</w:t>
+      </w:r>
+      <w:proofErr w:type="spellStart"/>
+      <w:r>
+        <w:t>ThPA</w:t>
+      </w:r>
+      <w:proofErr w:type="spellEnd"/>
+      <w:r>
+        <w:t xml:space="preserve"> S.A.) evidencia uma organização com uma base geoestratégica favorável e um papel relevante nas ligações euro-asiáticas e balcânicas. As suas forças residem na localização, diversidade operacional e potencial de integração logística, enquanto as fraquezas refletem desafios internos de eficiência, digitalização e capacidade competitiva. As oportunidades decorrem sobretudo das dinâmicas europeias de investimento e transição verde, e das tendências de modernização do setor portuário. Contudo, o porto enfrenta ameaças significativas, nomeadamente a concorrência direta de grandes plataformas mediterrânicas, a volatilidade geopolítica e as exigências regulatórias. Assim, a capacidade de transformação tecnológica e organizacional será determinante para converter vantagens geográficas em vantagens competitivas sustentáveis.</w:t>
+      </w:r>
+    </w:p>
+    <w:p>
+      <w:pPr>
+        <w:jc w:val="left"/>
+      </w:pPr>
+    </w:p>
+    <w:p>
+      <w:pPr>
+        <w:jc w:val="left"/>
+        <w:rPr>
+          <w:b/>
+          <w:bCs/>
+        </w:rPr>
+      </w:pPr>
+      <w:r>
+        <w:rPr>
+          <w:b/>
+          <w:bCs/>
+        </w:rPr>
+        <w:lastRenderedPageBreak/>
+        <w:t>II.4 Estratégia Proposta</w:t>
       </w:r>
     </w:p>
     <w:p>
@@ -10144,7 +10340,6 @@
   <w:style w:type="character" w:default="1" w:styleId="Tipodeletrapredefinidodopargrafo">
     <w:name w:val="Default Paragraph Font"/>
     <w:uiPriority w:val="1"/>
-    <w:semiHidden/>
     <w:unhideWhenUsed/>
   </w:style>
   <w:style w:type="table" w:default="1" w:styleId="Tabelanormal">
@@ -10955,150 +11150,6 @@
 </file>
 
 <file path=customXml/item2.xml><?xml version="1.0" encoding="utf-8"?>
-<ct:contentTypeSchema xmlns:ct="http://schemas.microsoft.com/office/2006/metadata/contentType" xmlns:ma="http://schemas.microsoft.com/office/2006/metadata/properties/metaAttributes" ct:_="" ma:_="" ma:contentTypeName="Documento" ma:contentTypeID="0x01010014A9A3ACABD01040A65FA4418BA97DB7" ma:contentTypeVersion="3" ma:contentTypeDescription="Criar um novo documento." ma:contentTypeScope="" ma:versionID="f01c351ff87518fefc8159936188c20d">
-  <xsd:schema xmlns:xsd="http://www.w3.org/2001/XMLSchema" xmlns:xs="http://www.w3.org/2001/XMLSchema" xmlns:p="http://schemas.microsoft.com/office/2006/metadata/properties" xmlns:ns2="af9439ef-09b8-447f-9aaa-8294c2ff695d" targetNamespace="http://schemas.microsoft.com/office/2006/metadata/properties" ma:root="true" ma:fieldsID="87f0c9989e68a6b09bd224e7e4f50953" ns2:_="">
-    <xsd:import namespace="af9439ef-09b8-447f-9aaa-8294c2ff695d"/>
-    <xsd:element name="properties">
-      <xsd:complexType>
-        <xsd:sequence>
-          <xsd:element name="documentManagement">
-            <xsd:complexType>
-              <xsd:all>
-                <xsd:element ref="ns2:MediaServiceMetadata" minOccurs="0"/>
-                <xsd:element ref="ns2:MediaServiceFastMetadata" minOccurs="0"/>
-                <xsd:element ref="ns2:MediaServiceSearchProperties" minOccurs="0"/>
-              </xsd:all>
-            </xsd:complexType>
-          </xsd:element>
-        </xsd:sequence>
-      </xsd:complexType>
-    </xsd:element>
-  </xsd:schema>
-  <xsd:schema xmlns:xsd="http://www.w3.org/2001/XMLSchema" xmlns:xs="http://www.w3.org/2001/XMLSchema" xmlns:dms="http://schemas.microsoft.com/office/2006/documentManagement/types" xmlns:pc="http://schemas.microsoft.com/office/infopath/2007/PartnerControls" targetNamespace="af9439ef-09b8-447f-9aaa-8294c2ff695d" elementFormDefault="qualified">
-    <xsd:import namespace="http://schemas.microsoft.com/office/2006/documentManagement/types"/>
-    <xsd:import namespace="http://schemas.microsoft.com/office/infopath/2007/PartnerControls"/>
-    <xsd:element name="MediaServiceMetadata" ma:index="8" nillable="true" ma:displayName="MediaServiceMetadata" ma:hidden="true" ma:internalName="MediaServiceMetadata" ma:readOnly="true">
-      <xsd:simpleType>
-        <xsd:restriction base="dms:Note"/>
-      </xsd:simpleType>
-    </xsd:element>
-    <xsd:element name="MediaServiceFastMetadata" ma:index="9" nillable="true" ma:displayName="MediaServiceFastMetadata" ma:hidden="true" ma:internalName="MediaServiceFastMetadata" ma:readOnly="true">
-      <xsd:simpleType>
-        <xsd:restriction base="dms:Note"/>
-      </xsd:simpleType>
-    </xsd:element>
-    <xsd:element name="MediaServiceSearchProperties" ma:index="10" nillable="true" ma:displayName="MediaServiceSearchProperties" ma:hidden="true" ma:internalName="MediaServiceSearchProperties" ma:readOnly="true">
-      <xsd:simpleType>
-        <xsd:restriction base="dms:Note"/>
-      </xsd:simpleType>
-    </xsd:element>
-  </xsd:schema>
-  <xsd:schema xmlns="http://schemas.openxmlformats.org/package/2006/metadata/core-properties" xmlns:xsd="http://www.w3.org/2001/XMLSchema" xmlns:xsi="http://www.w3.org/2001/XMLSchema-instance" xmlns:dc="http://purl.org/dc/elements/1.1/" xmlns:dcterms="http://purl.org/dc/terms/" xmlns:odoc="http://schemas.microsoft.com/internal/obd" targetNamespace="http://schemas.openxmlformats.org/package/2006/metadata/core-properties" elementFormDefault="qualified" attributeFormDefault="unqualified" blockDefault="#all">
-    <xsd:import namespace="http://purl.org/dc/elements/1.1/" schemaLocation="http://dublincore.org/schemas/xmls/qdc/2003/04/02/dc.xsd"/>
-    <xsd:import namespace="http://purl.org/dc/terms/" schemaLocation="http://dublincore.org/schemas/xmls/qdc/2003/04/02/dcterms.xsd"/>
-    <xsd:element name="coreProperties" type="CT_coreProperties"/>
-    <xsd:complexType name="CT_coreProperties">
-      <xsd:all>
-        <xsd:element ref="dc:creator" minOccurs="0" maxOccurs="1"/>
-        <xsd:element ref="dcterms:created" minOccurs="0" maxOccurs="1"/>
-        <xsd:element ref="dc:identifier" minOccurs="0" maxOccurs="1"/>
-        <xsd:element name="contentType" minOccurs="0" maxOccurs="1" type="xsd:string" ma:index="0" ma:displayName="Tipo de Conteúdo"/>
-        <xsd:element ref="dc:title" minOccurs="0" maxOccurs="1" ma:index="4" ma:displayName="Título"/>
-        <xsd:element ref="dc:subject" minOccurs="0" maxOccurs="1"/>
-        <xsd:element ref="dc:description" minOccurs="0" maxOccurs="1"/>
-        <xsd:element name="keywords" minOccurs="0" maxOccurs="1" type="xsd:string"/>
-        <xsd:element ref="dc:language" minOccurs="0" maxOccurs="1"/>
-        <xsd:element name="category" minOccurs="0" maxOccurs="1" type="xsd:string"/>
-        <xsd:element name="version" minOccurs="0" maxOccurs="1" type="xsd:string"/>
-        <xsd:element name="revision" minOccurs="0" maxOccurs="1" type="xsd:string">
-          <xsd:annotation>
-            <xsd:documentation>
-                        This value indicates the number of saves or revisions. The application is responsible for updating this value after each revision.
-                    </xsd:documentation>
-          </xsd:annotation>
-        </xsd:element>
-        <xsd:element name="lastModifiedBy" minOccurs="0" maxOccurs="1" type="xsd:string"/>
-        <xsd:element ref="dcterms:modified" minOccurs="0" maxOccurs="1"/>
-        <xsd:element name="contentStatus" minOccurs="0" maxOccurs="1" type="xsd:string"/>
-      </xsd:all>
-    </xsd:complexType>
-  </xsd:schema>
-  <xs:schema xmlns:pc="http://schemas.microsoft.com/office/infopath/2007/PartnerControls" xmlns:xs="http://www.w3.org/2001/XMLSchema" targetNamespace="http://schemas.microsoft.com/office/infopath/2007/PartnerControls" elementFormDefault="qualified" attributeFormDefault="unqualified">
-    <xs:element name="Person">
-      <xs:complexType>
-        <xs:sequence>
-          <xs:element ref="pc:DisplayName" minOccurs="0"/>
-          <xs:element ref="pc:AccountId" minOccurs="0"/>
-          <xs:element ref="pc:AccountType" minOccurs="0"/>
-        </xs:sequence>
-      </xs:complexType>
-    </xs:element>
-    <xs:element name="DisplayName" type="xs:string"/>
-    <xs:element name="AccountId" type="xs:string"/>
-    <xs:element name="AccountType" type="xs:string"/>
-    <xs:element name="BDCAssociatedEntity">
-      <xs:complexType>
-        <xs:sequence>
-          <xs:element ref="pc:BDCEntity" minOccurs="0" maxOccurs="unbounded"/>
-        </xs:sequence>
-        <xs:attribute ref="pc:EntityNamespace"/>
-        <xs:attribute ref="pc:EntityName"/>
-        <xs:attribute ref="pc:SystemInstanceName"/>
-        <xs:attribute ref="pc:AssociationName"/>
-      </xs:complexType>
-    </xs:element>
-    <xs:attribute name="EntityNamespace" type="xs:string"/>
-    <xs:attribute name="EntityName" type="xs:string"/>
-    <xs:attribute name="SystemInstanceName" type="xs:string"/>
-    <xs:attribute name="AssociationName" type="xs:string"/>
-    <xs:element name="BDCEntity">
-      <xs:complexType>
-        <xs:sequence>
-          <xs:element ref="pc:EntityDisplayName" minOccurs="0"/>
-          <xs:element ref="pc:EntityInstanceReference" minOccurs="0"/>
-          <xs:element ref="pc:EntityId1" minOccurs="0"/>
-          <xs:element ref="pc:EntityId2" minOccurs="0"/>
-          <xs:element ref="pc:EntityId3" minOccurs="0"/>
-          <xs:element ref="pc:EntityId4" minOccurs="0"/>
-          <xs:element ref="pc:EntityId5" minOccurs="0"/>
-        </xs:sequence>
-      </xs:complexType>
-    </xs:element>
-    <xs:element name="EntityDisplayName" type="xs:string"/>
-    <xs:element name="EntityInstanceReference" type="xs:string"/>
-    <xs:element name="EntityId1" type="xs:string"/>
-    <xs:element name="EntityId2" type="xs:string"/>
-    <xs:element name="EntityId3" type="xs:string"/>
-    <xs:element name="EntityId4" type="xs:string"/>
-    <xs:element name="EntityId5" type="xs:string"/>
-    <xs:element name="Terms">
-      <xs:complexType>
-        <xs:sequence>
-          <xs:element ref="pc:TermInfo" minOccurs="0" maxOccurs="unbounded"/>
-        </xs:sequence>
-      </xs:complexType>
-    </xs:element>
-    <xs:element name="TermInfo">
-      <xs:complexType>
-        <xs:sequence>
-          <xs:element ref="pc:TermName" minOccurs="0"/>
-          <xs:element ref="pc:TermId" minOccurs="0"/>
-        </xs:sequence>
-      </xs:complexType>
-    </xs:element>
-    <xs:element name="TermName" type="xs:string"/>
-    <xs:element name="TermId" type="xs:string"/>
-  </xs:schema>
-</ct:contentTypeSchema>
-</file>
-
-<file path=customXml/item3.xml><?xml version="1.0" encoding="utf-8"?>
-<p:properties xmlns:p="http://schemas.microsoft.com/office/2006/metadata/properties" xmlns:xsi="http://www.w3.org/2001/XMLSchema-instance" xmlns:pc="http://schemas.microsoft.com/office/infopath/2007/PartnerControls">
-  <documentManagement/>
-</p:properties>
-</file>
-
-<file path=customXml/item4.xml><?xml version="1.0" encoding="utf-8"?>
 <b:Sources xmlns:b="http://schemas.openxmlformats.org/officeDocument/2006/bibliography" xmlns="http://schemas.openxmlformats.org/officeDocument/2006/bibliography" SelectedStyle="\APA.XSL" StyleName="APA">
   <b:Source>
     <b:Tag>Por25</b:Tag>
@@ -11425,6 +11476,150 @@
 </b:Sources>
 </file>
 
+<file path=customXml/item3.xml><?xml version="1.0" encoding="utf-8"?>
+<p:properties xmlns:p="http://schemas.microsoft.com/office/2006/metadata/properties" xmlns:xsi="http://www.w3.org/2001/XMLSchema-instance" xmlns:pc="http://schemas.microsoft.com/office/infopath/2007/PartnerControls">
+  <documentManagement/>
+</p:properties>
+</file>
+
+<file path=customXml/item4.xml><?xml version="1.0" encoding="utf-8"?>
+<ct:contentTypeSchema xmlns:ct="http://schemas.microsoft.com/office/2006/metadata/contentType" xmlns:ma="http://schemas.microsoft.com/office/2006/metadata/properties/metaAttributes" ct:_="" ma:_="" ma:contentTypeName="Documento" ma:contentTypeID="0x01010014A9A3ACABD01040A65FA4418BA97DB7" ma:contentTypeVersion="3" ma:contentTypeDescription="Criar um novo documento." ma:contentTypeScope="" ma:versionID="f01c351ff87518fefc8159936188c20d">
+  <xsd:schema xmlns:xsd="http://www.w3.org/2001/XMLSchema" xmlns:xs="http://www.w3.org/2001/XMLSchema" xmlns:p="http://schemas.microsoft.com/office/2006/metadata/properties" xmlns:ns2="af9439ef-09b8-447f-9aaa-8294c2ff695d" targetNamespace="http://schemas.microsoft.com/office/2006/metadata/properties" ma:root="true" ma:fieldsID="87f0c9989e68a6b09bd224e7e4f50953" ns2:_="">
+    <xsd:import namespace="af9439ef-09b8-447f-9aaa-8294c2ff695d"/>
+    <xsd:element name="properties">
+      <xsd:complexType>
+        <xsd:sequence>
+          <xsd:element name="documentManagement">
+            <xsd:complexType>
+              <xsd:all>
+                <xsd:element ref="ns2:MediaServiceMetadata" minOccurs="0"/>
+                <xsd:element ref="ns2:MediaServiceFastMetadata" minOccurs="0"/>
+                <xsd:element ref="ns2:MediaServiceSearchProperties" minOccurs="0"/>
+              </xsd:all>
+            </xsd:complexType>
+          </xsd:element>
+        </xsd:sequence>
+      </xsd:complexType>
+    </xsd:element>
+  </xsd:schema>
+  <xsd:schema xmlns:xsd="http://www.w3.org/2001/XMLSchema" xmlns:xs="http://www.w3.org/2001/XMLSchema" xmlns:dms="http://schemas.microsoft.com/office/2006/documentManagement/types" xmlns:pc="http://schemas.microsoft.com/office/infopath/2007/PartnerControls" targetNamespace="af9439ef-09b8-447f-9aaa-8294c2ff695d" elementFormDefault="qualified">
+    <xsd:import namespace="http://schemas.microsoft.com/office/2006/documentManagement/types"/>
+    <xsd:import namespace="http://schemas.microsoft.com/office/infopath/2007/PartnerControls"/>
+    <xsd:element name="MediaServiceMetadata" ma:index="8" nillable="true" ma:displayName="MediaServiceMetadata" ma:hidden="true" ma:internalName="MediaServiceMetadata" ma:readOnly="true">
+      <xsd:simpleType>
+        <xsd:restriction base="dms:Note"/>
+      </xsd:simpleType>
+    </xsd:element>
+    <xsd:element name="MediaServiceFastMetadata" ma:index="9" nillable="true" ma:displayName="MediaServiceFastMetadata" ma:hidden="true" ma:internalName="MediaServiceFastMetadata" ma:readOnly="true">
+      <xsd:simpleType>
+        <xsd:restriction base="dms:Note"/>
+      </xsd:simpleType>
+    </xsd:element>
+    <xsd:element name="MediaServiceSearchProperties" ma:index="10" nillable="true" ma:displayName="MediaServiceSearchProperties" ma:hidden="true" ma:internalName="MediaServiceSearchProperties" ma:readOnly="true">
+      <xsd:simpleType>
+        <xsd:restriction base="dms:Note"/>
+      </xsd:simpleType>
+    </xsd:element>
+  </xsd:schema>
+  <xsd:schema xmlns="http://schemas.openxmlformats.org/package/2006/metadata/core-properties" xmlns:xsd="http://www.w3.org/2001/XMLSchema" xmlns:xsi="http://www.w3.org/2001/XMLSchema-instance" xmlns:dc="http://purl.org/dc/elements/1.1/" xmlns:dcterms="http://purl.org/dc/terms/" xmlns:odoc="http://schemas.microsoft.com/internal/obd" targetNamespace="http://schemas.openxmlformats.org/package/2006/metadata/core-properties" elementFormDefault="qualified" attributeFormDefault="unqualified" blockDefault="#all">
+    <xsd:import namespace="http://purl.org/dc/elements/1.1/" schemaLocation="http://dublincore.org/schemas/xmls/qdc/2003/04/02/dc.xsd"/>
+    <xsd:import namespace="http://purl.org/dc/terms/" schemaLocation="http://dublincore.org/schemas/xmls/qdc/2003/04/02/dcterms.xsd"/>
+    <xsd:element name="coreProperties" type="CT_coreProperties"/>
+    <xsd:complexType name="CT_coreProperties">
+      <xsd:all>
+        <xsd:element ref="dc:creator" minOccurs="0" maxOccurs="1"/>
+        <xsd:element ref="dcterms:created" minOccurs="0" maxOccurs="1"/>
+        <xsd:element ref="dc:identifier" minOccurs="0" maxOccurs="1"/>
+        <xsd:element name="contentType" minOccurs="0" maxOccurs="1" type="xsd:string" ma:index="0" ma:displayName="Tipo de Conteúdo"/>
+        <xsd:element ref="dc:title" minOccurs="0" maxOccurs="1" ma:index="4" ma:displayName="Título"/>
+        <xsd:element ref="dc:subject" minOccurs="0" maxOccurs="1"/>
+        <xsd:element ref="dc:description" minOccurs="0" maxOccurs="1"/>
+        <xsd:element name="keywords" minOccurs="0" maxOccurs="1" type="xsd:string"/>
+        <xsd:element ref="dc:language" minOccurs="0" maxOccurs="1"/>
+        <xsd:element name="category" minOccurs="0" maxOccurs="1" type="xsd:string"/>
+        <xsd:element name="version" minOccurs="0" maxOccurs="1" type="xsd:string"/>
+        <xsd:element name="revision" minOccurs="0" maxOccurs="1" type="xsd:string">
+          <xsd:annotation>
+            <xsd:documentation>
+                        This value indicates the number of saves or revisions. The application is responsible for updating this value after each revision.
+                    </xsd:documentation>
+          </xsd:annotation>
+        </xsd:element>
+        <xsd:element name="lastModifiedBy" minOccurs="0" maxOccurs="1" type="xsd:string"/>
+        <xsd:element ref="dcterms:modified" minOccurs="0" maxOccurs="1"/>
+        <xsd:element name="contentStatus" minOccurs="0" maxOccurs="1" type="xsd:string"/>
+      </xsd:all>
+    </xsd:complexType>
+  </xsd:schema>
+  <xs:schema xmlns:pc="http://schemas.microsoft.com/office/infopath/2007/PartnerControls" xmlns:xs="http://www.w3.org/2001/XMLSchema" targetNamespace="http://schemas.microsoft.com/office/infopath/2007/PartnerControls" elementFormDefault="qualified" attributeFormDefault="unqualified">
+    <xs:element name="Person">
+      <xs:complexType>
+        <xs:sequence>
+          <xs:element ref="pc:DisplayName" minOccurs="0"/>
+          <xs:element ref="pc:AccountId" minOccurs="0"/>
+          <xs:element ref="pc:AccountType" minOccurs="0"/>
+        </xs:sequence>
+      </xs:complexType>
+    </xs:element>
+    <xs:element name="DisplayName" type="xs:string"/>
+    <xs:element name="AccountId" type="xs:string"/>
+    <xs:element name="AccountType" type="xs:string"/>
+    <xs:element name="BDCAssociatedEntity">
+      <xs:complexType>
+        <xs:sequence>
+          <xs:element ref="pc:BDCEntity" minOccurs="0" maxOccurs="unbounded"/>
+        </xs:sequence>
+        <xs:attribute ref="pc:EntityNamespace"/>
+        <xs:attribute ref="pc:EntityName"/>
+        <xs:attribute ref="pc:SystemInstanceName"/>
+        <xs:attribute ref="pc:AssociationName"/>
+      </xs:complexType>
+    </xs:element>
+    <xs:attribute name="EntityNamespace" type="xs:string"/>
+    <xs:attribute name="EntityName" type="xs:string"/>
+    <xs:attribute name="SystemInstanceName" type="xs:string"/>
+    <xs:attribute name="AssociationName" type="xs:string"/>
+    <xs:element name="BDCEntity">
+      <xs:complexType>
+        <xs:sequence>
+          <xs:element ref="pc:EntityDisplayName" minOccurs="0"/>
+          <xs:element ref="pc:EntityInstanceReference" minOccurs="0"/>
+          <xs:element ref="pc:EntityId1" minOccurs="0"/>
+          <xs:element ref="pc:EntityId2" minOccurs="0"/>
+          <xs:element ref="pc:EntityId3" minOccurs="0"/>
+          <xs:element ref="pc:EntityId4" minOccurs="0"/>
+          <xs:element ref="pc:EntityId5" minOccurs="0"/>
+        </xs:sequence>
+      </xs:complexType>
+    </xs:element>
+    <xs:element name="EntityDisplayName" type="xs:string"/>
+    <xs:element name="EntityInstanceReference" type="xs:string"/>
+    <xs:element name="EntityId1" type="xs:string"/>
+    <xs:element name="EntityId2" type="xs:string"/>
+    <xs:element name="EntityId3" type="xs:string"/>
+    <xs:element name="EntityId4" type="xs:string"/>
+    <xs:element name="EntityId5" type="xs:string"/>
+    <xs:element name="Terms">
+      <xs:complexType>
+        <xs:sequence>
+          <xs:element ref="pc:TermInfo" minOccurs="0" maxOccurs="unbounded"/>
+        </xs:sequence>
+      </xs:complexType>
+    </xs:element>
+    <xs:element name="TermInfo">
+      <xs:complexType>
+        <xs:sequence>
+          <xs:element ref="pc:TermName" minOccurs="0"/>
+          <xs:element ref="pc:TermId" minOccurs="0"/>
+        </xs:sequence>
+      </xs:complexType>
+    </xs:element>
+    <xs:element name="TermName" type="xs:string"/>
+    <xs:element name="TermId" type="xs:string"/>
+  </xs:schema>
+</ct:contentTypeSchema>
+</file>
+
 <file path=customXml/itemProps1.xml><?xml version="1.0" encoding="utf-8"?>
 <ds:datastoreItem xmlns:ds="http://schemas.openxmlformats.org/officeDocument/2006/customXml" ds:itemID="{A8BEE9C3-75AD-4607-B106-1B44B05722EA}">
   <ds:schemaRefs>
@@ -11434,6 +11629,23 @@
 </file>
 
 <file path=customXml/itemProps2.xml><?xml version="1.0" encoding="utf-8"?>
+<ds:datastoreItem xmlns:ds="http://schemas.openxmlformats.org/officeDocument/2006/customXml" ds:itemID="{926C3C61-161C-4906-8FDA-08330A450A15}">
+  <ds:schemaRefs>
+    <ds:schemaRef ds:uri="http://schemas.openxmlformats.org/officeDocument/2006/bibliography"/>
+  </ds:schemaRefs>
+</ds:datastoreItem>
+</file>
+
+<file path=customXml/itemProps3.xml><?xml version="1.0" encoding="utf-8"?>
+<ds:datastoreItem xmlns:ds="http://schemas.openxmlformats.org/officeDocument/2006/customXml" ds:itemID="{A02BD9CC-6025-4F76-BD90-0F1427CF0A06}">
+  <ds:schemaRefs>
+    <ds:schemaRef ds:uri="http://schemas.microsoft.com/office/2006/metadata/properties"/>
+    <ds:schemaRef ds:uri="http://schemas.microsoft.com/office/infopath/2007/PartnerControls"/>
+  </ds:schemaRefs>
+</ds:datastoreItem>
+</file>
+
+<file path=customXml/itemProps4.xml><?xml version="1.0" encoding="utf-8"?>
 <ds:datastoreItem xmlns:ds="http://schemas.openxmlformats.org/officeDocument/2006/customXml" ds:itemID="{489810D9-F91A-40C2-9E37-B94667679C1F}">
   <ds:schemaRefs>
     <ds:schemaRef ds:uri="http://schemas.microsoft.com/office/2006/metadata/contentType"/>
@@ -11449,21 +11661,4 @@
     <ds:schemaRef ds:uri="http://schemas.microsoft.com/internal/obd"/>
   </ds:schemaRefs>
 </ds:datastoreItem>
-</file>
-
-<file path=customXml/itemProps3.xml><?xml version="1.0" encoding="utf-8"?>
-<ds:datastoreItem xmlns:ds="http://schemas.openxmlformats.org/officeDocument/2006/customXml" ds:itemID="{A02BD9CC-6025-4F76-BD90-0F1427CF0A06}">
-  <ds:schemaRefs>
-    <ds:schemaRef ds:uri="http://schemas.microsoft.com/office/2006/metadata/properties"/>
-    <ds:schemaRef ds:uri="http://schemas.microsoft.com/office/infopath/2007/PartnerControls"/>
-  </ds:schemaRefs>
-</ds:datastoreItem>
-</file>
-
-<file path=customXml/itemProps4.xml><?xml version="1.0" encoding="utf-8"?>
-<ds:datastoreItem xmlns:ds="http://schemas.openxmlformats.org/officeDocument/2006/customXml" ds:itemID="{926C3C61-161C-4906-8FDA-08330A450A15}">
-  <ds:schemaRefs>
-    <ds:schemaRef ds:uri="http://schemas.openxmlformats.org/officeDocument/2006/bibliography"/>
-  </ds:schemaRefs>
-</ds:datastoreItem>
 </file>
</xml_diff>

<commit_message>
[GESTA - Documentation - #23 #24 #124 #126 #127] Correção de referências
</commit_message>
<xml_diff>
--- a/docs/planning/Sprint1/Gesta/RelatórioGesta.docx
+++ b/docs/planning/Sprint1/Gesta/RelatórioGesta.docx
@@ -258,9 +258,8 @@
           <w:sz w:val="28"/>
           <w:szCs w:val="28"/>
         </w:rPr>
-        <w:t xml:space="preserve">Porto de </w:t>
-      </w:r>
-      <w:proofErr w:type="spellStart"/>
+        <w:t>Porto de Thessaloniki</w:t>
+      </w:r>
       <w:r>
         <w:rPr>
           <w:rFonts w:asciiTheme="minorHAnsi" w:hAnsiTheme="minorHAnsi" w:cstheme="minorBidi"/>
@@ -269,17 +268,6 @@
           <w:sz w:val="28"/>
           <w:szCs w:val="28"/>
         </w:rPr>
-        <w:t>Thessaloniki</w:t>
-      </w:r>
-      <w:proofErr w:type="spellEnd"/>
-      <w:r>
-        <w:rPr>
-          <w:rFonts w:asciiTheme="minorHAnsi" w:hAnsiTheme="minorHAnsi" w:cstheme="minorBidi"/>
-          <w:b/>
-          <w:bCs/>
-          <w:sz w:val="28"/>
-          <w:szCs w:val="28"/>
-        </w:rPr>
         <w:t>”</w:t>
       </w:r>
     </w:p>
@@ -344,7 +332,6 @@
         </w:rPr>
         <w:t xml:space="preserve">_ Grupo </w:t>
       </w:r>
-      <w:proofErr w:type="spellStart"/>
       <w:r>
         <w:rPr>
           <w:rFonts w:asciiTheme="minorHAnsi" w:hAnsiTheme="minorHAnsi" w:cstheme="minorBidi"/>
@@ -355,7 +342,6 @@
         </w:rPr>
         <w:t>MakeITSimple</w:t>
       </w:r>
-      <w:proofErr w:type="spellEnd"/>
     </w:p>
     <w:p>
       <w:pPr>
@@ -2569,16 +2555,8 @@
         <w:rPr>
           <w:rFonts w:eastAsia="Calibri" w:cs="Calibri"/>
         </w:rPr>
-        <w:t xml:space="preserve">Situado estrategicamente no Norte da Grécia, o porto de </w:t>
-      </w:r>
-      <w:proofErr w:type="spellStart"/>
-      <w:r>
-        <w:rPr>
-          <w:rFonts w:eastAsia="Calibri" w:cs="Calibri"/>
-        </w:rPr>
-        <w:t>Thessaloniki</w:t>
-      </w:r>
-      <w:proofErr w:type="spellEnd"/>
+        <w:t>Situado estrategicamente no Norte da Grécia, o porto de Thessaloniki</w:t>
+      </w:r>
       <w:r>
         <w:rPr>
           <w:rFonts w:eastAsia="Calibri" w:cs="Calibri"/>
@@ -2799,21 +2777,7 @@
         <w:rPr>
           <w:rFonts w:eastAsia="Calibri" w:cs="Calibri"/>
         </w:rPr>
-        <w:t xml:space="preserve"> de </w:t>
-      </w:r>
-      <w:proofErr w:type="spellStart"/>
-      <w:r>
-        <w:rPr>
-          <w:rFonts w:eastAsia="Calibri" w:cs="Calibri"/>
-        </w:rPr>
-        <w:t>Thessaloniki</w:t>
-      </w:r>
-      <w:proofErr w:type="spellEnd"/>
-      <w:r>
-        <w:rPr>
-          <w:rFonts w:eastAsia="Calibri" w:cs="Calibri"/>
-        </w:rPr>
-        <w:t>.</w:t>
+        <w:t xml:space="preserve"> de Thessaloniki.</w:t>
       </w:r>
       <w:sdt>
         <w:sdtPr>
@@ -3046,7 +3010,6 @@
         </w:rPr>
         <w:t xml:space="preserve">A gestão do porto é assegurada pela </w:t>
       </w:r>
-      <w:proofErr w:type="spellStart"/>
       <w:r>
         <w:rPr>
           <w:rFonts w:eastAsia="Calibri" w:cs="Calibri"/>
@@ -3054,112 +3017,14 @@
           <w:iCs/>
           <w:szCs w:val="22"/>
         </w:rPr>
-        <w:t>Thessaloniki</w:t>
-      </w:r>
-      <w:proofErr w:type="spellEnd"/>
-      <w:r>
-        <w:rPr>
-          <w:rFonts w:eastAsia="Calibri" w:cs="Calibri"/>
-          <w:i/>
-          <w:iCs/>
-          <w:szCs w:val="22"/>
-        </w:rPr>
-        <w:t xml:space="preserve"> </w:t>
-      </w:r>
-      <w:proofErr w:type="spellStart"/>
-      <w:r>
-        <w:rPr>
-          <w:rFonts w:eastAsia="Calibri" w:cs="Calibri"/>
-          <w:i/>
-          <w:iCs/>
-          <w:szCs w:val="22"/>
-        </w:rPr>
-        <w:t>Port</w:t>
-      </w:r>
-      <w:proofErr w:type="spellEnd"/>
-      <w:r>
-        <w:rPr>
-          <w:rFonts w:eastAsia="Calibri" w:cs="Calibri"/>
-          <w:i/>
-          <w:iCs/>
-          <w:szCs w:val="22"/>
-        </w:rPr>
-        <w:t xml:space="preserve"> </w:t>
-      </w:r>
-      <w:proofErr w:type="spellStart"/>
-      <w:r>
-        <w:rPr>
-          <w:rFonts w:eastAsia="Calibri" w:cs="Calibri"/>
-          <w:i/>
-          <w:iCs/>
-          <w:szCs w:val="22"/>
-        </w:rPr>
-        <w:t>Authority</w:t>
-      </w:r>
-      <w:proofErr w:type="spellEnd"/>
-      <w:r>
-        <w:rPr>
-          <w:rFonts w:eastAsia="Calibri" w:cs="Calibri"/>
-          <w:i/>
-          <w:iCs/>
-          <w:szCs w:val="22"/>
-        </w:rPr>
-        <w:t xml:space="preserve"> S.A</w:t>
+        <w:t>Thessaloniki Port Authority S.A</w:t>
       </w:r>
       <w:r>
         <w:rPr>
           <w:rFonts w:eastAsia="Calibri" w:cs="Calibri"/>
           <w:szCs w:val="22"/>
         </w:rPr>
-        <w:t>. (</w:t>
-      </w:r>
-      <w:proofErr w:type="spellStart"/>
-      <w:r>
-        <w:rPr>
-          <w:rFonts w:eastAsia="Calibri" w:cs="Calibri"/>
-          <w:szCs w:val="22"/>
-        </w:rPr>
-        <w:t>ThPA</w:t>
-      </w:r>
-      <w:proofErr w:type="spellEnd"/>
-      <w:r>
-        <w:rPr>
-          <w:rFonts w:eastAsia="Calibri" w:cs="Calibri"/>
-          <w:szCs w:val="22"/>
-        </w:rPr>
-        <w:t xml:space="preserve"> S.A.), entidade que funciona como autoridade portuária. Uma autoridade portuária é responsável pela gestão, operação e desenvolvimento de um porto, garantindo o funcionamento das infraestruturas, coordenando as atividades comerciais, logísticas e de transporte, e promovendo a integração do porto com a cidade e a região envolvente. No caso de </w:t>
-      </w:r>
-      <w:proofErr w:type="spellStart"/>
-      <w:r>
-        <w:rPr>
-          <w:rFonts w:eastAsia="Calibri" w:cs="Calibri"/>
-          <w:szCs w:val="22"/>
-        </w:rPr>
-        <w:t>Thessaloniki</w:t>
-      </w:r>
-      <w:proofErr w:type="spellEnd"/>
-      <w:r>
-        <w:rPr>
-          <w:rFonts w:eastAsia="Calibri" w:cs="Calibri"/>
-          <w:szCs w:val="22"/>
-        </w:rPr>
-        <w:t xml:space="preserve">, a </w:t>
-      </w:r>
-      <w:proofErr w:type="spellStart"/>
-      <w:r>
-        <w:rPr>
-          <w:rFonts w:eastAsia="Calibri" w:cs="Calibri"/>
-          <w:szCs w:val="22"/>
-        </w:rPr>
-        <w:t>ThPA</w:t>
-      </w:r>
-      <w:proofErr w:type="spellEnd"/>
-      <w:r>
-        <w:rPr>
-          <w:rFonts w:eastAsia="Calibri" w:cs="Calibri"/>
-          <w:szCs w:val="22"/>
-        </w:rPr>
-        <w:t xml:space="preserve"> S.A. opera sob a forma de sociedade anónima, gerindo terminais de contentores, carga convencional e passageiros, bem como os serviços de cruzeiro, enquanto promove o investimento, a expansão das atividades e a ligação com redes de transporte internacionais. </w:t>
+        <w:t xml:space="preserve">. (ThPA S.A.), entidade que funciona como autoridade portuária. Uma autoridade portuária é responsável pela gestão, operação e desenvolvimento de um porto, garantindo o funcionamento das infraestruturas, coordenando as atividades comerciais, logísticas e de transporte, e promovendo a integração do porto com a cidade e a região envolvente. No caso de Thessaloniki, a ThPA S.A. opera sob a forma de sociedade anónima, gerindo terminais de contentores, carga convencional e passageiros, bem como os serviços de cruzeiro, enquanto promove o investimento, a expansão das atividades e a ligação com redes de transporte internacionais. </w:t>
       </w:r>
     </w:p>
     <w:p>
@@ -3224,34 +3089,14 @@
         </w:rPr>
         <w:t xml:space="preserve">para os mercados dos Balcãs, estando a menos de 700 km de cinco capitais da região: Belgrado (630 km), Bucareste (680 km), Skopje (230 km), Sofia (290 km) e Tirana (390 km). A sua localização, aliada à integração em importantes corredores europeus como o </w:t>
       </w:r>
-      <w:proofErr w:type="spellStart"/>
       <w:r>
         <w:rPr>
           <w:rFonts w:eastAsia="Calibri" w:cs="Calibri"/>
           <w:i/>
           <w:iCs/>
         </w:rPr>
-        <w:t>Orient</w:t>
-      </w:r>
-      <w:proofErr w:type="spellEnd"/>
-      <w:r>
-        <w:rPr>
-          <w:rFonts w:eastAsia="Calibri" w:cs="Calibri"/>
-          <w:i/>
-          <w:iCs/>
-        </w:rPr>
-        <w:t>/</w:t>
-      </w:r>
-      <w:proofErr w:type="spellStart"/>
-      <w:r>
-        <w:rPr>
-          <w:rFonts w:eastAsia="Calibri" w:cs="Calibri"/>
-          <w:i/>
-          <w:iCs/>
-        </w:rPr>
-        <w:t>East-Med</w:t>
-      </w:r>
-      <w:proofErr w:type="spellEnd"/>
+        <w:t>Orient/East-Med</w:t>
+      </w:r>
       <w:r>
         <w:rPr>
           <w:rFonts w:eastAsia="Calibri" w:cs="Calibri"/>
@@ -3553,79 +3398,15 @@
           <w:rFonts w:eastAsia="Calibri" w:cs="Calibri"/>
           <w:szCs w:val="22"/>
         </w:rPr>
-        <w:t xml:space="preserve">Para além da dimensão económica, o Porto de </w:t>
-      </w:r>
-      <w:proofErr w:type="spellStart"/>
+        <w:t xml:space="preserve">Para além da dimensão económica, o Porto de Thessaloniki assume também um papel cultural e social. Com uma área total de 1,5 milhões de m², acolhe diversos espaços culturais e de lazer, destacando-se o Cais 1, que integra o Museu de Fotografia, o Museu do Cinema de Thessaloniki e o MOMus – Centro </w:t>
+      </w:r>
       <w:r>
         <w:rPr>
           <w:rFonts w:eastAsia="Calibri" w:cs="Calibri"/>
           <w:szCs w:val="22"/>
         </w:rPr>
-        <w:t>Thessaloniki</w:t>
-      </w:r>
-      <w:proofErr w:type="spellEnd"/>
-      <w:r>
-        <w:rPr>
-          <w:rFonts w:eastAsia="Calibri" w:cs="Calibri"/>
-          <w:szCs w:val="22"/>
-        </w:rPr>
-        <w:t xml:space="preserve"> assume também um papel cultural e social. Com uma área total de 1,5 milhões de m², acolhe diversos espaços culturais e de lazer, destacando-se o Cais 1, que integra o Museu de Fotografia, o Museu do Cinema de </w:t>
-      </w:r>
-      <w:proofErr w:type="spellStart"/>
-      <w:r>
-        <w:rPr>
-          <w:rFonts w:eastAsia="Calibri" w:cs="Calibri"/>
-          <w:szCs w:val="22"/>
-        </w:rPr>
-        <w:t>Thessaloniki</w:t>
-      </w:r>
-      <w:proofErr w:type="spellEnd"/>
-      <w:r>
-        <w:rPr>
-          <w:rFonts w:eastAsia="Calibri" w:cs="Calibri"/>
-          <w:szCs w:val="22"/>
-        </w:rPr>
-        <w:t xml:space="preserve"> e o </w:t>
-      </w:r>
-      <w:proofErr w:type="spellStart"/>
-      <w:r>
-        <w:rPr>
-          <w:rFonts w:eastAsia="Calibri" w:cs="Calibri"/>
-          <w:szCs w:val="22"/>
-        </w:rPr>
-        <w:t>MOMus</w:t>
-      </w:r>
-      <w:proofErr w:type="spellEnd"/>
-      <w:r>
-        <w:rPr>
-          <w:rFonts w:eastAsia="Calibri" w:cs="Calibri"/>
-          <w:szCs w:val="22"/>
-        </w:rPr>
-        <w:t xml:space="preserve"> – Centro </w:t>
-      </w:r>
-      <w:r>
-        <w:rPr>
-          <w:rFonts w:eastAsia="Calibri" w:cs="Calibri"/>
-          <w:szCs w:val="22"/>
-        </w:rPr>
         <w:lastRenderedPageBreak/>
-        <w:t xml:space="preserve">Experimental de Arte, recebendo eventos internacionais de relevo, como o Festival de Cinema de </w:t>
-      </w:r>
-      <w:proofErr w:type="spellStart"/>
-      <w:r>
-        <w:rPr>
-          <w:rFonts w:eastAsia="Calibri" w:cs="Calibri"/>
-          <w:szCs w:val="22"/>
-        </w:rPr>
-        <w:t>Thessaloniki</w:t>
-      </w:r>
-      <w:proofErr w:type="spellEnd"/>
-      <w:r>
-        <w:rPr>
-          <w:rFonts w:eastAsia="Calibri" w:cs="Calibri"/>
-          <w:szCs w:val="22"/>
-        </w:rPr>
-        <w:t xml:space="preserve"> e a Bienal de Fotografia. Desta forma, o porto não se limita a ser uma infraestrutura logística, mas constitui um polo multifuncional que articula comércio, turismo, cultura e desenvolvimento urbano. </w:t>
+        <w:t xml:space="preserve">Experimental de Arte, recebendo eventos internacionais de relevo, como o Festival de Cinema de Thessaloniki e a Bienal de Fotografia. Desta forma, o porto não se limita a ser uma infraestrutura logística, mas constitui um polo multifuncional que articula comércio, turismo, cultura e desenvolvimento urbano. </w:t>
       </w:r>
       <w:sdt>
         <w:sdtPr>
@@ -3691,23 +3472,7 @@
           <w:rFonts w:eastAsia="Calibri" w:cs="Calibri"/>
           <w:szCs w:val="22"/>
         </w:rPr>
-        <w:t xml:space="preserve">O Porto de </w:t>
-      </w:r>
-      <w:proofErr w:type="spellStart"/>
-      <w:r>
-        <w:rPr>
-          <w:rFonts w:eastAsia="Calibri" w:cs="Calibri"/>
-          <w:szCs w:val="22"/>
-        </w:rPr>
-        <w:t>Thessaloniki</w:t>
-      </w:r>
-      <w:proofErr w:type="spellEnd"/>
-      <w:r>
-        <w:rPr>
-          <w:rFonts w:eastAsia="Calibri" w:cs="Calibri"/>
-          <w:szCs w:val="22"/>
-        </w:rPr>
-        <w:t xml:space="preserve"> oferece uma ampla variedade de serviços portuários e logísticos, incluindo o manuseio de contentores, carga convencional, manuseio de cargas de projeto, cruzeiros e ferries, serviços de logística e armazenamento alfandegário temporário no </w:t>
+        <w:t xml:space="preserve">O Porto de Thessaloniki oferece uma ampla variedade de serviços portuários e logísticos, incluindo o manuseio de contentores, carga convencional, manuseio de cargas de projeto, cruzeiros e ferries, serviços de logística e armazenamento alfandegário temporário no </w:t>
       </w:r>
       <w:r>
         <w:rPr>
@@ -3716,39 +3481,8 @@
           <w:iCs/>
           <w:szCs w:val="22"/>
         </w:rPr>
-        <w:t xml:space="preserve">Sofia </w:t>
-      </w:r>
-      <w:proofErr w:type="spellStart"/>
-      <w:r>
-        <w:rPr>
-          <w:rFonts w:eastAsia="Calibri" w:cs="Calibri"/>
-          <w:i/>
-          <w:iCs/>
-          <w:szCs w:val="22"/>
-        </w:rPr>
-        <w:t>Dry</w:t>
-      </w:r>
-      <w:proofErr w:type="spellEnd"/>
-      <w:r>
-        <w:rPr>
-          <w:rFonts w:eastAsia="Calibri" w:cs="Calibri"/>
-          <w:i/>
-          <w:iCs/>
-          <w:szCs w:val="22"/>
-        </w:rPr>
-        <w:t xml:space="preserve"> </w:t>
-      </w:r>
-      <w:proofErr w:type="spellStart"/>
-      <w:r>
-        <w:rPr>
-          <w:rFonts w:eastAsia="Calibri" w:cs="Calibri"/>
-          <w:i/>
-          <w:iCs/>
-          <w:szCs w:val="22"/>
-        </w:rPr>
-        <w:t>Port</w:t>
-      </w:r>
-      <w:proofErr w:type="spellEnd"/>
+        <w:t>Sofia Dry Port</w:t>
+      </w:r>
       <w:r>
         <w:rPr>
           <w:rFonts w:eastAsia="Calibri" w:cs="Calibri"/>
@@ -3849,23 +3583,7 @@
           <w:rFonts w:eastAsia="Calibri" w:cs="Calibri"/>
           <w:szCs w:val="22"/>
         </w:rPr>
-        <w:t xml:space="preserve">Em termos financeiros, a </w:t>
-      </w:r>
-      <w:proofErr w:type="spellStart"/>
-      <w:r>
-        <w:rPr>
-          <w:rFonts w:eastAsia="Calibri" w:cs="Calibri"/>
-          <w:szCs w:val="22"/>
-        </w:rPr>
-        <w:t>ThPA</w:t>
-      </w:r>
-      <w:proofErr w:type="spellEnd"/>
-      <w:r>
-        <w:rPr>
-          <w:rFonts w:eastAsia="Calibri" w:cs="Calibri"/>
-          <w:szCs w:val="22"/>
-        </w:rPr>
-        <w:t xml:space="preserve"> S.A. apresentou em 2024 resultados robustos, com receitas aproximando-se de €100,7 milhões, um aumento de 17% face a 2023. O lucro bruto atingiu €47,1 milhões, o EBITDA foi de €42,6 milhões (margem de 42%) e o lucro líquido após impostos atingiu €28 milhões, representando um crescimento de 38% em relação ao ano anterior. A empresa mantém uma forte liquidez, com um total de €123 milhões em caixa e ativos financeiros, e continua a investir na expansão e modernização das infraestruturas, incluindo o projeto de ampliação do Cais 6. </w:t>
+        <w:t xml:space="preserve">Em termos financeiros, a ThPA S.A. apresentou em 2024 resultados robustos, com receitas aproximando-se de €100,7 milhões, um aumento de 17% face a 2023. O lucro bruto atingiu €47,1 milhões, o EBITDA foi de €42,6 milhões (margem de 42%) e o lucro líquido após impostos atingiu €28 milhões, representando um crescimento de 38% em relação ao ano anterior. A empresa mantém uma forte liquidez, com um total de €123 milhões em caixa e ativos financeiros, e continua a investir na expansão e modernização das infraestruturas, incluindo o projeto de ampliação do Cais 6. </w:t>
       </w:r>
       <w:sdt>
         <w:sdtPr>
@@ -3923,99 +3641,41 @@
         </w:rPr>
         <w:t xml:space="preserve">A estrutura acionista atual é composta por </w:t>
       </w:r>
-      <w:proofErr w:type="spellStart"/>
       <w:r>
         <w:rPr>
           <w:rFonts w:eastAsia="Calibri" w:cs="Calibri"/>
           <w:i/>
           <w:iCs/>
         </w:rPr>
-        <w:t>South</w:t>
-      </w:r>
-      <w:proofErr w:type="spellEnd"/>
+        <w:t>South Europe Gateway Thessaloniki</w:t>
+      </w:r>
+      <w:r>
+        <w:rPr>
+          <w:rFonts w:eastAsia="Calibri" w:cs="Calibri"/>
+        </w:rPr>
+        <w:t xml:space="preserve"> (SEGT) </w:t>
+      </w:r>
       <w:r>
         <w:rPr>
           <w:rFonts w:eastAsia="Calibri" w:cs="Calibri"/>
           <w:i/>
           <w:iCs/>
         </w:rPr>
-        <w:t xml:space="preserve"> </w:t>
-      </w:r>
-      <w:proofErr w:type="spellStart"/>
+        <w:t>Ltd</w:t>
+      </w:r>
+      <w:r>
+        <w:rPr>
+          <w:rFonts w:eastAsia="Calibri" w:cs="Calibri"/>
+        </w:rPr>
+        <w:t xml:space="preserve">, com 67%, o Fundo de Desenvolvimento de Ativos da República Helénica (HRADF) com 7,3%, e os restantes 25,7% encontram-se em </w:t>
+      </w:r>
       <w:r>
         <w:rPr>
           <w:rFonts w:eastAsia="Calibri" w:cs="Calibri"/>
           <w:i/>
           <w:iCs/>
         </w:rPr>
-        <w:t>Europe</w:t>
-      </w:r>
-      <w:proofErr w:type="spellEnd"/>
-      <w:r>
-        <w:rPr>
-          <w:rFonts w:eastAsia="Calibri" w:cs="Calibri"/>
-          <w:i/>
-          <w:iCs/>
-        </w:rPr>
-        <w:t xml:space="preserve"> Gateway </w:t>
-      </w:r>
-      <w:proofErr w:type="spellStart"/>
-      <w:r>
-        <w:rPr>
-          <w:rFonts w:eastAsia="Calibri" w:cs="Calibri"/>
-          <w:i/>
-          <w:iCs/>
-        </w:rPr>
-        <w:t>Thessaloniki</w:t>
-      </w:r>
-      <w:proofErr w:type="spellEnd"/>
-      <w:r>
-        <w:rPr>
-          <w:rFonts w:eastAsia="Calibri" w:cs="Calibri"/>
-        </w:rPr>
-        <w:t xml:space="preserve"> (SEGT) </w:t>
-      </w:r>
-      <w:proofErr w:type="spellStart"/>
-      <w:r>
-        <w:rPr>
-          <w:rFonts w:eastAsia="Calibri" w:cs="Calibri"/>
-          <w:i/>
-          <w:iCs/>
-        </w:rPr>
-        <w:t>Ltd</w:t>
-      </w:r>
-      <w:proofErr w:type="spellEnd"/>
-      <w:r>
-        <w:rPr>
-          <w:rFonts w:eastAsia="Calibri" w:cs="Calibri"/>
-        </w:rPr>
-        <w:t xml:space="preserve">, com 67%, o Fundo de Desenvolvimento de Ativos da República Helénica (HRADF) com 7,3%, e os restantes 25,7% encontram-se em </w:t>
-      </w:r>
-      <w:r>
-        <w:rPr>
-          <w:rFonts w:eastAsia="Calibri" w:cs="Calibri"/>
-          <w:i/>
-          <w:iCs/>
-        </w:rPr>
-        <w:t xml:space="preserve">free </w:t>
-      </w:r>
-      <w:proofErr w:type="spellStart"/>
-      <w:r>
-        <w:rPr>
-          <w:rFonts w:eastAsia="Calibri" w:cs="Calibri"/>
-          <w:i/>
-          <w:iCs/>
-        </w:rPr>
-        <w:t>float</w:t>
-      </w:r>
-      <w:proofErr w:type="spellEnd"/>
-      <w:r>
-        <w:rPr>
-          <w:rFonts w:eastAsia="Calibri" w:cs="Calibri"/>
-          <w:i/>
-          <w:iCs/>
-        </w:rPr>
-        <w:t>,</w:t>
+        <w:t>free float,</w:t>
       </w:r>
       <w:r>
         <w:rPr>
@@ -4281,21 +3941,7 @@
         <w:rPr>
           <w:szCs w:val="22"/>
         </w:rPr>
-        <w:t xml:space="preserve">O organograma do Porto de </w:t>
-      </w:r>
-      <w:proofErr w:type="spellStart"/>
-      <w:r>
-        <w:rPr>
-          <w:szCs w:val="22"/>
-        </w:rPr>
-        <w:t>Thessaloniki</w:t>
-      </w:r>
-      <w:proofErr w:type="spellEnd"/>
-      <w:r>
-        <w:rPr>
-          <w:szCs w:val="22"/>
-        </w:rPr>
-        <w:t xml:space="preserve"> mostra uma empresa organizada de forma bastante clara e tradicional, dividida por áreas funcionais, com departamentos específicos para finanças, operações, administração, comercial, qualidade, segurança, jurídico, entre outros. Esta departamentalização funcional é bastante comum em grandes empresas, pois permite que cada área se concentre no que faz melhor.</w:t>
+        <w:t>O organograma do Porto de Thessaloniki mostra uma empresa organizada de forma bastante clara e tradicional, dividida por áreas funcionais, com departamentos específicos para finanças, operações, administração, comercial, qualidade, segurança, jurídico, entre outros. Esta departamentalização funcional é bastante comum em grandes empresas, pois permite que cada área se concentre no que faz melhor.</w:t>
       </w:r>
     </w:p>
     <w:p>
@@ -4446,29 +4092,29 @@
         <w:rPr>
           <w:szCs w:val="22"/>
         </w:rPr>
-        <w:t xml:space="preserve">Em termos de adaptação à mudança, estruturas funcionais como a da </w:t>
-      </w:r>
-      <w:proofErr w:type="spellStart"/>
-      <w:r>
+        <w:t>Em termos de adaptação à mudança, estruturas funcionais como a da ThPA S.A. tendem a apresentar menor agilidade, uma vez que as decisões percorrem diferentes níveis de responsabilidade antes de serem implementadas. Esta hierarquia formal pode reduzir a rapidez de resposta a alterações do mercado ou a novos desafios operacionais. Ainda assim, a existência de departamentos de apoio, como os de Estratégia, Sustentabilidade ou Gestão de Projetos, reforça a capacidade da organização em monitorizar o ambiente externo e propor melhorias, mesmo que a sua implementação dependa da validação pela gestão de topo.</w:t>
+      </w:r>
+    </w:p>
+    <w:p>
+      <w:pPr>
         <w:rPr>
           <w:szCs w:val="22"/>
         </w:rPr>
-        <w:t>ThPA</w:t>
-      </w:r>
-      <w:proofErr w:type="spellEnd"/>
-      <w:r>
+      </w:pPr>
+    </w:p>
+    <w:p>
+      <w:pPr>
         <w:rPr>
           <w:szCs w:val="22"/>
         </w:rPr>
-        <w:t xml:space="preserve"> S.A. tendem a apresentar menor agilidade, uma vez que as decisões percorrem diferentes níveis de responsabilidade antes de serem implementadas. Esta hierarquia formal pode reduzir a rapidez de resposta a alterações do mercado ou a novos desafios operacionais. Ainda assim, a existência de departamentos de apoio, como os de Estratégia, Sustentabilidade ou Gestão de Projetos, reforça a capacidade da organização em monitorizar o ambiente externo e propor melhorias, mesmo que a sua implementação dependa da validação pela gestão de topo.</w:t>
-      </w:r>
-    </w:p>
-    <w:p>
-      <w:pPr>
+      </w:pPr>
+      <w:r>
         <w:rPr>
           <w:szCs w:val="22"/>
         </w:rPr>
-      </w:pPr>
+        <w:lastRenderedPageBreak/>
+        <w:t>A ThPA S.A. apresenta uma estrutura funcional e formalmente definida, com linhas de autoridade claras e responsabilidades bem delimitadas. Embora existam níveis hierárquicos distintos, as principais divisões — Operações, Contentores, Comercial, Financeira e Administrativa — situam-se num mesmo patamar funcional, o que confere à estrutura um carácter relativamente horizontal dentro de cada área de atuação. Os departamentos de staff, como os de Assuntos Jurídicos, Segurança ou Planeamento, não intervêm diretamente nas operações portuárias, mas prestam suporte técnico e estratégico às divisões de linha, reforçando o controlo, a conformidade e a eficiência organizacional.</w:t>
+      </w:r>
     </w:p>
     <w:p>
       <w:pPr>
@@ -4476,88 +4122,18 @@
           <w:szCs w:val="22"/>
         </w:rPr>
       </w:pPr>
-      <w:r>
+    </w:p>
+    <w:p>
+      <w:pPr>
         <w:rPr>
           <w:szCs w:val="22"/>
         </w:rPr>
-        <w:lastRenderedPageBreak/>
-        <w:t xml:space="preserve">A </w:t>
-      </w:r>
-      <w:proofErr w:type="spellStart"/>
+      </w:pPr>
       <w:r>
         <w:rPr>
           <w:szCs w:val="22"/>
         </w:rPr>
-        <w:t>ThPA</w:t>
-      </w:r>
-      <w:proofErr w:type="spellEnd"/>
-      <w:r>
-        <w:rPr>
-          <w:szCs w:val="22"/>
-        </w:rPr>
-        <w:t xml:space="preserve"> S.A. apresenta uma estrutura funcional e formalmente definida, com linhas de autoridade claras e responsabilidades bem delimitadas. Embora existam níveis hierárquicos distintos, as principais divisões — Operações, Contentores, Comercial, Financeira e Administrativa — situam-se num mesmo patamar funcional, o que confere à estrutura um carácter relativamente horizontal dentro de cada área de atuação. Os departamentos de staff, como os de Assuntos Jurídicos, Segurança ou Planeamento, não intervêm diretamente nas operações portuárias, mas prestam suporte técnico e estratégico às divisões de linha, reforçando o controlo, a conformidade e a eficiência organizacional.</w:t>
-      </w:r>
-    </w:p>
-    <w:p>
-      <w:pPr>
-        <w:rPr>
-          <w:szCs w:val="22"/>
-        </w:rPr>
-      </w:pPr>
-    </w:p>
-    <w:p>
-      <w:pPr>
-        <w:rPr>
-          <w:szCs w:val="22"/>
-        </w:rPr>
-      </w:pPr>
-      <w:r>
-        <w:rPr>
-          <w:szCs w:val="22"/>
-        </w:rPr>
-        <w:t>O organograma evidencia, assim, uma estrutura composta por quatro níveis formais: o órgão máximo de governação (</w:t>
-      </w:r>
-      <w:proofErr w:type="spellStart"/>
-      <w:r>
-        <w:rPr>
-          <w:szCs w:val="22"/>
-        </w:rPr>
-        <w:t>Board</w:t>
-      </w:r>
-      <w:proofErr w:type="spellEnd"/>
-      <w:r>
-        <w:rPr>
-          <w:szCs w:val="22"/>
-        </w:rPr>
-        <w:t xml:space="preserve"> </w:t>
-      </w:r>
-      <w:proofErr w:type="spellStart"/>
-      <w:r>
-        <w:rPr>
-          <w:szCs w:val="22"/>
-        </w:rPr>
-        <w:t>of</w:t>
-      </w:r>
-      <w:proofErr w:type="spellEnd"/>
-      <w:r>
-        <w:rPr>
-          <w:szCs w:val="22"/>
-        </w:rPr>
-        <w:t xml:space="preserve"> </w:t>
-      </w:r>
-      <w:proofErr w:type="spellStart"/>
-      <w:r>
-        <w:rPr>
-          <w:szCs w:val="22"/>
-        </w:rPr>
-        <w:t>Directors</w:t>
-      </w:r>
-      <w:proofErr w:type="spellEnd"/>
-      <w:r>
-        <w:rPr>
-          <w:szCs w:val="22"/>
-        </w:rPr>
-        <w:t>), seguido da direção executiva e dos comités de apoio, das divisões funcionais responsáveis pelas principais áreas de atividade e, por fim, dos departamentos especializados de suporte. Esta configuração, embora hierarquicamente definida, combina características verticais e horizontais, assegurando coordenação e controlo sem comprometer totalmente a flexibilidade e a capacidade de resposta da organização.</w:t>
+        <w:t>O organograma evidencia, assim, uma estrutura composta por quatro níveis formais: o órgão máximo de governação (Board of Directors), seguido da direção executiva e dos comités de apoio, das divisões funcionais responsáveis pelas principais áreas de atividade e, por fim, dos departamentos especializados de suporte. Esta configuração, embora hierarquicamente definida, combina características verticais e horizontais, assegurando coordenação e controlo sem comprometer totalmente a flexibilidade e a capacidade de resposta da organização.</w:t>
       </w:r>
     </w:p>
     <w:p>
@@ -4594,21 +4170,7 @@
         <w:rPr>
           <w:szCs w:val="22"/>
         </w:rPr>
-        <w:t xml:space="preserve">No que respeita às estruturas formais e informais, observa-se que a </w:t>
-      </w:r>
-      <w:proofErr w:type="spellStart"/>
-      <w:r>
-        <w:rPr>
-          <w:szCs w:val="22"/>
-        </w:rPr>
-        <w:t>ThPA</w:t>
-      </w:r>
-      <w:proofErr w:type="spellEnd"/>
-      <w:r>
-        <w:rPr>
-          <w:szCs w:val="22"/>
-        </w:rPr>
-        <w:t xml:space="preserve"> S.A. opera com um elevado grau de formalização, refletido na existência de procedimentos padronizados, níveis hierárquicos definidos e canais de comunicação institucionais. A estrutura informal, embora possa manifestar-se em relações interpessoais entre colaboradores, aparenta ser limitada pela natureza regulada da organização e pelo controlo centralizado das decisões. Assim, o processo decisório revela-se predominantemente rígido e centralizado na gestão de topo, garantindo conformidade e estabilidade, mas restringindo a autonomia e a flexibilidade das áreas operacionais.</w:t>
+        <w:t>No que respeita às estruturas formais e informais, observa-se que a ThPA S.A. opera com um elevado grau de formalização, refletido na existência de procedimentos padronizados, níveis hierárquicos definidos e canais de comunicação institucionais. A estrutura informal, embora possa manifestar-se em relações interpessoais entre colaboradores, aparenta ser limitada pela natureza regulada da organização e pelo controlo centralizado das decisões. Assim, o processo decisório revela-se predominantemente rígido e centralizado na gestão de topo, garantindo conformidade e estabilidade, mas restringindo a autonomia e a flexibilidade das áreas operacionais.</w:t>
       </w:r>
     </w:p>
     <w:p>
@@ -4645,49 +4207,7 @@
         <w:rPr>
           <w:szCs w:val="22"/>
         </w:rPr>
-        <w:t xml:space="preserve">Ao analisar o organograma, constata-se que a estrutura se concentra predominantemente nos níveis de direção e coordenação, representando divisões responsáveis pela gestão estratégica, administrativa e operacional das atividades portuárias. Divisões como a </w:t>
-      </w:r>
-      <w:proofErr w:type="spellStart"/>
-      <w:r>
-        <w:rPr>
-          <w:szCs w:val="22"/>
-        </w:rPr>
-        <w:t>Operations</w:t>
-      </w:r>
-      <w:proofErr w:type="spellEnd"/>
-      <w:r>
-        <w:rPr>
-          <w:szCs w:val="22"/>
-        </w:rPr>
-        <w:t xml:space="preserve"> </w:t>
-      </w:r>
-      <w:proofErr w:type="spellStart"/>
-      <w:r>
-        <w:rPr>
-          <w:szCs w:val="22"/>
-        </w:rPr>
-        <w:t>Division</w:t>
-      </w:r>
-      <w:proofErr w:type="spellEnd"/>
-      <w:r>
-        <w:rPr>
-          <w:szCs w:val="22"/>
-        </w:rPr>
-        <w:t xml:space="preserve"> ou a Container Terminal </w:t>
-      </w:r>
-      <w:proofErr w:type="spellStart"/>
-      <w:r>
-        <w:rPr>
-          <w:szCs w:val="22"/>
-        </w:rPr>
-        <w:t>Division</w:t>
-      </w:r>
-      <w:proofErr w:type="spellEnd"/>
-      <w:r>
-        <w:rPr>
-          <w:szCs w:val="22"/>
-        </w:rPr>
-        <w:t xml:space="preserve"> evidenciam o foco na supervisão e controlo das operações, mas não representam diretamente as equipas que executam as tarefas no terreno. Assim, a dimensão operacional — composta por trabalhadores responsáveis pelo manuseamento de cargas, operação de equipamentos e apoio nas </w:t>
+        <w:t xml:space="preserve">Ao analisar o organograma, constata-se que a estrutura se concentra predominantemente nos níveis de direção e coordenação, representando divisões responsáveis pela gestão estratégica, administrativa e operacional das atividades portuárias. Divisões como a Operations Division ou a Container Terminal Division evidenciam o foco na supervisão e controlo das operações, mas não representam diretamente as equipas que executam as tarefas no terreno. Assim, a dimensão operacional — composta por trabalhadores responsáveis pelo manuseamento de cargas, operação de equipamentos e apoio nas </w:t>
       </w:r>
       <w:r>
         <w:rPr>
@@ -4731,35 +4251,7 @@
         <w:rPr>
           <w:szCs w:val="22"/>
         </w:rPr>
-        <w:t xml:space="preserve">Com base na análise estrutural realizada, identificam-se oportunidades de melhoria que podem reforçar a eficiência e a capacidade de adaptação do Porto de </w:t>
-      </w:r>
-      <w:proofErr w:type="spellStart"/>
-      <w:r>
-        <w:rPr>
-          <w:szCs w:val="22"/>
-        </w:rPr>
-        <w:t>Thessaloniki</w:t>
-      </w:r>
-      <w:proofErr w:type="spellEnd"/>
-      <w:r>
-        <w:rPr>
-          <w:szCs w:val="22"/>
-        </w:rPr>
-        <w:t xml:space="preserve"> (</w:t>
-      </w:r>
-      <w:proofErr w:type="spellStart"/>
-      <w:r>
-        <w:rPr>
-          <w:szCs w:val="22"/>
-        </w:rPr>
-        <w:t>ThPA</w:t>
-      </w:r>
-      <w:proofErr w:type="spellEnd"/>
-      <w:r>
-        <w:rPr>
-          <w:szCs w:val="22"/>
-        </w:rPr>
-        <w:t xml:space="preserve"> S.A.). As propostas concentram-se em três dimensões principais: simplificação hierárquica, fortalecimento da comunicação interna e valorização da autonomia operacional.</w:t>
+        <w:t>Com base na análise estrutural realizada, identificam-se oportunidades de melhoria que podem reforçar a eficiência e a capacidade de adaptação do Porto de Thessaloniki (ThPA S.A.). As propostas concentram-se em três dimensões principais: simplificação hierárquica, fortalecimento da comunicação interna e valorização da autonomia operacional.</w:t>
       </w:r>
     </w:p>
     <w:p>
@@ -4796,21 +4288,7 @@
         <w:rPr>
           <w:szCs w:val="22"/>
         </w:rPr>
-        <w:t xml:space="preserve">Apesar de a </w:t>
-      </w:r>
-      <w:proofErr w:type="spellStart"/>
-      <w:r>
-        <w:rPr>
-          <w:szCs w:val="22"/>
-        </w:rPr>
-        <w:t>ThPA</w:t>
-      </w:r>
-      <w:proofErr w:type="spellEnd"/>
-      <w:r>
-        <w:rPr>
-          <w:szCs w:val="22"/>
-        </w:rPr>
-        <w:t xml:space="preserve"> S.A. apresentar uma estrutura sólida e funcional, o processo decisório tende a ser centralizado, uma vez que as principais decisões passam pelos níveis superiores da hierarquia. Essa concentração de autoridade pode reduzir a agilidade organizacional e atrasar a implementação de medidas operacionais. Recomenda-se o reforço da autonomia das chefias operacionais e departamentais, permitindo que resolvam questões de rotina de forma mais rápida e eficiente, sem comprometer o controlo da gestão de topo. Ao clarificar responsabilidades e limites de autoridade, a organização poderia melhorar a velocidade de resposta a imprevistos e a coordenação entre áreas.</w:t>
+        <w:t>Apesar de a ThPA S.A. apresentar uma estrutura sólida e funcional, o processo decisório tende a ser centralizado, uma vez que as principais decisões passam pelos níveis superiores da hierarquia. Essa concentração de autoridade pode reduzir a agilidade organizacional e atrasar a implementação de medidas operacionais. Recomenda-se o reforço da autonomia das chefias operacionais e departamentais, permitindo que resolvam questões de rotina de forma mais rápida e eficiente, sem comprometer o controlo da gestão de topo. Ao clarificar responsabilidades e limites de autoridade, a organização poderia melhorar a velocidade de resposta a imprevistos e a coordenação entre áreas.</w:t>
       </w:r>
     </w:p>
     <w:p>
@@ -4904,21 +4382,7 @@
         <w:rPr>
           <w:szCs w:val="22"/>
         </w:rPr>
-        <w:t xml:space="preserve">Em síntese, as propostas apresentadas visam tornar a estrutura da </w:t>
-      </w:r>
-      <w:proofErr w:type="spellStart"/>
-      <w:r>
-        <w:rPr>
-          <w:szCs w:val="22"/>
-        </w:rPr>
-        <w:t>ThPA</w:t>
-      </w:r>
-      <w:proofErr w:type="spellEnd"/>
-      <w:r>
-        <w:rPr>
-          <w:szCs w:val="22"/>
-        </w:rPr>
-        <w:t xml:space="preserve"> S.A. mais ágil e colaborativa, sem comprometer a sua estabilidade institucional. O equilíbrio entre controlo e autonomia, aliado a uma comunicação mais fluida e à valorização do contributo das equipas, pode aumentar significativamente a capacidade de resposta e o desempenho global da organização.</w:t>
+        <w:t>Em síntese, as propostas apresentadas visam tornar a estrutura da ThPA S.A. mais ágil e colaborativa, sem comprometer a sua estabilidade institucional. O equilíbrio entre controlo e autonomia, aliado a uma comunicação mais fluida e à valorização do contributo das equipas, pode aumentar significativamente a capacidade de resposta e o desempenho global da organização.</w:t>
       </w:r>
     </w:p>
     <w:p/>
@@ -4953,14 +4417,7 @@
           <w:b/>
           <w:bCs/>
         </w:rPr>
-        <w:t>2.2.1 Missão</w:t>
-      </w:r>
-      <w:r>
-        <w:rPr>
-          <w:b/>
-          <w:bCs/>
-        </w:rPr>
-        <w:t xml:space="preserve"> </w:t>
+        <w:t xml:space="preserve">2.2.1 Missão </w:t>
       </w:r>
     </w:p>
     <w:p>
@@ -4968,409 +4425,7 @@
         <w:t>“</w:t>
       </w:r>
       <w:r>
-        <w:t xml:space="preserve">To </w:t>
-      </w:r>
-      <w:proofErr w:type="spellStart"/>
-      <w:r>
-        <w:t>provide</w:t>
-      </w:r>
-      <w:proofErr w:type="spellEnd"/>
-      <w:r>
-        <w:t xml:space="preserve"> </w:t>
-      </w:r>
-      <w:proofErr w:type="spellStart"/>
-      <w:r>
-        <w:t>an</w:t>
-      </w:r>
-      <w:proofErr w:type="spellEnd"/>
-      <w:r>
-        <w:t xml:space="preserve"> </w:t>
-      </w:r>
-      <w:proofErr w:type="spellStart"/>
-      <w:r>
-        <w:t>evolving</w:t>
-      </w:r>
-      <w:proofErr w:type="spellEnd"/>
-      <w:r>
-        <w:t xml:space="preserve">, </w:t>
-      </w:r>
-      <w:proofErr w:type="spellStart"/>
-      <w:r>
-        <w:t>efficient</w:t>
-      </w:r>
-      <w:proofErr w:type="spellEnd"/>
-      <w:r>
-        <w:t xml:space="preserve"> </w:t>
-      </w:r>
-      <w:proofErr w:type="spellStart"/>
-      <w:r>
-        <w:t>and</w:t>
-      </w:r>
-      <w:proofErr w:type="spellEnd"/>
-      <w:r>
-        <w:t xml:space="preserve"> </w:t>
-      </w:r>
-      <w:proofErr w:type="spellStart"/>
-      <w:r>
-        <w:t>reliable</w:t>
-      </w:r>
-      <w:proofErr w:type="spellEnd"/>
-      <w:r>
-        <w:t xml:space="preserve"> intermodal network, </w:t>
-      </w:r>
-      <w:proofErr w:type="spellStart"/>
-      <w:r>
-        <w:t>which</w:t>
-      </w:r>
-      <w:proofErr w:type="spellEnd"/>
-      <w:r>
-        <w:t xml:space="preserve"> </w:t>
-      </w:r>
-      <w:proofErr w:type="spellStart"/>
-      <w:r>
-        <w:t>safeguards</w:t>
-      </w:r>
-      <w:proofErr w:type="spellEnd"/>
-      <w:r>
-        <w:t xml:space="preserve"> </w:t>
-      </w:r>
-      <w:proofErr w:type="spellStart"/>
-      <w:r>
-        <w:t>and</w:t>
-      </w:r>
-      <w:proofErr w:type="spellEnd"/>
-      <w:r>
-        <w:t xml:space="preserve"> upgrades </w:t>
-      </w:r>
-      <w:proofErr w:type="spellStart"/>
-      <w:r>
-        <w:t>the</w:t>
-      </w:r>
-      <w:proofErr w:type="spellEnd"/>
-      <w:r>
-        <w:t xml:space="preserve"> </w:t>
-      </w:r>
-      <w:proofErr w:type="spellStart"/>
-      <w:r>
-        <w:t>supply</w:t>
-      </w:r>
-      <w:proofErr w:type="spellEnd"/>
-      <w:r>
-        <w:t xml:space="preserve"> </w:t>
-      </w:r>
-      <w:proofErr w:type="spellStart"/>
-      <w:r>
-        <w:t>chain</w:t>
-      </w:r>
-      <w:proofErr w:type="spellEnd"/>
-      <w:r>
-        <w:t xml:space="preserve"> </w:t>
-      </w:r>
-      <w:proofErr w:type="spellStart"/>
-      <w:r>
-        <w:t>of</w:t>
-      </w:r>
-      <w:proofErr w:type="spellEnd"/>
-      <w:r>
-        <w:t xml:space="preserve"> </w:t>
-      </w:r>
-      <w:proofErr w:type="spellStart"/>
-      <w:r>
-        <w:t>our</w:t>
-      </w:r>
-      <w:proofErr w:type="spellEnd"/>
-      <w:r>
-        <w:t xml:space="preserve"> </w:t>
-      </w:r>
-      <w:proofErr w:type="spellStart"/>
-      <w:r>
-        <w:t>broader</w:t>
-      </w:r>
-      <w:proofErr w:type="spellEnd"/>
-      <w:r>
-        <w:t xml:space="preserve"> </w:t>
-      </w:r>
-      <w:proofErr w:type="spellStart"/>
-      <w:r>
-        <w:t>region</w:t>
-      </w:r>
-      <w:proofErr w:type="spellEnd"/>
-      <w:r>
-        <w:t xml:space="preserve">, </w:t>
-      </w:r>
-      <w:proofErr w:type="spellStart"/>
-      <w:r>
-        <w:t>while</w:t>
-      </w:r>
-      <w:proofErr w:type="spellEnd"/>
-      <w:r>
-        <w:t xml:space="preserve"> </w:t>
-      </w:r>
-      <w:proofErr w:type="spellStart"/>
-      <w:r>
-        <w:t>actively</w:t>
-      </w:r>
-      <w:proofErr w:type="spellEnd"/>
-      <w:r>
-        <w:t xml:space="preserve"> </w:t>
-      </w:r>
-      <w:proofErr w:type="spellStart"/>
-      <w:r>
-        <w:t>contributing</w:t>
-      </w:r>
-      <w:proofErr w:type="spellEnd"/>
-      <w:r>
-        <w:t xml:space="preserve"> to </w:t>
-      </w:r>
-      <w:proofErr w:type="spellStart"/>
-      <w:r>
-        <w:t>the</w:t>
-      </w:r>
-      <w:proofErr w:type="spellEnd"/>
-      <w:r>
-        <w:t xml:space="preserve"> </w:t>
-      </w:r>
-      <w:proofErr w:type="spellStart"/>
-      <w:r>
-        <w:t>growth</w:t>
-      </w:r>
-      <w:proofErr w:type="spellEnd"/>
-      <w:r>
-        <w:t xml:space="preserve"> </w:t>
-      </w:r>
-      <w:proofErr w:type="spellStart"/>
-      <w:r>
-        <w:t>of</w:t>
-      </w:r>
-      <w:proofErr w:type="spellEnd"/>
-      <w:r>
-        <w:t xml:space="preserve"> </w:t>
-      </w:r>
-      <w:proofErr w:type="spellStart"/>
-      <w:r>
-        <w:t>our</w:t>
-      </w:r>
-      <w:proofErr w:type="spellEnd"/>
-      <w:r>
-        <w:t xml:space="preserve"> business </w:t>
-      </w:r>
-      <w:proofErr w:type="spellStart"/>
-      <w:r>
-        <w:t>partners</w:t>
-      </w:r>
-      <w:proofErr w:type="spellEnd"/>
-      <w:r>
-        <w:t xml:space="preserve">, </w:t>
-      </w:r>
-      <w:proofErr w:type="spellStart"/>
-      <w:r>
-        <w:t>delivering</w:t>
-      </w:r>
-      <w:proofErr w:type="spellEnd"/>
-      <w:r>
-        <w:t xml:space="preserve"> </w:t>
-      </w:r>
-      <w:proofErr w:type="spellStart"/>
-      <w:r>
-        <w:t>value</w:t>
-      </w:r>
-      <w:proofErr w:type="spellEnd"/>
-      <w:r>
-        <w:t xml:space="preserve"> to </w:t>
-      </w:r>
-      <w:proofErr w:type="spellStart"/>
-      <w:r>
-        <w:t>all</w:t>
-      </w:r>
-      <w:proofErr w:type="spellEnd"/>
-      <w:r>
-        <w:t xml:space="preserve"> </w:t>
-      </w:r>
-      <w:proofErr w:type="spellStart"/>
-      <w:r>
-        <w:t>stakeholders</w:t>
-      </w:r>
-      <w:proofErr w:type="spellEnd"/>
-      <w:r>
-        <w:t xml:space="preserve"> </w:t>
-      </w:r>
-      <w:proofErr w:type="spellStart"/>
-      <w:r>
-        <w:t>and</w:t>
-      </w:r>
-      <w:proofErr w:type="spellEnd"/>
-      <w:r>
-        <w:t xml:space="preserve"> </w:t>
-      </w:r>
-      <w:proofErr w:type="spellStart"/>
-      <w:r>
-        <w:t>society</w:t>
-      </w:r>
-      <w:proofErr w:type="spellEnd"/>
-      <w:r>
-        <w:t xml:space="preserve">, </w:t>
-      </w:r>
-      <w:proofErr w:type="spellStart"/>
-      <w:r>
-        <w:t>while</w:t>
-      </w:r>
-      <w:proofErr w:type="spellEnd"/>
-      <w:r>
-        <w:t xml:space="preserve"> </w:t>
-      </w:r>
-      <w:proofErr w:type="spellStart"/>
-      <w:r>
-        <w:t>promoting</w:t>
-      </w:r>
-      <w:proofErr w:type="spellEnd"/>
-      <w:r>
-        <w:t xml:space="preserve"> </w:t>
-      </w:r>
-      <w:proofErr w:type="spellStart"/>
-      <w:proofErr w:type="gramStart"/>
-      <w:r>
-        <w:t>sustainability.To</w:t>
-      </w:r>
-      <w:proofErr w:type="spellEnd"/>
-      <w:proofErr w:type="gramEnd"/>
-      <w:r>
-        <w:t xml:space="preserve"> </w:t>
-      </w:r>
-      <w:proofErr w:type="spellStart"/>
-      <w:r>
-        <w:t>develop</w:t>
-      </w:r>
-      <w:proofErr w:type="spellEnd"/>
-      <w:r>
-        <w:t xml:space="preserve"> </w:t>
-      </w:r>
-      <w:proofErr w:type="spellStart"/>
-      <w:r>
-        <w:t>the</w:t>
-      </w:r>
-      <w:proofErr w:type="spellEnd"/>
-      <w:r>
-        <w:t xml:space="preserve"> </w:t>
-      </w:r>
-      <w:proofErr w:type="spellStart"/>
-      <w:r>
-        <w:t>connectivity</w:t>
-      </w:r>
-      <w:proofErr w:type="spellEnd"/>
-      <w:r>
-        <w:t xml:space="preserve"> </w:t>
-      </w:r>
-      <w:proofErr w:type="spellStart"/>
-      <w:r>
-        <w:t>of</w:t>
-      </w:r>
-      <w:proofErr w:type="spellEnd"/>
-      <w:r>
-        <w:t xml:space="preserve"> </w:t>
-      </w:r>
-      <w:proofErr w:type="spellStart"/>
-      <w:r>
-        <w:t>the</w:t>
-      </w:r>
-      <w:proofErr w:type="spellEnd"/>
-      <w:r>
-        <w:t xml:space="preserve"> </w:t>
-      </w:r>
-      <w:proofErr w:type="spellStart"/>
-      <w:r>
-        <w:t>Port</w:t>
-      </w:r>
-      <w:proofErr w:type="spellEnd"/>
-      <w:r>
-        <w:t xml:space="preserve"> </w:t>
-      </w:r>
-      <w:proofErr w:type="spellStart"/>
-      <w:r>
-        <w:t>of</w:t>
-      </w:r>
-      <w:proofErr w:type="spellEnd"/>
-      <w:r>
-        <w:t xml:space="preserve"> </w:t>
-      </w:r>
-      <w:proofErr w:type="spellStart"/>
-      <w:r>
-        <w:t>Thessaloniki</w:t>
-      </w:r>
-      <w:proofErr w:type="spellEnd"/>
-      <w:r>
-        <w:t xml:space="preserve"> </w:t>
-      </w:r>
-      <w:proofErr w:type="spellStart"/>
-      <w:r>
-        <w:t>and</w:t>
-      </w:r>
-      <w:proofErr w:type="spellEnd"/>
-      <w:r>
-        <w:t xml:space="preserve"> </w:t>
-      </w:r>
-      <w:proofErr w:type="spellStart"/>
-      <w:r>
-        <w:t>further</w:t>
-      </w:r>
-      <w:proofErr w:type="spellEnd"/>
-      <w:r>
-        <w:t xml:space="preserve"> </w:t>
-      </w:r>
-      <w:proofErr w:type="spellStart"/>
-      <w:r>
-        <w:t>expand</w:t>
-      </w:r>
-      <w:proofErr w:type="spellEnd"/>
-      <w:r>
-        <w:t xml:space="preserve"> </w:t>
-      </w:r>
-      <w:proofErr w:type="spellStart"/>
-      <w:r>
-        <w:t>ThPA</w:t>
-      </w:r>
-      <w:proofErr w:type="spellEnd"/>
-      <w:r>
-        <w:t xml:space="preserve"> </w:t>
-      </w:r>
-      <w:proofErr w:type="spellStart"/>
-      <w:r>
-        <w:t>S.A.’s</w:t>
-      </w:r>
-      <w:proofErr w:type="spellEnd"/>
-      <w:r>
-        <w:t xml:space="preserve"> intermodal rail </w:t>
-      </w:r>
-      <w:proofErr w:type="spellStart"/>
-      <w:r>
-        <w:t>service</w:t>
-      </w:r>
-      <w:proofErr w:type="spellEnd"/>
-      <w:r>
-        <w:t xml:space="preserve"> in </w:t>
-      </w:r>
-      <w:proofErr w:type="spellStart"/>
-      <w:r>
-        <w:t>Southeast</w:t>
-      </w:r>
-      <w:proofErr w:type="spellEnd"/>
-      <w:r>
-        <w:t xml:space="preserve"> </w:t>
-      </w:r>
-      <w:proofErr w:type="spellStart"/>
-      <w:r>
-        <w:t>and</w:t>
-      </w:r>
-      <w:proofErr w:type="spellEnd"/>
-      <w:r>
-        <w:t xml:space="preserve"> Central </w:t>
-      </w:r>
-      <w:proofErr w:type="spellStart"/>
-      <w:r>
-        <w:t>Europe</w:t>
-      </w:r>
-      <w:proofErr w:type="spellEnd"/>
-      <w:r>
-        <w:t>.</w:t>
+        <w:t>To provide an evolving, efficient and reliable intermodal network, which safeguards and upgrades the supply chain of our broader region, while actively contributing to the growth of our business partners, delivering value to all stakeholders and society, while promoting sustainability.To develop the connectivity of the Port of Thessaloniki and further expand ThPA S.A.’s intermodal rail service in Southeast and Central Europe.</w:t>
       </w:r>
       <w:r>
         <w:t>”</w:t>
@@ -5404,15 +4459,7 @@
     </w:p>
     <w:p>
       <w:r>
-        <w:t xml:space="preserve">A missão da </w:t>
-      </w:r>
-      <w:proofErr w:type="spellStart"/>
-      <w:r>
-        <w:t>ThPA</w:t>
-      </w:r>
-      <w:proofErr w:type="spellEnd"/>
-      <w:r>
-        <w:t xml:space="preserve"> S.A. destaca o compromisso com a eficiência operacional, a fiabilidade e a sustentabilidade, associando o seu papel central à conetividade intermodal e à contribuição para o desenvolvimento económico da região. O texto reflete uma orientação clara para a criação de valor partilhado — económico, social e ambiental —, em linha com as tendências europeias de responsabilidade corporativa. A missão é operacionalmente relevante, pois relaciona diretamente o propósito da organização com o reforço da cadeia logística e a expansão das ligações ferroviárias internacionais, o que evidencia coerência entre o propósito institucional e as atividades-chave do porto.</w:t>
+        <w:t>A missão da ThPA S.A. destaca o compromisso com a eficiência operacional, a fiabilidade e a sustentabilidade, associando o seu papel central à conetividade intermodal e à contribuição para o desenvolvimento económico da região. O texto reflete uma orientação clara para a criação de valor partilhado — económico, social e ambiental —, em linha com as tendências europeias de responsabilidade corporativa. A missão é operacionalmente relevante, pois relaciona diretamente o propósito da organização com o reforço da cadeia logística e a expansão das ligações ferroviárias internacionais, o que evidencia coerência entre o propósito institucional e as atividades-chave do porto.</w:t>
       </w:r>
     </w:p>
     <w:p/>
@@ -5428,187 +4475,15 @@
           <w:b/>
           <w:bCs/>
         </w:rPr>
-        <w:t>2.2.2 Visão</w:t>
-      </w:r>
-      <w:r>
-        <w:rPr>
-          <w:b/>
-          <w:bCs/>
-        </w:rPr>
-        <w:t xml:space="preserve"> </w:t>
+        <w:t xml:space="preserve">2.2.2 Visão </w:t>
       </w:r>
     </w:p>
     <w:p>
       <w:r>
         <w:t>“</w:t>
       </w:r>
-      <w:proofErr w:type="spellStart"/>
-      <w:r>
-        <w:t>We</w:t>
-      </w:r>
-      <w:proofErr w:type="spellEnd"/>
-      <w:r>
-        <w:t xml:space="preserve"> aspire to </w:t>
-      </w:r>
-      <w:proofErr w:type="spellStart"/>
-      <w:r>
-        <w:t>be</w:t>
-      </w:r>
-      <w:proofErr w:type="spellEnd"/>
-      <w:r>
-        <w:t xml:space="preserve"> more </w:t>
-      </w:r>
-      <w:proofErr w:type="spellStart"/>
-      <w:r>
-        <w:t>than</w:t>
-      </w:r>
-      <w:proofErr w:type="spellEnd"/>
-      <w:r>
-        <w:t xml:space="preserve"> a </w:t>
-      </w:r>
-      <w:proofErr w:type="spellStart"/>
-      <w:r>
-        <w:t>port</w:t>
-      </w:r>
-      <w:proofErr w:type="spellEnd"/>
-      <w:r>
-        <w:t xml:space="preserve">, to </w:t>
-      </w:r>
-      <w:proofErr w:type="spellStart"/>
-      <w:r>
-        <w:t>be</w:t>
-      </w:r>
-      <w:proofErr w:type="spellEnd"/>
-      <w:r>
-        <w:t xml:space="preserve"> </w:t>
-      </w:r>
-      <w:proofErr w:type="spellStart"/>
-      <w:r>
-        <w:t>the</w:t>
-      </w:r>
-      <w:proofErr w:type="spellEnd"/>
-      <w:r>
-        <w:t xml:space="preserve"> </w:t>
-      </w:r>
-      <w:proofErr w:type="spellStart"/>
-      <w:r>
-        <w:t>multi-gateway</w:t>
-      </w:r>
-      <w:proofErr w:type="spellEnd"/>
-      <w:r>
-        <w:t xml:space="preserve"> intermodal network </w:t>
-      </w:r>
-      <w:proofErr w:type="spellStart"/>
-      <w:r>
-        <w:t>and</w:t>
-      </w:r>
-      <w:proofErr w:type="spellEnd"/>
-      <w:r>
-        <w:t xml:space="preserve"> </w:t>
-      </w:r>
-      <w:proofErr w:type="spellStart"/>
-      <w:r>
-        <w:t>logistics</w:t>
-      </w:r>
-      <w:proofErr w:type="spellEnd"/>
-      <w:r>
-        <w:t xml:space="preserve"> </w:t>
-      </w:r>
-      <w:proofErr w:type="spellStart"/>
-      <w:r>
-        <w:t>solutions</w:t>
-      </w:r>
-      <w:proofErr w:type="spellEnd"/>
-      <w:r>
-        <w:t xml:space="preserve"> </w:t>
-      </w:r>
-      <w:proofErr w:type="spellStart"/>
-      <w:r>
-        <w:t>provider</w:t>
-      </w:r>
-      <w:proofErr w:type="spellEnd"/>
-      <w:r>
-        <w:t xml:space="preserve"> for </w:t>
-      </w:r>
-      <w:proofErr w:type="spellStart"/>
-      <w:r>
-        <w:t>the</w:t>
-      </w:r>
-      <w:proofErr w:type="spellEnd"/>
-      <w:r>
-        <w:t xml:space="preserve"> </w:t>
-      </w:r>
-      <w:proofErr w:type="spellStart"/>
-      <w:r>
-        <w:t>Balkans</w:t>
-      </w:r>
-      <w:proofErr w:type="spellEnd"/>
-      <w:r>
-        <w:t xml:space="preserve"> </w:t>
-      </w:r>
-      <w:proofErr w:type="spellStart"/>
-      <w:r>
-        <w:t>and</w:t>
-      </w:r>
-      <w:proofErr w:type="spellEnd"/>
-      <w:r>
-        <w:t xml:space="preserve"> </w:t>
-      </w:r>
-      <w:proofErr w:type="spellStart"/>
-      <w:r>
-        <w:t>the</w:t>
-      </w:r>
-      <w:proofErr w:type="spellEnd"/>
-      <w:r>
-        <w:t xml:space="preserve"> </w:t>
-      </w:r>
-      <w:proofErr w:type="spellStart"/>
-      <w:r>
-        <w:t>broader</w:t>
-      </w:r>
-      <w:proofErr w:type="spellEnd"/>
-      <w:r>
-        <w:t xml:space="preserve"> </w:t>
-      </w:r>
-      <w:proofErr w:type="spellStart"/>
-      <w:r>
-        <w:t>Southeast</w:t>
-      </w:r>
-      <w:proofErr w:type="spellEnd"/>
-      <w:r>
-        <w:t xml:space="preserve">, Central </w:t>
-      </w:r>
-      <w:proofErr w:type="spellStart"/>
-      <w:r>
-        <w:t>and</w:t>
-      </w:r>
-      <w:proofErr w:type="spellEnd"/>
-      <w:r>
-        <w:t xml:space="preserve"> </w:t>
-      </w:r>
-      <w:proofErr w:type="spellStart"/>
-      <w:r>
-        <w:t>Eastern</w:t>
-      </w:r>
-      <w:proofErr w:type="spellEnd"/>
-      <w:r>
-        <w:t xml:space="preserve"> </w:t>
-      </w:r>
-      <w:proofErr w:type="spellStart"/>
-      <w:r>
-        <w:t>European</w:t>
-      </w:r>
-      <w:proofErr w:type="spellEnd"/>
-      <w:r>
-        <w:t xml:space="preserve"> </w:t>
-      </w:r>
-      <w:proofErr w:type="spellStart"/>
-      <w:r>
-        <w:t>region</w:t>
-      </w:r>
-      <w:proofErr w:type="spellEnd"/>
-      <w:r>
-        <w:t>.</w:t>
+      <w:r>
+        <w:t>We aspire to be more than a port, to be the multi-gateway intermodal network and logistics solutions provider for the Balkans and the broader Southeast, Central and Eastern European region.</w:t>
       </w:r>
       <w:r>
         <w:t>”</w:t>
@@ -5642,15 +4517,7 @@
     </w:p>
     <w:p>
       <w:r>
-        <w:t xml:space="preserve">A visão da </w:t>
-      </w:r>
-      <w:proofErr w:type="spellStart"/>
-      <w:r>
-        <w:t>ThPA</w:t>
-      </w:r>
-      <w:proofErr w:type="spellEnd"/>
-      <w:r>
-        <w:t xml:space="preserve"> S.A. apresenta uma perspetiva ambiciosa e transformadora, ao posicionar o porto como um polo logístico intermodal de referência regional. Ao afirmar o objetivo de ser “mais do que um porto”, a organização evidencia uma intenção estratégica de diversificação e integração de serviços logísticos e de transporte, indo além da tradicional movimentação de cargas. Esta visão é coerente com as dinâmicas do setor portuário europeu, que privilegiam soluções integradas e digitalizadas. Contudo, o seu cumprimento requer forte coordenação entre as divisões e investimento contínuo em tecnologia, parcerias e sustentabilidade — áreas já mencionadas na sua missão.</w:t>
+        <w:t>A visão da ThPA S.A. apresenta uma perspetiva ambiciosa e transformadora, ao posicionar o porto como um polo logístico intermodal de referência regional. Ao afirmar o objetivo de ser “mais do que um porto”, a organização evidencia uma intenção estratégica de diversificação e integração de serviços logísticos e de transporte, indo além da tradicional movimentação de cargas. Esta visão é coerente com as dinâmicas do setor portuário europeu, que privilegiam soluções integradas e digitalizadas. Contudo, o seu cumprimento requer forte coordenação entre as divisões e investimento contínuo em tecnologia, parcerias e sustentabilidade — áreas já mencionadas na sua missão.</w:t>
       </w:r>
     </w:p>
     <w:p/>
@@ -5666,14 +4533,7 @@
           <w:b/>
           <w:bCs/>
         </w:rPr>
-        <w:t>2.2.3 Valores e Princípios</w:t>
-      </w:r>
-      <w:r>
-        <w:rPr>
-          <w:b/>
-          <w:bCs/>
-        </w:rPr>
-        <w:t xml:space="preserve"> </w:t>
+        <w:t xml:space="preserve">2.2.3 Valores e Princípios </w:t>
       </w:r>
     </w:p>
     <w:p>
@@ -5681,143 +4541,7 @@
         <w:t>“</w:t>
       </w:r>
       <w:r>
-        <w:t xml:space="preserve">To </w:t>
-      </w:r>
-      <w:proofErr w:type="spellStart"/>
-      <w:r>
-        <w:t>develop</w:t>
-      </w:r>
-      <w:proofErr w:type="spellEnd"/>
-      <w:r>
-        <w:t xml:space="preserve"> </w:t>
-      </w:r>
-      <w:proofErr w:type="spellStart"/>
-      <w:r>
-        <w:t>the</w:t>
-      </w:r>
-      <w:proofErr w:type="spellEnd"/>
-      <w:r>
-        <w:t xml:space="preserve"> </w:t>
-      </w:r>
-      <w:proofErr w:type="spellStart"/>
-      <w:r>
-        <w:t>connectivity</w:t>
-      </w:r>
-      <w:proofErr w:type="spellEnd"/>
-      <w:r>
-        <w:t xml:space="preserve"> </w:t>
-      </w:r>
-      <w:proofErr w:type="spellStart"/>
-      <w:r>
-        <w:t>of</w:t>
-      </w:r>
-      <w:proofErr w:type="spellEnd"/>
-      <w:r>
-        <w:t xml:space="preserve"> </w:t>
-      </w:r>
-      <w:proofErr w:type="spellStart"/>
-      <w:r>
-        <w:t>the</w:t>
-      </w:r>
-      <w:proofErr w:type="spellEnd"/>
-      <w:r>
-        <w:t xml:space="preserve"> </w:t>
-      </w:r>
-      <w:proofErr w:type="spellStart"/>
-      <w:r>
-        <w:t>Port</w:t>
-      </w:r>
-      <w:proofErr w:type="spellEnd"/>
-      <w:r>
-        <w:t xml:space="preserve"> </w:t>
-      </w:r>
-      <w:proofErr w:type="spellStart"/>
-      <w:r>
-        <w:t>of</w:t>
-      </w:r>
-      <w:proofErr w:type="spellEnd"/>
-      <w:r>
-        <w:t xml:space="preserve"> </w:t>
-      </w:r>
-      <w:proofErr w:type="spellStart"/>
-      <w:r>
-        <w:t>Thessaloniki</w:t>
-      </w:r>
-      <w:proofErr w:type="spellEnd"/>
-      <w:r>
-        <w:t xml:space="preserve"> </w:t>
-      </w:r>
-      <w:proofErr w:type="spellStart"/>
-      <w:r>
-        <w:t>and</w:t>
-      </w:r>
-      <w:proofErr w:type="spellEnd"/>
-      <w:r>
-        <w:t xml:space="preserve"> </w:t>
-      </w:r>
-      <w:proofErr w:type="spellStart"/>
-      <w:r>
-        <w:t>further</w:t>
-      </w:r>
-      <w:proofErr w:type="spellEnd"/>
-      <w:r>
-        <w:t xml:space="preserve"> </w:t>
-      </w:r>
-      <w:proofErr w:type="spellStart"/>
-      <w:r>
-        <w:t>expand</w:t>
-      </w:r>
-      <w:proofErr w:type="spellEnd"/>
-      <w:r>
-        <w:t xml:space="preserve"> </w:t>
-      </w:r>
-      <w:proofErr w:type="spellStart"/>
-      <w:r>
-        <w:t>ThPA</w:t>
-      </w:r>
-      <w:proofErr w:type="spellEnd"/>
-      <w:r>
-        <w:t xml:space="preserve"> </w:t>
-      </w:r>
-      <w:proofErr w:type="spellStart"/>
-      <w:r>
-        <w:t>S.A.’s</w:t>
-      </w:r>
-      <w:proofErr w:type="spellEnd"/>
-      <w:r>
-        <w:t xml:space="preserve"> intermodal rail </w:t>
-      </w:r>
-      <w:proofErr w:type="spellStart"/>
-      <w:r>
-        <w:t>service</w:t>
-      </w:r>
-      <w:proofErr w:type="spellEnd"/>
-      <w:r>
-        <w:t xml:space="preserve"> in </w:t>
-      </w:r>
-      <w:proofErr w:type="spellStart"/>
-      <w:r>
-        <w:t>Southeast</w:t>
-      </w:r>
-      <w:proofErr w:type="spellEnd"/>
-      <w:r>
-        <w:t xml:space="preserve"> </w:t>
-      </w:r>
-      <w:proofErr w:type="spellStart"/>
-      <w:r>
-        <w:t>and</w:t>
-      </w:r>
-      <w:proofErr w:type="spellEnd"/>
-      <w:r>
-        <w:t xml:space="preserve"> Central </w:t>
-      </w:r>
-      <w:proofErr w:type="spellStart"/>
-      <w:r>
-        <w:t>Europe</w:t>
-      </w:r>
-      <w:proofErr w:type="spellEnd"/>
-      <w:r>
-        <w:t>.</w:t>
+        <w:t>To develop the connectivity of the Port of Thessaloniki and further expand ThPA S.A.’s intermodal rail service in Southeast and Central Europe.</w:t>
       </w:r>
       <w:r>
         <w:t>”</w:t>
@@ -5851,15 +4575,7 @@
     </w:p>
     <w:p>
       <w:r>
-        <w:t xml:space="preserve">Embora a formulação apresentada como “valores” repita parcialmente a missão, é possível inferir que os princípios orientadores da </w:t>
-      </w:r>
-      <w:proofErr w:type="spellStart"/>
-      <w:r>
-        <w:t>ThPA</w:t>
-      </w:r>
-      <w:proofErr w:type="spellEnd"/>
-      <w:r>
-        <w:t xml:space="preserve"> S.A. se baseiam em três pilares fundamentais:</w:t>
+        <w:t>Embora a formulação apresentada como “valores” repita parcialmente a missão, é possível inferir que os princípios orientadores da ThPA S.A. se baseiam em três pilares fundamentais:</w:t>
       </w:r>
       <w:r>
         <w:t xml:space="preserve"> sustentabilidade, eficiência operacional e colaboração regional. </w:t>
@@ -6128,21 +4844,8 @@
             <w:r>
               <w:t xml:space="preserve"> (</w:t>
             </w:r>
-            <w:proofErr w:type="spellStart"/>
-            <w:r>
-              <w:t>Value</w:t>
-            </w:r>
-            <w:proofErr w:type="spellEnd"/>
-            <w:r>
-              <w:t xml:space="preserve"> </w:t>
-            </w:r>
-            <w:proofErr w:type="spellStart"/>
-            <w:r>
-              <w:t>Chain</w:t>
-            </w:r>
-            <w:proofErr w:type="spellEnd"/>
-            <w:r>
-              <w:t xml:space="preserve"> – ineficiências nos processos internos</w:t>
+            <w:r>
+              <w:t>Value Chain – ineficiências nos processos internos</w:t>
             </w:r>
             <w:r>
               <w:t>)</w:t>
@@ -6189,13 +4892,8 @@
             <w:r>
               <w:t xml:space="preserve"> (</w:t>
             </w:r>
-            <w:proofErr w:type="spellStart"/>
-            <w:r>
-              <w:t>Porter</w:t>
-            </w:r>
-            <w:proofErr w:type="spellEnd"/>
-            <w:r>
-              <w:t xml:space="preserve"> – crescimento do mercado</w:t>
+            <w:r>
+              <w:t>Porter – crescimento do mercado</w:t>
             </w:r>
             <w:r>
               <w:t>)</w:t>
@@ -6242,13 +4940,8 @@
             <w:r>
               <w:t xml:space="preserve"> (</w:t>
             </w:r>
-            <w:proofErr w:type="spellStart"/>
-            <w:r>
-              <w:t>Porter</w:t>
-            </w:r>
-            <w:proofErr w:type="spellEnd"/>
-            <w:r>
-              <w:t xml:space="preserve"> – rivalidade entre concorrentes diretos</w:t>
+            <w:r>
+              <w:t>Porter – rivalidade entre concorrentes diretos</w:t>
             </w:r>
             <w:r>
               <w:t>)</w:t>
@@ -6301,13 +4994,8 @@
               <w:lastRenderedPageBreak/>
               <w:t>(</w:t>
             </w:r>
-            <w:proofErr w:type="spellStart"/>
-            <w:r>
-              <w:t>Porter</w:t>
-            </w:r>
-            <w:proofErr w:type="spellEnd"/>
-            <w:r>
-              <w:t xml:space="preserve"> – vantagem competitiva de acesso</w:t>
+            <w:r>
+              <w:t>Porter – vantagem competitiva de acesso</w:t>
             </w:r>
             <w:r>
               <w:t>)</w:t>
@@ -6403,22 +5091,14 @@
             </w:pPr>
             <w:r>
               <w:lastRenderedPageBreak/>
-              <w:t xml:space="preserve">Crescente exigência de sustentabilidade ambiental na UE, que pode gerar vantagem competitiva para portos verdes e </w:t>
-            </w:r>
-            <w:proofErr w:type="spellStart"/>
-            <w:r>
-              <w:t>eco</w:t>
+              <w:t>Crescente exigência de sustentabilidade ambiental na UE, que pode gerar vantagem competitiva para portos verdes e eco</w:t>
             </w:r>
             <w:r>
               <w:t>-</w:t>
             </w:r>
             <w:r>
               <w:lastRenderedPageBreak/>
-              <w:t>eficientes</w:t>
-            </w:r>
-            <w:proofErr w:type="spellEnd"/>
-            <w:r>
-              <w:t>.</w:t>
+              <w:t>eficientes.</w:t>
             </w:r>
             <w:r>
               <w:t xml:space="preserve"> (</w:t>
@@ -6528,13 +5208,8 @@
             <w:r>
               <w:t xml:space="preserve"> (</w:t>
             </w:r>
-            <w:proofErr w:type="spellStart"/>
-            <w:r>
-              <w:t>Porter</w:t>
-            </w:r>
-            <w:proofErr w:type="spellEnd"/>
-            <w:r>
-              <w:t xml:space="preserve"> – vantagem de localização</w:t>
+            <w:r>
+              <w:t>Porter – vantagem de localização</w:t>
             </w:r>
             <w:r>
               <w:t>)</w:t>
@@ -6581,21 +5256,8 @@
             <w:r>
               <w:t xml:space="preserve"> (</w:t>
             </w:r>
-            <w:proofErr w:type="spellStart"/>
-            <w:r>
-              <w:t>Value</w:t>
-            </w:r>
-            <w:proofErr w:type="spellEnd"/>
-            <w:r>
-              <w:t xml:space="preserve"> </w:t>
-            </w:r>
-            <w:proofErr w:type="spellStart"/>
-            <w:r>
-              <w:t>Chain</w:t>
-            </w:r>
-            <w:proofErr w:type="spellEnd"/>
-            <w:r>
-              <w:t xml:space="preserve"> – limitação tecnológica</w:t>
+            <w:r>
+              <w:t>Value Chain – limitação tecnológica</w:t>
             </w:r>
             <w:r>
               <w:t>)</w:t>
@@ -6637,31 +5299,7 @@
               <w:jc w:val="left"/>
             </w:pPr>
             <w:r>
-              <w:t>Evolução tecnológica em automação e sistemas portuários inteligentes (</w:t>
-            </w:r>
-            <w:proofErr w:type="spellStart"/>
-            <w:r>
-              <w:t>Port</w:t>
-            </w:r>
-            <w:proofErr w:type="spellEnd"/>
-            <w:r>
-              <w:t xml:space="preserve"> </w:t>
-            </w:r>
-            <w:proofErr w:type="spellStart"/>
-            <w:r>
-              <w:t>Community</w:t>
-            </w:r>
-            <w:proofErr w:type="spellEnd"/>
-            <w:r>
-              <w:t xml:space="preserve"> </w:t>
-            </w:r>
-            <w:proofErr w:type="spellStart"/>
-            <w:r>
-              <w:t>Systems</w:t>
-            </w:r>
-            <w:proofErr w:type="spellEnd"/>
-            <w:r>
-              <w:t>), promovendo maior eficiência operacional.</w:t>
+              <w:t>Evolução tecnológica em automação e sistemas portuários inteligentes (Port Community Systems), promovendo maior eficiência operacional.</w:t>
             </w:r>
             <w:r>
               <w:t xml:space="preserve"> (</w:t>
@@ -6772,15 +5410,7 @@
         <w:jc w:val="left"/>
       </w:pPr>
       <w:r>
-        <w:t>A análise SWOT do Porto de Salónica (</w:t>
-      </w:r>
-      <w:proofErr w:type="spellStart"/>
-      <w:r>
-        <w:t>ThPA</w:t>
-      </w:r>
-      <w:proofErr w:type="spellEnd"/>
-      <w:r>
-        <w:t xml:space="preserve"> S.A.) evidencia uma organização com uma base geoestratégica favorável e um papel relevante nas ligações euro-asiáticas e balcânicas. As suas forças residem na localização, diversidade operacional e potencial de integração logística, enquanto as fraquezas refletem desafios internos de eficiência, digitalização e capacidade competitiva. As oportunidades decorrem sobretudo das dinâmicas europeias de investimento e transição verde, e das tendências de modernização do setor portuário. Contudo, o porto enfrenta ameaças significativas, nomeadamente a concorrência direta de grandes plataformas mediterrânicas, a volatilidade geopolítica e as exigências regulatórias. Assim, a capacidade de transformação tecnológica e organizacional será determinante para converter vantagens geográficas em vantagens competitivas sustentáveis.</w:t>
+        <w:t>A análise SWOT do Porto de Salónica (ThPA S.A.) evidencia uma organização com uma base geoestratégica favorável e um papel relevante nas ligações euro-asiáticas e balcânicas. As suas forças residem na localização, diversidade operacional e potencial de integração logística, enquanto as fraquezas refletem desafios internos de eficiência, digitalização e capacidade competitiva. As oportunidades decorrem sobretudo das dinâmicas europeias de investimento e transição verde, e das tendências de modernização do setor portuário. Contudo, o porto enfrenta ameaças significativas, nomeadamente a concorrência direta de grandes plataformas mediterrânicas, a volatilidade geopolítica e as exigências regulatórias. Assim, a capacidade de transformação tecnológica e organizacional será determinante para converter vantagens geográficas em vantagens competitivas sustentáveis.</w:t>
       </w:r>
     </w:p>
     <w:p>
@@ -6810,15 +5440,7 @@
         <w:jc w:val="left"/>
       </w:pPr>
       <w:r>
-        <w:t>Com base na análise SWOT efetuada, recomenda-se que o Porto de Salónica (</w:t>
-      </w:r>
-      <w:proofErr w:type="spellStart"/>
-      <w:r>
-        <w:t>ThPA</w:t>
-      </w:r>
-      <w:proofErr w:type="spellEnd"/>
-      <w:r>
-        <w:t xml:space="preserve"> S.A.) adote uma estratégia de desenvolvimento sustentável e transformação digital, orientada para reforçar a sua posição geoestratégica e assegurar uma vantagem competitiva duradoura no contexto portuário euro</w:t>
+        <w:t>Com base na análise SWOT efetuada, recomenda-se que o Porto de Salónica (ThPA S.A.) adote uma estratégia de desenvolvimento sustentável e transformação digital, orientada para reforçar a sua posição geoestratégica e assegurar uma vantagem competitiva duradoura no contexto portuário euro</w:t>
       </w:r>
       <w:r>
         <w:t>-</w:t>
@@ -6852,15 +5474,7 @@
         <w:jc w:val="left"/>
       </w:pPr>
       <w:r>
-        <w:t xml:space="preserve">Transição ambiental e energética: investir em infraestruturas sustentáveis, eletrificação de equipamentos e sistemas de monitorização ambiental, alinhando-se com os programas de financiamento europeus (Green </w:t>
-      </w:r>
-      <w:proofErr w:type="spellStart"/>
-      <w:r>
-        <w:t>Deal</w:t>
-      </w:r>
-      <w:proofErr w:type="spellEnd"/>
-      <w:r>
-        <w:t xml:space="preserve"> e TEN-T).</w:t>
+        <w:t>Transição ambiental e energética: investir em infraestruturas sustentáveis, eletrificação de equipamentos e sistemas de monitorização ambiental, alinhando-se com os programas de financiamento europeus (Green Deal e TEN-T).</w:t>
       </w:r>
     </w:p>
     <w:p>
@@ -6872,23 +5486,7 @@
         <w:jc w:val="left"/>
       </w:pPr>
       <w:r>
-        <w:t xml:space="preserve">Economia circular e certificação ambiental: reforçar a gestão de resíduos e procurar certificações internacionais, como o </w:t>
-      </w:r>
-      <w:proofErr w:type="spellStart"/>
-      <w:r>
-        <w:t>EcoPorts</w:t>
-      </w:r>
-      <w:proofErr w:type="spellEnd"/>
-      <w:r>
-        <w:t xml:space="preserve">, para consolidar a credibilidade ambiental da </w:t>
-      </w:r>
-      <w:proofErr w:type="spellStart"/>
-      <w:r>
-        <w:t>ThPA</w:t>
-      </w:r>
-      <w:proofErr w:type="spellEnd"/>
-      <w:r>
-        <w:t xml:space="preserve"> S.A.</w:t>
+        <w:t>Economia circular e certificação ambiental: reforçar a gestão de resíduos e procurar certificações internacionais, como o EcoPorts, para consolidar a credibilidade ambiental da ThPA S.A.</w:t>
       </w:r>
     </w:p>
     <w:p>
@@ -6900,31 +5498,7 @@
         <w:jc w:val="left"/>
       </w:pPr>
       <w:r>
-        <w:t xml:space="preserve">Transformação digital: acelerar a digitalização operacional e administrativa através da implementação de </w:t>
-      </w:r>
-      <w:proofErr w:type="spellStart"/>
-      <w:r>
-        <w:t>Port</w:t>
-      </w:r>
-      <w:proofErr w:type="spellEnd"/>
-      <w:r>
-        <w:t xml:space="preserve"> </w:t>
-      </w:r>
-      <w:proofErr w:type="spellStart"/>
-      <w:r>
-        <w:t>Community</w:t>
-      </w:r>
-      <w:proofErr w:type="spellEnd"/>
-      <w:r>
-        <w:t xml:space="preserve"> </w:t>
-      </w:r>
-      <w:proofErr w:type="spellStart"/>
-      <w:r>
-        <w:t>Systems</w:t>
-      </w:r>
-      <w:proofErr w:type="spellEnd"/>
-      <w:r>
-        <w:t xml:space="preserve"> (PCS) e de processos automatizados de gestão logística e documental.</w:t>
+        <w:t>Transformação digital: acelerar a digitalização operacional e administrativa através da implementação de Port Community Systems (PCS) e de processos automatizados de gestão logística e documental.</w:t>
       </w:r>
     </w:p>
     <w:p>
@@ -6944,23 +5518,7 @@
         <w:jc w:val="left"/>
       </w:pPr>
       <w:r>
-        <w:t>Esta abordagem é realista e executável, uma vez que aproveita investimentos já em curso e políticas europeias de apoio à sustentabilidade e inovação. A médio prazo, permitirá converter as atuais limitações internas em vetores de inovação, posicionando o Porto de Salónica como um porto verde e inteligente (</w:t>
-      </w:r>
-      <w:proofErr w:type="spellStart"/>
-      <w:r>
-        <w:t>smart</w:t>
-      </w:r>
-      <w:proofErr w:type="spellEnd"/>
-      <w:r>
-        <w:t xml:space="preserve"> green </w:t>
-      </w:r>
-      <w:proofErr w:type="spellStart"/>
-      <w:r>
-        <w:t>port</w:t>
-      </w:r>
-      <w:proofErr w:type="spellEnd"/>
-      <w:r>
-        <w:t>) — referência no Mediterrâneo pela eficiência, resiliência e compromisso ambiental.</w:t>
+        <w:t>Esta abordagem é realista e executável, uma vez que aproveita investimentos já em curso e políticas europeias de apoio à sustentabilidade e inovação. A médio prazo, permitirá converter as atuais limitações internas em vetores de inovação, posicionando o Porto de Salónica como um porto verde e inteligente (smart green port) — referência no Mediterrâneo pela eficiência, resiliência e compromisso ambiental.</w:t>
       </w:r>
     </w:p>
     <w:p>
@@ -7222,15 +5780,6 @@
           <w:rFonts w:eastAsia="Arial Narrow"/>
         </w:rPr>
       </w:pPr>
-      <w:hyperlink r:id="rId18" w:history="1">
-        <w:r>
-          <w:rPr>
-            <w:rStyle w:val="Hiperligao"/>
-            <w:rFonts w:eastAsia="Arial Narrow"/>
-          </w:rPr>
-          <w:t>https://www.espo.be/news/port-pro-of-the-month-ioannis-tsaras-gr</w:t>
-        </w:r>
-      </w:hyperlink>
     </w:p>
     <w:p>
       <w:pPr>
@@ -7239,15 +5788,6 @@
           <w:rFonts w:eastAsia="Arial Narrow"/>
         </w:rPr>
       </w:pPr>
-      <w:hyperlink r:id="rId19" w:history="1">
-        <w:r>
-          <w:rPr>
-            <w:rStyle w:val="Hiperligao"/>
-            <w:rFonts w:eastAsia="Arial Narrow"/>
-          </w:rPr>
-          <w:t>https://www.cisco.com/site/us/en/about/case-studies-customer-stories/thessaloniki-port-authority.html</w:t>
-        </w:r>
-      </w:hyperlink>
     </w:p>
     <w:p>
       <w:pPr>
@@ -7256,29 +5796,14 @@
           <w:rFonts w:eastAsia="Arial Narrow"/>
         </w:rPr>
       </w:pPr>
-      <w:hyperlink r:id="rId20" w:history="1">
-        <w:r>
-          <w:rPr>
-            <w:rStyle w:val="Hiperligao"/>
-            <w:rFonts w:eastAsia="Arial Narrow"/>
-          </w:rPr>
-          <w:t>https://rightship.com/insights/port-thessaloniki-becomes-first-port-in-eu-mediterranean-pilot-ship-emissions-monitoring-under-helmepa-led-metavasea</w:t>
-        </w:r>
-      </w:hyperlink>
     </w:p>
     <w:p>
       <w:pPr>
         <w:pStyle w:val="BodyText1"/>
-      </w:pPr>
-      <w:hyperlink r:id="rId21" w:history="1">
-        <w:r>
-          <w:rPr>
-            <w:rStyle w:val="Hiperligao"/>
-            <w:rFonts w:eastAsia="Arial Narrow"/>
-          </w:rPr>
-          <w:t>https://www.thpa.gr/our-vision</w:t>
-        </w:r>
-      </w:hyperlink>
+        <w:rPr>
+          <w:rFonts w:eastAsia="Arial Narrow"/>
+        </w:rPr>
+      </w:pPr>
     </w:p>
     <w:p>
       <w:pPr>
@@ -7287,15 +5812,6 @@
           <w:rFonts w:eastAsia="Arial Narrow"/>
         </w:rPr>
       </w:pPr>
-      <w:hyperlink r:id="rId22" w:history="1">
-        <w:r>
-          <w:rPr>
-            <w:rStyle w:val="Hiperligao"/>
-            <w:rFonts w:eastAsia="Arial Narrow"/>
-          </w:rPr>
-          <w:t>https://www.espo.be</w:t>
-        </w:r>
-      </w:hyperlink>
     </w:p>
     <w:p>
       <w:pPr>
@@ -7304,183 +5820,10 @@
           <w:rFonts w:eastAsia="Arial Narrow"/>
         </w:rPr>
       </w:pPr>
-      <w:hyperlink r:id="rId23" w:history="1">
-        <w:r>
-          <w:rPr>
-            <w:rStyle w:val="Hiperligao"/>
-            <w:rFonts w:eastAsia="Arial Narrow"/>
-          </w:rPr>
-          <w:t>https://www.porteconomics.eu/calls-connectivity-liners-and-alliances-at-thessaloniki-container-port</w:t>
-        </w:r>
-      </w:hyperlink>
-    </w:p>
-    <w:p>
-      <w:pPr>
-        <w:pStyle w:val="BodyText1"/>
-        <w:rPr>
-          <w:rFonts w:eastAsia="Arial Narrow"/>
-        </w:rPr>
-      </w:pPr>
-      <w:hyperlink r:id="rId24" w:history="1">
-        <w:r>
-          <w:rPr>
-            <w:rStyle w:val="Hiperligao"/>
-            <w:rFonts w:eastAsia="Arial Narrow"/>
-          </w:rPr>
-          <w:t>https://www.lloydslist.com</w:t>
-        </w:r>
-      </w:hyperlink>
-    </w:p>
-    <w:p>
-      <w:pPr>
-        <w:pStyle w:val="BodyText1"/>
-        <w:rPr>
-          <w:rFonts w:eastAsia="Arial Narrow"/>
-        </w:rPr>
-      </w:pPr>
-      <w:hyperlink r:id="rId25" w:history="1">
-        <w:r>
-          <w:rPr>
-            <w:rStyle w:val="Hiperligao"/>
-            <w:rFonts w:eastAsia="Arial Narrow"/>
-          </w:rPr>
-          <w:t>https://www.oecd.org/en/publications/market-access-trade-in-transport-services-and-trade-facilitation_9789282101476-en.html</w:t>
-        </w:r>
-      </w:hyperlink>
-    </w:p>
-    <w:p>
-      <w:pPr>
-        <w:pStyle w:val="BodyText1"/>
-        <w:rPr>
-          <w:rFonts w:eastAsia="Arial Narrow"/>
-        </w:rPr>
-      </w:pPr>
-      <w:hyperlink r:id="rId26" w:history="1">
-        <w:r>
-          <w:rPr>
-            <w:rStyle w:val="Hiperligao"/>
-            <w:rFonts w:eastAsia="Arial Narrow"/>
-          </w:rPr>
-          <w:t>https://transport.ec.europa.eu/index_en</w:t>
-        </w:r>
-      </w:hyperlink>
-    </w:p>
-    <w:p>
-      <w:pPr>
-        <w:pStyle w:val="BodyText1"/>
-        <w:rPr>
-          <w:rFonts w:eastAsia="Arial Narrow"/>
-        </w:rPr>
-      </w:pPr>
-      <w:hyperlink r:id="rId27" w:history="1">
-        <w:r>
-          <w:rPr>
-            <w:rStyle w:val="Hiperligao"/>
-            <w:rFonts w:eastAsia="Arial Narrow"/>
-          </w:rPr>
-          <w:t>https://commission.europa.eu/strategy-and-policy/priorities-2019-2024/european-green-deal_en</w:t>
-        </w:r>
-      </w:hyperlink>
-    </w:p>
-    <w:p>
-      <w:pPr>
-        <w:pStyle w:val="BodyText1"/>
-      </w:pPr>
-      <w:hyperlink r:id="rId28" w:history="1">
-        <w:r>
-          <w:rPr>
-            <w:rStyle w:val="Hiperligao"/>
-            <w:rFonts w:eastAsia="Arial Narrow"/>
-          </w:rPr>
-          <w:t>https://transport.ec.europa.eu/transport-themes/infrastructure-and-investment/trans-european-transport-network-ten-t_en</w:t>
-        </w:r>
-      </w:hyperlink>
-    </w:p>
-    <w:p>
-      <w:pPr>
-        <w:pStyle w:val="BodyText1"/>
-        <w:rPr>
-          <w:rFonts w:eastAsia="Arial Narrow"/>
-        </w:rPr>
-      </w:pPr>
-      <w:hyperlink r:id="rId29" w:history="1">
-        <w:r>
-          <w:rPr>
-            <w:rStyle w:val="Hiperligao"/>
-            <w:rFonts w:eastAsia="Arial Narrow"/>
-          </w:rPr>
-          <w:t>https://www.porttechnology.org/news/thessaloniki-port-reports-record-e100-million-revenue-in-2024</w:t>
-        </w:r>
-      </w:hyperlink>
-    </w:p>
-    <w:p>
-      <w:pPr>
-        <w:pStyle w:val="BodyText1"/>
-        <w:rPr>
-          <w:rFonts w:eastAsia="Arial Narrow"/>
-        </w:rPr>
-      </w:pPr>
-      <w:hyperlink r:id="rId30" w:history="1">
-        <w:r>
-          <w:rPr>
-            <w:rStyle w:val="Hiperligao"/>
-            <w:rFonts w:eastAsia="Arial Narrow"/>
-          </w:rPr>
-          <w:t>https://www.thpa.gr/files/financial/aok_31122023_en.pdf?x84359</w:t>
-        </w:r>
-      </w:hyperlink>
-    </w:p>
-    <w:p>
-      <w:pPr>
-        <w:pStyle w:val="BodyText1"/>
-        <w:rPr>
-          <w:rFonts w:eastAsia="Arial Narrow"/>
-        </w:rPr>
-      </w:pPr>
-    </w:p>
-    <w:p>
-      <w:pPr>
-        <w:pStyle w:val="BodyText1"/>
-        <w:rPr>
-          <w:rFonts w:eastAsia="Arial Narrow"/>
-        </w:rPr>
-      </w:pPr>
-    </w:p>
-    <w:p>
-      <w:pPr>
-        <w:pStyle w:val="BodyText1"/>
-        <w:rPr>
-          <w:rFonts w:eastAsia="Arial Narrow"/>
-        </w:rPr>
-      </w:pPr>
-    </w:p>
-    <w:p>
-      <w:pPr>
-        <w:pStyle w:val="BodyText1"/>
-        <w:rPr>
-          <w:rFonts w:eastAsia="Arial Narrow"/>
-        </w:rPr>
-      </w:pPr>
-    </w:p>
-    <w:p>
-      <w:pPr>
-        <w:pStyle w:val="BodyText1"/>
-        <w:rPr>
-          <w:rFonts w:eastAsia="Arial Narrow"/>
-        </w:rPr>
-      </w:pPr>
-    </w:p>
-    <w:p>
-      <w:pPr>
-        <w:pStyle w:val="BodyText1"/>
-        <w:rPr>
-          <w:rFonts w:eastAsia="Arial Narrow"/>
-        </w:rPr>
-      </w:pPr>
     </w:p>
     <w:sectPr>
-      <w:headerReference w:type="default" r:id="rId31"/>
-      <w:footerReference w:type="default" r:id="rId32"/>
+      <w:headerReference w:type="default" r:id="rId18"/>
+      <w:footerReference w:type="default" r:id="rId19"/>
       <w:pgSz w:w="12240" w:h="15840" w:code="1"/>
       <w:pgMar w:top="1440" w:right="1440" w:bottom="1440" w:left="1440" w:header="720" w:footer="720" w:gutter="0"/>
       <w:pgNumType w:start="1"/>
@@ -7549,23 +5892,7 @@
               <w:sz w:val="20"/>
               <w:szCs w:val="20"/>
             </w:rPr>
-            <w:t xml:space="preserve">Relatório Grupo </w:t>
-          </w:r>
-          <w:proofErr w:type="spellStart"/>
-          <w:r>
-            <w:rPr>
-              <w:sz w:val="20"/>
-              <w:szCs w:val="20"/>
-            </w:rPr>
-            <w:t>MakeITSimple</w:t>
-          </w:r>
-          <w:proofErr w:type="spellEnd"/>
-          <w:r>
-            <w:rPr>
-              <w:sz w:val="20"/>
-              <w:szCs w:val="20"/>
-            </w:rPr>
-            <w:t xml:space="preserve"> Turma 3DJ| </w:t>
+            <w:t xml:space="preserve">Relatório Grupo MakeITSimple Turma 3DJ| </w:t>
           </w:r>
         </w:p>
       </w:tc>
@@ -10340,6 +8667,7 @@
   <w:style w:type="character" w:default="1" w:styleId="Tipodeletrapredefinidodopargrafo">
     <w:name w:val="Default Paragraph Font"/>
     <w:uiPriority w:val="1"/>
+    <w:semiHidden/>
     <w:unhideWhenUsed/>
   </w:style>
   <w:style w:type="table" w:default="1" w:styleId="Tabelanormal">
@@ -11150,6 +9478,150 @@
 </file>
 
 <file path=customXml/item2.xml><?xml version="1.0" encoding="utf-8"?>
+<ct:contentTypeSchema xmlns:ct="http://schemas.microsoft.com/office/2006/metadata/contentType" xmlns:ma="http://schemas.microsoft.com/office/2006/metadata/properties/metaAttributes" ct:_="" ma:_="" ma:contentTypeName="Documento" ma:contentTypeID="0x01010014A9A3ACABD01040A65FA4418BA97DB7" ma:contentTypeVersion="3" ma:contentTypeDescription="Criar um novo documento." ma:contentTypeScope="" ma:versionID="f01c351ff87518fefc8159936188c20d">
+  <xsd:schema xmlns:xsd="http://www.w3.org/2001/XMLSchema" xmlns:xs="http://www.w3.org/2001/XMLSchema" xmlns:p="http://schemas.microsoft.com/office/2006/metadata/properties" xmlns:ns2="af9439ef-09b8-447f-9aaa-8294c2ff695d" targetNamespace="http://schemas.microsoft.com/office/2006/metadata/properties" ma:root="true" ma:fieldsID="87f0c9989e68a6b09bd224e7e4f50953" ns2:_="">
+    <xsd:import namespace="af9439ef-09b8-447f-9aaa-8294c2ff695d"/>
+    <xsd:element name="properties">
+      <xsd:complexType>
+        <xsd:sequence>
+          <xsd:element name="documentManagement">
+            <xsd:complexType>
+              <xsd:all>
+                <xsd:element ref="ns2:MediaServiceMetadata" minOccurs="0"/>
+                <xsd:element ref="ns2:MediaServiceFastMetadata" minOccurs="0"/>
+                <xsd:element ref="ns2:MediaServiceSearchProperties" minOccurs="0"/>
+              </xsd:all>
+            </xsd:complexType>
+          </xsd:element>
+        </xsd:sequence>
+      </xsd:complexType>
+    </xsd:element>
+  </xsd:schema>
+  <xsd:schema xmlns:xsd="http://www.w3.org/2001/XMLSchema" xmlns:xs="http://www.w3.org/2001/XMLSchema" xmlns:dms="http://schemas.microsoft.com/office/2006/documentManagement/types" xmlns:pc="http://schemas.microsoft.com/office/infopath/2007/PartnerControls" targetNamespace="af9439ef-09b8-447f-9aaa-8294c2ff695d" elementFormDefault="qualified">
+    <xsd:import namespace="http://schemas.microsoft.com/office/2006/documentManagement/types"/>
+    <xsd:import namespace="http://schemas.microsoft.com/office/infopath/2007/PartnerControls"/>
+    <xsd:element name="MediaServiceMetadata" ma:index="8" nillable="true" ma:displayName="MediaServiceMetadata" ma:hidden="true" ma:internalName="MediaServiceMetadata" ma:readOnly="true">
+      <xsd:simpleType>
+        <xsd:restriction base="dms:Note"/>
+      </xsd:simpleType>
+    </xsd:element>
+    <xsd:element name="MediaServiceFastMetadata" ma:index="9" nillable="true" ma:displayName="MediaServiceFastMetadata" ma:hidden="true" ma:internalName="MediaServiceFastMetadata" ma:readOnly="true">
+      <xsd:simpleType>
+        <xsd:restriction base="dms:Note"/>
+      </xsd:simpleType>
+    </xsd:element>
+    <xsd:element name="MediaServiceSearchProperties" ma:index="10" nillable="true" ma:displayName="MediaServiceSearchProperties" ma:hidden="true" ma:internalName="MediaServiceSearchProperties" ma:readOnly="true">
+      <xsd:simpleType>
+        <xsd:restriction base="dms:Note"/>
+      </xsd:simpleType>
+    </xsd:element>
+  </xsd:schema>
+  <xsd:schema xmlns="http://schemas.openxmlformats.org/package/2006/metadata/core-properties" xmlns:xsd="http://www.w3.org/2001/XMLSchema" xmlns:xsi="http://www.w3.org/2001/XMLSchema-instance" xmlns:dc="http://purl.org/dc/elements/1.1/" xmlns:dcterms="http://purl.org/dc/terms/" xmlns:odoc="http://schemas.microsoft.com/internal/obd" targetNamespace="http://schemas.openxmlformats.org/package/2006/metadata/core-properties" elementFormDefault="qualified" attributeFormDefault="unqualified" blockDefault="#all">
+    <xsd:import namespace="http://purl.org/dc/elements/1.1/" schemaLocation="http://dublincore.org/schemas/xmls/qdc/2003/04/02/dc.xsd"/>
+    <xsd:import namespace="http://purl.org/dc/terms/" schemaLocation="http://dublincore.org/schemas/xmls/qdc/2003/04/02/dcterms.xsd"/>
+    <xsd:element name="coreProperties" type="CT_coreProperties"/>
+    <xsd:complexType name="CT_coreProperties">
+      <xsd:all>
+        <xsd:element ref="dc:creator" minOccurs="0" maxOccurs="1"/>
+        <xsd:element ref="dcterms:created" minOccurs="0" maxOccurs="1"/>
+        <xsd:element ref="dc:identifier" minOccurs="0" maxOccurs="1"/>
+        <xsd:element name="contentType" minOccurs="0" maxOccurs="1" type="xsd:string" ma:index="0" ma:displayName="Tipo de Conteúdo"/>
+        <xsd:element ref="dc:title" minOccurs="0" maxOccurs="1" ma:index="4" ma:displayName="Título"/>
+        <xsd:element ref="dc:subject" minOccurs="0" maxOccurs="1"/>
+        <xsd:element ref="dc:description" minOccurs="0" maxOccurs="1"/>
+        <xsd:element name="keywords" minOccurs="0" maxOccurs="1" type="xsd:string"/>
+        <xsd:element ref="dc:language" minOccurs="0" maxOccurs="1"/>
+        <xsd:element name="category" minOccurs="0" maxOccurs="1" type="xsd:string"/>
+        <xsd:element name="version" minOccurs="0" maxOccurs="1" type="xsd:string"/>
+        <xsd:element name="revision" minOccurs="0" maxOccurs="1" type="xsd:string">
+          <xsd:annotation>
+            <xsd:documentation>
+                        This value indicates the number of saves or revisions. The application is responsible for updating this value after each revision.
+                    </xsd:documentation>
+          </xsd:annotation>
+        </xsd:element>
+        <xsd:element name="lastModifiedBy" minOccurs="0" maxOccurs="1" type="xsd:string"/>
+        <xsd:element ref="dcterms:modified" minOccurs="0" maxOccurs="1"/>
+        <xsd:element name="contentStatus" minOccurs="0" maxOccurs="1" type="xsd:string"/>
+      </xsd:all>
+    </xsd:complexType>
+  </xsd:schema>
+  <xs:schema xmlns:pc="http://schemas.microsoft.com/office/infopath/2007/PartnerControls" xmlns:xs="http://www.w3.org/2001/XMLSchema" targetNamespace="http://schemas.microsoft.com/office/infopath/2007/PartnerControls" elementFormDefault="qualified" attributeFormDefault="unqualified">
+    <xs:element name="Person">
+      <xs:complexType>
+        <xs:sequence>
+          <xs:element ref="pc:DisplayName" minOccurs="0"/>
+          <xs:element ref="pc:AccountId" minOccurs="0"/>
+          <xs:element ref="pc:AccountType" minOccurs="0"/>
+        </xs:sequence>
+      </xs:complexType>
+    </xs:element>
+    <xs:element name="DisplayName" type="xs:string"/>
+    <xs:element name="AccountId" type="xs:string"/>
+    <xs:element name="AccountType" type="xs:string"/>
+    <xs:element name="BDCAssociatedEntity">
+      <xs:complexType>
+        <xs:sequence>
+          <xs:element ref="pc:BDCEntity" minOccurs="0" maxOccurs="unbounded"/>
+        </xs:sequence>
+        <xs:attribute ref="pc:EntityNamespace"/>
+        <xs:attribute ref="pc:EntityName"/>
+        <xs:attribute ref="pc:SystemInstanceName"/>
+        <xs:attribute ref="pc:AssociationName"/>
+      </xs:complexType>
+    </xs:element>
+    <xs:attribute name="EntityNamespace" type="xs:string"/>
+    <xs:attribute name="EntityName" type="xs:string"/>
+    <xs:attribute name="SystemInstanceName" type="xs:string"/>
+    <xs:attribute name="AssociationName" type="xs:string"/>
+    <xs:element name="BDCEntity">
+      <xs:complexType>
+        <xs:sequence>
+          <xs:element ref="pc:EntityDisplayName" minOccurs="0"/>
+          <xs:element ref="pc:EntityInstanceReference" minOccurs="0"/>
+          <xs:element ref="pc:EntityId1" minOccurs="0"/>
+          <xs:element ref="pc:EntityId2" minOccurs="0"/>
+          <xs:element ref="pc:EntityId3" minOccurs="0"/>
+          <xs:element ref="pc:EntityId4" minOccurs="0"/>
+          <xs:element ref="pc:EntityId5" minOccurs="0"/>
+        </xs:sequence>
+      </xs:complexType>
+    </xs:element>
+    <xs:element name="EntityDisplayName" type="xs:string"/>
+    <xs:element name="EntityInstanceReference" type="xs:string"/>
+    <xs:element name="EntityId1" type="xs:string"/>
+    <xs:element name="EntityId2" type="xs:string"/>
+    <xs:element name="EntityId3" type="xs:string"/>
+    <xs:element name="EntityId4" type="xs:string"/>
+    <xs:element name="EntityId5" type="xs:string"/>
+    <xs:element name="Terms">
+      <xs:complexType>
+        <xs:sequence>
+          <xs:element ref="pc:TermInfo" minOccurs="0" maxOccurs="unbounded"/>
+        </xs:sequence>
+      </xs:complexType>
+    </xs:element>
+    <xs:element name="TermInfo">
+      <xs:complexType>
+        <xs:sequence>
+          <xs:element ref="pc:TermName" minOccurs="0"/>
+          <xs:element ref="pc:TermId" minOccurs="0"/>
+        </xs:sequence>
+      </xs:complexType>
+    </xs:element>
+    <xs:element name="TermName" type="xs:string"/>
+    <xs:element name="TermId" type="xs:string"/>
+  </xs:schema>
+</ct:contentTypeSchema>
+</file>
+
+<file path=customXml/item3.xml><?xml version="1.0" encoding="utf-8"?>
+<p:properties xmlns:p="http://schemas.microsoft.com/office/2006/metadata/properties" xmlns:xsi="http://www.w3.org/2001/XMLSchema-instance" xmlns:pc="http://schemas.microsoft.com/office/infopath/2007/PartnerControls">
+  <documentManagement/>
+</p:properties>
+</file>
+
+<file path=customXml/item4.xml><?xml version="1.0" encoding="utf-8"?>
 <b:Sources xmlns:b="http://schemas.openxmlformats.org/officeDocument/2006/bibliography" xmlns="http://schemas.openxmlformats.org/officeDocument/2006/bibliography" SelectedStyle="\APA.XSL" StyleName="APA">
   <b:Source>
     <b:Tag>Por25</b:Tag>
@@ -11476,150 +9948,6 @@
 </b:Sources>
 </file>
 
-<file path=customXml/item3.xml><?xml version="1.0" encoding="utf-8"?>
-<p:properties xmlns:p="http://schemas.microsoft.com/office/2006/metadata/properties" xmlns:xsi="http://www.w3.org/2001/XMLSchema-instance" xmlns:pc="http://schemas.microsoft.com/office/infopath/2007/PartnerControls">
-  <documentManagement/>
-</p:properties>
-</file>
-
-<file path=customXml/item4.xml><?xml version="1.0" encoding="utf-8"?>
-<ct:contentTypeSchema xmlns:ct="http://schemas.microsoft.com/office/2006/metadata/contentType" xmlns:ma="http://schemas.microsoft.com/office/2006/metadata/properties/metaAttributes" ct:_="" ma:_="" ma:contentTypeName="Documento" ma:contentTypeID="0x01010014A9A3ACABD01040A65FA4418BA97DB7" ma:contentTypeVersion="3" ma:contentTypeDescription="Criar um novo documento." ma:contentTypeScope="" ma:versionID="f01c351ff87518fefc8159936188c20d">
-  <xsd:schema xmlns:xsd="http://www.w3.org/2001/XMLSchema" xmlns:xs="http://www.w3.org/2001/XMLSchema" xmlns:p="http://schemas.microsoft.com/office/2006/metadata/properties" xmlns:ns2="af9439ef-09b8-447f-9aaa-8294c2ff695d" targetNamespace="http://schemas.microsoft.com/office/2006/metadata/properties" ma:root="true" ma:fieldsID="87f0c9989e68a6b09bd224e7e4f50953" ns2:_="">
-    <xsd:import namespace="af9439ef-09b8-447f-9aaa-8294c2ff695d"/>
-    <xsd:element name="properties">
-      <xsd:complexType>
-        <xsd:sequence>
-          <xsd:element name="documentManagement">
-            <xsd:complexType>
-              <xsd:all>
-                <xsd:element ref="ns2:MediaServiceMetadata" minOccurs="0"/>
-                <xsd:element ref="ns2:MediaServiceFastMetadata" minOccurs="0"/>
-                <xsd:element ref="ns2:MediaServiceSearchProperties" minOccurs="0"/>
-              </xsd:all>
-            </xsd:complexType>
-          </xsd:element>
-        </xsd:sequence>
-      </xsd:complexType>
-    </xsd:element>
-  </xsd:schema>
-  <xsd:schema xmlns:xsd="http://www.w3.org/2001/XMLSchema" xmlns:xs="http://www.w3.org/2001/XMLSchema" xmlns:dms="http://schemas.microsoft.com/office/2006/documentManagement/types" xmlns:pc="http://schemas.microsoft.com/office/infopath/2007/PartnerControls" targetNamespace="af9439ef-09b8-447f-9aaa-8294c2ff695d" elementFormDefault="qualified">
-    <xsd:import namespace="http://schemas.microsoft.com/office/2006/documentManagement/types"/>
-    <xsd:import namespace="http://schemas.microsoft.com/office/infopath/2007/PartnerControls"/>
-    <xsd:element name="MediaServiceMetadata" ma:index="8" nillable="true" ma:displayName="MediaServiceMetadata" ma:hidden="true" ma:internalName="MediaServiceMetadata" ma:readOnly="true">
-      <xsd:simpleType>
-        <xsd:restriction base="dms:Note"/>
-      </xsd:simpleType>
-    </xsd:element>
-    <xsd:element name="MediaServiceFastMetadata" ma:index="9" nillable="true" ma:displayName="MediaServiceFastMetadata" ma:hidden="true" ma:internalName="MediaServiceFastMetadata" ma:readOnly="true">
-      <xsd:simpleType>
-        <xsd:restriction base="dms:Note"/>
-      </xsd:simpleType>
-    </xsd:element>
-    <xsd:element name="MediaServiceSearchProperties" ma:index="10" nillable="true" ma:displayName="MediaServiceSearchProperties" ma:hidden="true" ma:internalName="MediaServiceSearchProperties" ma:readOnly="true">
-      <xsd:simpleType>
-        <xsd:restriction base="dms:Note"/>
-      </xsd:simpleType>
-    </xsd:element>
-  </xsd:schema>
-  <xsd:schema xmlns="http://schemas.openxmlformats.org/package/2006/metadata/core-properties" xmlns:xsd="http://www.w3.org/2001/XMLSchema" xmlns:xsi="http://www.w3.org/2001/XMLSchema-instance" xmlns:dc="http://purl.org/dc/elements/1.1/" xmlns:dcterms="http://purl.org/dc/terms/" xmlns:odoc="http://schemas.microsoft.com/internal/obd" targetNamespace="http://schemas.openxmlformats.org/package/2006/metadata/core-properties" elementFormDefault="qualified" attributeFormDefault="unqualified" blockDefault="#all">
-    <xsd:import namespace="http://purl.org/dc/elements/1.1/" schemaLocation="http://dublincore.org/schemas/xmls/qdc/2003/04/02/dc.xsd"/>
-    <xsd:import namespace="http://purl.org/dc/terms/" schemaLocation="http://dublincore.org/schemas/xmls/qdc/2003/04/02/dcterms.xsd"/>
-    <xsd:element name="coreProperties" type="CT_coreProperties"/>
-    <xsd:complexType name="CT_coreProperties">
-      <xsd:all>
-        <xsd:element ref="dc:creator" minOccurs="0" maxOccurs="1"/>
-        <xsd:element ref="dcterms:created" minOccurs="0" maxOccurs="1"/>
-        <xsd:element ref="dc:identifier" minOccurs="0" maxOccurs="1"/>
-        <xsd:element name="contentType" minOccurs="0" maxOccurs="1" type="xsd:string" ma:index="0" ma:displayName="Tipo de Conteúdo"/>
-        <xsd:element ref="dc:title" minOccurs="0" maxOccurs="1" ma:index="4" ma:displayName="Título"/>
-        <xsd:element ref="dc:subject" minOccurs="0" maxOccurs="1"/>
-        <xsd:element ref="dc:description" minOccurs="0" maxOccurs="1"/>
-        <xsd:element name="keywords" minOccurs="0" maxOccurs="1" type="xsd:string"/>
-        <xsd:element ref="dc:language" minOccurs="0" maxOccurs="1"/>
-        <xsd:element name="category" minOccurs="0" maxOccurs="1" type="xsd:string"/>
-        <xsd:element name="version" minOccurs="0" maxOccurs="1" type="xsd:string"/>
-        <xsd:element name="revision" minOccurs="0" maxOccurs="1" type="xsd:string">
-          <xsd:annotation>
-            <xsd:documentation>
-                        This value indicates the number of saves or revisions. The application is responsible for updating this value after each revision.
-                    </xsd:documentation>
-          </xsd:annotation>
-        </xsd:element>
-        <xsd:element name="lastModifiedBy" minOccurs="0" maxOccurs="1" type="xsd:string"/>
-        <xsd:element ref="dcterms:modified" minOccurs="0" maxOccurs="1"/>
-        <xsd:element name="contentStatus" minOccurs="0" maxOccurs="1" type="xsd:string"/>
-      </xsd:all>
-    </xsd:complexType>
-  </xsd:schema>
-  <xs:schema xmlns:pc="http://schemas.microsoft.com/office/infopath/2007/PartnerControls" xmlns:xs="http://www.w3.org/2001/XMLSchema" targetNamespace="http://schemas.microsoft.com/office/infopath/2007/PartnerControls" elementFormDefault="qualified" attributeFormDefault="unqualified">
-    <xs:element name="Person">
-      <xs:complexType>
-        <xs:sequence>
-          <xs:element ref="pc:DisplayName" minOccurs="0"/>
-          <xs:element ref="pc:AccountId" minOccurs="0"/>
-          <xs:element ref="pc:AccountType" minOccurs="0"/>
-        </xs:sequence>
-      </xs:complexType>
-    </xs:element>
-    <xs:element name="DisplayName" type="xs:string"/>
-    <xs:element name="AccountId" type="xs:string"/>
-    <xs:element name="AccountType" type="xs:string"/>
-    <xs:element name="BDCAssociatedEntity">
-      <xs:complexType>
-        <xs:sequence>
-          <xs:element ref="pc:BDCEntity" minOccurs="0" maxOccurs="unbounded"/>
-        </xs:sequence>
-        <xs:attribute ref="pc:EntityNamespace"/>
-        <xs:attribute ref="pc:EntityName"/>
-        <xs:attribute ref="pc:SystemInstanceName"/>
-        <xs:attribute ref="pc:AssociationName"/>
-      </xs:complexType>
-    </xs:element>
-    <xs:attribute name="EntityNamespace" type="xs:string"/>
-    <xs:attribute name="EntityName" type="xs:string"/>
-    <xs:attribute name="SystemInstanceName" type="xs:string"/>
-    <xs:attribute name="AssociationName" type="xs:string"/>
-    <xs:element name="BDCEntity">
-      <xs:complexType>
-        <xs:sequence>
-          <xs:element ref="pc:EntityDisplayName" minOccurs="0"/>
-          <xs:element ref="pc:EntityInstanceReference" minOccurs="0"/>
-          <xs:element ref="pc:EntityId1" minOccurs="0"/>
-          <xs:element ref="pc:EntityId2" minOccurs="0"/>
-          <xs:element ref="pc:EntityId3" minOccurs="0"/>
-          <xs:element ref="pc:EntityId4" minOccurs="0"/>
-          <xs:element ref="pc:EntityId5" minOccurs="0"/>
-        </xs:sequence>
-      </xs:complexType>
-    </xs:element>
-    <xs:element name="EntityDisplayName" type="xs:string"/>
-    <xs:element name="EntityInstanceReference" type="xs:string"/>
-    <xs:element name="EntityId1" type="xs:string"/>
-    <xs:element name="EntityId2" type="xs:string"/>
-    <xs:element name="EntityId3" type="xs:string"/>
-    <xs:element name="EntityId4" type="xs:string"/>
-    <xs:element name="EntityId5" type="xs:string"/>
-    <xs:element name="Terms">
-      <xs:complexType>
-        <xs:sequence>
-          <xs:element ref="pc:TermInfo" minOccurs="0" maxOccurs="unbounded"/>
-        </xs:sequence>
-      </xs:complexType>
-    </xs:element>
-    <xs:element name="TermInfo">
-      <xs:complexType>
-        <xs:sequence>
-          <xs:element ref="pc:TermName" minOccurs="0"/>
-          <xs:element ref="pc:TermId" minOccurs="0"/>
-        </xs:sequence>
-      </xs:complexType>
-    </xs:element>
-    <xs:element name="TermName" type="xs:string"/>
-    <xs:element name="TermId" type="xs:string"/>
-  </xs:schema>
-</ct:contentTypeSchema>
-</file>
-
 <file path=customXml/itemProps1.xml><?xml version="1.0" encoding="utf-8"?>
 <ds:datastoreItem xmlns:ds="http://schemas.openxmlformats.org/officeDocument/2006/customXml" ds:itemID="{A8BEE9C3-75AD-4607-B106-1B44B05722EA}">
   <ds:schemaRefs>
@@ -11629,23 +9957,6 @@
 </file>
 
 <file path=customXml/itemProps2.xml><?xml version="1.0" encoding="utf-8"?>
-<ds:datastoreItem xmlns:ds="http://schemas.openxmlformats.org/officeDocument/2006/customXml" ds:itemID="{926C3C61-161C-4906-8FDA-08330A450A15}">
-  <ds:schemaRefs>
-    <ds:schemaRef ds:uri="http://schemas.openxmlformats.org/officeDocument/2006/bibliography"/>
-  </ds:schemaRefs>
-</ds:datastoreItem>
-</file>
-
-<file path=customXml/itemProps3.xml><?xml version="1.0" encoding="utf-8"?>
-<ds:datastoreItem xmlns:ds="http://schemas.openxmlformats.org/officeDocument/2006/customXml" ds:itemID="{A02BD9CC-6025-4F76-BD90-0F1427CF0A06}">
-  <ds:schemaRefs>
-    <ds:schemaRef ds:uri="http://schemas.microsoft.com/office/2006/metadata/properties"/>
-    <ds:schemaRef ds:uri="http://schemas.microsoft.com/office/infopath/2007/PartnerControls"/>
-  </ds:schemaRefs>
-</ds:datastoreItem>
-</file>
-
-<file path=customXml/itemProps4.xml><?xml version="1.0" encoding="utf-8"?>
 <ds:datastoreItem xmlns:ds="http://schemas.openxmlformats.org/officeDocument/2006/customXml" ds:itemID="{489810D9-F91A-40C2-9E37-B94667679C1F}">
   <ds:schemaRefs>
     <ds:schemaRef ds:uri="http://schemas.microsoft.com/office/2006/metadata/contentType"/>
@@ -11661,4 +9972,21 @@
     <ds:schemaRef ds:uri="http://schemas.microsoft.com/internal/obd"/>
   </ds:schemaRefs>
 </ds:datastoreItem>
+</file>
+
+<file path=customXml/itemProps3.xml><?xml version="1.0" encoding="utf-8"?>
+<ds:datastoreItem xmlns:ds="http://schemas.openxmlformats.org/officeDocument/2006/customXml" ds:itemID="{A02BD9CC-6025-4F76-BD90-0F1427CF0A06}">
+  <ds:schemaRefs>
+    <ds:schemaRef ds:uri="http://schemas.microsoft.com/office/2006/metadata/properties"/>
+    <ds:schemaRef ds:uri="http://schemas.microsoft.com/office/infopath/2007/PartnerControls"/>
+  </ds:schemaRefs>
+</ds:datastoreItem>
+</file>
+
+<file path=customXml/itemProps4.xml><?xml version="1.0" encoding="utf-8"?>
+<ds:datastoreItem xmlns:ds="http://schemas.openxmlformats.org/officeDocument/2006/customXml" ds:itemID="{926C3C61-161C-4906-8FDA-08330A450A15}">
+  <ds:schemaRefs>
+    <ds:schemaRef ds:uri="http://schemas.openxmlformats.org/officeDocument/2006/bibliography"/>
+  </ds:schemaRefs>
+</ds:datastoreItem>
 </file>
</xml_diff>

<commit_message>
[GESTA - Documentation - #23 #24 #124 #126 #127] Alterações na análise SWOT
</commit_message>
<xml_diff>
--- a/docs/planning/Sprint1/Gesta/RelatórioGesta.docx
+++ b/docs/planning/Sprint1/Gesta/RelatórioGesta.docx
@@ -258,8 +258,9 @@
           <w:sz w:val="28"/>
           <w:szCs w:val="28"/>
         </w:rPr>
-        <w:t>Porto de Thessaloniki</w:t>
-      </w:r>
+        <w:t xml:space="preserve">Porto de </w:t>
+      </w:r>
+      <w:proofErr w:type="spellStart"/>
       <w:r>
         <w:rPr>
           <w:rFonts w:asciiTheme="minorHAnsi" w:hAnsiTheme="minorHAnsi" w:cstheme="minorBidi"/>
@@ -268,6 +269,17 @@
           <w:sz w:val="28"/>
           <w:szCs w:val="28"/>
         </w:rPr>
+        <w:t>Thessaloniki</w:t>
+      </w:r>
+      <w:proofErr w:type="spellEnd"/>
+      <w:r>
+        <w:rPr>
+          <w:rFonts w:asciiTheme="minorHAnsi" w:hAnsiTheme="minorHAnsi" w:cstheme="minorBidi"/>
+          <w:b/>
+          <w:bCs/>
+          <w:sz w:val="28"/>
+          <w:szCs w:val="28"/>
+        </w:rPr>
         <w:t>”</w:t>
       </w:r>
     </w:p>
@@ -332,6 +344,7 @@
         </w:rPr>
         <w:t xml:space="preserve">_ Grupo </w:t>
       </w:r>
+      <w:proofErr w:type="spellStart"/>
       <w:r>
         <w:rPr>
           <w:rFonts w:asciiTheme="minorHAnsi" w:hAnsiTheme="minorHAnsi" w:cstheme="minorBidi"/>
@@ -342,6 +355,7 @@
         </w:rPr>
         <w:t>MakeITSimple</w:t>
       </w:r>
+      <w:proofErr w:type="spellEnd"/>
     </w:p>
     <w:p>
       <w:pPr>
@@ -2555,8 +2569,16 @@
         <w:rPr>
           <w:rFonts w:eastAsia="Calibri" w:cs="Calibri"/>
         </w:rPr>
-        <w:t>Situado estrategicamente no Norte da Grécia, o porto de Thessaloniki</w:t>
-      </w:r>
+        <w:t xml:space="preserve">Situado estrategicamente no Norte da Grécia, o porto de </w:t>
+      </w:r>
+      <w:proofErr w:type="spellStart"/>
+      <w:r>
+        <w:rPr>
+          <w:rFonts w:eastAsia="Calibri" w:cs="Calibri"/>
+        </w:rPr>
+        <w:t>Thessaloniki</w:t>
+      </w:r>
+      <w:proofErr w:type="spellEnd"/>
       <w:r>
         <w:rPr>
           <w:rFonts w:eastAsia="Calibri" w:cs="Calibri"/>
@@ -2777,7 +2799,21 @@
         <w:rPr>
           <w:rFonts w:eastAsia="Calibri" w:cs="Calibri"/>
         </w:rPr>
-        <w:t xml:space="preserve"> de Thessaloniki.</w:t>
+        <w:t xml:space="preserve"> de </w:t>
+      </w:r>
+      <w:proofErr w:type="spellStart"/>
+      <w:r>
+        <w:rPr>
+          <w:rFonts w:eastAsia="Calibri" w:cs="Calibri"/>
+        </w:rPr>
+        <w:t>Thessaloniki</w:t>
+      </w:r>
+      <w:proofErr w:type="spellEnd"/>
+      <w:r>
+        <w:rPr>
+          <w:rFonts w:eastAsia="Calibri" w:cs="Calibri"/>
+        </w:rPr>
+        <w:t>.</w:t>
       </w:r>
       <w:sdt>
         <w:sdtPr>
@@ -3010,6 +3046,7 @@
         </w:rPr>
         <w:t xml:space="preserve">A gestão do porto é assegurada pela </w:t>
       </w:r>
+      <w:proofErr w:type="spellStart"/>
       <w:r>
         <w:rPr>
           <w:rFonts w:eastAsia="Calibri" w:cs="Calibri"/>
@@ -3017,15 +3054,217 @@
           <w:iCs/>
           <w:szCs w:val="22"/>
         </w:rPr>
-        <w:t>Thessaloniki Port Authority S.A</w:t>
-      </w:r>
+        <w:t>Thessaloniki</w:t>
+      </w:r>
+      <w:proofErr w:type="spellEnd"/>
       <w:r>
         <w:rPr>
           <w:rFonts w:eastAsia="Calibri" w:cs="Calibri"/>
-          <w:szCs w:val="22"/>
-        </w:rPr>
-        <w:t xml:space="preserve">. (ThPA S.A.), entidade que funciona como autoridade portuária. Uma autoridade portuária é responsável pela gestão, operação e desenvolvimento de um porto, garantindo o funcionamento das infraestruturas, coordenando as atividades comerciais, logísticas e de transporte, e promovendo a integração do porto com a cidade e a região envolvente. No caso de Thessaloniki, a ThPA S.A. opera sob a forma de sociedade anónima, gerindo terminais de contentores, carga convencional e passageiros, bem como os serviços de cruzeiro, enquanto promove o investimento, a expansão das atividades e a ligação com redes de transporte internacionais. </w:t>
-      </w:r>
+          <w:i/>
+          <w:iCs/>
+          <w:szCs w:val="22"/>
+        </w:rPr>
+        <w:t xml:space="preserve"> </w:t>
+      </w:r>
+      <w:proofErr w:type="spellStart"/>
+      <w:r>
+        <w:rPr>
+          <w:rFonts w:eastAsia="Calibri" w:cs="Calibri"/>
+          <w:i/>
+          <w:iCs/>
+          <w:szCs w:val="22"/>
+        </w:rPr>
+        <w:t>Port</w:t>
+      </w:r>
+      <w:proofErr w:type="spellEnd"/>
+      <w:r>
+        <w:rPr>
+          <w:rFonts w:eastAsia="Calibri" w:cs="Calibri"/>
+          <w:i/>
+          <w:iCs/>
+          <w:szCs w:val="22"/>
+        </w:rPr>
+        <w:t xml:space="preserve"> </w:t>
+      </w:r>
+      <w:proofErr w:type="spellStart"/>
+      <w:r>
+        <w:rPr>
+          <w:rFonts w:eastAsia="Calibri" w:cs="Calibri"/>
+          <w:i/>
+          <w:iCs/>
+          <w:szCs w:val="22"/>
+        </w:rPr>
+        <w:t>Authority</w:t>
+      </w:r>
+      <w:proofErr w:type="spellEnd"/>
+      <w:r>
+        <w:rPr>
+          <w:rFonts w:eastAsia="Calibri" w:cs="Calibri"/>
+          <w:i/>
+          <w:iCs/>
+          <w:szCs w:val="22"/>
+        </w:rPr>
+        <w:t xml:space="preserve"> S.A</w:t>
+      </w:r>
+      <w:r>
+        <w:rPr>
+          <w:rFonts w:eastAsia="Calibri" w:cs="Calibri"/>
+          <w:szCs w:val="22"/>
+        </w:rPr>
+        <w:t>. (</w:t>
+      </w:r>
+      <w:proofErr w:type="spellStart"/>
+      <w:r>
+        <w:rPr>
+          <w:rFonts w:eastAsia="Calibri" w:cs="Calibri"/>
+          <w:szCs w:val="22"/>
+        </w:rPr>
+        <w:t>ThPA</w:t>
+      </w:r>
+      <w:proofErr w:type="spellEnd"/>
+      <w:r>
+        <w:rPr>
+          <w:rFonts w:eastAsia="Calibri" w:cs="Calibri"/>
+          <w:szCs w:val="22"/>
+        </w:rPr>
+        <w:t xml:space="preserve"> S.A.), entidade que funciona como autoridade portuária. Uma autoridade portuária é responsável pela gestão, operação e desenvolvimento de um porto, garantindo o funcionamento das infraestruturas, coordenando as atividades comerciais, logísticas e de transporte, e promovendo a integração do porto com a cidade e a região envolvente. No caso de </w:t>
+      </w:r>
+      <w:proofErr w:type="spellStart"/>
+      <w:r>
+        <w:rPr>
+          <w:rFonts w:eastAsia="Calibri" w:cs="Calibri"/>
+          <w:szCs w:val="22"/>
+        </w:rPr>
+        <w:t>Thessaloniki</w:t>
+      </w:r>
+      <w:proofErr w:type="spellEnd"/>
+      <w:r>
+        <w:rPr>
+          <w:rFonts w:eastAsia="Calibri" w:cs="Calibri"/>
+          <w:szCs w:val="22"/>
+        </w:rPr>
+        <w:t xml:space="preserve">, a </w:t>
+      </w:r>
+      <w:proofErr w:type="spellStart"/>
+      <w:r>
+        <w:rPr>
+          <w:rFonts w:eastAsia="Calibri" w:cs="Calibri"/>
+          <w:szCs w:val="22"/>
+        </w:rPr>
+        <w:t>ThPA</w:t>
+      </w:r>
+      <w:proofErr w:type="spellEnd"/>
+      <w:r>
+        <w:rPr>
+          <w:rFonts w:eastAsia="Calibri" w:cs="Calibri"/>
+          <w:szCs w:val="22"/>
+        </w:rPr>
+        <w:t xml:space="preserve"> S.A. opera sob a forma de sociedade anónima, gerindo terminais de contentores, carga convencional e passageiros, bem como os serviços de cruzeiro, enquanto promove o investimento, a expansão das atividades e a ligação com redes de transporte internacionais. </w:t>
+      </w:r>
+      <w:sdt>
+        <w:sdtPr>
+          <w:rPr>
+            <w:rFonts w:eastAsia="Calibri" w:cs="Calibri"/>
+            <w:szCs w:val="22"/>
+          </w:rPr>
+          <w:id w:val="151102164"/>
+          <w:citation/>
+        </w:sdtPr>
+        <w:sdtContent>
+          <w:r>
+            <w:rPr>
+              <w:rFonts w:eastAsia="Calibri" w:cs="Calibri"/>
+              <w:szCs w:val="22"/>
+            </w:rPr>
+            <w:fldChar w:fldCharType="begin"/>
+          </w:r>
+          <w:r>
+            <w:rPr>
+              <w:rFonts w:eastAsia="Calibri" w:cs="Calibri"/>
+              <w:szCs w:val="22"/>
+            </w:rPr>
+            <w:instrText xml:space="preserve"> CITATION The258 \l 2070 </w:instrText>
+          </w:r>
+          <w:r>
+            <w:rPr>
+              <w:rFonts w:eastAsia="Calibri" w:cs="Calibri"/>
+              <w:szCs w:val="22"/>
+            </w:rPr>
+            <w:fldChar w:fldCharType="separate"/>
+          </w:r>
+          <w:r>
+            <w:rPr>
+              <w:rFonts w:eastAsia="Calibri" w:cs="Calibri"/>
+              <w:noProof/>
+              <w:szCs w:val="22"/>
+            </w:rPr>
+            <w:t>(Thessaloniki, s.d.)</w:t>
+          </w:r>
+          <w:r>
+            <w:rPr>
+              <w:rFonts w:eastAsia="Calibri" w:cs="Calibri"/>
+              <w:szCs w:val="22"/>
+            </w:rPr>
+            <w:fldChar w:fldCharType="end"/>
+          </w:r>
+        </w:sdtContent>
+      </w:sdt>
+      <w:sdt>
+        <w:sdtPr>
+          <w:rPr>
+            <w:rFonts w:eastAsia="Calibri" w:cs="Calibri"/>
+            <w:szCs w:val="22"/>
+          </w:rPr>
+          <w:id w:val="992299002"/>
+          <w:citation/>
+        </w:sdtPr>
+        <w:sdtContent>
+          <w:r>
+            <w:rPr>
+              <w:rFonts w:eastAsia="Calibri" w:cs="Calibri"/>
+              <w:szCs w:val="22"/>
+            </w:rPr>
+            <w:fldChar w:fldCharType="begin"/>
+          </w:r>
+          <w:r>
+            <w:rPr>
+              <w:rFonts w:eastAsia="Calibri" w:cs="Calibri"/>
+              <w:szCs w:val="22"/>
+            </w:rPr>
+            <w:instrText xml:space="preserve"> CITATION Por252 \l 2070 </w:instrText>
+          </w:r>
+          <w:r>
+            <w:rPr>
+              <w:rFonts w:eastAsia="Calibri" w:cs="Calibri"/>
+              <w:szCs w:val="22"/>
+            </w:rPr>
+            <w:fldChar w:fldCharType="separate"/>
+          </w:r>
+          <w:r>
+            <w:rPr>
+              <w:rFonts w:eastAsia="Calibri" w:cs="Calibri"/>
+              <w:noProof/>
+              <w:szCs w:val="22"/>
+            </w:rPr>
+            <w:t xml:space="preserve"> </w:t>
+          </w:r>
+          <w:r>
+            <w:rPr>
+              <w:rFonts w:eastAsia="Calibri" w:cs="Calibri"/>
+              <w:noProof/>
+              <w:szCs w:val="22"/>
+            </w:rPr>
+            <w:t>(Ports, s.d.)</w:t>
+          </w:r>
+          <w:r>
+            <w:rPr>
+              <w:rFonts w:eastAsia="Calibri" w:cs="Calibri"/>
+              <w:szCs w:val="22"/>
+            </w:rPr>
+            <w:fldChar w:fldCharType="end"/>
+          </w:r>
+        </w:sdtContent>
+      </w:sdt>
     </w:p>
     <w:p>
       <w:pPr>
@@ -3059,7 +3298,6 @@
           <w:bCs/>
           <w:szCs w:val="22"/>
         </w:rPr>
-        <w:lastRenderedPageBreak/>
         <w:t>1.1.3 Importância Económica e Social</w:t>
       </w:r>
     </w:p>
@@ -3089,14 +3327,34 @@
         </w:rPr>
         <w:t xml:space="preserve">para os mercados dos Balcãs, estando a menos de 700 km de cinco capitais da região: Belgrado (630 km), Bucareste (680 km), Skopje (230 km), Sofia (290 km) e Tirana (390 km). A sua localização, aliada à integração em importantes corredores europeus como o </w:t>
       </w:r>
+      <w:proofErr w:type="spellStart"/>
       <w:r>
         <w:rPr>
           <w:rFonts w:eastAsia="Calibri" w:cs="Calibri"/>
           <w:i/>
           <w:iCs/>
         </w:rPr>
-        <w:t>Orient/East-Med</w:t>
-      </w:r>
+        <w:t>Orient</w:t>
+      </w:r>
+      <w:proofErr w:type="spellEnd"/>
+      <w:r>
+        <w:rPr>
+          <w:rFonts w:eastAsia="Calibri" w:cs="Calibri"/>
+          <w:i/>
+          <w:iCs/>
+        </w:rPr>
+        <w:t>/</w:t>
+      </w:r>
+      <w:proofErr w:type="spellStart"/>
+      <w:r>
+        <w:rPr>
+          <w:rFonts w:eastAsia="Calibri" w:cs="Calibri"/>
+          <w:i/>
+          <w:iCs/>
+        </w:rPr>
+        <w:t>East-Med</w:t>
+      </w:r>
+      <w:proofErr w:type="spellEnd"/>
       <w:r>
         <w:rPr>
           <w:rFonts w:eastAsia="Calibri" w:cs="Calibri"/>
@@ -3122,7 +3380,7 @@
             <w:rPr>
               <w:rFonts w:eastAsia="Calibri" w:cs="Calibri"/>
             </w:rPr>
-            <w:instrText xml:space="preserve"> CITATION The251 \l 2070 </w:instrText>
+            <w:instrText xml:space="preserve">CITATION The251 \p 2 \l 2070 </w:instrText>
           </w:r>
           <w:r>
             <w:rPr>
@@ -3142,7 +3400,7 @@
               <w:rFonts w:eastAsia="Calibri" w:cs="Calibri"/>
               <w:noProof/>
             </w:rPr>
-            <w:t>(Thessaloniki)</w:t>
+            <w:t>(Thessaloniki, p. 2)</w:t>
           </w:r>
           <w:r>
             <w:rPr>
@@ -3398,15 +3656,79 @@
           <w:rFonts w:eastAsia="Calibri" w:cs="Calibri"/>
           <w:szCs w:val="22"/>
         </w:rPr>
-        <w:t xml:space="preserve">Para além da dimensão económica, o Porto de Thessaloniki assume também um papel cultural e social. Com uma área total de 1,5 milhões de m², acolhe diversos espaços culturais e de lazer, destacando-se o Cais 1, que integra o Museu de Fotografia, o Museu do Cinema de Thessaloniki e o MOMus – Centro </w:t>
-      </w:r>
+        <w:t xml:space="preserve">Para além da dimensão económica, o Porto de </w:t>
+      </w:r>
+      <w:proofErr w:type="spellStart"/>
       <w:r>
         <w:rPr>
           <w:rFonts w:eastAsia="Calibri" w:cs="Calibri"/>
           <w:szCs w:val="22"/>
         </w:rPr>
+        <w:t>Thessaloniki</w:t>
+      </w:r>
+      <w:proofErr w:type="spellEnd"/>
+      <w:r>
+        <w:rPr>
+          <w:rFonts w:eastAsia="Calibri" w:cs="Calibri"/>
+          <w:szCs w:val="22"/>
+        </w:rPr>
+        <w:t xml:space="preserve"> assume também um papel cultural e social. Com uma área total de 1,5 milhões de m², acolhe diversos espaços culturais e de lazer, destacando-se o </w:t>
+      </w:r>
+      <w:r>
+        <w:rPr>
+          <w:rFonts w:eastAsia="Calibri" w:cs="Calibri"/>
+          <w:szCs w:val="22"/>
+        </w:rPr>
         <w:lastRenderedPageBreak/>
-        <w:t xml:space="preserve">Experimental de Arte, recebendo eventos internacionais de relevo, como o Festival de Cinema de Thessaloniki e a Bienal de Fotografia. Desta forma, o porto não se limita a ser uma infraestrutura logística, mas constitui um polo multifuncional que articula comércio, turismo, cultura e desenvolvimento urbano. </w:t>
+        <w:t xml:space="preserve">Cais 1, que integra o Museu de Fotografia, o Museu do Cinema de </w:t>
+      </w:r>
+      <w:proofErr w:type="spellStart"/>
+      <w:r>
+        <w:rPr>
+          <w:rFonts w:eastAsia="Calibri" w:cs="Calibri"/>
+          <w:szCs w:val="22"/>
+        </w:rPr>
+        <w:t>Thessaloniki</w:t>
+      </w:r>
+      <w:proofErr w:type="spellEnd"/>
+      <w:r>
+        <w:rPr>
+          <w:rFonts w:eastAsia="Calibri" w:cs="Calibri"/>
+          <w:szCs w:val="22"/>
+        </w:rPr>
+        <w:t xml:space="preserve"> e o </w:t>
+      </w:r>
+      <w:proofErr w:type="spellStart"/>
+      <w:r>
+        <w:rPr>
+          <w:rFonts w:eastAsia="Calibri" w:cs="Calibri"/>
+          <w:szCs w:val="22"/>
+        </w:rPr>
+        <w:t>MOMus</w:t>
+      </w:r>
+      <w:proofErr w:type="spellEnd"/>
+      <w:r>
+        <w:rPr>
+          <w:rFonts w:eastAsia="Calibri" w:cs="Calibri"/>
+          <w:szCs w:val="22"/>
+        </w:rPr>
+        <w:t xml:space="preserve"> – Centro Experimental de Arte, recebendo eventos internacionais de relevo, como o Festival de Cinema de </w:t>
+      </w:r>
+      <w:proofErr w:type="spellStart"/>
+      <w:r>
+        <w:rPr>
+          <w:rFonts w:eastAsia="Calibri" w:cs="Calibri"/>
+          <w:szCs w:val="22"/>
+        </w:rPr>
+        <w:t>Thessaloniki</w:t>
+      </w:r>
+      <w:proofErr w:type="spellEnd"/>
+      <w:r>
+        <w:rPr>
+          <w:rFonts w:eastAsia="Calibri" w:cs="Calibri"/>
+          <w:szCs w:val="22"/>
+        </w:rPr>
+        <w:t xml:space="preserve"> e a Bienal de Fotografia. Desta forma, o porto não se limita a ser uma infraestrutura logística, mas constitui um polo multifuncional que articula comércio, turismo, cultura e desenvolvimento urbano. </w:t>
       </w:r>
       <w:sdt>
         <w:sdtPr>
@@ -3430,7 +3752,7 @@
               <w:rFonts w:eastAsia="Calibri" w:cs="Calibri"/>
               <w:szCs w:val="22"/>
             </w:rPr>
-            <w:instrText xml:space="preserve"> CITATION The251 \l 2070 </w:instrText>
+            <w:instrText xml:space="preserve">CITATION The251 \p 5 \l 2070 </w:instrText>
           </w:r>
           <w:r>
             <w:rPr>
@@ -3445,7 +3767,7 @@
               <w:noProof/>
               <w:szCs w:val="22"/>
             </w:rPr>
-            <w:t>(Thessaloniki)</w:t>
+            <w:t>(Thessaloniki, p. 5)</w:t>
           </w:r>
           <w:r>
             <w:rPr>
@@ -3472,7 +3794,23 @@
           <w:rFonts w:eastAsia="Calibri" w:cs="Calibri"/>
           <w:szCs w:val="22"/>
         </w:rPr>
-        <w:t xml:space="preserve">O Porto de Thessaloniki oferece uma ampla variedade de serviços portuários e logísticos, incluindo o manuseio de contentores, carga convencional, manuseio de cargas de projeto, cruzeiros e ferries, serviços de logística e armazenamento alfandegário temporário no </w:t>
+        <w:t xml:space="preserve">O Porto de </w:t>
+      </w:r>
+      <w:proofErr w:type="spellStart"/>
+      <w:r>
+        <w:rPr>
+          <w:rFonts w:eastAsia="Calibri" w:cs="Calibri"/>
+          <w:szCs w:val="22"/>
+        </w:rPr>
+        <w:t>Thessaloniki</w:t>
+      </w:r>
+      <w:proofErr w:type="spellEnd"/>
+      <w:r>
+        <w:rPr>
+          <w:rFonts w:eastAsia="Calibri" w:cs="Calibri"/>
+          <w:szCs w:val="22"/>
+        </w:rPr>
+        <w:t xml:space="preserve"> oferece uma ampla variedade de serviços portuários e logísticos, incluindo o manuseio de contentores, carga convencional, manuseio de cargas de projeto, cruzeiros e ferries, serviços de logística e armazenamento alfandegário temporário no </w:t>
       </w:r>
       <w:r>
         <w:rPr>
@@ -3481,8 +3819,39 @@
           <w:iCs/>
           <w:szCs w:val="22"/>
         </w:rPr>
-        <w:t>Sofia Dry Port</w:t>
-      </w:r>
+        <w:t xml:space="preserve">Sofia </w:t>
+      </w:r>
+      <w:proofErr w:type="spellStart"/>
+      <w:r>
+        <w:rPr>
+          <w:rFonts w:eastAsia="Calibri" w:cs="Calibri"/>
+          <w:i/>
+          <w:iCs/>
+          <w:szCs w:val="22"/>
+        </w:rPr>
+        <w:t>Dry</w:t>
+      </w:r>
+      <w:proofErr w:type="spellEnd"/>
+      <w:r>
+        <w:rPr>
+          <w:rFonts w:eastAsia="Calibri" w:cs="Calibri"/>
+          <w:i/>
+          <w:iCs/>
+          <w:szCs w:val="22"/>
+        </w:rPr>
+        <w:t xml:space="preserve"> </w:t>
+      </w:r>
+      <w:proofErr w:type="spellStart"/>
+      <w:r>
+        <w:rPr>
+          <w:rFonts w:eastAsia="Calibri" w:cs="Calibri"/>
+          <w:i/>
+          <w:iCs/>
+          <w:szCs w:val="22"/>
+        </w:rPr>
+        <w:t>Port</w:t>
+      </w:r>
+      <w:proofErr w:type="spellEnd"/>
       <w:r>
         <w:rPr>
           <w:rFonts w:eastAsia="Calibri" w:cs="Calibri"/>
@@ -3512,7 +3881,7 @@
               <w:rFonts w:eastAsia="Calibri" w:cs="Calibri"/>
               <w:szCs w:val="22"/>
             </w:rPr>
-            <w:instrText xml:space="preserve"> CITATION The251 \l 2070 </w:instrText>
+            <w:instrText xml:space="preserve">CITATION The251 \p 4 \l 2070 </w:instrText>
           </w:r>
           <w:r>
             <w:rPr>
@@ -3535,7 +3904,7 @@
               <w:noProof/>
               <w:szCs w:val="22"/>
             </w:rPr>
-            <w:t>(Thessaloniki)</w:t>
+            <w:t>(Thessaloniki, p. 4)</w:t>
           </w:r>
           <w:r>
             <w:rPr>
@@ -3583,7 +3952,23 @@
           <w:rFonts w:eastAsia="Calibri" w:cs="Calibri"/>
           <w:szCs w:val="22"/>
         </w:rPr>
-        <w:t xml:space="preserve">Em termos financeiros, a ThPA S.A. apresentou em 2024 resultados robustos, com receitas aproximando-se de €100,7 milhões, um aumento de 17% face a 2023. O lucro bruto atingiu €47,1 milhões, o EBITDA foi de €42,6 milhões (margem de 42%) e o lucro líquido após impostos atingiu €28 milhões, representando um crescimento de 38% em relação ao ano anterior. A empresa mantém uma forte liquidez, com um total de €123 milhões em caixa e ativos financeiros, e continua a investir na expansão e modernização das infraestruturas, incluindo o projeto de ampliação do Cais 6. </w:t>
+        <w:t xml:space="preserve">Em termos financeiros, a </w:t>
+      </w:r>
+      <w:proofErr w:type="spellStart"/>
+      <w:r>
+        <w:rPr>
+          <w:rFonts w:eastAsia="Calibri" w:cs="Calibri"/>
+          <w:szCs w:val="22"/>
+        </w:rPr>
+        <w:t>ThPA</w:t>
+      </w:r>
+      <w:proofErr w:type="spellEnd"/>
+      <w:r>
+        <w:rPr>
+          <w:rFonts w:eastAsia="Calibri" w:cs="Calibri"/>
+          <w:szCs w:val="22"/>
+        </w:rPr>
+        <w:t xml:space="preserve"> S.A. apresentou em 2024 resultados robustos, com receitas aproximando-se de €100,7 milhões, um aumento de 17% face a 2023. O lucro bruto atingiu €47,1 milhões, o EBITDA foi de €42,6 milhões (margem de 42%) e o lucro líquido após impostos atingiu €28 milhões, representando um crescimento de 38% em relação ao ano anterior. A empresa mantém uma forte liquidez, com um total de €123 milhões em caixa e ativos financeiros, e continua a investir na expansão e modernização das infraestruturas, incluindo o projeto de ampliação do Cais 6. </w:t>
       </w:r>
       <w:sdt>
         <w:sdtPr>
@@ -3641,41 +4026,99 @@
         </w:rPr>
         <w:t xml:space="preserve">A estrutura acionista atual é composta por </w:t>
       </w:r>
+      <w:proofErr w:type="spellStart"/>
       <w:r>
         <w:rPr>
           <w:rFonts w:eastAsia="Calibri" w:cs="Calibri"/>
           <w:i/>
           <w:iCs/>
         </w:rPr>
-        <w:t>South Europe Gateway Thessaloniki</w:t>
-      </w:r>
-      <w:r>
-        <w:rPr>
-          <w:rFonts w:eastAsia="Calibri" w:cs="Calibri"/>
-        </w:rPr>
-        <w:t xml:space="preserve"> (SEGT) </w:t>
-      </w:r>
+        <w:t>South</w:t>
+      </w:r>
+      <w:proofErr w:type="spellEnd"/>
       <w:r>
         <w:rPr>
           <w:rFonts w:eastAsia="Calibri" w:cs="Calibri"/>
           <w:i/>
           <w:iCs/>
         </w:rPr>
-        <w:t>Ltd</w:t>
-      </w:r>
-      <w:r>
-        <w:rPr>
-          <w:rFonts w:eastAsia="Calibri" w:cs="Calibri"/>
-        </w:rPr>
-        <w:t xml:space="preserve">, com 67%, o Fundo de Desenvolvimento de Ativos da República Helénica (HRADF) com 7,3%, e os restantes 25,7% encontram-se em </w:t>
-      </w:r>
+        <w:t xml:space="preserve"> </w:t>
+      </w:r>
+      <w:proofErr w:type="spellStart"/>
       <w:r>
         <w:rPr>
           <w:rFonts w:eastAsia="Calibri" w:cs="Calibri"/>
           <w:i/>
           <w:iCs/>
         </w:rPr>
-        <w:t>free float,</w:t>
+        <w:t>Europe</w:t>
+      </w:r>
+      <w:proofErr w:type="spellEnd"/>
+      <w:r>
+        <w:rPr>
+          <w:rFonts w:eastAsia="Calibri" w:cs="Calibri"/>
+          <w:i/>
+          <w:iCs/>
+        </w:rPr>
+        <w:t xml:space="preserve"> Gateway </w:t>
+      </w:r>
+      <w:proofErr w:type="spellStart"/>
+      <w:r>
+        <w:rPr>
+          <w:rFonts w:eastAsia="Calibri" w:cs="Calibri"/>
+          <w:i/>
+          <w:iCs/>
+        </w:rPr>
+        <w:t>Thessaloniki</w:t>
+      </w:r>
+      <w:proofErr w:type="spellEnd"/>
+      <w:r>
+        <w:rPr>
+          <w:rFonts w:eastAsia="Calibri" w:cs="Calibri"/>
+        </w:rPr>
+        <w:t xml:space="preserve"> (SEGT) </w:t>
+      </w:r>
+      <w:proofErr w:type="spellStart"/>
+      <w:r>
+        <w:rPr>
+          <w:rFonts w:eastAsia="Calibri" w:cs="Calibri"/>
+          <w:i/>
+          <w:iCs/>
+        </w:rPr>
+        <w:t>Ltd</w:t>
+      </w:r>
+      <w:proofErr w:type="spellEnd"/>
+      <w:r>
+        <w:rPr>
+          <w:rFonts w:eastAsia="Calibri" w:cs="Calibri"/>
+        </w:rPr>
+        <w:t xml:space="preserve">, com 67%, o Fundo de Desenvolvimento de Ativos da República Helénica (HRADF) com 7,3%, e os restantes 25,7% encontram-se em </w:t>
+      </w:r>
+      <w:r>
+        <w:rPr>
+          <w:rFonts w:eastAsia="Calibri" w:cs="Calibri"/>
+          <w:i/>
+          <w:iCs/>
+        </w:rPr>
+        <w:t xml:space="preserve">free </w:t>
+      </w:r>
+      <w:proofErr w:type="spellStart"/>
+      <w:r>
+        <w:rPr>
+          <w:rFonts w:eastAsia="Calibri" w:cs="Calibri"/>
+          <w:i/>
+          <w:iCs/>
+        </w:rPr>
+        <w:t>float</w:t>
+      </w:r>
+      <w:proofErr w:type="spellEnd"/>
+      <w:r>
+        <w:rPr>
+          <w:rFonts w:eastAsia="Calibri" w:cs="Calibri"/>
+          <w:i/>
+          <w:iCs/>
+        </w:rPr>
+        <w:t>,</w:t>
       </w:r>
       <w:r>
         <w:rPr>
@@ -3745,6 +4188,7 @@
         <w:rPr>
           <w:noProof/>
         </w:rPr>
+        <w:lastRenderedPageBreak/>
         <w:drawing>
           <wp:inline distT="0" distB="0" distL="0" distR="0" wp14:anchorId="1AF3E869" wp14:editId="474791CC">
             <wp:extent cx="5943600" cy="1819275"/>
@@ -3795,7 +4239,6 @@
       </w:pPr>
       <w:bookmarkStart w:id="10" w:name="_Toc212043433"/>
       <w:r>
-        <w:lastRenderedPageBreak/>
         <w:t xml:space="preserve">Figura </w:t>
       </w:r>
       <w:fldSimple w:instr=" SEQ Figura \* ARABIC ">
@@ -3941,7 +4384,21 @@
         <w:rPr>
           <w:szCs w:val="22"/>
         </w:rPr>
-        <w:t>O organograma do Porto de Thessaloniki mostra uma empresa organizada de forma bastante clara e tradicional, dividida por áreas funcionais, com departamentos específicos para finanças, operações, administração, comercial, qualidade, segurança, jurídico, entre outros. Esta departamentalização funcional é bastante comum em grandes empresas, pois permite que cada área se concentre no que faz melhor.</w:t>
+        <w:t xml:space="preserve">O organograma do Porto de </w:t>
+      </w:r>
+      <w:proofErr w:type="spellStart"/>
+      <w:r>
+        <w:rPr>
+          <w:szCs w:val="22"/>
+        </w:rPr>
+        <w:t>Thessaloniki</w:t>
+      </w:r>
+      <w:proofErr w:type="spellEnd"/>
+      <w:r>
+        <w:rPr>
+          <w:szCs w:val="22"/>
+        </w:rPr>
+        <w:t xml:space="preserve"> mostra uma empresa organizada de forma bastante clara e tradicional, dividida por áreas funcionais, com departamentos específicos para finanças, operações, administração, comercial, qualidade, segurança, jurídico, entre outros. Esta departamentalização funcional é bastante comum em grandes empresas, pois permite que cada área se concentre no que faz melhor.</w:t>
       </w:r>
     </w:p>
     <w:p>
@@ -4092,7 +4549,21 @@
         <w:rPr>
           <w:szCs w:val="22"/>
         </w:rPr>
-        <w:t>Em termos de adaptação à mudança, estruturas funcionais como a da ThPA S.A. tendem a apresentar menor agilidade, uma vez que as decisões percorrem diferentes níveis de responsabilidade antes de serem implementadas. Esta hierarquia formal pode reduzir a rapidez de resposta a alterações do mercado ou a novos desafios operacionais. Ainda assim, a existência de departamentos de apoio, como os de Estratégia, Sustentabilidade ou Gestão de Projetos, reforça a capacidade da organização em monitorizar o ambiente externo e propor melhorias, mesmo que a sua implementação dependa da validação pela gestão de topo.</w:t>
+        <w:t xml:space="preserve">Em termos de adaptação à mudança, estruturas funcionais como a da </w:t>
+      </w:r>
+      <w:proofErr w:type="spellStart"/>
+      <w:r>
+        <w:rPr>
+          <w:szCs w:val="22"/>
+        </w:rPr>
+        <w:t>ThPA</w:t>
+      </w:r>
+      <w:proofErr w:type="spellEnd"/>
+      <w:r>
+        <w:rPr>
+          <w:szCs w:val="22"/>
+        </w:rPr>
+        <w:t xml:space="preserve"> S.A. tendem a apresentar menor agilidade, uma vez que as decisões percorrem diferentes níveis de responsabilidade antes de serem implementadas. Esta hierarquia formal pode reduzir a rapidez de resposta a alterações do mercado ou a novos desafios operacionais. Ainda assim, a existência de departamentos de apoio, como os de Estratégia, Sustentabilidade ou Gestão de Projetos, reforça a capacidade da organização em monitorizar o ambiente externo e propor melhorias, mesmo que a sua implementação dependa da validação pela gestão de topo.</w:t>
       </w:r>
     </w:p>
     <w:p>
@@ -4113,27 +4584,83 @@
           <w:szCs w:val="22"/>
         </w:rPr>
         <w:lastRenderedPageBreak/>
-        <w:t>A ThPA S.A. apresenta uma estrutura funcional e formalmente definida, com linhas de autoridade claras e responsabilidades bem delimitadas. Embora existam níveis hierárquicos distintos, as principais divisões — Operações, Contentores, Comercial, Financeira e Administrativa — situam-se num mesmo patamar funcional, o que confere à estrutura um carácter relativamente horizontal dentro de cada área de atuação. Os departamentos de staff, como os de Assuntos Jurídicos, Segurança ou Planeamento, não intervêm diretamente nas operações portuárias, mas prestam suporte técnico e estratégico às divisões de linha, reforçando o controlo, a conformidade e a eficiência organizacional.</w:t>
-      </w:r>
-    </w:p>
-    <w:p>
-      <w:pPr>
-        <w:rPr>
-          <w:szCs w:val="22"/>
-        </w:rPr>
-      </w:pPr>
-    </w:p>
-    <w:p>
-      <w:pPr>
-        <w:rPr>
-          <w:szCs w:val="22"/>
-        </w:rPr>
-      </w:pPr>
-      <w:r>
-        <w:rPr>
-          <w:szCs w:val="22"/>
-        </w:rPr>
-        <w:t>O organograma evidencia, assim, uma estrutura composta por quatro níveis formais: o órgão máximo de governação (Board of Directors), seguido da direção executiva e dos comités de apoio, das divisões funcionais responsáveis pelas principais áreas de atividade e, por fim, dos departamentos especializados de suporte. Esta configuração, embora hierarquicamente definida, combina características verticais e horizontais, assegurando coordenação e controlo sem comprometer totalmente a flexibilidade e a capacidade de resposta da organização.</w:t>
+        <w:t xml:space="preserve">A </w:t>
+      </w:r>
+      <w:proofErr w:type="spellStart"/>
+      <w:r>
+        <w:rPr>
+          <w:szCs w:val="22"/>
+        </w:rPr>
+        <w:t>ThPA</w:t>
+      </w:r>
+      <w:proofErr w:type="spellEnd"/>
+      <w:r>
+        <w:rPr>
+          <w:szCs w:val="22"/>
+        </w:rPr>
+        <w:t xml:space="preserve"> S.A. apresenta uma estrutura funcional e formalmente definida, com linhas de autoridade claras e responsabilidades bem delimitadas. Embora existam níveis hierárquicos distintos, as principais divisões — Operações, Contentores, Comercial, Financeira e Administrativa — situam-se num mesmo patamar funcional, o que confere à estrutura um carácter relativamente horizontal dentro de cada área de atuação. Os departamentos de staff, como os de Assuntos Jurídicos, Segurança ou Planeamento, não intervêm diretamente nas operações portuárias, mas prestam suporte técnico e estratégico às divisões de linha, reforçando o controlo, a conformidade e a eficiência organizacional.</w:t>
+      </w:r>
+    </w:p>
+    <w:p>
+      <w:pPr>
+        <w:rPr>
+          <w:szCs w:val="22"/>
+        </w:rPr>
+      </w:pPr>
+    </w:p>
+    <w:p>
+      <w:pPr>
+        <w:rPr>
+          <w:szCs w:val="22"/>
+        </w:rPr>
+      </w:pPr>
+      <w:r>
+        <w:rPr>
+          <w:szCs w:val="22"/>
+        </w:rPr>
+        <w:t>O organograma evidencia, assim, uma estrutura composta por quatro níveis formais: o órgão máximo de governação (</w:t>
+      </w:r>
+      <w:proofErr w:type="spellStart"/>
+      <w:r>
+        <w:rPr>
+          <w:szCs w:val="22"/>
+        </w:rPr>
+        <w:t>Board</w:t>
+      </w:r>
+      <w:proofErr w:type="spellEnd"/>
+      <w:r>
+        <w:rPr>
+          <w:szCs w:val="22"/>
+        </w:rPr>
+        <w:t xml:space="preserve"> </w:t>
+      </w:r>
+      <w:proofErr w:type="spellStart"/>
+      <w:r>
+        <w:rPr>
+          <w:szCs w:val="22"/>
+        </w:rPr>
+        <w:t>of</w:t>
+      </w:r>
+      <w:proofErr w:type="spellEnd"/>
+      <w:r>
+        <w:rPr>
+          <w:szCs w:val="22"/>
+        </w:rPr>
+        <w:t xml:space="preserve"> </w:t>
+      </w:r>
+      <w:proofErr w:type="spellStart"/>
+      <w:r>
+        <w:rPr>
+          <w:szCs w:val="22"/>
+        </w:rPr>
+        <w:t>Directors</w:t>
+      </w:r>
+      <w:proofErr w:type="spellEnd"/>
+      <w:r>
+        <w:rPr>
+          <w:szCs w:val="22"/>
+        </w:rPr>
+        <w:t>), seguido da direção executiva e dos comités de apoio, das divisões funcionais responsáveis pelas principais áreas de atividade e, por fim, dos departamentos especializados de suporte. Esta configuração, embora hierarquicamente definida, combina características verticais e horizontais, assegurando coordenação e controlo sem comprometer totalmente a flexibilidade e a capacidade de resposta da organização.</w:t>
       </w:r>
     </w:p>
     <w:p>
@@ -4170,7 +4697,21 @@
         <w:rPr>
           <w:szCs w:val="22"/>
         </w:rPr>
-        <w:t>No que respeita às estruturas formais e informais, observa-se que a ThPA S.A. opera com um elevado grau de formalização, refletido na existência de procedimentos padronizados, níveis hierárquicos definidos e canais de comunicação institucionais. A estrutura informal, embora possa manifestar-se em relações interpessoais entre colaboradores, aparenta ser limitada pela natureza regulada da organização e pelo controlo centralizado das decisões. Assim, o processo decisório revela-se predominantemente rígido e centralizado na gestão de topo, garantindo conformidade e estabilidade, mas restringindo a autonomia e a flexibilidade das áreas operacionais.</w:t>
+        <w:t xml:space="preserve">No que respeita às estruturas formais e informais, observa-se que a </w:t>
+      </w:r>
+      <w:proofErr w:type="spellStart"/>
+      <w:r>
+        <w:rPr>
+          <w:szCs w:val="22"/>
+        </w:rPr>
+        <w:t>ThPA</w:t>
+      </w:r>
+      <w:proofErr w:type="spellEnd"/>
+      <w:r>
+        <w:rPr>
+          <w:szCs w:val="22"/>
+        </w:rPr>
+        <w:t xml:space="preserve"> S.A. opera com um elevado grau de formalização, refletido na existência de procedimentos padronizados, níveis hierárquicos definidos e canais de comunicação institucionais. A estrutura informal, embora possa manifestar-se em relações interpessoais entre colaboradores, aparenta ser limitada pela natureza regulada da organização e pelo controlo centralizado das decisões. Assim, o processo decisório revela-se predominantemente rígido e centralizado na gestão de topo, garantindo conformidade e estabilidade, mas restringindo a autonomia e a flexibilidade das áreas operacionais.</w:t>
       </w:r>
     </w:p>
     <w:p>
@@ -4207,7 +4748,49 @@
         <w:rPr>
           <w:szCs w:val="22"/>
         </w:rPr>
-        <w:t xml:space="preserve">Ao analisar o organograma, constata-se que a estrutura se concentra predominantemente nos níveis de direção e coordenação, representando divisões responsáveis pela gestão estratégica, administrativa e operacional das atividades portuárias. Divisões como a Operations Division ou a Container Terminal Division evidenciam o foco na supervisão e controlo das operações, mas não representam diretamente as equipas que executam as tarefas no terreno. Assim, a dimensão operacional — composta por trabalhadores responsáveis pelo manuseamento de cargas, operação de equipamentos e apoio nas </w:t>
+        <w:t xml:space="preserve">Ao analisar o organograma, constata-se que a estrutura se concentra predominantemente nos níveis de direção e coordenação, representando divisões responsáveis pela gestão estratégica, administrativa e operacional das atividades portuárias. Divisões como a </w:t>
+      </w:r>
+      <w:proofErr w:type="spellStart"/>
+      <w:r>
+        <w:rPr>
+          <w:szCs w:val="22"/>
+        </w:rPr>
+        <w:t>Operations</w:t>
+      </w:r>
+      <w:proofErr w:type="spellEnd"/>
+      <w:r>
+        <w:rPr>
+          <w:szCs w:val="22"/>
+        </w:rPr>
+        <w:t xml:space="preserve"> </w:t>
+      </w:r>
+      <w:proofErr w:type="spellStart"/>
+      <w:r>
+        <w:rPr>
+          <w:szCs w:val="22"/>
+        </w:rPr>
+        <w:t>Division</w:t>
+      </w:r>
+      <w:proofErr w:type="spellEnd"/>
+      <w:r>
+        <w:rPr>
+          <w:szCs w:val="22"/>
+        </w:rPr>
+        <w:t xml:space="preserve"> ou a Container Terminal </w:t>
+      </w:r>
+      <w:proofErr w:type="spellStart"/>
+      <w:r>
+        <w:rPr>
+          <w:szCs w:val="22"/>
+        </w:rPr>
+        <w:t>Division</w:t>
+      </w:r>
+      <w:proofErr w:type="spellEnd"/>
+      <w:r>
+        <w:rPr>
+          <w:szCs w:val="22"/>
+        </w:rPr>
+        <w:t xml:space="preserve"> evidenciam o foco na supervisão e controlo das operações, mas não representam diretamente as equipas que executam as tarefas no terreno. Assim, a dimensão operacional — composta por trabalhadores responsáveis pelo manuseamento de cargas, operação de equipamentos e apoio nas </w:t>
       </w:r>
       <w:r>
         <w:rPr>
@@ -4251,7 +4834,35 @@
         <w:rPr>
           <w:szCs w:val="22"/>
         </w:rPr>
-        <w:t>Com base na análise estrutural realizada, identificam-se oportunidades de melhoria que podem reforçar a eficiência e a capacidade de adaptação do Porto de Thessaloniki (ThPA S.A.). As propostas concentram-se em três dimensões principais: simplificação hierárquica, fortalecimento da comunicação interna e valorização da autonomia operacional.</w:t>
+        <w:t xml:space="preserve">Com base na análise estrutural realizada, identificam-se oportunidades de melhoria que podem reforçar a eficiência e a capacidade de adaptação do Porto de </w:t>
+      </w:r>
+      <w:proofErr w:type="spellStart"/>
+      <w:r>
+        <w:rPr>
+          <w:szCs w:val="22"/>
+        </w:rPr>
+        <w:t>Thessaloniki</w:t>
+      </w:r>
+      <w:proofErr w:type="spellEnd"/>
+      <w:r>
+        <w:rPr>
+          <w:szCs w:val="22"/>
+        </w:rPr>
+        <w:t xml:space="preserve"> (</w:t>
+      </w:r>
+      <w:proofErr w:type="spellStart"/>
+      <w:r>
+        <w:rPr>
+          <w:szCs w:val="22"/>
+        </w:rPr>
+        <w:t>ThPA</w:t>
+      </w:r>
+      <w:proofErr w:type="spellEnd"/>
+      <w:r>
+        <w:rPr>
+          <w:szCs w:val="22"/>
+        </w:rPr>
+        <w:t xml:space="preserve"> S.A.). As propostas concentram-se em três dimensões principais: simplificação hierárquica, fortalecimento da comunicação interna e valorização da autonomia operacional.</w:t>
       </w:r>
     </w:p>
     <w:p>
@@ -4288,7 +4899,21 @@
         <w:rPr>
           <w:szCs w:val="22"/>
         </w:rPr>
-        <w:t>Apesar de a ThPA S.A. apresentar uma estrutura sólida e funcional, o processo decisório tende a ser centralizado, uma vez que as principais decisões passam pelos níveis superiores da hierarquia. Essa concentração de autoridade pode reduzir a agilidade organizacional e atrasar a implementação de medidas operacionais. Recomenda-se o reforço da autonomia das chefias operacionais e departamentais, permitindo que resolvam questões de rotina de forma mais rápida e eficiente, sem comprometer o controlo da gestão de topo. Ao clarificar responsabilidades e limites de autoridade, a organização poderia melhorar a velocidade de resposta a imprevistos e a coordenação entre áreas.</w:t>
+        <w:t xml:space="preserve">Apesar de a </w:t>
+      </w:r>
+      <w:proofErr w:type="spellStart"/>
+      <w:r>
+        <w:rPr>
+          <w:szCs w:val="22"/>
+        </w:rPr>
+        <w:t>ThPA</w:t>
+      </w:r>
+      <w:proofErr w:type="spellEnd"/>
+      <w:r>
+        <w:rPr>
+          <w:szCs w:val="22"/>
+        </w:rPr>
+        <w:t xml:space="preserve"> S.A. apresentar uma estrutura sólida e funcional, o processo decisório tende a ser centralizado, uma vez que as principais decisões passam pelos níveis superiores da hierarquia. Essa concentração de autoridade pode reduzir a agilidade organizacional e atrasar a implementação de medidas operacionais. Recomenda-se o reforço da autonomia das chefias operacionais e departamentais, permitindo que resolvam questões de rotina de forma mais rápida e eficiente, sem comprometer o controlo da gestão de topo. Ao clarificar responsabilidades e limites de autoridade, a organização poderia melhorar a velocidade de resposta a imprevistos e a coordenação entre áreas.</w:t>
       </w:r>
     </w:p>
     <w:p>
@@ -4382,7 +5007,21 @@
         <w:rPr>
           <w:szCs w:val="22"/>
         </w:rPr>
-        <w:t>Em síntese, as propostas apresentadas visam tornar a estrutura da ThPA S.A. mais ágil e colaborativa, sem comprometer a sua estabilidade institucional. O equilíbrio entre controlo e autonomia, aliado a uma comunicação mais fluida e à valorização do contributo das equipas, pode aumentar significativamente a capacidade de resposta e o desempenho global da organização.</w:t>
+        <w:t xml:space="preserve">Em síntese, as propostas apresentadas visam tornar a estrutura da </w:t>
+      </w:r>
+      <w:proofErr w:type="spellStart"/>
+      <w:r>
+        <w:rPr>
+          <w:szCs w:val="22"/>
+        </w:rPr>
+        <w:t>ThPA</w:t>
+      </w:r>
+      <w:proofErr w:type="spellEnd"/>
+      <w:r>
+        <w:rPr>
+          <w:szCs w:val="22"/>
+        </w:rPr>
+        <w:t xml:space="preserve"> S.A. mais ágil e colaborativa, sem comprometer a sua estabilidade institucional. O equilíbrio entre controlo e autonomia, aliado a uma comunicação mais fluida e à valorização do contributo das equipas, pode aumentar significativamente a capacidade de resposta e o desempenho global da organização.</w:t>
       </w:r>
     </w:p>
     <w:p/>
@@ -4425,7 +5064,409 @@
         <w:t>“</w:t>
       </w:r>
       <w:r>
-        <w:t>To provide an evolving, efficient and reliable intermodal network, which safeguards and upgrades the supply chain of our broader region, while actively contributing to the growth of our business partners, delivering value to all stakeholders and society, while promoting sustainability.To develop the connectivity of the Port of Thessaloniki and further expand ThPA S.A.’s intermodal rail service in Southeast and Central Europe.</w:t>
+        <w:t xml:space="preserve">To </w:t>
+      </w:r>
+      <w:proofErr w:type="spellStart"/>
+      <w:r>
+        <w:t>provide</w:t>
+      </w:r>
+      <w:proofErr w:type="spellEnd"/>
+      <w:r>
+        <w:t xml:space="preserve"> </w:t>
+      </w:r>
+      <w:proofErr w:type="spellStart"/>
+      <w:r>
+        <w:t>an</w:t>
+      </w:r>
+      <w:proofErr w:type="spellEnd"/>
+      <w:r>
+        <w:t xml:space="preserve"> </w:t>
+      </w:r>
+      <w:proofErr w:type="spellStart"/>
+      <w:r>
+        <w:t>evolving</w:t>
+      </w:r>
+      <w:proofErr w:type="spellEnd"/>
+      <w:r>
+        <w:t xml:space="preserve">, </w:t>
+      </w:r>
+      <w:proofErr w:type="spellStart"/>
+      <w:r>
+        <w:t>efficient</w:t>
+      </w:r>
+      <w:proofErr w:type="spellEnd"/>
+      <w:r>
+        <w:t xml:space="preserve"> </w:t>
+      </w:r>
+      <w:proofErr w:type="spellStart"/>
+      <w:r>
+        <w:t>and</w:t>
+      </w:r>
+      <w:proofErr w:type="spellEnd"/>
+      <w:r>
+        <w:t xml:space="preserve"> </w:t>
+      </w:r>
+      <w:proofErr w:type="spellStart"/>
+      <w:r>
+        <w:t>reliable</w:t>
+      </w:r>
+      <w:proofErr w:type="spellEnd"/>
+      <w:r>
+        <w:t xml:space="preserve"> intermodal network, </w:t>
+      </w:r>
+      <w:proofErr w:type="spellStart"/>
+      <w:r>
+        <w:t>which</w:t>
+      </w:r>
+      <w:proofErr w:type="spellEnd"/>
+      <w:r>
+        <w:t xml:space="preserve"> </w:t>
+      </w:r>
+      <w:proofErr w:type="spellStart"/>
+      <w:r>
+        <w:t>safeguards</w:t>
+      </w:r>
+      <w:proofErr w:type="spellEnd"/>
+      <w:r>
+        <w:t xml:space="preserve"> </w:t>
+      </w:r>
+      <w:proofErr w:type="spellStart"/>
+      <w:r>
+        <w:t>and</w:t>
+      </w:r>
+      <w:proofErr w:type="spellEnd"/>
+      <w:r>
+        <w:t xml:space="preserve"> upgrades </w:t>
+      </w:r>
+      <w:proofErr w:type="spellStart"/>
+      <w:r>
+        <w:t>the</w:t>
+      </w:r>
+      <w:proofErr w:type="spellEnd"/>
+      <w:r>
+        <w:t xml:space="preserve"> </w:t>
+      </w:r>
+      <w:proofErr w:type="spellStart"/>
+      <w:r>
+        <w:t>supply</w:t>
+      </w:r>
+      <w:proofErr w:type="spellEnd"/>
+      <w:r>
+        <w:t xml:space="preserve"> </w:t>
+      </w:r>
+      <w:proofErr w:type="spellStart"/>
+      <w:r>
+        <w:t>chain</w:t>
+      </w:r>
+      <w:proofErr w:type="spellEnd"/>
+      <w:r>
+        <w:t xml:space="preserve"> </w:t>
+      </w:r>
+      <w:proofErr w:type="spellStart"/>
+      <w:r>
+        <w:t>of</w:t>
+      </w:r>
+      <w:proofErr w:type="spellEnd"/>
+      <w:r>
+        <w:t xml:space="preserve"> </w:t>
+      </w:r>
+      <w:proofErr w:type="spellStart"/>
+      <w:r>
+        <w:t>our</w:t>
+      </w:r>
+      <w:proofErr w:type="spellEnd"/>
+      <w:r>
+        <w:t xml:space="preserve"> </w:t>
+      </w:r>
+      <w:proofErr w:type="spellStart"/>
+      <w:r>
+        <w:t>broader</w:t>
+      </w:r>
+      <w:proofErr w:type="spellEnd"/>
+      <w:r>
+        <w:t xml:space="preserve"> </w:t>
+      </w:r>
+      <w:proofErr w:type="spellStart"/>
+      <w:r>
+        <w:t>region</w:t>
+      </w:r>
+      <w:proofErr w:type="spellEnd"/>
+      <w:r>
+        <w:t xml:space="preserve">, </w:t>
+      </w:r>
+      <w:proofErr w:type="spellStart"/>
+      <w:r>
+        <w:t>while</w:t>
+      </w:r>
+      <w:proofErr w:type="spellEnd"/>
+      <w:r>
+        <w:t xml:space="preserve"> </w:t>
+      </w:r>
+      <w:proofErr w:type="spellStart"/>
+      <w:r>
+        <w:t>actively</w:t>
+      </w:r>
+      <w:proofErr w:type="spellEnd"/>
+      <w:r>
+        <w:t xml:space="preserve"> </w:t>
+      </w:r>
+      <w:proofErr w:type="spellStart"/>
+      <w:r>
+        <w:t>contributing</w:t>
+      </w:r>
+      <w:proofErr w:type="spellEnd"/>
+      <w:r>
+        <w:t xml:space="preserve"> to </w:t>
+      </w:r>
+      <w:proofErr w:type="spellStart"/>
+      <w:r>
+        <w:t>the</w:t>
+      </w:r>
+      <w:proofErr w:type="spellEnd"/>
+      <w:r>
+        <w:t xml:space="preserve"> </w:t>
+      </w:r>
+      <w:proofErr w:type="spellStart"/>
+      <w:r>
+        <w:t>growth</w:t>
+      </w:r>
+      <w:proofErr w:type="spellEnd"/>
+      <w:r>
+        <w:t xml:space="preserve"> </w:t>
+      </w:r>
+      <w:proofErr w:type="spellStart"/>
+      <w:r>
+        <w:t>of</w:t>
+      </w:r>
+      <w:proofErr w:type="spellEnd"/>
+      <w:r>
+        <w:t xml:space="preserve"> </w:t>
+      </w:r>
+      <w:proofErr w:type="spellStart"/>
+      <w:r>
+        <w:t>our</w:t>
+      </w:r>
+      <w:proofErr w:type="spellEnd"/>
+      <w:r>
+        <w:t xml:space="preserve"> business </w:t>
+      </w:r>
+      <w:proofErr w:type="spellStart"/>
+      <w:r>
+        <w:t>partners</w:t>
+      </w:r>
+      <w:proofErr w:type="spellEnd"/>
+      <w:r>
+        <w:t xml:space="preserve">, </w:t>
+      </w:r>
+      <w:proofErr w:type="spellStart"/>
+      <w:r>
+        <w:t>delivering</w:t>
+      </w:r>
+      <w:proofErr w:type="spellEnd"/>
+      <w:r>
+        <w:t xml:space="preserve"> </w:t>
+      </w:r>
+      <w:proofErr w:type="spellStart"/>
+      <w:r>
+        <w:t>value</w:t>
+      </w:r>
+      <w:proofErr w:type="spellEnd"/>
+      <w:r>
+        <w:t xml:space="preserve"> to </w:t>
+      </w:r>
+      <w:proofErr w:type="spellStart"/>
+      <w:r>
+        <w:t>all</w:t>
+      </w:r>
+      <w:proofErr w:type="spellEnd"/>
+      <w:r>
+        <w:t xml:space="preserve"> </w:t>
+      </w:r>
+      <w:proofErr w:type="spellStart"/>
+      <w:r>
+        <w:t>stakeholders</w:t>
+      </w:r>
+      <w:proofErr w:type="spellEnd"/>
+      <w:r>
+        <w:t xml:space="preserve"> </w:t>
+      </w:r>
+      <w:proofErr w:type="spellStart"/>
+      <w:r>
+        <w:t>and</w:t>
+      </w:r>
+      <w:proofErr w:type="spellEnd"/>
+      <w:r>
+        <w:t xml:space="preserve"> </w:t>
+      </w:r>
+      <w:proofErr w:type="spellStart"/>
+      <w:r>
+        <w:t>society</w:t>
+      </w:r>
+      <w:proofErr w:type="spellEnd"/>
+      <w:r>
+        <w:t xml:space="preserve">, </w:t>
+      </w:r>
+      <w:proofErr w:type="spellStart"/>
+      <w:r>
+        <w:t>while</w:t>
+      </w:r>
+      <w:proofErr w:type="spellEnd"/>
+      <w:r>
+        <w:t xml:space="preserve"> </w:t>
+      </w:r>
+      <w:proofErr w:type="spellStart"/>
+      <w:r>
+        <w:t>promoting</w:t>
+      </w:r>
+      <w:proofErr w:type="spellEnd"/>
+      <w:r>
+        <w:t xml:space="preserve"> </w:t>
+      </w:r>
+      <w:proofErr w:type="spellStart"/>
+      <w:proofErr w:type="gramStart"/>
+      <w:r>
+        <w:t>sustainability.To</w:t>
+      </w:r>
+      <w:proofErr w:type="spellEnd"/>
+      <w:proofErr w:type="gramEnd"/>
+      <w:r>
+        <w:t xml:space="preserve"> </w:t>
+      </w:r>
+      <w:proofErr w:type="spellStart"/>
+      <w:r>
+        <w:t>develop</w:t>
+      </w:r>
+      <w:proofErr w:type="spellEnd"/>
+      <w:r>
+        <w:t xml:space="preserve"> </w:t>
+      </w:r>
+      <w:proofErr w:type="spellStart"/>
+      <w:r>
+        <w:t>the</w:t>
+      </w:r>
+      <w:proofErr w:type="spellEnd"/>
+      <w:r>
+        <w:t xml:space="preserve"> </w:t>
+      </w:r>
+      <w:proofErr w:type="spellStart"/>
+      <w:r>
+        <w:t>connectivity</w:t>
+      </w:r>
+      <w:proofErr w:type="spellEnd"/>
+      <w:r>
+        <w:t xml:space="preserve"> </w:t>
+      </w:r>
+      <w:proofErr w:type="spellStart"/>
+      <w:r>
+        <w:t>of</w:t>
+      </w:r>
+      <w:proofErr w:type="spellEnd"/>
+      <w:r>
+        <w:t xml:space="preserve"> </w:t>
+      </w:r>
+      <w:proofErr w:type="spellStart"/>
+      <w:r>
+        <w:t>the</w:t>
+      </w:r>
+      <w:proofErr w:type="spellEnd"/>
+      <w:r>
+        <w:t xml:space="preserve"> </w:t>
+      </w:r>
+      <w:proofErr w:type="spellStart"/>
+      <w:r>
+        <w:t>Port</w:t>
+      </w:r>
+      <w:proofErr w:type="spellEnd"/>
+      <w:r>
+        <w:t xml:space="preserve"> </w:t>
+      </w:r>
+      <w:proofErr w:type="spellStart"/>
+      <w:r>
+        <w:t>of</w:t>
+      </w:r>
+      <w:proofErr w:type="spellEnd"/>
+      <w:r>
+        <w:t xml:space="preserve"> </w:t>
+      </w:r>
+      <w:proofErr w:type="spellStart"/>
+      <w:r>
+        <w:t>Thessaloniki</w:t>
+      </w:r>
+      <w:proofErr w:type="spellEnd"/>
+      <w:r>
+        <w:t xml:space="preserve"> </w:t>
+      </w:r>
+      <w:proofErr w:type="spellStart"/>
+      <w:r>
+        <w:t>and</w:t>
+      </w:r>
+      <w:proofErr w:type="spellEnd"/>
+      <w:r>
+        <w:t xml:space="preserve"> </w:t>
+      </w:r>
+      <w:proofErr w:type="spellStart"/>
+      <w:r>
+        <w:t>further</w:t>
+      </w:r>
+      <w:proofErr w:type="spellEnd"/>
+      <w:r>
+        <w:t xml:space="preserve"> </w:t>
+      </w:r>
+      <w:proofErr w:type="spellStart"/>
+      <w:r>
+        <w:t>expand</w:t>
+      </w:r>
+      <w:proofErr w:type="spellEnd"/>
+      <w:r>
+        <w:t xml:space="preserve"> </w:t>
+      </w:r>
+      <w:proofErr w:type="spellStart"/>
+      <w:r>
+        <w:t>ThPA</w:t>
+      </w:r>
+      <w:proofErr w:type="spellEnd"/>
+      <w:r>
+        <w:t xml:space="preserve"> </w:t>
+      </w:r>
+      <w:proofErr w:type="spellStart"/>
+      <w:r>
+        <w:t>S.A.’s</w:t>
+      </w:r>
+      <w:proofErr w:type="spellEnd"/>
+      <w:r>
+        <w:t xml:space="preserve"> intermodal rail </w:t>
+      </w:r>
+      <w:proofErr w:type="spellStart"/>
+      <w:r>
+        <w:t>service</w:t>
+      </w:r>
+      <w:proofErr w:type="spellEnd"/>
+      <w:r>
+        <w:t xml:space="preserve"> in </w:t>
+      </w:r>
+      <w:proofErr w:type="spellStart"/>
+      <w:r>
+        <w:t>Southeast</w:t>
+      </w:r>
+      <w:proofErr w:type="spellEnd"/>
+      <w:r>
+        <w:t xml:space="preserve"> </w:t>
+      </w:r>
+      <w:proofErr w:type="spellStart"/>
+      <w:r>
+        <w:t>and</w:t>
+      </w:r>
+      <w:proofErr w:type="spellEnd"/>
+      <w:r>
+        <w:t xml:space="preserve"> Central </w:t>
+      </w:r>
+      <w:proofErr w:type="spellStart"/>
+      <w:r>
+        <w:t>Europe</w:t>
+      </w:r>
+      <w:proofErr w:type="spellEnd"/>
+      <w:r>
+        <w:t>.</w:t>
       </w:r>
       <w:r>
         <w:t>”</w:t>
@@ -4440,7 +5481,7 @@
             <w:fldChar w:fldCharType="begin"/>
           </w:r>
           <w:r>
-            <w:instrText xml:space="preserve"> CITATION The252 \l 2070 </w:instrText>
+            <w:instrText xml:space="preserve">CITATION The252 \p 3 \l 2070 </w:instrText>
           </w:r>
           <w:r>
             <w:fldChar w:fldCharType="separate"/>
@@ -4449,7 +5490,7 @@
             <w:rPr>
               <w:noProof/>
             </w:rPr>
-            <w:t xml:space="preserve"> (Thessaloniki)</w:t>
+            <w:t xml:space="preserve"> (Thessaloniki, p. 3)</w:t>
           </w:r>
           <w:r>
             <w:fldChar w:fldCharType="end"/>
@@ -4459,7 +5500,15 @@
     </w:p>
     <w:p>
       <w:r>
-        <w:t>A missão da ThPA S.A. destaca o compromisso com a eficiência operacional, a fiabilidade e a sustentabilidade, associando o seu papel central à conetividade intermodal e à contribuição para o desenvolvimento económico da região. O texto reflete uma orientação clara para a criação de valor partilhado — económico, social e ambiental —, em linha com as tendências europeias de responsabilidade corporativa. A missão é operacionalmente relevante, pois relaciona diretamente o propósito da organização com o reforço da cadeia logística e a expansão das ligações ferroviárias internacionais, o que evidencia coerência entre o propósito institucional e as atividades-chave do porto.</w:t>
+        <w:t xml:space="preserve">A missão da </w:t>
+      </w:r>
+      <w:proofErr w:type="spellStart"/>
+      <w:r>
+        <w:t>ThPA</w:t>
+      </w:r>
+      <w:proofErr w:type="spellEnd"/>
+      <w:r>
+        <w:t xml:space="preserve"> S.A. destaca o compromisso com a eficiência operacional, a fiabilidade e a sustentabilidade, associando o seu papel central à conetividade intermodal e à contribuição para o desenvolvimento económico da região. O texto reflete uma orientação clara para a criação de valor partilhado — económico, social e ambiental —, em linha com as tendências europeias de responsabilidade corporativa. A missão é operacionalmente relevante, pois relaciona diretamente o propósito da organização com o reforço da cadeia logística e a expansão das ligações ferroviárias internacionais, o que evidencia coerência entre o propósito institucional e as atividades-chave do porto.</w:t>
       </w:r>
     </w:p>
     <w:p/>
@@ -4482,8 +5531,173 @@
       <w:r>
         <w:t>“</w:t>
       </w:r>
-      <w:r>
-        <w:t>We aspire to be more than a port, to be the multi-gateway intermodal network and logistics solutions provider for the Balkans and the broader Southeast, Central and Eastern European region.</w:t>
+      <w:proofErr w:type="spellStart"/>
+      <w:r>
+        <w:t>We</w:t>
+      </w:r>
+      <w:proofErr w:type="spellEnd"/>
+      <w:r>
+        <w:t xml:space="preserve"> aspire to </w:t>
+      </w:r>
+      <w:proofErr w:type="spellStart"/>
+      <w:r>
+        <w:t>be</w:t>
+      </w:r>
+      <w:proofErr w:type="spellEnd"/>
+      <w:r>
+        <w:t xml:space="preserve"> more </w:t>
+      </w:r>
+      <w:proofErr w:type="spellStart"/>
+      <w:r>
+        <w:t>than</w:t>
+      </w:r>
+      <w:proofErr w:type="spellEnd"/>
+      <w:r>
+        <w:t xml:space="preserve"> a </w:t>
+      </w:r>
+      <w:proofErr w:type="spellStart"/>
+      <w:r>
+        <w:t>port</w:t>
+      </w:r>
+      <w:proofErr w:type="spellEnd"/>
+      <w:r>
+        <w:t xml:space="preserve">, to </w:t>
+      </w:r>
+      <w:proofErr w:type="spellStart"/>
+      <w:r>
+        <w:t>be</w:t>
+      </w:r>
+      <w:proofErr w:type="spellEnd"/>
+      <w:r>
+        <w:t xml:space="preserve"> </w:t>
+      </w:r>
+      <w:proofErr w:type="spellStart"/>
+      <w:r>
+        <w:t>the</w:t>
+      </w:r>
+      <w:proofErr w:type="spellEnd"/>
+      <w:r>
+        <w:t xml:space="preserve"> </w:t>
+      </w:r>
+      <w:proofErr w:type="spellStart"/>
+      <w:r>
+        <w:t>multi-gateway</w:t>
+      </w:r>
+      <w:proofErr w:type="spellEnd"/>
+      <w:r>
+        <w:t xml:space="preserve"> intermodal network </w:t>
+      </w:r>
+      <w:proofErr w:type="spellStart"/>
+      <w:r>
+        <w:t>and</w:t>
+      </w:r>
+      <w:proofErr w:type="spellEnd"/>
+      <w:r>
+        <w:t xml:space="preserve"> </w:t>
+      </w:r>
+      <w:proofErr w:type="spellStart"/>
+      <w:r>
+        <w:t>logistics</w:t>
+      </w:r>
+      <w:proofErr w:type="spellEnd"/>
+      <w:r>
+        <w:t xml:space="preserve"> </w:t>
+      </w:r>
+      <w:proofErr w:type="spellStart"/>
+      <w:r>
+        <w:t>solutions</w:t>
+      </w:r>
+      <w:proofErr w:type="spellEnd"/>
+      <w:r>
+        <w:t xml:space="preserve"> </w:t>
+      </w:r>
+      <w:proofErr w:type="spellStart"/>
+      <w:r>
+        <w:t>provider</w:t>
+      </w:r>
+      <w:proofErr w:type="spellEnd"/>
+      <w:r>
+        <w:t xml:space="preserve"> for </w:t>
+      </w:r>
+      <w:proofErr w:type="spellStart"/>
+      <w:r>
+        <w:t>the</w:t>
+      </w:r>
+      <w:proofErr w:type="spellEnd"/>
+      <w:r>
+        <w:t xml:space="preserve"> </w:t>
+      </w:r>
+      <w:proofErr w:type="spellStart"/>
+      <w:r>
+        <w:t>Balkans</w:t>
+      </w:r>
+      <w:proofErr w:type="spellEnd"/>
+      <w:r>
+        <w:t xml:space="preserve"> </w:t>
+      </w:r>
+      <w:proofErr w:type="spellStart"/>
+      <w:r>
+        <w:t>and</w:t>
+      </w:r>
+      <w:proofErr w:type="spellEnd"/>
+      <w:r>
+        <w:t xml:space="preserve"> </w:t>
+      </w:r>
+      <w:proofErr w:type="spellStart"/>
+      <w:r>
+        <w:t>the</w:t>
+      </w:r>
+      <w:proofErr w:type="spellEnd"/>
+      <w:r>
+        <w:t xml:space="preserve"> </w:t>
+      </w:r>
+      <w:proofErr w:type="spellStart"/>
+      <w:r>
+        <w:t>broader</w:t>
+      </w:r>
+      <w:proofErr w:type="spellEnd"/>
+      <w:r>
+        <w:t xml:space="preserve"> </w:t>
+      </w:r>
+      <w:proofErr w:type="spellStart"/>
+      <w:r>
+        <w:t>Southeast</w:t>
+      </w:r>
+      <w:proofErr w:type="spellEnd"/>
+      <w:r>
+        <w:t xml:space="preserve">, Central </w:t>
+      </w:r>
+      <w:proofErr w:type="spellStart"/>
+      <w:r>
+        <w:t>and</w:t>
+      </w:r>
+      <w:proofErr w:type="spellEnd"/>
+      <w:r>
+        <w:t xml:space="preserve"> </w:t>
+      </w:r>
+      <w:proofErr w:type="spellStart"/>
+      <w:r>
+        <w:t>Eastern</w:t>
+      </w:r>
+      <w:proofErr w:type="spellEnd"/>
+      <w:r>
+        <w:t xml:space="preserve"> </w:t>
+      </w:r>
+      <w:proofErr w:type="spellStart"/>
+      <w:r>
+        <w:t>European</w:t>
+      </w:r>
+      <w:proofErr w:type="spellEnd"/>
+      <w:r>
+        <w:t xml:space="preserve"> </w:t>
+      </w:r>
+      <w:proofErr w:type="spellStart"/>
+      <w:r>
+        <w:t>region</w:t>
+      </w:r>
+      <w:proofErr w:type="spellEnd"/>
+      <w:r>
+        <w:t>.</w:t>
       </w:r>
       <w:r>
         <w:t>”</w:t>
@@ -4498,7 +5712,7 @@
             <w:fldChar w:fldCharType="begin"/>
           </w:r>
           <w:r>
-            <w:instrText xml:space="preserve"> CITATION The252 \l 2070 </w:instrText>
+            <w:instrText xml:space="preserve">CITATION The252 \p 3 \l 2070 </w:instrText>
           </w:r>
           <w:r>
             <w:fldChar w:fldCharType="separate"/>
@@ -4507,7 +5721,7 @@
             <w:rPr>
               <w:noProof/>
             </w:rPr>
-            <w:t xml:space="preserve"> (Thessaloniki)</w:t>
+            <w:t xml:space="preserve"> (Thessaloniki, p. 3)</w:t>
           </w:r>
           <w:r>
             <w:fldChar w:fldCharType="end"/>
@@ -4517,7 +5731,19 @@
     </w:p>
     <w:p>
       <w:r>
-        <w:t>A visão da ThPA S.A. apresenta uma perspetiva ambiciosa e transformadora, ao posicionar o porto como um polo logístico intermodal de referência regional. Ao afirmar o objetivo de ser “mais do que um porto”, a organização evidencia uma intenção estratégica de diversificação e integração de serviços logísticos e de transporte, indo além da tradicional movimentação de cargas. Esta visão é coerente com as dinâmicas do setor portuário europeu, que privilegiam soluções integradas e digitalizadas. Contudo, o seu cumprimento requer forte coordenação entre as divisões e investimento contínuo em tecnologia, parcerias e sustentabilidade — áreas já mencionadas na sua missão.</w:t>
+        <w:t xml:space="preserve">A visão da </w:t>
+      </w:r>
+      <w:proofErr w:type="spellStart"/>
+      <w:r>
+        <w:t>ThPA</w:t>
+      </w:r>
+      <w:proofErr w:type="spellEnd"/>
+      <w:r>
+        <w:t xml:space="preserve"> S.A. apresenta uma perspetiva ambiciosa e transformadora, ao posicionar o porto como um polo logístico intermodal de referência regional. Ao afirmar o objetivo de ser “mais do que um porto”, a organização evidencia uma intenção estratégica de diversificação e integração de serviços logísticos e de transporte, indo além da tradicional movimentação de cargas. Esta visão é coerente com as dinâmicas do setor portuário europeu, que privilegiam soluções integradas e digitalizadas. Contudo, o seu </w:t>
+      </w:r>
+      <w:r>
+        <w:lastRenderedPageBreak/>
+        <w:t>cumprimento requer forte coordenação entre as divisões e investimento contínuo em tecnologia, parcerias e sustentabilidade — áreas já mencionadas na sua missão.</w:t>
       </w:r>
     </w:p>
     <w:p/>
@@ -4541,7 +5767,143 @@
         <w:t>“</w:t>
       </w:r>
       <w:r>
-        <w:t>To develop the connectivity of the Port of Thessaloniki and further expand ThPA S.A.’s intermodal rail service in Southeast and Central Europe.</w:t>
+        <w:t xml:space="preserve">To </w:t>
+      </w:r>
+      <w:proofErr w:type="spellStart"/>
+      <w:r>
+        <w:t>develop</w:t>
+      </w:r>
+      <w:proofErr w:type="spellEnd"/>
+      <w:r>
+        <w:t xml:space="preserve"> </w:t>
+      </w:r>
+      <w:proofErr w:type="spellStart"/>
+      <w:r>
+        <w:t>the</w:t>
+      </w:r>
+      <w:proofErr w:type="spellEnd"/>
+      <w:r>
+        <w:t xml:space="preserve"> </w:t>
+      </w:r>
+      <w:proofErr w:type="spellStart"/>
+      <w:r>
+        <w:t>connectivity</w:t>
+      </w:r>
+      <w:proofErr w:type="spellEnd"/>
+      <w:r>
+        <w:t xml:space="preserve"> </w:t>
+      </w:r>
+      <w:proofErr w:type="spellStart"/>
+      <w:r>
+        <w:t>of</w:t>
+      </w:r>
+      <w:proofErr w:type="spellEnd"/>
+      <w:r>
+        <w:t xml:space="preserve"> </w:t>
+      </w:r>
+      <w:proofErr w:type="spellStart"/>
+      <w:r>
+        <w:t>the</w:t>
+      </w:r>
+      <w:proofErr w:type="spellEnd"/>
+      <w:r>
+        <w:t xml:space="preserve"> </w:t>
+      </w:r>
+      <w:proofErr w:type="spellStart"/>
+      <w:r>
+        <w:t>Port</w:t>
+      </w:r>
+      <w:proofErr w:type="spellEnd"/>
+      <w:r>
+        <w:t xml:space="preserve"> </w:t>
+      </w:r>
+      <w:proofErr w:type="spellStart"/>
+      <w:r>
+        <w:t>of</w:t>
+      </w:r>
+      <w:proofErr w:type="spellEnd"/>
+      <w:r>
+        <w:t xml:space="preserve"> </w:t>
+      </w:r>
+      <w:proofErr w:type="spellStart"/>
+      <w:r>
+        <w:t>Thessaloniki</w:t>
+      </w:r>
+      <w:proofErr w:type="spellEnd"/>
+      <w:r>
+        <w:t xml:space="preserve"> </w:t>
+      </w:r>
+      <w:proofErr w:type="spellStart"/>
+      <w:r>
+        <w:t>and</w:t>
+      </w:r>
+      <w:proofErr w:type="spellEnd"/>
+      <w:r>
+        <w:t xml:space="preserve"> </w:t>
+      </w:r>
+      <w:proofErr w:type="spellStart"/>
+      <w:r>
+        <w:t>further</w:t>
+      </w:r>
+      <w:proofErr w:type="spellEnd"/>
+      <w:r>
+        <w:t xml:space="preserve"> </w:t>
+      </w:r>
+      <w:proofErr w:type="spellStart"/>
+      <w:r>
+        <w:t>expand</w:t>
+      </w:r>
+      <w:proofErr w:type="spellEnd"/>
+      <w:r>
+        <w:t xml:space="preserve"> </w:t>
+      </w:r>
+      <w:proofErr w:type="spellStart"/>
+      <w:r>
+        <w:t>ThPA</w:t>
+      </w:r>
+      <w:proofErr w:type="spellEnd"/>
+      <w:r>
+        <w:t xml:space="preserve"> </w:t>
+      </w:r>
+      <w:proofErr w:type="spellStart"/>
+      <w:r>
+        <w:t>S.A.’s</w:t>
+      </w:r>
+      <w:proofErr w:type="spellEnd"/>
+      <w:r>
+        <w:t xml:space="preserve"> intermodal rail </w:t>
+      </w:r>
+      <w:proofErr w:type="spellStart"/>
+      <w:r>
+        <w:t>service</w:t>
+      </w:r>
+      <w:proofErr w:type="spellEnd"/>
+      <w:r>
+        <w:t xml:space="preserve"> in </w:t>
+      </w:r>
+      <w:proofErr w:type="spellStart"/>
+      <w:r>
+        <w:t>Southeast</w:t>
+      </w:r>
+      <w:proofErr w:type="spellEnd"/>
+      <w:r>
+        <w:t xml:space="preserve"> </w:t>
+      </w:r>
+      <w:proofErr w:type="spellStart"/>
+      <w:r>
+        <w:t>and</w:t>
+      </w:r>
+      <w:proofErr w:type="spellEnd"/>
+      <w:r>
+        <w:t xml:space="preserve"> Central </w:t>
+      </w:r>
+      <w:proofErr w:type="spellStart"/>
+      <w:r>
+        <w:t>Europe</w:t>
+      </w:r>
+      <w:proofErr w:type="spellEnd"/>
+      <w:r>
+        <w:t>.</w:t>
       </w:r>
       <w:r>
         <w:t>”</w:t>
@@ -4556,7 +5918,7 @@
             <w:fldChar w:fldCharType="begin"/>
           </w:r>
           <w:r>
-            <w:instrText xml:space="preserve"> CITATION The252 \l 2070 </w:instrText>
+            <w:instrText xml:space="preserve">CITATION The252 \p 3 \l 2070 </w:instrText>
           </w:r>
           <w:r>
             <w:fldChar w:fldCharType="separate"/>
@@ -4565,7 +5927,7 @@
             <w:rPr>
               <w:noProof/>
             </w:rPr>
-            <w:t xml:space="preserve"> (Thessaloniki)</w:t>
+            <w:t xml:space="preserve"> (Thessaloniki, p. 3)</w:t>
           </w:r>
           <w:r>
             <w:fldChar w:fldCharType="end"/>
@@ -4575,7 +5937,15 @@
     </w:p>
     <w:p>
       <w:r>
-        <w:t>Embora a formulação apresentada como “valores” repita parcialmente a missão, é possível inferir que os princípios orientadores da ThPA S.A. se baseiam em três pilares fundamentais:</w:t>
+        <w:t xml:space="preserve">Embora a formulação apresentada como “valores” repita parcialmente a missão, é possível inferir que os princípios orientadores da </w:t>
+      </w:r>
+      <w:proofErr w:type="spellStart"/>
+      <w:r>
+        <w:t>ThPA</w:t>
+      </w:r>
+      <w:proofErr w:type="spellEnd"/>
+      <w:r>
+        <w:t xml:space="preserve"> S.A. se baseiam em três pilares fundamentais:</w:t>
       </w:r>
       <w:r>
         <w:t xml:space="preserve"> sustentabilidade, eficiência operacional e colaboração regional. </w:t>
@@ -4654,6 +6024,7 @@
     </w:p>
     <w:p>
       <w:r>
+        <w:lastRenderedPageBreak/>
         <w:t>Este objetivo integra-se no nível tático porque envolve a ação das chefias intermédias e a articulação entre diferentes áreas funcionais, transformando a orientação estratégica em procedimentos e mecanismos de controlo concretos.</w:t>
       </w:r>
     </w:p>
@@ -4670,7 +6041,6 @@
           <w:b/>
           <w:bCs/>
         </w:rPr>
-        <w:lastRenderedPageBreak/>
         <w:t>Nível Operacional</w:t>
       </w:r>
     </w:p>
@@ -4844,8 +6214,21 @@
             <w:r>
               <w:t xml:space="preserve"> (</w:t>
             </w:r>
-            <w:r>
-              <w:t>Value Chain – ineficiências nos processos internos</w:t>
+            <w:proofErr w:type="spellStart"/>
+            <w:r>
+              <w:t>Value</w:t>
+            </w:r>
+            <w:proofErr w:type="spellEnd"/>
+            <w:r>
+              <w:t xml:space="preserve"> </w:t>
+            </w:r>
+            <w:proofErr w:type="spellStart"/>
+            <w:r>
+              <w:t>Chain</w:t>
+            </w:r>
+            <w:proofErr w:type="spellEnd"/>
+            <w:r>
+              <w:t xml:space="preserve"> – ineficiências nos processos internos</w:t>
             </w:r>
             <w:r>
               <w:t>)</w:t>
@@ -4892,8 +6275,13 @@
             <w:r>
               <w:t xml:space="preserve"> (</w:t>
             </w:r>
-            <w:r>
-              <w:t>Porter – crescimento do mercado</w:t>
+            <w:proofErr w:type="spellStart"/>
+            <w:r>
+              <w:t>Porter</w:t>
+            </w:r>
+            <w:proofErr w:type="spellEnd"/>
+            <w:r>
+              <w:t xml:space="preserve"> – crescimento do mercado</w:t>
             </w:r>
             <w:r>
               <w:t>)</w:t>
@@ -4940,8 +6328,13 @@
             <w:r>
               <w:t xml:space="preserve"> (</w:t>
             </w:r>
-            <w:r>
-              <w:t>Porter – rivalidade entre concorrentes diretos</w:t>
+            <w:proofErr w:type="spellStart"/>
+            <w:r>
+              <w:t>Porter</w:t>
+            </w:r>
+            <w:proofErr w:type="spellEnd"/>
+            <w:r>
+              <w:t xml:space="preserve"> – rivalidade entre concorrentes diretos</w:t>
             </w:r>
             <w:r>
               <w:t>)</w:t>
@@ -4985,17 +6378,22 @@
               <w:jc w:val="left"/>
             </w:pPr>
             <w:r>
-              <w:t>Conectividade intermodal (ferrovia e rodovia), favorecendo o transporte terrestre e a integração na cadeia logística regional.</w:t>
-            </w:r>
-            <w:r>
-              <w:t xml:space="preserve"> </w:t>
+              <w:t xml:space="preserve">Conectividade intermodal (ferrovia e </w:t>
             </w:r>
             <w:r>
               <w:lastRenderedPageBreak/>
-              <w:t>(</w:t>
-            </w:r>
-            <w:r>
-              <w:t>Porter – vantagem competitiva de acesso</w:t>
+              <w:t>rodovia), favorecendo o transporte terrestre e a integração na cadeia logística regional.</w:t>
+            </w:r>
+            <w:r>
+              <w:t xml:space="preserve"> (</w:t>
+            </w:r>
+            <w:proofErr w:type="spellStart"/>
+            <w:r>
+              <w:t>Porter</w:t>
+            </w:r>
+            <w:proofErr w:type="spellEnd"/>
+            <w:r>
+              <w:t xml:space="preserve"> – vantagem competitiva de acesso</w:t>
             </w:r>
             <w:r>
               <w:t>)</w:t>
@@ -5038,11 +6436,11 @@
             </w:pPr>
             <w:r>
               <w:lastRenderedPageBreak/>
-              <w:t xml:space="preserve">Dependência de cofinanciamento público e de parcerias privadas para projetos de modernização e expansão, refletindo </w:t>
+              <w:t xml:space="preserve">Dependência de cofinanciamento </w:t>
             </w:r>
             <w:r>
               <w:lastRenderedPageBreak/>
-              <w:t>uma autonomia financeira limitada em grandes investimentos.</w:t>
+              <w:t>público e de parcerias privadas para projetos de modernização e expansão, refletindo uma autonomia financeira limitada em grandes investimentos.</w:t>
             </w:r>
             <w:r>
               <w:t xml:space="preserve"> (</w:t>
@@ -5091,14 +6489,25 @@
             </w:pPr>
             <w:r>
               <w:lastRenderedPageBreak/>
-              <w:t>Crescente exigência de sustentabilidade ambiental na UE, que pode gerar vantagem competitiva para portos verdes e eco</w:t>
+              <w:t xml:space="preserve">Crescente exigência de sustentabilidade </w:t>
+            </w:r>
+            <w:r>
+              <w:lastRenderedPageBreak/>
+              <w:t xml:space="preserve">ambiental na UE, que pode gerar vantagem competitiva para portos verdes e </w:t>
+            </w:r>
+            <w:proofErr w:type="spellStart"/>
+            <w:r>
+              <w:t>eco</w:t>
             </w:r>
             <w:r>
               <w:t>-</w:t>
             </w:r>
             <w:r>
-              <w:lastRenderedPageBreak/>
-              <w:t>eficientes.</w:t>
+              <w:t>eficientes</w:t>
+            </w:r>
+            <w:proofErr w:type="spellEnd"/>
+            <w:r>
+              <w:t>.</w:t>
             </w:r>
             <w:r>
               <w:t xml:space="preserve"> (</w:t>
@@ -5147,14 +6556,14 @@
             </w:pPr>
             <w:r>
               <w:lastRenderedPageBreak/>
-              <w:t>Instabilidade geopolítica na região do Mar Egeu e dos Balcãs, que pode afetar rotas comerciais e fluxos internacionais.</w:t>
-            </w:r>
-            <w:r>
-              <w:t xml:space="preserve"> </w:t>
+              <w:t xml:space="preserve">Instabilidade geopolítica na região </w:t>
             </w:r>
             <w:r>
               <w:lastRenderedPageBreak/>
-              <w:t>(</w:t>
+              <w:t>do Mar Egeu e dos Balcãs, que pode afetar rotas comerciais e fluxos internacionais.</w:t>
+            </w:r>
+            <w:r>
+              <w:t xml:space="preserve"> (</w:t>
             </w:r>
             <w:r>
               <w:t>PESTEL – fatores políticos e de segurança</w:t>
@@ -5208,8 +6617,13 @@
             <w:r>
               <w:t xml:space="preserve"> (</w:t>
             </w:r>
-            <w:r>
-              <w:t>Porter – vantagem de localização</w:t>
+            <w:proofErr w:type="spellStart"/>
+            <w:r>
+              <w:t>Porter</w:t>
+            </w:r>
+            <w:proofErr w:type="spellEnd"/>
+            <w:r>
+              <w:t xml:space="preserve"> – vantagem de localização</w:t>
             </w:r>
             <w:r>
               <w:t>)</w:t>
@@ -5256,8 +6670,21 @@
             <w:r>
               <w:t xml:space="preserve"> (</w:t>
             </w:r>
-            <w:r>
-              <w:t>Value Chain – limitação tecnológica</w:t>
+            <w:proofErr w:type="spellStart"/>
+            <w:r>
+              <w:t>Value</w:t>
+            </w:r>
+            <w:proofErr w:type="spellEnd"/>
+            <w:r>
+              <w:t xml:space="preserve"> </w:t>
+            </w:r>
+            <w:proofErr w:type="spellStart"/>
+            <w:r>
+              <w:t>Chain</w:t>
+            </w:r>
+            <w:proofErr w:type="spellEnd"/>
+            <w:r>
+              <w:t xml:space="preserve"> – limitação tecnológica</w:t>
             </w:r>
             <w:r>
               <w:t>)</w:t>
@@ -5299,7 +6726,31 @@
               <w:jc w:val="left"/>
             </w:pPr>
             <w:r>
-              <w:t>Evolução tecnológica em automação e sistemas portuários inteligentes (Port Community Systems), promovendo maior eficiência operacional.</w:t>
+              <w:t>Evolução tecnológica em automação e sistemas portuários inteligentes (</w:t>
+            </w:r>
+            <w:proofErr w:type="spellStart"/>
+            <w:r>
+              <w:t>Port</w:t>
+            </w:r>
+            <w:proofErr w:type="spellEnd"/>
+            <w:r>
+              <w:t xml:space="preserve"> </w:t>
+            </w:r>
+            <w:proofErr w:type="spellStart"/>
+            <w:r>
+              <w:t>Community</w:t>
+            </w:r>
+            <w:proofErr w:type="spellEnd"/>
+            <w:r>
+              <w:t xml:space="preserve"> </w:t>
+            </w:r>
+            <w:proofErr w:type="spellStart"/>
+            <w:r>
+              <w:t>Systems</w:t>
+            </w:r>
+            <w:proofErr w:type="spellEnd"/>
+            <w:r>
+              <w:t>), promovendo maior eficiência operacional.</w:t>
             </w:r>
             <w:r>
               <w:t xml:space="preserve"> (</w:t>
@@ -5410,7 +6861,19 @@
         <w:jc w:val="left"/>
       </w:pPr>
       <w:r>
-        <w:t>A análise SWOT do Porto de Salónica (ThPA S.A.) evidencia uma organização com uma base geoestratégica favorável e um papel relevante nas ligações euro-asiáticas e balcânicas. As suas forças residem na localização, diversidade operacional e potencial de integração logística, enquanto as fraquezas refletem desafios internos de eficiência, digitalização e capacidade competitiva. As oportunidades decorrem sobretudo das dinâmicas europeias de investimento e transição verde, e das tendências de modernização do setor portuário. Contudo, o porto enfrenta ameaças significativas, nomeadamente a concorrência direta de grandes plataformas mediterrânicas, a volatilidade geopolítica e as exigências regulatórias. Assim, a capacidade de transformação tecnológica e organizacional será determinante para converter vantagens geográficas em vantagens competitivas sustentáveis.</w:t>
+        <w:t>A análise SWOT do Porto de Salónica (</w:t>
+      </w:r>
+      <w:proofErr w:type="spellStart"/>
+      <w:r>
+        <w:t>ThPA</w:t>
+      </w:r>
+      <w:proofErr w:type="spellEnd"/>
+      <w:r>
+        <w:t xml:space="preserve"> S.A.) evidencia uma organização com uma base geoestratégica favorável e um papel relevante nas ligações euro-asiáticas e balcânicas. As suas forças residem na localização, diversidade operacional e potencial de integração logística, enquanto as fraquezas refletem desafios internos de eficiência, digitalização e capacidade competitiva. As oportunidades decorrem sobretudo das dinâmicas europeias de investimento e transição verde, e das tendências de modernização do setor portuário. Contudo, o porto enfrenta ameaças significativas, </w:t>
+      </w:r>
+      <w:r>
+        <w:lastRenderedPageBreak/>
+        <w:t>nomeadamente a concorrência direta de grandes plataformas mediterrânicas, a volatilidade geopolítica e as exigências regulatórias. Assim, a capacidade de transformação tecnológica e organizacional será determinante para converter vantagens geográficas em vantagens competitivas sustentáveis.</w:t>
       </w:r>
     </w:p>
     <w:p>
@@ -5431,7 +6894,6 @@
           <w:b/>
           <w:bCs/>
         </w:rPr>
-        <w:lastRenderedPageBreak/>
         <w:t>II.4 Estratégia Proposta</w:t>
       </w:r>
     </w:p>
@@ -5440,7 +6902,15 @@
         <w:jc w:val="left"/>
       </w:pPr>
       <w:r>
-        <w:t>Com base na análise SWOT efetuada, recomenda-se que o Porto de Salónica (ThPA S.A.) adote uma estratégia de desenvolvimento sustentável e transformação digital, orientada para reforçar a sua posição geoestratégica e assegurar uma vantagem competitiva duradoura no contexto portuário euro</w:t>
+        <w:t>Com base na análise SWOT efetuada, recomenda-se que o Porto de Salónica (</w:t>
+      </w:r>
+      <w:proofErr w:type="spellStart"/>
+      <w:r>
+        <w:t>ThPA</w:t>
+      </w:r>
+      <w:proofErr w:type="spellEnd"/>
+      <w:r>
+        <w:t xml:space="preserve"> S.A.) adote uma estratégia de desenvolvimento sustentável e transformação digital, orientada para reforçar a sua posição geoestratégica e assegurar uma vantagem competitiva duradoura no contexto portuário euro</w:t>
       </w:r>
       <w:r>
         <w:t>-</w:t>
@@ -5474,7 +6944,15 @@
         <w:jc w:val="left"/>
       </w:pPr>
       <w:r>
-        <w:t>Transição ambiental e energética: investir em infraestruturas sustentáveis, eletrificação de equipamentos e sistemas de monitorização ambiental, alinhando-se com os programas de financiamento europeus (Green Deal e TEN-T).</w:t>
+        <w:t xml:space="preserve">Transição ambiental e energética: investir em infraestruturas sustentáveis, eletrificação de equipamentos e sistemas de monitorização ambiental, alinhando-se com os programas de financiamento europeus (Green </w:t>
+      </w:r>
+      <w:proofErr w:type="spellStart"/>
+      <w:r>
+        <w:t>Deal</w:t>
+      </w:r>
+      <w:proofErr w:type="spellEnd"/>
+      <w:r>
+        <w:t xml:space="preserve"> e TEN-T).</w:t>
       </w:r>
     </w:p>
     <w:p>
@@ -5486,7 +6964,23 @@
         <w:jc w:val="left"/>
       </w:pPr>
       <w:r>
-        <w:t>Economia circular e certificação ambiental: reforçar a gestão de resíduos e procurar certificações internacionais, como o EcoPorts, para consolidar a credibilidade ambiental da ThPA S.A.</w:t>
+        <w:t xml:space="preserve">Economia circular e certificação ambiental: reforçar a gestão de resíduos e procurar certificações internacionais, como o </w:t>
+      </w:r>
+      <w:proofErr w:type="spellStart"/>
+      <w:r>
+        <w:t>EcoPorts</w:t>
+      </w:r>
+      <w:proofErr w:type="spellEnd"/>
+      <w:r>
+        <w:t xml:space="preserve">, para consolidar a credibilidade ambiental da </w:t>
+      </w:r>
+      <w:proofErr w:type="spellStart"/>
+      <w:r>
+        <w:t>ThPA</w:t>
+      </w:r>
+      <w:proofErr w:type="spellEnd"/>
+      <w:r>
+        <w:t xml:space="preserve"> S.A.</w:t>
       </w:r>
     </w:p>
     <w:p>
@@ -5498,7 +6992,31 @@
         <w:jc w:val="left"/>
       </w:pPr>
       <w:r>
-        <w:t>Transformação digital: acelerar a digitalização operacional e administrativa através da implementação de Port Community Systems (PCS) e de processos automatizados de gestão logística e documental.</w:t>
+        <w:t xml:space="preserve">Transformação digital: acelerar a digitalização operacional e administrativa através da implementação de </w:t>
+      </w:r>
+      <w:proofErr w:type="spellStart"/>
+      <w:r>
+        <w:t>Port</w:t>
+      </w:r>
+      <w:proofErr w:type="spellEnd"/>
+      <w:r>
+        <w:t xml:space="preserve"> </w:t>
+      </w:r>
+      <w:proofErr w:type="spellStart"/>
+      <w:r>
+        <w:t>Community</w:t>
+      </w:r>
+      <w:proofErr w:type="spellEnd"/>
+      <w:r>
+        <w:t xml:space="preserve"> </w:t>
+      </w:r>
+      <w:proofErr w:type="spellStart"/>
+      <w:r>
+        <w:t>Systems</w:t>
+      </w:r>
+      <w:proofErr w:type="spellEnd"/>
+      <w:r>
+        <w:t xml:space="preserve"> (PCS) e de processos automatizados de gestão logística e documental.</w:t>
       </w:r>
     </w:p>
     <w:p>
@@ -5518,7 +7036,23 @@
         <w:jc w:val="left"/>
       </w:pPr>
       <w:r>
-        <w:t>Esta abordagem é realista e executável, uma vez que aproveita investimentos já em curso e políticas europeias de apoio à sustentabilidade e inovação. A médio prazo, permitirá converter as atuais limitações internas em vetores de inovação, posicionando o Porto de Salónica como um porto verde e inteligente (smart green port) — referência no Mediterrâneo pela eficiência, resiliência e compromisso ambiental.</w:t>
+        <w:t>Esta abordagem é realista e executável, uma vez que aproveita investimentos já em curso e políticas europeias de apoio à sustentabilidade e inovação. A médio prazo, permitirá converter as atuais limitações internas em vetores de inovação, posicionando o Porto de Salónica como um porto verde e inteligente (</w:t>
+      </w:r>
+      <w:proofErr w:type="spellStart"/>
+      <w:r>
+        <w:t>smart</w:t>
+      </w:r>
+      <w:proofErr w:type="spellEnd"/>
+      <w:r>
+        <w:t xml:space="preserve"> green </w:t>
+      </w:r>
+      <w:proofErr w:type="spellStart"/>
+      <w:r>
+        <w:t>port</w:t>
+      </w:r>
+      <w:proofErr w:type="spellEnd"/>
+      <w:r>
+        <w:t>) — referência no Mediterrâneo pela eficiência, resiliência e compromisso ambiental.</w:t>
       </w:r>
     </w:p>
     <w:p>
@@ -5717,6 +7251,7 @@
       </w:pPr>
       <w:bookmarkStart w:id="25" w:name="_Toc212025377"/>
       <w:r>
+        <w:lastRenderedPageBreak/>
         <w:t>III.2 Sugestões de melhoria</w:t>
       </w:r>
       <w:bookmarkEnd w:id="25"/>
@@ -5892,7 +7427,23 @@
               <w:sz w:val="20"/>
               <w:szCs w:val="20"/>
             </w:rPr>
-            <w:t xml:space="preserve">Relatório Grupo MakeITSimple Turma 3DJ| </w:t>
+            <w:t xml:space="preserve">Relatório Grupo </w:t>
+          </w:r>
+          <w:proofErr w:type="spellStart"/>
+          <w:r>
+            <w:rPr>
+              <w:sz w:val="20"/>
+              <w:szCs w:val="20"/>
+            </w:rPr>
+            <w:t>MakeITSimple</w:t>
+          </w:r>
+          <w:proofErr w:type="spellEnd"/>
+          <w:r>
+            <w:rPr>
+              <w:sz w:val="20"/>
+              <w:szCs w:val="20"/>
+            </w:rPr>
+            <w:t xml:space="preserve"> Turma 3DJ| </w:t>
           </w:r>
         </w:p>
       </w:tc>
@@ -9469,12 +11020,9 @@
 </file>
 
 <file path=customXml/item1.xml><?xml version="1.0" encoding="utf-8"?>
-<?mso-contentType ?>
-<FormTemplates xmlns="http://schemas.microsoft.com/sharepoint/v3/contenttype/forms">
-  <Display>DocumentLibraryForm</Display>
-  <Edit>DocumentLibraryForm</Edit>
-  <New>DocumentLibraryForm</New>
-</FormTemplates>
+<p:properties xmlns:p="http://schemas.microsoft.com/office/2006/metadata/properties" xmlns:xsi="http://www.w3.org/2001/XMLSchema-instance" xmlns:pc="http://schemas.microsoft.com/office/infopath/2007/PartnerControls">
+  <documentManagement/>
+</p:properties>
 </file>
 
 <file path=customXml/item2.xml><?xml version="1.0" encoding="utf-8"?>
@@ -9616,9 +11164,12 @@
 </file>
 
 <file path=customXml/item3.xml><?xml version="1.0" encoding="utf-8"?>
-<p:properties xmlns:p="http://schemas.microsoft.com/office/2006/metadata/properties" xmlns:xsi="http://www.w3.org/2001/XMLSchema-instance" xmlns:pc="http://schemas.microsoft.com/office/infopath/2007/PartnerControls">
-  <documentManagement/>
-</p:properties>
+<?mso-contentType ?>
+<FormTemplates xmlns="http://schemas.microsoft.com/sharepoint/v3/contenttype/forms">
+  <Display>DocumentLibraryForm</Display>
+  <Edit>DocumentLibraryForm</Edit>
+  <New>DocumentLibraryForm</New>
+</FormTemplates>
 </file>
 
 <file path=customXml/item4.xml><?xml version="1.0" encoding="utf-8"?>
@@ -9664,7 +11215,7 @@
     <b:YearAccessed>2025</b:YearAccessed>
     <b:MonthAccessed>10</b:MonthAccessed>
     <b:DayAccessed>22</b:DayAccessed>
-    <b:RefOrder>16</b:RefOrder>
+    <b:RefOrder>18</b:RefOrder>
   </b:Source>
   <b:Source>
     <b:Tag>The251</b:Tag>
@@ -9685,7 +11236,7 @@
     <b:YearAccessed>2025</b:YearAccessed>
     <b:MonthAccessed>10</b:MonthAccessed>
     <b:DayAccessed>22</b:DayAccessed>
-    <b:RefOrder>4</b:RefOrder>
+    <b:RefOrder>6</b:RefOrder>
   </b:Source>
   <b:Source>
     <b:Tag>Fun</b:Tag>
@@ -9703,7 +11254,7 @@
         </b:NameList>
       </b:Author>
     </b:Author>
-    <b:RefOrder>5</b:RefOrder>
+    <b:RefOrder>7</b:RefOrder>
   </b:Source>
   <b:Source>
     <b:Tag>Wik25</b:Tag>
@@ -9723,7 +11274,7 @@
     <b:YearAccessed>2025</b:YearAccessed>
     <b:MonthAccessed>10</b:MonthAccessed>
     <b:DayAccessed>22</b:DayAccessed>
-    <b:RefOrder>6</b:RefOrder>
+    <b:RefOrder>8</b:RefOrder>
   </b:Source>
   <b:Source>
     <b:Tag>The252</b:Tag>
@@ -9765,7 +11316,7 @@
     <b:YearAccessed>2025</b:YearAccessed>
     <b:MonthAccessed>10</b:MonthAccessed>
     <b:DayAccessed>22</b:DayAccessed>
-    <b:RefOrder>7</b:RefOrder>
+    <b:RefOrder>9</b:RefOrder>
   </b:Source>
   <b:Source>
     <b:Tag>The254</b:Tag>
@@ -9786,7 +11337,7 @@
     <b:YearAccessed>2025</b:YearAccessed>
     <b:MonthAccessed>10</b:MonthAccessed>
     <b:DayAccessed>22</b:DayAccessed>
-    <b:RefOrder>8</b:RefOrder>
+    <b:RefOrder>10</b:RefOrder>
   </b:Source>
   <b:Source>
     <b:Tag>Org25</b:Tag>
@@ -9807,7 +11358,7 @@
     <b:YearAccessed>2025</b:YearAccessed>
     <b:MonthAccessed>10</b:MonthAccessed>
     <b:DayAccessed>22</b:DayAccessed>
-    <b:RefOrder>9</b:RefOrder>
+    <b:RefOrder>12</b:RefOrder>
   </b:Source>
   <b:Source>
     <b:Tag>Rep25</b:Tag>
@@ -9828,7 +11379,7 @@
     <b:YearAccessed>2025</b:YearAccessed>
     <b:MonthAccessed>10</b:MonthAccessed>
     <b:DayAccessed>22</b:DayAccessed>
-    <b:RefOrder>10</b:RefOrder>
+    <b:RefOrder>11</b:RefOrder>
   </b:Source>
   <b:Source>
     <b:Tag>The255</b:Tag>
@@ -9849,7 +11400,7 @@
     <b:YearAccessed>2025</b:YearAccessed>
     <b:MonthAccessed>10</b:MonthAccessed>
     <b:DayAccessed>22</b:DayAccessed>
-    <b:RefOrder>11</b:RefOrder>
+    <b:RefOrder>13</b:RefOrder>
   </b:Source>
   <b:Source>
     <b:Tag>Par25</b:Tag>
@@ -9869,7 +11420,7 @@
     <b:YearAccessed>2025</b:YearAccessed>
     <b:MonthAccessed>10</b:MonthAccessed>
     <b:DayAccessed>22</b:DayAccessed>
-    <b:RefOrder>12</b:RefOrder>
+    <b:RefOrder>15</b:RefOrder>
   </b:Source>
   <b:Source>
     <b:Tag>Por251</b:Tag>
@@ -9880,7 +11431,7 @@
     <b:YearAccessed>2025</b:YearAccessed>
     <b:MonthAccessed>10</b:MonthAccessed>
     <b:DayAccessed>22</b:DayAccessed>
-    <b:RefOrder>17</b:RefOrder>
+    <b:RefOrder>19</b:RefOrder>
   </b:Source>
   <b:Source>
     <b:Tag>The256</b:Tag>
@@ -9901,7 +11452,7 @@
     <b:YearAccessed>2025</b:YearAccessed>
     <b:MonthAccessed>10</b:MonthAccessed>
     <b:DayAccessed>22</b:DayAccessed>
-    <b:RefOrder>13</b:RefOrder>
+    <b:RefOrder>16</b:RefOrder>
   </b:Source>
   <b:Source>
     <b:Tag>Gro25</b:Tag>
@@ -9943,15 +11494,57 @@
     <b:YearAccessed>2025</b:YearAccessed>
     <b:MonthAccessed>10</b:MonthAccessed>
     <b:DayAccessed>22</b:DayAccessed>
-    <b:RefOrder>15</b:RefOrder>
+    <b:RefOrder>17</b:RefOrder>
+  </b:Source>
+  <b:Source>
+    <b:Tag>The258</b:Tag>
+    <b:SourceType>InternetSite</b:SourceType>
+    <b:Guid>{C55F73AF-12F2-41F2-96C8-8A085A0E900F}</b:Guid>
+    <b:Author>
+      <b:Author>
+        <b:NameList>
+          <b:Person>
+            <b:Last>Thessaloniki</b:Last>
+            <b:First>Port</b:First>
+            <b:Middle>of</b:Middle>
+          </b:Person>
+        </b:NameList>
+      </b:Author>
+    </b:Author>
+    <b:URL>https://www.thpa.gr/general-information</b:URL>
+    <b:YearAccessed>2025</b:YearAccessed>
+    <b:MonthAccessed>10</b:MonthAccessed>
+    <b:DayAccessed>23</b:DayAccessed>
+    <b:RefOrder>4</b:RefOrder>
+  </b:Source>
+  <b:Source>
+    <b:Tag>Por252</b:Tag>
+    <b:SourceType>InternetSite</b:SourceType>
+    <b:Guid>{BB43AD70-5F60-44C6-9484-1B8977496835}</b:Guid>
+    <b:Author>
+      <b:Author>
+        <b:NameList>
+          <b:Person>
+            <b:Last>Ports</b:Last>
+            <b:First>Data</b:First>
+          </b:Person>
+        </b:NameList>
+      </b:Author>
+    </b:Author>
+    <b:URL>https://dataports-project.eu/port-of-thessaloniki</b:URL>
+    <b:YearAccessed>2025</b:YearAccessed>
+    <b:MonthAccessed>10</b:MonthAccessed>
+    <b:DayAccessed>23</b:DayAccessed>
+    <b:RefOrder>5</b:RefOrder>
   </b:Source>
 </b:Sources>
 </file>
 
 <file path=customXml/itemProps1.xml><?xml version="1.0" encoding="utf-8"?>
-<ds:datastoreItem xmlns:ds="http://schemas.openxmlformats.org/officeDocument/2006/customXml" ds:itemID="{A8BEE9C3-75AD-4607-B106-1B44B05722EA}">
+<ds:datastoreItem xmlns:ds="http://schemas.openxmlformats.org/officeDocument/2006/customXml" ds:itemID="{A02BD9CC-6025-4F76-BD90-0F1427CF0A06}">
   <ds:schemaRefs>
-    <ds:schemaRef ds:uri="http://schemas.microsoft.com/sharepoint/v3/contenttype/forms"/>
+    <ds:schemaRef ds:uri="http://schemas.microsoft.com/office/2006/metadata/properties"/>
+    <ds:schemaRef ds:uri="http://schemas.microsoft.com/office/infopath/2007/PartnerControls"/>
   </ds:schemaRefs>
 </ds:datastoreItem>
 </file>
@@ -9975,16 +11568,15 @@
 </file>
 
 <file path=customXml/itemProps3.xml><?xml version="1.0" encoding="utf-8"?>
-<ds:datastoreItem xmlns:ds="http://schemas.openxmlformats.org/officeDocument/2006/customXml" ds:itemID="{A02BD9CC-6025-4F76-BD90-0F1427CF0A06}">
+<ds:datastoreItem xmlns:ds="http://schemas.openxmlformats.org/officeDocument/2006/customXml" ds:itemID="{A8BEE9C3-75AD-4607-B106-1B44B05722EA}">
   <ds:schemaRefs>
-    <ds:schemaRef ds:uri="http://schemas.microsoft.com/office/2006/metadata/properties"/>
-    <ds:schemaRef ds:uri="http://schemas.microsoft.com/office/infopath/2007/PartnerControls"/>
+    <ds:schemaRef ds:uri="http://schemas.microsoft.com/sharepoint/v3/contenttype/forms"/>
   </ds:schemaRefs>
 </ds:datastoreItem>
 </file>
 
 <file path=customXml/itemProps4.xml><?xml version="1.0" encoding="utf-8"?>
-<ds:datastoreItem xmlns:ds="http://schemas.openxmlformats.org/officeDocument/2006/customXml" ds:itemID="{926C3C61-161C-4906-8FDA-08330A450A15}">
+<ds:datastoreItem xmlns:ds="http://schemas.openxmlformats.org/officeDocument/2006/customXml" ds:itemID="{923097E6-CD50-4768-A3C9-76DD23184A79}">
   <ds:schemaRefs>
     <ds:schemaRef ds:uri="http://schemas.openxmlformats.org/officeDocument/2006/bibliography"/>
   </ds:schemaRefs>

</xml_diff>

<commit_message>
[GESTA - Documentation - #23 #24 #124 #126 #127] Aprimoração da conclusão da análise SWOT
</commit_message>
<xml_diff>
--- a/docs/planning/Sprint1/Gesta/RelatórioGesta.docx
+++ b/docs/planning/Sprint1/Gesta/RelatórioGesta.docx
@@ -6209,7 +6209,10 @@
               <w:jc w:val="left"/>
             </w:pPr>
             <w:r>
-              <w:t>Burocracia administrativa e processos internos complexos, que podem gerar lentidão na tomada de decisão e atrasos operacionais.</w:t>
+              <w:t>Número limitado de guindastes e de cais de atracação, o que aumenta o tempo de espera dos navios</w:t>
+            </w:r>
+            <w:r>
+              <w:t>.</w:t>
             </w:r>
             <w:r>
               <w:t xml:space="preserve"> (</w:t>
@@ -6228,7 +6231,10 @@
             </w:r>
             <w:proofErr w:type="spellEnd"/>
             <w:r>
-              <w:t xml:space="preserve"> – ineficiências nos processos internos</w:t>
+              <w:t xml:space="preserve"> – ineficiências </w:t>
+            </w:r>
+            <w:r>
+              <w:t>operacionais</w:t>
             </w:r>
             <w:r>
               <w:t>)</w:t>
@@ -6243,7 +6249,7 @@
                   <w:fldChar w:fldCharType="begin"/>
                 </w:r>
                 <w:r>
-                  <w:instrText xml:space="preserve"> CITATION Rep25 \l 2070 </w:instrText>
+                  <w:instrText xml:space="preserve">CITATION Rep25 \p 57 \l 2070 </w:instrText>
                 </w:r>
                 <w:r>
                   <w:fldChar w:fldCharType="separate"/>
@@ -6252,7 +6258,7 @@
                   <w:rPr>
                     <w:noProof/>
                   </w:rPr>
-                  <w:t xml:space="preserve"> (Repository, s.d.)</w:t>
+                  <w:t xml:space="preserve"> (Repository, s.d., p. 57)</w:t>
                 </w:r>
                 <w:r>
                   <w:fldChar w:fldCharType="end"/>
@@ -6323,7 +6329,15 @@
               <w:jc w:val="left"/>
             </w:pPr>
             <w:r>
-              <w:t>Forte concorrência de portos mediterrânicos, como o Porto de Pireu (Grécia) e Trieste (Itália), com maior capacidade e investimento.</w:t>
+              <w:t xml:space="preserve">Forte concorrência externa proveniente de outros portos balcânicos (como o porto em desenvolvimento de </w:t>
+            </w:r>
+            <w:proofErr w:type="spellStart"/>
+            <w:r>
+              <w:t>Durrës</w:t>
+            </w:r>
+            <w:proofErr w:type="spellEnd"/>
+            <w:r>
+              <w:t>, na Albânia, e o porto de Burgas, na Bulgária).</w:t>
             </w:r>
             <w:r>
               <w:t xml:space="preserve"> (</w:t>
@@ -6341,7 +6355,7 @@
             </w:r>
             <w:sdt>
               <w:sdtPr>
-                <w:id w:val="-458183391"/>
+                <w:id w:val="-1932890736"/>
                 <w:citation/>
               </w:sdtPr>
               <w:sdtContent>
@@ -6349,7 +6363,7 @@
                   <w:fldChar w:fldCharType="begin"/>
                 </w:r>
                 <w:r>
-                  <w:instrText xml:space="preserve"> CITATION Org25 \l 2070 </w:instrText>
+                  <w:instrText xml:space="preserve">CITATION Rep25 \p 57 \l 2070 </w:instrText>
                 </w:r>
                 <w:r>
                   <w:fldChar w:fldCharType="separate"/>
@@ -6358,7 +6372,7 @@
                   <w:rPr>
                     <w:noProof/>
                   </w:rPr>
-                  <w:t xml:space="preserve"> (Organization, s.d.)</w:t>
+                  <w:t xml:space="preserve"> (Repository, s.d., p. 57)</w:t>
                 </w:r>
                 <w:r>
                   <w:fldChar w:fldCharType="end"/>
@@ -6378,11 +6392,8 @@
               <w:jc w:val="left"/>
             </w:pPr>
             <w:r>
-              <w:t xml:space="preserve">Conectividade intermodal (ferrovia e </w:t>
-            </w:r>
-            <w:r>
               <w:lastRenderedPageBreak/>
-              <w:t>rodovia), favorecendo o transporte terrestre e a integração na cadeia logística regional.</w:t>
+              <w:t>Conectividade intermodal (ferrovia e rodovia), favorecendo o transporte terrestre e a integração na cadeia logística regional.</w:t>
             </w:r>
             <w:r>
               <w:t xml:space="preserve"> (</w:t>
@@ -6435,12 +6446,7 @@
               <w:jc w:val="left"/>
             </w:pPr>
             <w:r>
-              <w:lastRenderedPageBreak/>
-              <w:t xml:space="preserve">Dependência de cofinanciamento </w:t>
-            </w:r>
-            <w:r>
-              <w:lastRenderedPageBreak/>
-              <w:t>público e de parcerias privadas para projetos de modernização e expansão, refletindo uma autonomia financeira limitada em grandes investimentos.</w:t>
+              <w:t>Dependência de cofinanciamento público e de parcerias privadas para projetos de modernização e expansão, refletindo uma autonomia financeira limitada em grandes investimentos.</w:t>
             </w:r>
             <w:r>
               <w:t xml:space="preserve"> (</w:t>
@@ -6488,12 +6494,7 @@
               <w:jc w:val="left"/>
             </w:pPr>
             <w:r>
-              <w:lastRenderedPageBreak/>
-              <w:t xml:space="preserve">Crescente exigência de sustentabilidade </w:t>
-            </w:r>
-            <w:r>
-              <w:lastRenderedPageBreak/>
-              <w:t xml:space="preserve">ambiental na UE, que pode gerar vantagem competitiva para portos verdes e </w:t>
+              <w:t xml:space="preserve">Crescente exigência de sustentabilidade ambiental na UE, que pode gerar vantagem competitiva para portos verdes e </w:t>
             </w:r>
             <w:proofErr w:type="spellStart"/>
             <w:r>
@@ -6555,12 +6556,7 @@
               <w:jc w:val="left"/>
             </w:pPr>
             <w:r>
-              <w:lastRenderedPageBreak/>
-              <w:t xml:space="preserve">Instabilidade geopolítica na região </w:t>
-            </w:r>
-            <w:r>
-              <w:lastRenderedPageBreak/>
-              <w:t>do Mar Egeu e dos Balcãs, que pode afetar rotas comerciais e fluxos internacionais.</w:t>
+              <w:t>Instabilidade geopolítica na região do Mar Egeu e dos Balcãs, que pode afetar rotas comerciais e fluxos internacionais.</w:t>
             </w:r>
             <w:r>
               <w:t xml:space="preserve"> (</w:t>
@@ -6581,7 +6577,7 @@
                   <w:fldChar w:fldCharType="begin"/>
                 </w:r>
                 <w:r>
-                  <w:instrText xml:space="preserve"> CITATION Gro25 \l 2070 </w:instrText>
+                  <w:instrText xml:space="preserve">CITATION Gro25 \p 33,88 \l 2070 </w:instrText>
                 </w:r>
                 <w:r>
                   <w:fldChar w:fldCharType="separate"/>
@@ -6590,7 +6586,7 @@
                   <w:rPr>
                     <w:noProof/>
                   </w:rPr>
-                  <w:t xml:space="preserve"> (Group)</w:t>
+                  <w:t xml:space="preserve"> (Group, pp. 33,88)</w:t>
                 </w:r>
                 <w:r>
                   <w:fldChar w:fldCharType="end"/>
@@ -6610,7 +6606,6 @@
               <w:jc w:val="left"/>
             </w:pPr>
             <w:r>
-              <w:lastRenderedPageBreak/>
               <w:br/>
               <w:t>Reconhecimento como porto de entrada para os mercados balcânicos, garantindo uma posição estratégica no comércio regional.</w:t>
             </w:r>
@@ -6798,20 +6793,30 @@
               <w:jc w:val="left"/>
             </w:pPr>
             <w:r>
-              <w:t>Aumento das regulamentações ambientais e fiscais, impondo custos adicionais às operações portuárias.</w:t>
-            </w:r>
-            <w:r>
-              <w:t xml:space="preserve"> (</w:t>
-            </w:r>
-            <w:r>
-              <w:t>PESTEL – fatores legais e ambientais</w:t>
-            </w:r>
-            <w:r>
-              <w:t>)</w:t>
+              <w:t>P</w:t>
+            </w:r>
+            <w:r>
+              <w:t xml:space="preserve">revista a privatização de dois outros portos gregos — </w:t>
+            </w:r>
+            <w:proofErr w:type="spellStart"/>
+            <w:r>
+              <w:t>Kavala</w:t>
+            </w:r>
+            <w:proofErr w:type="spellEnd"/>
+            <w:r>
+              <w:t xml:space="preserve"> e </w:t>
+            </w:r>
+            <w:proofErr w:type="spellStart"/>
+            <w:r>
+              <w:t>Alexandroupoli</w:t>
+            </w:r>
+            <w:proofErr w:type="spellEnd"/>
+            <w:r>
+              <w:t xml:space="preserve"> — que serão reestruturados e adaptados para atender a um número mais alargado de utilizadores.</w:t>
             </w:r>
             <w:sdt>
               <w:sdtPr>
-                <w:id w:val="2064063745"/>
+                <w:id w:val="-1302915086"/>
                 <w:citation/>
               </w:sdtPr>
               <w:sdtContent>
@@ -6819,7 +6824,7 @@
                   <w:fldChar w:fldCharType="begin"/>
                 </w:r>
                 <w:r>
-                  <w:instrText xml:space="preserve"> CITATION The257 \l 2070 </w:instrText>
+                  <w:instrText xml:space="preserve">CITATION Rep25 \p 58 \l 2070 </w:instrText>
                 </w:r>
                 <w:r>
                   <w:fldChar w:fldCharType="separate"/>
@@ -6828,7 +6833,7 @@
                   <w:rPr>
                     <w:noProof/>
                   </w:rPr>
-                  <w:t xml:space="preserve"> (Thessaloniki, s.d.)</w:t>
+                  <w:t xml:space="preserve"> (Repository, s.d., p. 58)</w:t>
                 </w:r>
                 <w:r>
                   <w:fldChar w:fldCharType="end"/>
@@ -6869,11 +6874,11 @@
       </w:r>
       <w:proofErr w:type="spellEnd"/>
       <w:r>
-        <w:t xml:space="preserve"> S.A.) evidencia uma organização com uma base geoestratégica favorável e um papel relevante nas ligações euro-asiáticas e balcânicas. As suas forças residem na localização, diversidade operacional e potencial de integração logística, enquanto as fraquezas refletem desafios internos de eficiência, digitalização e capacidade competitiva. As oportunidades decorrem sobretudo das dinâmicas europeias de investimento e transição verde, e das tendências de modernização do setor portuário. Contudo, o porto enfrenta ameaças significativas, </w:t>
+        <w:t xml:space="preserve"> S.A.) evidencia uma organização com uma base geoestratégica favorável e um papel relevante nas ligações euro-asiáticas e balcânicas. As suas forças residem na localização estratégica, na conectividade intermodal (ferroviária e rodoviária) e no potencial de integração logística regional. As fraquezas refletem desafios internos de eficiência operacional, </w:t>
       </w:r>
       <w:r>
         <w:lastRenderedPageBreak/>
-        <w:t>nomeadamente a concorrência direta de grandes plataformas mediterrânicas, a volatilidade geopolítica e as exigências regulatórias. Assim, a capacidade de transformação tecnológica e organizacional será determinante para converter vantagens geográficas em vantagens competitivas sustentáveis.</w:t>
+        <w:t>digitalização e dependência de financiamento externo. As oportunidades decorrem das dinâmicas europeias de investimento, da transição verde e da modernização tecnológica do setor portuário. Contudo, o porto enfrenta ameaças significativas, nomeadamente a concorrência crescente de outros portos balcânicos e mediterrânicos, a instabilidade geopolítica regional e as exigências regulatórias europeias. Assim, a capacidade de transformação tecnológica e organizacional será determinante para converter vantagens geográficas em vantagens competitivas sustentáveis.</w:t>
       </w:r>
     </w:p>
     <w:p>
@@ -7036,7 +7041,11 @@
         <w:jc w:val="left"/>
       </w:pPr>
       <w:r>
-        <w:t>Esta abordagem é realista e executável, uma vez que aproveita investimentos já em curso e políticas europeias de apoio à sustentabilidade e inovação. A médio prazo, permitirá converter as atuais limitações internas em vetores de inovação, posicionando o Porto de Salónica como um porto verde e inteligente (</w:t>
+        <w:t xml:space="preserve">Esta abordagem é realista e executável, uma vez que aproveita investimentos já em curso e políticas europeias de apoio à sustentabilidade e inovação. A médio prazo, permitirá converter as atuais </w:t>
+      </w:r>
+      <w:r>
+        <w:lastRenderedPageBreak/>
+        <w:t>limitações internas em vetores de inovação, posicionando o Porto de Salónica como um porto verde e inteligente (</w:t>
       </w:r>
       <w:proofErr w:type="spellStart"/>
       <w:r>
@@ -7251,7 +7260,6 @@
       </w:pPr>
       <w:bookmarkStart w:id="25" w:name="_Toc212025377"/>
       <w:r>
-        <w:lastRenderedPageBreak/>
         <w:t>III.2 Sugestões de melhoria</w:t>
       </w:r>
       <w:bookmarkEnd w:id="25"/>
@@ -10218,7 +10226,6 @@
   <w:style w:type="character" w:default="1" w:styleId="Tipodeletrapredefinidodopargrafo">
     <w:name w:val="Default Paragraph Font"/>
     <w:uiPriority w:val="1"/>
-    <w:semiHidden/>
     <w:unhideWhenUsed/>
   </w:style>
   <w:style w:type="table" w:default="1" w:styleId="Tabelanormal">
@@ -11020,9 +11027,12 @@
 </file>
 
 <file path=customXml/item1.xml><?xml version="1.0" encoding="utf-8"?>
-<p:properties xmlns:p="http://schemas.microsoft.com/office/2006/metadata/properties" xmlns:xsi="http://www.w3.org/2001/XMLSchema-instance" xmlns:pc="http://schemas.microsoft.com/office/infopath/2007/PartnerControls">
-  <documentManagement/>
-</p:properties>
+<?mso-contentType ?>
+<FormTemplates xmlns="http://schemas.microsoft.com/sharepoint/v3/contenttype/forms">
+  <Display>DocumentLibraryForm</Display>
+  <Edit>DocumentLibraryForm</Edit>
+  <New>DocumentLibraryForm</New>
+</FormTemplates>
 </file>
 
 <file path=customXml/item2.xml><?xml version="1.0" encoding="utf-8"?>
@@ -11164,12 +11174,9 @@
 </file>
 
 <file path=customXml/item3.xml><?xml version="1.0" encoding="utf-8"?>
-<?mso-contentType ?>
-<FormTemplates xmlns="http://schemas.microsoft.com/sharepoint/v3/contenttype/forms">
-  <Display>DocumentLibraryForm</Display>
-  <Edit>DocumentLibraryForm</Edit>
-  <New>DocumentLibraryForm</New>
-</FormTemplates>
+<p:properties xmlns:p="http://schemas.microsoft.com/office/2006/metadata/properties" xmlns:xsi="http://www.w3.org/2001/XMLSchema-instance" xmlns:pc="http://schemas.microsoft.com/office/infopath/2007/PartnerControls">
+  <documentManagement/>
+</p:properties>
 </file>
 
 <file path=customXml/item4.xml><?xml version="1.0" encoding="utf-8"?>
@@ -11215,7 +11222,7 @@
     <b:YearAccessed>2025</b:YearAccessed>
     <b:MonthAccessed>10</b:MonthAccessed>
     <b:DayAccessed>22</b:DayAccessed>
-    <b:RefOrder>18</b:RefOrder>
+    <b:RefOrder>17</b:RefOrder>
   </b:Source>
   <b:Source>
     <b:Tag>The251</b:Tag>
@@ -11431,7 +11438,7 @@
     <b:YearAccessed>2025</b:YearAccessed>
     <b:MonthAccessed>10</b:MonthAccessed>
     <b:DayAccessed>22</b:DayAccessed>
-    <b:RefOrder>19</b:RefOrder>
+    <b:RefOrder>18</b:RefOrder>
   </b:Source>
   <b:Source>
     <b:Tag>The256</b:Tag>
@@ -11494,7 +11501,7 @@
     <b:YearAccessed>2025</b:YearAccessed>
     <b:MonthAccessed>10</b:MonthAccessed>
     <b:DayAccessed>22</b:DayAccessed>
-    <b:RefOrder>17</b:RefOrder>
+    <b:RefOrder>19</b:RefOrder>
   </b:Source>
   <b:Source>
     <b:Tag>The258</b:Tag>
@@ -11541,10 +11548,9 @@
 </file>
 
 <file path=customXml/itemProps1.xml><?xml version="1.0" encoding="utf-8"?>
-<ds:datastoreItem xmlns:ds="http://schemas.openxmlformats.org/officeDocument/2006/customXml" ds:itemID="{A02BD9CC-6025-4F76-BD90-0F1427CF0A06}">
+<ds:datastoreItem xmlns:ds="http://schemas.openxmlformats.org/officeDocument/2006/customXml" ds:itemID="{A8BEE9C3-75AD-4607-B106-1B44B05722EA}">
   <ds:schemaRefs>
-    <ds:schemaRef ds:uri="http://schemas.microsoft.com/office/2006/metadata/properties"/>
-    <ds:schemaRef ds:uri="http://schemas.microsoft.com/office/infopath/2007/PartnerControls"/>
+    <ds:schemaRef ds:uri="http://schemas.microsoft.com/sharepoint/v3/contenttype/forms"/>
   </ds:schemaRefs>
 </ds:datastoreItem>
 </file>
@@ -11568,15 +11574,16 @@
 </file>
 
 <file path=customXml/itemProps3.xml><?xml version="1.0" encoding="utf-8"?>
-<ds:datastoreItem xmlns:ds="http://schemas.openxmlformats.org/officeDocument/2006/customXml" ds:itemID="{A8BEE9C3-75AD-4607-B106-1B44B05722EA}">
+<ds:datastoreItem xmlns:ds="http://schemas.openxmlformats.org/officeDocument/2006/customXml" ds:itemID="{A02BD9CC-6025-4F76-BD90-0F1427CF0A06}">
   <ds:schemaRefs>
-    <ds:schemaRef ds:uri="http://schemas.microsoft.com/sharepoint/v3/contenttype/forms"/>
+    <ds:schemaRef ds:uri="http://schemas.microsoft.com/office/2006/metadata/properties"/>
+    <ds:schemaRef ds:uri="http://schemas.microsoft.com/office/infopath/2007/PartnerControls"/>
   </ds:schemaRefs>
 </ds:datastoreItem>
 </file>
 
 <file path=customXml/itemProps4.xml><?xml version="1.0" encoding="utf-8"?>
-<ds:datastoreItem xmlns:ds="http://schemas.openxmlformats.org/officeDocument/2006/customXml" ds:itemID="{923097E6-CD50-4768-A3C9-76DD23184A79}">
+<ds:datastoreItem xmlns:ds="http://schemas.openxmlformats.org/officeDocument/2006/customXml" ds:itemID="{1F51C0A7-77D0-41B7-80BC-009E0E010A51}">
   <ds:schemaRefs>
     <ds:schemaRef ds:uri="http://schemas.openxmlformats.org/officeDocument/2006/bibliography"/>
   </ds:schemaRefs>

</xml_diff>

<commit_message>
[GESTA - Documentation - #23 #24 #124 #126 #127] Mudanças de alguns textos sobre o SWOT
</commit_message>
<xml_diff>
--- a/docs/planning/Sprint1/Gesta/RelatórioGesta.docx
+++ b/docs/planning/Sprint1/Gesta/RelatórioGesta.docx
@@ -3822,21 +3822,19 @@
         </w:rPr>
         <w:t xml:space="preserve">O Porto de </w:t>
       </w:r>
-      <w:proofErr w:type="spellStart"/>
       <w:r>
         <w:rPr>
           <w:rFonts w:eastAsia="Calibri" w:cs="Calibri"/>
           <w:szCs w:val="22"/>
         </w:rPr>
-        <w:t>Thessaloniki</w:t>
-      </w:r>
-      <w:proofErr w:type="spellEnd"/>
+        <w:t>Salónica</w:t>
+      </w:r>
       <w:r>
         <w:rPr>
           <w:rFonts w:eastAsia="Calibri" w:cs="Calibri"/>
           <w:szCs w:val="22"/>
         </w:rPr>
-        <w:t xml:space="preserve"> oferece uma ampla variedade de serviços portuários e logísticos, incluindo o manuseio de contentores, carga convencional, manuseio de cargas de projeto, cruzeiros e ferries, serviços de logística e armazenamento alfandegário temporário no </w:t>
+        <w:t xml:space="preserve"> oferece uma ampla variedade de serviços portuários e logísticos, incluindo o manuseio de contentores, carga convencional, cruzeiros e ferries, serviços de logística e armazenamento alfandegário temporário no </w:t>
       </w:r>
       <w:r>
         <w:rPr>
@@ -4522,13 +4520,7 @@
         <w:rPr>
           <w:rFonts w:eastAsia="Calibri" w:cs="Calibri"/>
         </w:rPr>
-        <w:t>Porto de Salónica</w:t>
-      </w:r>
-      <w:r>
-        <w:rPr>
-          <w:rFonts w:eastAsia="Calibri" w:cs="Calibri"/>
-        </w:rPr>
-        <w:t xml:space="preserve"> sobre informação geral</w:t>
+        <w:t>Porto de Salónica sobre informação geral</w:t>
       </w:r>
     </w:p>
     <w:p>
@@ -4749,13 +4741,7 @@
         <w:rPr>
           <w:rFonts w:eastAsia="Calibri" w:cs="Calibri"/>
         </w:rPr>
-        <w:t xml:space="preserve"> </w:t>
-      </w:r>
-      <w:r>
-        <w:rPr>
-          <w:rFonts w:eastAsia="Calibri" w:cs="Calibri"/>
-        </w:rPr>
-        <w:t>Porto de Salónica</w:t>
+        <w:t xml:space="preserve"> Porto de Salónica</w:t>
       </w:r>
     </w:p>
     <w:p>
@@ -4826,13 +4812,7 @@
         <w:rPr>
           <w:rFonts w:eastAsia="Calibri" w:cs="Calibri"/>
         </w:rPr>
-        <w:t xml:space="preserve"> sobre o </w:t>
-      </w:r>
-      <w:r>
-        <w:rPr>
-          <w:rFonts w:eastAsia="Calibri" w:cs="Calibri"/>
-        </w:rPr>
-        <w:t>Porto de Salónica</w:t>
+        <w:t xml:space="preserve"> sobre o Porto de Salónica</w:t>
       </w:r>
     </w:p>
     <w:p>
@@ -4921,7 +4901,13 @@
         <w:rPr>
           <w:szCs w:val="22"/>
         </w:rPr>
-        <w:t xml:space="preserve"> mostra uma empresa organizada de forma bastante clara e tradicional, dividida por áreas funcionais, com departamentos específicos para finanças, operações, administração, comercial, qualidade, segurança, jurídico, entre outros. Esta departamentalização funcional é bastante comum em grandes empresas, pois permite que cada área se concentre no que faz melhor.</w:t>
+        <w:t xml:space="preserve"> </w:t>
+      </w:r>
+      <w:r>
+        <w:rPr>
+          <w:szCs w:val="22"/>
+        </w:rPr>
+        <w:t>mostra uma empresa organizada de forma bastante clara e tradicional, dividida por áreas funcionais, com departamentos específicos para finanças, operações, administração, comercial, qualidade, segurança, jurídico, entre outros. Esta departamentalização funcional é bastante comum em grandes empresas, pois permite que cada área se concentre no que faz melhor.</w:t>
       </w:r>
     </w:p>
     <w:p>
@@ -5273,7 +5259,27 @@
         <w:rPr>
           <w:szCs w:val="22"/>
         </w:rPr>
-        <w:t xml:space="preserve">Ao analisar o organograma, constata-se que a estrutura se concentra predominantemente nos níveis de direção e coordenação, representando divisões responsáveis pela gestão estratégica, administrativa e operacional das atividades portuárias. Divisões como a </w:t>
+        <w:t xml:space="preserve">Ao analisar o organograma, constata-se que a estrutura </w:t>
+      </w:r>
+      <w:proofErr w:type="gramStart"/>
+      <w:r>
+        <w:rPr>
+          <w:szCs w:val="22"/>
+        </w:rPr>
+        <w:t>concentra</w:t>
+      </w:r>
+      <w:r>
+        <w:rPr>
+          <w:szCs w:val="22"/>
+        </w:rPr>
+        <w:t>-se</w:t>
+      </w:r>
+      <w:proofErr w:type="gramEnd"/>
+      <w:r>
+        <w:rPr>
+          <w:szCs w:val="22"/>
+        </w:rPr>
+        <w:t xml:space="preserve"> predominantemente nos níveis de direção e coordenação, representando divisões responsáveis pela gestão estratégica, administrativa e operacional das atividades portuárias. Divisões como a </w:t>
       </w:r>
       <w:proofErr w:type="spellStart"/>
       <w:r>
@@ -5361,14 +5367,12 @@
         </w:rPr>
         <w:t xml:space="preserve">Com base na análise estrutural realizada, identificam-se oportunidades de melhoria que podem reforçar a eficiência e a capacidade de adaptação do Porto de </w:t>
       </w:r>
-      <w:proofErr w:type="spellStart"/>
-      <w:r>
-        <w:rPr>
-          <w:szCs w:val="22"/>
-        </w:rPr>
-        <w:t>Thessaloniki</w:t>
-      </w:r>
-      <w:proofErr w:type="spellEnd"/>
+      <w:r>
+        <w:rPr>
+          <w:szCs w:val="22"/>
+        </w:rPr>
+        <w:t>Salónica</w:t>
+      </w:r>
       <w:r>
         <w:rPr>
           <w:szCs w:val="22"/>
@@ -5512,41 +5516,63 @@
         <w:rPr>
           <w:szCs w:val="22"/>
         </w:rPr>
-        <w:t>A eficiência organizacional pode ser reforçada através da criação de mecanismos simples de melhoria contínua, permitindo que as equipas operacionais proponham ajustes e soluções com base na sua experiência direta. Esse modelo participativo favorece o compromisso com os resultados e estimula uma cultura de aprendizagem interna. Pequenas melhorias progressivas nos processos de trabalho poderiam gerar ganhos sustentáveis de produtividade e qualidade.</w:t>
-      </w:r>
-    </w:p>
-    <w:p>
-      <w:pPr>
-        <w:rPr>
-          <w:szCs w:val="22"/>
-        </w:rPr>
-      </w:pPr>
-    </w:p>
-    <w:p>
-      <w:pPr>
-        <w:rPr>
-          <w:szCs w:val="22"/>
-        </w:rPr>
-      </w:pPr>
-      <w:r>
-        <w:rPr>
-          <w:szCs w:val="22"/>
-        </w:rPr>
-        <w:t xml:space="preserve">Em síntese, as propostas apresentadas visam tornar a estrutura da </w:t>
-      </w:r>
-      <w:proofErr w:type="spellStart"/>
-      <w:r>
-        <w:rPr>
-          <w:szCs w:val="22"/>
-        </w:rPr>
-        <w:t>ThPA</w:t>
-      </w:r>
-      <w:proofErr w:type="spellEnd"/>
-      <w:r>
-        <w:rPr>
-          <w:szCs w:val="22"/>
-        </w:rPr>
-        <w:t xml:space="preserve"> S.A. mais ágil e colaborativa, sem comprometer a sua estabilidade institucional. O equilíbrio entre controlo e autonomia, aliado a uma comunicação mais fluida e à valorização do contributo das equipas, pode aumentar significativamente a capacidade de resposta e o desempenho global da organização.</w:t>
+        <w:t>A eficiência organizacional pode ser reforçada através da criação de mecanismos simples de melhoria contínua, permitindo que as equipas operacionais proponham ajustes e soluções com base na sua experiência direta. Es</w:t>
+      </w:r>
+      <w:r>
+        <w:rPr>
+          <w:szCs w:val="22"/>
+        </w:rPr>
+        <w:t>t</w:t>
+      </w:r>
+      <w:r>
+        <w:rPr>
+          <w:szCs w:val="22"/>
+        </w:rPr>
+        <w:t>e modelo participativo favorece o compromisso com os resultados e estimula uma cultura de aprendizagem interna. Pequenas melhorias progressivas nos processos de trabalho poderiam gerar ganhos sustentáveis de produtividade e qualidade.</w:t>
+      </w:r>
+    </w:p>
+    <w:p>
+      <w:pPr>
+        <w:rPr>
+          <w:szCs w:val="22"/>
+        </w:rPr>
+      </w:pPr>
+    </w:p>
+    <w:p>
+      <w:pPr>
+        <w:rPr>
+          <w:szCs w:val="22"/>
+        </w:rPr>
+      </w:pPr>
+      <w:r>
+        <w:rPr>
+          <w:szCs w:val="22"/>
+        </w:rPr>
+        <w:t>Em síntese, as propostas apresentadas visam tornar a estrutura d</w:t>
+      </w:r>
+      <w:r>
+        <w:rPr>
+          <w:szCs w:val="22"/>
+        </w:rPr>
+        <w:t>o</w:t>
+      </w:r>
+      <w:r>
+        <w:rPr>
+          <w:szCs w:val="22"/>
+        </w:rPr>
+        <w:t xml:space="preserve"> </w:t>
+      </w:r>
+      <w:r>
+        <w:rPr>
+          <w:szCs w:val="22"/>
+        </w:rPr>
+        <w:t>Porto de Salónica</w:t>
+      </w:r>
+      <w:r>
+        <w:rPr>
+          <w:szCs w:val="22"/>
+        </w:rPr>
+        <w:t xml:space="preserve"> mais ágil e colaborativa, sem comprometer a sua estabilidade institucional. O equilíbrio entre controlo e autonomia, aliado a uma comunicação mais fluida e à valorização do contributo das equipas, pode aumentar significativamente a capacidade de resposta e o desempenho global da organização.</w:t>
       </w:r>
     </w:p>
     <w:p/>
@@ -6462,15 +6488,19 @@
     </w:p>
     <w:p>
       <w:r>
-        <w:t xml:space="preserve">Embora a formulação apresentada como “valores” repita parcialmente a missão, é possível inferir que os princípios orientadores da </w:t>
-      </w:r>
-      <w:proofErr w:type="spellStart"/>
-      <w:r>
-        <w:t>ThPA</w:t>
-      </w:r>
-      <w:proofErr w:type="spellEnd"/>
-      <w:r>
-        <w:t xml:space="preserve"> S.A. se baseiam em três pilares fundamentais:</w:t>
+        <w:t>Embora a formulação apresentada como “valores” repita parcialmente a missão, é possível inferir que os princípios orientadores d</w:t>
+      </w:r>
+      <w:r>
+        <w:t>o</w:t>
+      </w:r>
+      <w:r>
+        <w:t xml:space="preserve"> </w:t>
+      </w:r>
+      <w:r>
+        <w:t>Porto de Salónica</w:t>
+      </w:r>
+      <w:r>
+        <w:t xml:space="preserve"> se baseiam em três pilares fundamentais:</w:t>
       </w:r>
       <w:r>
         <w:t xml:space="preserve"> sustentabilidade, eficiência operacional e colaboração regional. </w:t>
@@ -7131,7 +7161,6 @@
               <w:jc w:val="left"/>
             </w:pPr>
             <w:r>
-              <w:br/>
               <w:t>Reconhecimento como porto de entrada para os mercados balcânicos, garantindo uma posição estratégica no comércio regional.</w:t>
             </w:r>
             <w:r>
@@ -11553,6 +11582,159 @@
 </file>
 
 <file path=customXml/item1.xml><?xml version="1.0" encoding="utf-8"?>
+<?mso-contentType ?>
+<FormTemplates xmlns="http://schemas.microsoft.com/sharepoint/v3/contenttype/forms">
+  <Display>DocumentLibraryForm</Display>
+  <Edit>DocumentLibraryForm</Edit>
+  <New>DocumentLibraryForm</New>
+</FormTemplates>
+</file>
+
+<file path=customXml/item2.xml><?xml version="1.0" encoding="utf-8"?>
+<ct:contentTypeSchema xmlns:ct="http://schemas.microsoft.com/office/2006/metadata/contentType" xmlns:ma="http://schemas.microsoft.com/office/2006/metadata/properties/metaAttributes" ct:_="" ma:_="" ma:contentTypeName="Documento" ma:contentTypeID="0x01010014A9A3ACABD01040A65FA4418BA97DB7" ma:contentTypeVersion="3" ma:contentTypeDescription="Criar um novo documento." ma:contentTypeScope="" ma:versionID="f01c351ff87518fefc8159936188c20d">
+  <xsd:schema xmlns:xsd="http://www.w3.org/2001/XMLSchema" xmlns:xs="http://www.w3.org/2001/XMLSchema" xmlns:p="http://schemas.microsoft.com/office/2006/metadata/properties" xmlns:ns2="af9439ef-09b8-447f-9aaa-8294c2ff695d" targetNamespace="http://schemas.microsoft.com/office/2006/metadata/properties" ma:root="true" ma:fieldsID="87f0c9989e68a6b09bd224e7e4f50953" ns2:_="">
+    <xsd:import namespace="af9439ef-09b8-447f-9aaa-8294c2ff695d"/>
+    <xsd:element name="properties">
+      <xsd:complexType>
+        <xsd:sequence>
+          <xsd:element name="documentManagement">
+            <xsd:complexType>
+              <xsd:all>
+                <xsd:element ref="ns2:MediaServiceMetadata" minOccurs="0"/>
+                <xsd:element ref="ns2:MediaServiceFastMetadata" minOccurs="0"/>
+                <xsd:element ref="ns2:MediaServiceSearchProperties" minOccurs="0"/>
+              </xsd:all>
+            </xsd:complexType>
+          </xsd:element>
+        </xsd:sequence>
+      </xsd:complexType>
+    </xsd:element>
+  </xsd:schema>
+  <xsd:schema xmlns:xsd="http://www.w3.org/2001/XMLSchema" xmlns:xs="http://www.w3.org/2001/XMLSchema" xmlns:dms="http://schemas.microsoft.com/office/2006/documentManagement/types" xmlns:pc="http://schemas.microsoft.com/office/infopath/2007/PartnerControls" targetNamespace="af9439ef-09b8-447f-9aaa-8294c2ff695d" elementFormDefault="qualified">
+    <xsd:import namespace="http://schemas.microsoft.com/office/2006/documentManagement/types"/>
+    <xsd:import namespace="http://schemas.microsoft.com/office/infopath/2007/PartnerControls"/>
+    <xsd:element name="MediaServiceMetadata" ma:index="8" nillable="true" ma:displayName="MediaServiceMetadata" ma:hidden="true" ma:internalName="MediaServiceMetadata" ma:readOnly="true">
+      <xsd:simpleType>
+        <xsd:restriction base="dms:Note"/>
+      </xsd:simpleType>
+    </xsd:element>
+    <xsd:element name="MediaServiceFastMetadata" ma:index="9" nillable="true" ma:displayName="MediaServiceFastMetadata" ma:hidden="true" ma:internalName="MediaServiceFastMetadata" ma:readOnly="true">
+      <xsd:simpleType>
+        <xsd:restriction base="dms:Note"/>
+      </xsd:simpleType>
+    </xsd:element>
+    <xsd:element name="MediaServiceSearchProperties" ma:index="10" nillable="true" ma:displayName="MediaServiceSearchProperties" ma:hidden="true" ma:internalName="MediaServiceSearchProperties" ma:readOnly="true">
+      <xsd:simpleType>
+        <xsd:restriction base="dms:Note"/>
+      </xsd:simpleType>
+    </xsd:element>
+  </xsd:schema>
+  <xsd:schema xmlns="http://schemas.openxmlformats.org/package/2006/metadata/core-properties" xmlns:xsd="http://www.w3.org/2001/XMLSchema" xmlns:xsi="http://www.w3.org/2001/XMLSchema-instance" xmlns:dc="http://purl.org/dc/elements/1.1/" xmlns:dcterms="http://purl.org/dc/terms/" xmlns:odoc="http://schemas.microsoft.com/internal/obd" targetNamespace="http://schemas.openxmlformats.org/package/2006/metadata/core-properties" elementFormDefault="qualified" attributeFormDefault="unqualified" blockDefault="#all">
+    <xsd:import namespace="http://purl.org/dc/elements/1.1/" schemaLocation="http://dublincore.org/schemas/xmls/qdc/2003/04/02/dc.xsd"/>
+    <xsd:import namespace="http://purl.org/dc/terms/" schemaLocation="http://dublincore.org/schemas/xmls/qdc/2003/04/02/dcterms.xsd"/>
+    <xsd:element name="coreProperties" type="CT_coreProperties"/>
+    <xsd:complexType name="CT_coreProperties">
+      <xsd:all>
+        <xsd:element ref="dc:creator" minOccurs="0" maxOccurs="1"/>
+        <xsd:element ref="dcterms:created" minOccurs="0" maxOccurs="1"/>
+        <xsd:element ref="dc:identifier" minOccurs="0" maxOccurs="1"/>
+        <xsd:element name="contentType" minOccurs="0" maxOccurs="1" type="xsd:string" ma:index="0" ma:displayName="Tipo de Conteúdo"/>
+        <xsd:element ref="dc:title" minOccurs="0" maxOccurs="1" ma:index="4" ma:displayName="Título"/>
+        <xsd:element ref="dc:subject" minOccurs="0" maxOccurs="1"/>
+        <xsd:element ref="dc:description" minOccurs="0" maxOccurs="1"/>
+        <xsd:element name="keywords" minOccurs="0" maxOccurs="1" type="xsd:string"/>
+        <xsd:element ref="dc:language" minOccurs="0" maxOccurs="1"/>
+        <xsd:element name="category" minOccurs="0" maxOccurs="1" type="xsd:string"/>
+        <xsd:element name="version" minOccurs="0" maxOccurs="1" type="xsd:string"/>
+        <xsd:element name="revision" minOccurs="0" maxOccurs="1" type="xsd:string">
+          <xsd:annotation>
+            <xsd:documentation>
+                        This value indicates the number of saves or revisions. The application is responsible for updating this value after each revision.
+                    </xsd:documentation>
+          </xsd:annotation>
+        </xsd:element>
+        <xsd:element name="lastModifiedBy" minOccurs="0" maxOccurs="1" type="xsd:string"/>
+        <xsd:element ref="dcterms:modified" minOccurs="0" maxOccurs="1"/>
+        <xsd:element name="contentStatus" minOccurs="0" maxOccurs="1" type="xsd:string"/>
+      </xsd:all>
+    </xsd:complexType>
+  </xsd:schema>
+  <xs:schema xmlns:pc="http://schemas.microsoft.com/office/infopath/2007/PartnerControls" xmlns:xs="http://www.w3.org/2001/XMLSchema" targetNamespace="http://schemas.microsoft.com/office/infopath/2007/PartnerControls" elementFormDefault="qualified" attributeFormDefault="unqualified">
+    <xs:element name="Person">
+      <xs:complexType>
+        <xs:sequence>
+          <xs:element ref="pc:DisplayName" minOccurs="0"/>
+          <xs:element ref="pc:AccountId" minOccurs="0"/>
+          <xs:element ref="pc:AccountType" minOccurs="0"/>
+        </xs:sequence>
+      </xs:complexType>
+    </xs:element>
+    <xs:element name="DisplayName" type="xs:string"/>
+    <xs:element name="AccountId" type="xs:string"/>
+    <xs:element name="AccountType" type="xs:string"/>
+    <xs:element name="BDCAssociatedEntity">
+      <xs:complexType>
+        <xs:sequence>
+          <xs:element ref="pc:BDCEntity" minOccurs="0" maxOccurs="unbounded"/>
+        </xs:sequence>
+        <xs:attribute ref="pc:EntityNamespace"/>
+        <xs:attribute ref="pc:EntityName"/>
+        <xs:attribute ref="pc:SystemInstanceName"/>
+        <xs:attribute ref="pc:AssociationName"/>
+      </xs:complexType>
+    </xs:element>
+    <xs:attribute name="EntityNamespace" type="xs:string"/>
+    <xs:attribute name="EntityName" type="xs:string"/>
+    <xs:attribute name="SystemInstanceName" type="xs:string"/>
+    <xs:attribute name="AssociationName" type="xs:string"/>
+    <xs:element name="BDCEntity">
+      <xs:complexType>
+        <xs:sequence>
+          <xs:element ref="pc:EntityDisplayName" minOccurs="0"/>
+          <xs:element ref="pc:EntityInstanceReference" minOccurs="0"/>
+          <xs:element ref="pc:EntityId1" minOccurs="0"/>
+          <xs:element ref="pc:EntityId2" minOccurs="0"/>
+          <xs:element ref="pc:EntityId3" minOccurs="0"/>
+          <xs:element ref="pc:EntityId4" minOccurs="0"/>
+          <xs:element ref="pc:EntityId5" minOccurs="0"/>
+        </xs:sequence>
+      </xs:complexType>
+    </xs:element>
+    <xs:element name="EntityDisplayName" type="xs:string"/>
+    <xs:element name="EntityInstanceReference" type="xs:string"/>
+    <xs:element name="EntityId1" type="xs:string"/>
+    <xs:element name="EntityId2" type="xs:string"/>
+    <xs:element name="EntityId3" type="xs:string"/>
+    <xs:element name="EntityId4" type="xs:string"/>
+    <xs:element name="EntityId5" type="xs:string"/>
+    <xs:element name="Terms">
+      <xs:complexType>
+        <xs:sequence>
+          <xs:element ref="pc:TermInfo" minOccurs="0" maxOccurs="unbounded"/>
+        </xs:sequence>
+      </xs:complexType>
+    </xs:element>
+    <xs:element name="TermInfo">
+      <xs:complexType>
+        <xs:sequence>
+          <xs:element ref="pc:TermName" minOccurs="0"/>
+          <xs:element ref="pc:TermId" minOccurs="0"/>
+        </xs:sequence>
+      </xs:complexType>
+    </xs:element>
+    <xs:element name="TermName" type="xs:string"/>
+    <xs:element name="TermId" type="xs:string"/>
+  </xs:schema>
+</ct:contentTypeSchema>
+</file>
+
+<file path=customXml/item3.xml><?xml version="1.0" encoding="utf-8"?>
+<p:properties xmlns:p="http://schemas.microsoft.com/office/2006/metadata/properties" xmlns:xsi="http://www.w3.org/2001/XMLSchema-instance" xmlns:pc="http://schemas.microsoft.com/office/infopath/2007/PartnerControls">
+  <documentManagement/>
+</p:properties>
+</file>
+
+<file path=customXml/item4.xml><?xml version="1.0" encoding="utf-8"?>
 <b:Sources xmlns:b="http://schemas.openxmlformats.org/officeDocument/2006/bibliography" xmlns="http://schemas.openxmlformats.org/officeDocument/2006/bibliography" SelectedStyle="\APA.XSL" StyleName="APA">
   <b:Source>
     <b:Tag>Por25</b:Tag>
@@ -11920,177 +12102,15 @@
 </b:Sources>
 </file>
 
-<file path=customXml/item2.xml><?xml version="1.0" encoding="utf-8"?>
-<p:properties xmlns:p="http://schemas.microsoft.com/office/2006/metadata/properties" xmlns:xsi="http://www.w3.org/2001/XMLSchema-instance" xmlns:pc="http://schemas.microsoft.com/office/infopath/2007/PartnerControls">
-  <documentManagement/>
-</p:properties>
-</file>
-
-<file path=customXml/item3.xml><?xml version="1.0" encoding="utf-8"?>
-<ct:contentTypeSchema xmlns:ct="http://schemas.microsoft.com/office/2006/metadata/contentType" xmlns:ma="http://schemas.microsoft.com/office/2006/metadata/properties/metaAttributes" ct:_="" ma:_="" ma:contentTypeName="Documento" ma:contentTypeID="0x01010014A9A3ACABD01040A65FA4418BA97DB7" ma:contentTypeVersion="3" ma:contentTypeDescription="Criar um novo documento." ma:contentTypeScope="" ma:versionID="f01c351ff87518fefc8159936188c20d">
-  <xsd:schema xmlns:xsd="http://www.w3.org/2001/XMLSchema" xmlns:xs="http://www.w3.org/2001/XMLSchema" xmlns:p="http://schemas.microsoft.com/office/2006/metadata/properties" xmlns:ns2="af9439ef-09b8-447f-9aaa-8294c2ff695d" targetNamespace="http://schemas.microsoft.com/office/2006/metadata/properties" ma:root="true" ma:fieldsID="87f0c9989e68a6b09bd224e7e4f50953" ns2:_="">
-    <xsd:import namespace="af9439ef-09b8-447f-9aaa-8294c2ff695d"/>
-    <xsd:element name="properties">
-      <xsd:complexType>
-        <xsd:sequence>
-          <xsd:element name="documentManagement">
-            <xsd:complexType>
-              <xsd:all>
-                <xsd:element ref="ns2:MediaServiceMetadata" minOccurs="0"/>
-                <xsd:element ref="ns2:MediaServiceFastMetadata" minOccurs="0"/>
-                <xsd:element ref="ns2:MediaServiceSearchProperties" minOccurs="0"/>
-              </xsd:all>
-            </xsd:complexType>
-          </xsd:element>
-        </xsd:sequence>
-      </xsd:complexType>
-    </xsd:element>
-  </xsd:schema>
-  <xsd:schema xmlns:xsd="http://www.w3.org/2001/XMLSchema" xmlns:xs="http://www.w3.org/2001/XMLSchema" xmlns:dms="http://schemas.microsoft.com/office/2006/documentManagement/types" xmlns:pc="http://schemas.microsoft.com/office/infopath/2007/PartnerControls" targetNamespace="af9439ef-09b8-447f-9aaa-8294c2ff695d" elementFormDefault="qualified">
-    <xsd:import namespace="http://schemas.microsoft.com/office/2006/documentManagement/types"/>
-    <xsd:import namespace="http://schemas.microsoft.com/office/infopath/2007/PartnerControls"/>
-    <xsd:element name="MediaServiceMetadata" ma:index="8" nillable="true" ma:displayName="MediaServiceMetadata" ma:hidden="true" ma:internalName="MediaServiceMetadata" ma:readOnly="true">
-      <xsd:simpleType>
-        <xsd:restriction base="dms:Note"/>
-      </xsd:simpleType>
-    </xsd:element>
-    <xsd:element name="MediaServiceFastMetadata" ma:index="9" nillable="true" ma:displayName="MediaServiceFastMetadata" ma:hidden="true" ma:internalName="MediaServiceFastMetadata" ma:readOnly="true">
-      <xsd:simpleType>
-        <xsd:restriction base="dms:Note"/>
-      </xsd:simpleType>
-    </xsd:element>
-    <xsd:element name="MediaServiceSearchProperties" ma:index="10" nillable="true" ma:displayName="MediaServiceSearchProperties" ma:hidden="true" ma:internalName="MediaServiceSearchProperties" ma:readOnly="true">
-      <xsd:simpleType>
-        <xsd:restriction base="dms:Note"/>
-      </xsd:simpleType>
-    </xsd:element>
-  </xsd:schema>
-  <xsd:schema xmlns="http://schemas.openxmlformats.org/package/2006/metadata/core-properties" xmlns:xsd="http://www.w3.org/2001/XMLSchema" xmlns:xsi="http://www.w3.org/2001/XMLSchema-instance" xmlns:dc="http://purl.org/dc/elements/1.1/" xmlns:dcterms="http://purl.org/dc/terms/" xmlns:odoc="http://schemas.microsoft.com/internal/obd" targetNamespace="http://schemas.openxmlformats.org/package/2006/metadata/core-properties" elementFormDefault="qualified" attributeFormDefault="unqualified" blockDefault="#all">
-    <xsd:import namespace="http://purl.org/dc/elements/1.1/" schemaLocation="http://dublincore.org/schemas/xmls/qdc/2003/04/02/dc.xsd"/>
-    <xsd:import namespace="http://purl.org/dc/terms/" schemaLocation="http://dublincore.org/schemas/xmls/qdc/2003/04/02/dcterms.xsd"/>
-    <xsd:element name="coreProperties" type="CT_coreProperties"/>
-    <xsd:complexType name="CT_coreProperties">
-      <xsd:all>
-        <xsd:element ref="dc:creator" minOccurs="0" maxOccurs="1"/>
-        <xsd:element ref="dcterms:created" minOccurs="0" maxOccurs="1"/>
-        <xsd:element ref="dc:identifier" minOccurs="0" maxOccurs="1"/>
-        <xsd:element name="contentType" minOccurs="0" maxOccurs="1" type="xsd:string" ma:index="0" ma:displayName="Tipo de Conteúdo"/>
-        <xsd:element ref="dc:title" minOccurs="0" maxOccurs="1" ma:index="4" ma:displayName="Título"/>
-        <xsd:element ref="dc:subject" minOccurs="0" maxOccurs="1"/>
-        <xsd:element ref="dc:description" minOccurs="0" maxOccurs="1"/>
-        <xsd:element name="keywords" minOccurs="0" maxOccurs="1" type="xsd:string"/>
-        <xsd:element ref="dc:language" minOccurs="0" maxOccurs="1"/>
-        <xsd:element name="category" minOccurs="0" maxOccurs="1" type="xsd:string"/>
-        <xsd:element name="version" minOccurs="0" maxOccurs="1" type="xsd:string"/>
-        <xsd:element name="revision" minOccurs="0" maxOccurs="1" type="xsd:string">
-          <xsd:annotation>
-            <xsd:documentation>
-                        This value indicates the number of saves or revisions. The application is responsible for updating this value after each revision.
-                    </xsd:documentation>
-          </xsd:annotation>
-        </xsd:element>
-        <xsd:element name="lastModifiedBy" minOccurs="0" maxOccurs="1" type="xsd:string"/>
-        <xsd:element ref="dcterms:modified" minOccurs="0" maxOccurs="1"/>
-        <xsd:element name="contentStatus" minOccurs="0" maxOccurs="1" type="xsd:string"/>
-      </xsd:all>
-    </xsd:complexType>
-  </xsd:schema>
-  <xs:schema xmlns:pc="http://schemas.microsoft.com/office/infopath/2007/PartnerControls" xmlns:xs="http://www.w3.org/2001/XMLSchema" targetNamespace="http://schemas.microsoft.com/office/infopath/2007/PartnerControls" elementFormDefault="qualified" attributeFormDefault="unqualified">
-    <xs:element name="Person">
-      <xs:complexType>
-        <xs:sequence>
-          <xs:element ref="pc:DisplayName" minOccurs="0"/>
-          <xs:element ref="pc:AccountId" minOccurs="0"/>
-          <xs:element ref="pc:AccountType" minOccurs="0"/>
-        </xs:sequence>
-      </xs:complexType>
-    </xs:element>
-    <xs:element name="DisplayName" type="xs:string"/>
-    <xs:element name="AccountId" type="xs:string"/>
-    <xs:element name="AccountType" type="xs:string"/>
-    <xs:element name="BDCAssociatedEntity">
-      <xs:complexType>
-        <xs:sequence>
-          <xs:element ref="pc:BDCEntity" minOccurs="0" maxOccurs="unbounded"/>
-        </xs:sequence>
-        <xs:attribute ref="pc:EntityNamespace"/>
-        <xs:attribute ref="pc:EntityName"/>
-        <xs:attribute ref="pc:SystemInstanceName"/>
-        <xs:attribute ref="pc:AssociationName"/>
-      </xs:complexType>
-    </xs:element>
-    <xs:attribute name="EntityNamespace" type="xs:string"/>
-    <xs:attribute name="EntityName" type="xs:string"/>
-    <xs:attribute name="SystemInstanceName" type="xs:string"/>
-    <xs:attribute name="AssociationName" type="xs:string"/>
-    <xs:element name="BDCEntity">
-      <xs:complexType>
-        <xs:sequence>
-          <xs:element ref="pc:EntityDisplayName" minOccurs="0"/>
-          <xs:element ref="pc:EntityInstanceReference" minOccurs="0"/>
-          <xs:element ref="pc:EntityId1" minOccurs="0"/>
-          <xs:element ref="pc:EntityId2" minOccurs="0"/>
-          <xs:element ref="pc:EntityId3" minOccurs="0"/>
-          <xs:element ref="pc:EntityId4" minOccurs="0"/>
-          <xs:element ref="pc:EntityId5" minOccurs="0"/>
-        </xs:sequence>
-      </xs:complexType>
-    </xs:element>
-    <xs:element name="EntityDisplayName" type="xs:string"/>
-    <xs:element name="EntityInstanceReference" type="xs:string"/>
-    <xs:element name="EntityId1" type="xs:string"/>
-    <xs:element name="EntityId2" type="xs:string"/>
-    <xs:element name="EntityId3" type="xs:string"/>
-    <xs:element name="EntityId4" type="xs:string"/>
-    <xs:element name="EntityId5" type="xs:string"/>
-    <xs:element name="Terms">
-      <xs:complexType>
-        <xs:sequence>
-          <xs:element ref="pc:TermInfo" minOccurs="0" maxOccurs="unbounded"/>
-        </xs:sequence>
-      </xs:complexType>
-    </xs:element>
-    <xs:element name="TermInfo">
-      <xs:complexType>
-        <xs:sequence>
-          <xs:element ref="pc:TermName" minOccurs="0"/>
-          <xs:element ref="pc:TermId" minOccurs="0"/>
-        </xs:sequence>
-      </xs:complexType>
-    </xs:element>
-    <xs:element name="TermName" type="xs:string"/>
-    <xs:element name="TermId" type="xs:string"/>
-  </xs:schema>
-</ct:contentTypeSchema>
-</file>
-
-<file path=customXml/item4.xml><?xml version="1.0" encoding="utf-8"?>
-<?mso-contentType ?>
-<FormTemplates xmlns="http://schemas.microsoft.com/sharepoint/v3/contenttype/forms">
-  <Display>DocumentLibraryForm</Display>
-  <Edit>DocumentLibraryForm</Edit>
-  <New>DocumentLibraryForm</New>
-</FormTemplates>
-</file>
-
 <file path=customXml/itemProps1.xml><?xml version="1.0" encoding="utf-8"?>
-<ds:datastoreItem xmlns:ds="http://schemas.openxmlformats.org/officeDocument/2006/customXml" ds:itemID="{1F51C0A7-77D0-41B7-80BC-009E0E010A51}">
+<ds:datastoreItem xmlns:ds="http://schemas.openxmlformats.org/officeDocument/2006/customXml" ds:itemID="{A8BEE9C3-75AD-4607-B106-1B44B05722EA}">
   <ds:schemaRefs>
-    <ds:schemaRef ds:uri="http://schemas.openxmlformats.org/officeDocument/2006/bibliography"/>
+    <ds:schemaRef ds:uri="http://schemas.microsoft.com/sharepoint/v3/contenttype/forms"/>
   </ds:schemaRefs>
 </ds:datastoreItem>
 </file>
 
 <file path=customXml/itemProps2.xml><?xml version="1.0" encoding="utf-8"?>
-<ds:datastoreItem xmlns:ds="http://schemas.openxmlformats.org/officeDocument/2006/customXml" ds:itemID="{A02BD9CC-6025-4F76-BD90-0F1427CF0A06}">
-  <ds:schemaRefs>
-    <ds:schemaRef ds:uri="http://schemas.microsoft.com/office/2006/metadata/properties"/>
-    <ds:schemaRef ds:uri="http://schemas.microsoft.com/office/infopath/2007/PartnerControls"/>
-  </ds:schemaRefs>
-</ds:datastoreItem>
-</file>
-
-<file path=customXml/itemProps3.xml><?xml version="1.0" encoding="utf-8"?>
 <ds:datastoreItem xmlns:ds="http://schemas.openxmlformats.org/officeDocument/2006/customXml" ds:itemID="{489810D9-F91A-40C2-9E37-B94667679C1F}">
   <ds:schemaRefs>
     <ds:schemaRef ds:uri="http://schemas.microsoft.com/office/2006/metadata/contentType"/>
@@ -12108,10 +12128,19 @@
 </ds:datastoreItem>
 </file>
 
+<file path=customXml/itemProps3.xml><?xml version="1.0" encoding="utf-8"?>
+<ds:datastoreItem xmlns:ds="http://schemas.openxmlformats.org/officeDocument/2006/customXml" ds:itemID="{A02BD9CC-6025-4F76-BD90-0F1427CF0A06}">
+  <ds:schemaRefs>
+    <ds:schemaRef ds:uri="http://schemas.microsoft.com/office/2006/metadata/properties"/>
+    <ds:schemaRef ds:uri="http://schemas.microsoft.com/office/infopath/2007/PartnerControls"/>
+  </ds:schemaRefs>
+</ds:datastoreItem>
+</file>
+
 <file path=customXml/itemProps4.xml><?xml version="1.0" encoding="utf-8"?>
-<ds:datastoreItem xmlns:ds="http://schemas.openxmlformats.org/officeDocument/2006/customXml" ds:itemID="{A8BEE9C3-75AD-4607-B106-1B44B05722EA}">
+<ds:datastoreItem xmlns:ds="http://schemas.openxmlformats.org/officeDocument/2006/customXml" ds:itemID="{1F51C0A7-77D0-41B7-80BC-009E0E010A51}">
   <ds:schemaRefs>
-    <ds:schemaRef ds:uri="http://schemas.microsoft.com/sharepoint/v3/contenttype/forms"/>
+    <ds:schemaRef ds:uri="http://schemas.openxmlformats.org/officeDocument/2006/bibliography"/>
   </ds:schemaRefs>
 </ds:datastoreItem>
 </file>
</xml_diff>